<commit_message>
feat: adiconando notas da revisao semanal de estudos
</commit_message>
<xml_diff>
--- a/data_engineering/revisao_semanal/revisao_semanal.docx
+++ b/data_engineering/revisao_semanal/revisao_semanal.docx
@@ -52,23 +52,7 @@
         <w:t>Estruturas condicionais</w:t>
       </w:r>
       <w:r>
-        <w:t xml:space="preserve">: </w:t>
-      </w:r>
-      <w:proofErr w:type="spellStart"/>
-      <w:r>
-        <w:t>if</w:t>
-      </w:r>
-      <w:proofErr w:type="spellEnd"/>
-      <w:r>
-        <w:t xml:space="preserve">, </w:t>
-      </w:r>
-      <w:proofErr w:type="spellStart"/>
-      <w:r>
-        <w:t>else</w:t>
-      </w:r>
-      <w:proofErr w:type="spellEnd"/>
-      <w:r>
-        <w:t xml:space="preserve"> e o papel da </w:t>
+        <w:t xml:space="preserve">: if, else e o papel da </w:t>
       </w:r>
       <w:r>
         <w:rPr>
@@ -114,15 +98,7 @@
         <w:t>Cadeia de condições</w:t>
       </w:r>
       <w:r>
-        <w:t xml:space="preserve">: por que vários </w:t>
-      </w:r>
-      <w:proofErr w:type="spellStart"/>
-      <w:r>
-        <w:t>if</w:t>
-      </w:r>
-      <w:proofErr w:type="spellEnd"/>
-      <w:r>
-        <w:t xml:space="preserve"> separados podem dar </w:t>
+        <w:t xml:space="preserve">: por que vários if separados podem dar </w:t>
       </w:r>
       <w:r>
         <w:rPr>
@@ -132,15 +108,7 @@
         <w:t>dupla saída</w:t>
       </w:r>
       <w:r>
-        <w:t xml:space="preserve">, e por que </w:t>
-      </w:r>
-      <w:proofErr w:type="spellStart"/>
-      <w:r>
-        <w:t>elif</w:t>
-      </w:r>
-      <w:proofErr w:type="spellEnd"/>
-      <w:r>
-        <w:t xml:space="preserve"> resolve.</w:t>
+        <w:t>, e por que elif resolve.</w:t>
       </w:r>
     </w:p>
     <w:p>
@@ -158,31 +126,7 @@
         <w:t>Operadores lógicos</w:t>
       </w:r>
       <w:r>
-        <w:t xml:space="preserve">: </w:t>
-      </w:r>
-      <w:proofErr w:type="spellStart"/>
-      <w:r>
-        <w:t>and</w:t>
-      </w:r>
-      <w:proofErr w:type="spellEnd"/>
-      <w:r>
-        <w:t xml:space="preserve">, </w:t>
-      </w:r>
-      <w:proofErr w:type="spellStart"/>
-      <w:r>
-        <w:t>or</w:t>
-      </w:r>
-      <w:proofErr w:type="spellEnd"/>
-      <w:r>
-        <w:t xml:space="preserve">, </w:t>
-      </w:r>
-      <w:proofErr w:type="spellStart"/>
-      <w:r>
-        <w:t>not</w:t>
-      </w:r>
-      <w:proofErr w:type="spellEnd"/>
-      <w:r>
-        <w:t xml:space="preserve"> + </w:t>
+        <w:t xml:space="preserve">: and, or, not + </w:t>
       </w:r>
       <w:r>
         <w:rPr>
@@ -210,15 +154,7 @@
         <w:t>Operador in</w:t>
       </w:r>
       <w:r>
-        <w:t xml:space="preserve">: checar se um elemento está contido em uma </w:t>
-      </w:r>
-      <w:proofErr w:type="spellStart"/>
-      <w:r>
-        <w:t>string</w:t>
-      </w:r>
-      <w:proofErr w:type="spellEnd"/>
-      <w:r>
-        <w:t>/lista (ex.: nome na lista).</w:t>
+        <w:t>: checar se um elemento está contido em uma string/lista (ex.: nome na lista).</w:t>
       </w:r>
     </w:p>
     <w:p>
@@ -258,48 +194,40 @@
           <w:b/>
           <w:bCs/>
         </w:rPr>
-        <w:t xml:space="preserve">vários </w:t>
-      </w:r>
-      <w:proofErr w:type="spellStart"/>
-      <w:r>
-        <w:rPr>
-          <w:b/>
-          <w:bCs/>
-        </w:rPr>
-        <w:t>if</w:t>
-      </w:r>
-      <w:proofErr w:type="spellEnd"/>
-      <w:r>
-        <w:rPr>
-          <w:b/>
-          <w:bCs/>
-        </w:rPr>
-        <w:t xml:space="preserve"> separados</w:t>
-      </w:r>
-      <w:r>
-        <w:t xml:space="preserve"> e um encadeamento </w:t>
-      </w:r>
-      <w:proofErr w:type="spellStart"/>
-      <w:r>
-        <w:t>if</w:t>
-      </w:r>
-      <w:proofErr w:type="spellEnd"/>
-      <w:r>
-        <w:t>/</w:t>
-      </w:r>
-      <w:proofErr w:type="spellStart"/>
-      <w:r>
-        <w:t>elif</w:t>
-      </w:r>
-      <w:proofErr w:type="spellEnd"/>
-      <w:r>
-        <w:t>/</w:t>
-      </w:r>
-      <w:proofErr w:type="spellStart"/>
-      <w:r>
-        <w:t>else</w:t>
-      </w:r>
-      <w:proofErr w:type="spellEnd"/>
+        <w:t>vários if separados</w:t>
+      </w:r>
+      <w:r>
+        <w:t xml:space="preserve"> e um encadeamento if/elif/else?</w:t>
+      </w:r>
+    </w:p>
+    <w:p>
+      <w:pPr>
+        <w:ind w:left="720"/>
+      </w:pPr>
+      <w:r>
+        <w:t>R:</w:t>
+      </w:r>
+      <w:r>
+        <w:t xml:space="preserve"> Vários if independentes são avaliados sempre, então mais de um pode ser verdadeiro e gerar múltiplas saídas. Já if/elif/else garante exclusividade: quando uma condição é verdadeira, as seguintes não são avaliadas.</w:t>
+      </w:r>
+    </w:p>
+    <w:p>
+      <w:pPr>
+        <w:numPr>
+          <w:ilvl w:val="0"/>
+          <w:numId w:val="2"/>
+        </w:numPr>
+      </w:pPr>
+      <w:r>
+        <w:t xml:space="preserve">Por que o else “gruda” no if imediatamente acima dele? O que isso tem a ver com </w:t>
+      </w:r>
+      <w:r>
+        <w:rPr>
+          <w:b/>
+          <w:bCs/>
+        </w:rPr>
+        <w:t>indentação</w:t>
+      </w:r>
       <w:r>
         <w:t>?</w:t>
       </w:r>
@@ -309,53 +237,10 @@
         <w:ind w:left="720"/>
       </w:pPr>
       <w:r>
-        <w:t>R:</w:t>
-      </w:r>
-      <w:r>
-        <w:t xml:space="preserve"> </w:t>
-      </w:r>
-      <w:r>
-        <w:t xml:space="preserve">Vários </w:t>
-      </w:r>
-      <w:proofErr w:type="spellStart"/>
-      <w:r>
-        <w:t>if</w:t>
-      </w:r>
-      <w:proofErr w:type="spellEnd"/>
-      <w:r>
-        <w:t xml:space="preserve"> independentes são avaliados sempre, então mais de um pode ser verdadeiro e gerar múltiplas saídas. Já </w:t>
-      </w:r>
-      <w:proofErr w:type="spellStart"/>
-      <w:r>
-        <w:t>if</w:t>
-      </w:r>
-      <w:proofErr w:type="spellEnd"/>
-      <w:r>
-        <w:t>/</w:t>
-      </w:r>
-      <w:proofErr w:type="spellStart"/>
-      <w:r>
-        <w:t>elif</w:t>
-      </w:r>
-      <w:proofErr w:type="spellEnd"/>
-      <w:r>
-        <w:t>/</w:t>
-      </w:r>
-      <w:proofErr w:type="spellStart"/>
-      <w:r>
-        <w:t>else</w:t>
-      </w:r>
-      <w:proofErr w:type="spellEnd"/>
-      <w:r>
-        <w:t xml:space="preserve"> garante exclusividade: quando uma condição </w:t>
-      </w:r>
-      <w:proofErr w:type="spellStart"/>
-      <w:r>
-        <w:t>é</w:t>
-      </w:r>
-      <w:proofErr w:type="spellEnd"/>
-      <w:r>
-        <w:t xml:space="preserve"> verdadeira, as seguintes não são avaliadas.</w:t>
+        <w:t xml:space="preserve">R: </w:t>
+      </w:r>
+      <w:r>
+        <w:t>O else está semanticamente ligado ao if imediatamente acima no mesmo nível de indentação, porque a indentação define o bloco lógico no Python.</w:t>
       </w:r>
     </w:p>
     <w:p>
@@ -366,33 +251,7 @@
         </w:numPr>
       </w:pPr>
       <w:r>
-        <w:t xml:space="preserve">Por que o </w:t>
-      </w:r>
-      <w:proofErr w:type="spellStart"/>
-      <w:r>
-        <w:t>else</w:t>
-      </w:r>
-      <w:proofErr w:type="spellEnd"/>
-      <w:r>
-        <w:t xml:space="preserve"> “gruda” no </w:t>
-      </w:r>
-      <w:proofErr w:type="spellStart"/>
-      <w:r>
-        <w:t>if</w:t>
-      </w:r>
-      <w:proofErr w:type="spellEnd"/>
-      <w:r>
-        <w:t xml:space="preserve"> imediatamente acima dele? O que isso tem a ver com </w:t>
-      </w:r>
-      <w:r>
-        <w:rPr>
-          <w:b/>
-          <w:bCs/>
-        </w:rPr>
-        <w:t>indentação</w:t>
-      </w:r>
-      <w:r>
-        <w:t>?</w:t>
+        <w:t>Dado um range (ex.: 4 a 6), por que elif 6 &gt; media &gt;= 4 funciona? O que o Python está avaliando ali?</w:t>
       </w:r>
     </w:p>
     <w:p>
@@ -403,23 +262,7 @@
         <w:t xml:space="preserve">R: </w:t>
       </w:r>
       <w:r>
-        <w:t xml:space="preserve">O </w:t>
-      </w:r>
-      <w:proofErr w:type="spellStart"/>
-      <w:r>
-        <w:t>else</w:t>
-      </w:r>
-      <w:proofErr w:type="spellEnd"/>
-      <w:r>
-        <w:t xml:space="preserve"> está semanticamente ligado ao </w:t>
-      </w:r>
-      <w:proofErr w:type="spellStart"/>
-      <w:r>
-        <w:t>if</w:t>
-      </w:r>
-      <w:proofErr w:type="spellEnd"/>
-      <w:r>
-        <w:t xml:space="preserve"> imediatamente acima no mesmo nível de indentação, porque a indentação define o bloco lógico no Python.</w:t>
+        <w:t>O Python avalia expressões encadeadas como media &gt;= 4 and media &lt; 6, sem repetir a variável. É apenas sintaxe mais legível.</w:t>
       </w:r>
     </w:p>
     <w:p>
@@ -430,61 +273,7 @@
         </w:numPr>
       </w:pPr>
       <w:r>
-        <w:t xml:space="preserve">Dado um range (ex.: 4 a 6), por que </w:t>
-      </w:r>
-      <w:proofErr w:type="spellStart"/>
-      <w:r>
-        <w:t>elif</w:t>
-      </w:r>
-      <w:proofErr w:type="spellEnd"/>
-      <w:r>
-        <w:t xml:space="preserve"> 6 &gt; media &gt;= 4 funciona? O que o Python está avaliando ali?</w:t>
-      </w:r>
-    </w:p>
-    <w:p>
-      <w:pPr>
-        <w:ind w:left="720"/>
-      </w:pPr>
-      <w:r>
-        <w:t xml:space="preserve">R: </w:t>
-      </w:r>
-      <w:r>
-        <w:t xml:space="preserve">O Python avalia expressões encadeadas como media &gt;= 4 </w:t>
-      </w:r>
-      <w:proofErr w:type="spellStart"/>
-      <w:r>
-        <w:t>and</w:t>
-      </w:r>
-      <w:proofErr w:type="spellEnd"/>
-      <w:r>
-        <w:t xml:space="preserve"> media &lt; 6, sem repetir a variável. É apenas sintaxe mais legível.</w:t>
-      </w:r>
-    </w:p>
-    <w:p>
-      <w:pPr>
-        <w:numPr>
-          <w:ilvl w:val="0"/>
-          <w:numId w:val="2"/>
-        </w:numPr>
-      </w:pPr>
-      <w:r>
-        <w:t xml:space="preserve">Me dá um exemplo real de dados (fora “nota de aluno”) onde </w:t>
-      </w:r>
-      <w:proofErr w:type="spellStart"/>
-      <w:r>
-        <w:t>and</w:t>
-      </w:r>
-      <w:proofErr w:type="spellEnd"/>
-      <w:r>
-        <w:t xml:space="preserve"> e </w:t>
-      </w:r>
-      <w:proofErr w:type="spellStart"/>
-      <w:r>
-        <w:t>or</w:t>
-      </w:r>
-      <w:proofErr w:type="spellEnd"/>
-      <w:r>
-        <w:t xml:space="preserve"> seriam úteis num pipeline/validação.</w:t>
+        <w:t>Me dá um exemplo real de dados (fora “nota de aluno”) onde and e or seriam úteis num pipeline/validação.</w:t>
       </w:r>
     </w:p>
     <w:p>
@@ -496,15 +285,7 @@
         <w:t xml:space="preserve">R: </w:t>
       </w:r>
       <w:r>
-        <w:t xml:space="preserve">Em pipelines de e-commerce, podemos usar </w:t>
-      </w:r>
-      <w:proofErr w:type="spellStart"/>
-      <w:r>
-        <w:t>and</w:t>
-      </w:r>
-      <w:proofErr w:type="spellEnd"/>
-      <w:r>
-        <w:t xml:space="preserve"> para validar múltiplas condições obrigatórias (ex.: compra confirmada </w:t>
+        <w:t xml:space="preserve">Em pipelines de e-commerce, podemos usar and para validar múltiplas condições obrigatórias (ex.: compra confirmada </w:t>
       </w:r>
       <w:r>
         <w:rPr>
@@ -514,15 +295,7 @@
         <w:t>e</w:t>
       </w:r>
       <w:r>
-        <w:t xml:space="preserve"> entrega expressa) e </w:t>
-      </w:r>
-      <w:proofErr w:type="spellStart"/>
-      <w:r>
-        <w:t>or</w:t>
-      </w:r>
-      <w:proofErr w:type="spellEnd"/>
-      <w:r>
-        <w:t xml:space="preserve"> para tratar exceções (ex.: reclamação </w:t>
+        <w:t xml:space="preserve"> entrega expressa) e or para tratar exceções (ex.: reclamação </w:t>
       </w:r>
       <w:r>
         <w:rPr>
@@ -545,23 +318,7 @@
         <w:ind w:left="720"/>
       </w:pPr>
       <w:r>
-        <w:t xml:space="preserve">O que é mais seguro para checar nomes: </w:t>
-      </w:r>
-      <w:proofErr w:type="spellStart"/>
-      <w:r>
-        <w:t>if</w:t>
-      </w:r>
-      <w:proofErr w:type="spellEnd"/>
-      <w:r>
-        <w:t xml:space="preserve"> nome in </w:t>
-      </w:r>
-      <w:proofErr w:type="spellStart"/>
-      <w:r>
-        <w:t>lista_string</w:t>
-      </w:r>
-      <w:proofErr w:type="spellEnd"/>
-      <w:r>
-        <w:t xml:space="preserve"> ou transformar em lista e usar in? Por quê?</w:t>
+        <w:t>O que é mais seguro para checar nomes: if nome in lista_string ou transformar em lista e usar in? Por quê?</w:t>
       </w:r>
     </w:p>
     <w:p>
@@ -572,23 +329,7 @@
         <w:t xml:space="preserve">R: </w:t>
       </w:r>
       <w:r>
-        <w:t xml:space="preserve">É mais seguro transformar em lista porque in em </w:t>
-      </w:r>
-      <w:proofErr w:type="spellStart"/>
-      <w:r>
-        <w:t>string</w:t>
-      </w:r>
-      <w:proofErr w:type="spellEnd"/>
-      <w:r>
-        <w:t xml:space="preserve"> pode gerar falso positivo por </w:t>
-      </w:r>
-      <w:proofErr w:type="spellStart"/>
-      <w:r>
-        <w:t>substring</w:t>
-      </w:r>
-      <w:proofErr w:type="spellEnd"/>
-      <w:r>
-        <w:t>, enquanto listas representam domínio explícito e permitem validações mais controladas.</w:t>
+        <w:t>É mais seguro transformar em lista porque in em string pode gerar falso positivo por substring, enquanto listas representam domínio explícito e permitem validações mais controladas.</w:t>
       </w:r>
     </w:p>
     <w:p>
@@ -605,37 +346,12 @@
           <w:bCs/>
         </w:rPr>
       </w:pPr>
-      <w:proofErr w:type="spellStart"/>
-      <w:r>
-        <w:rPr>
-          <w:b/>
-          <w:bCs/>
-        </w:rPr>
-        <w:t>Mini-desafio</w:t>
-      </w:r>
-      <w:proofErr w:type="spellEnd"/>
-      <w:r>
-        <w:rPr>
-          <w:b/>
-          <w:bCs/>
-        </w:rPr>
-        <w:t xml:space="preserve"> prático de Segunda (pra fazer no VS </w:t>
-      </w:r>
-      <w:proofErr w:type="spellStart"/>
-      <w:r>
-        <w:rPr>
-          <w:b/>
-          <w:bCs/>
-        </w:rPr>
-        <w:t>Code</w:t>
-      </w:r>
-      <w:proofErr w:type="spellEnd"/>
-      <w:r>
-        <w:rPr>
-          <w:b/>
-          <w:bCs/>
-        </w:rPr>
-        <w:t>)</w:t>
+      <w:r>
+        <w:rPr>
+          <w:b/>
+          <w:bCs/>
+        </w:rPr>
+        <w:t>Mini-desafio prático de Segunda (pra fazer no VS Code)</w:t>
       </w:r>
     </w:p>
     <w:p>
@@ -660,23 +376,7 @@
         </w:numPr>
       </w:pPr>
       <w:r>
-        <w:t>Ler nota (</w:t>
-      </w:r>
-      <w:proofErr w:type="spellStart"/>
-      <w:r>
-        <w:t>float</w:t>
-      </w:r>
-      <w:proofErr w:type="spellEnd"/>
-      <w:r>
-        <w:t>) e faltas (</w:t>
-      </w:r>
-      <w:proofErr w:type="spellStart"/>
-      <w:r>
-        <w:t>int</w:t>
-      </w:r>
-      <w:proofErr w:type="spellEnd"/>
-      <w:r>
-        <w:t>).</w:t>
+        <w:t>Ler nota (float) e faltas (int).</w:t>
       </w:r>
     </w:p>
     <w:p>
@@ -745,47 +445,7 @@
     </w:p>
     <w:p>
       <w:r>
-        <w:t xml:space="preserve">Isso força você a usar: </w:t>
-      </w:r>
-      <w:proofErr w:type="spellStart"/>
-      <w:r>
-        <w:t>if</w:t>
-      </w:r>
-      <w:proofErr w:type="spellEnd"/>
-      <w:r>
-        <w:t>/</w:t>
-      </w:r>
-      <w:proofErr w:type="spellStart"/>
-      <w:r>
-        <w:t>elif</w:t>
-      </w:r>
-      <w:proofErr w:type="spellEnd"/>
-      <w:r>
-        <w:t>/</w:t>
-      </w:r>
-      <w:proofErr w:type="spellStart"/>
-      <w:r>
-        <w:t>else</w:t>
-      </w:r>
-      <w:proofErr w:type="spellEnd"/>
-      <w:r>
-        <w:t xml:space="preserve">, operadores relacionais, </w:t>
-      </w:r>
-      <w:proofErr w:type="spellStart"/>
-      <w:r>
-        <w:t>and</w:t>
-      </w:r>
-      <w:proofErr w:type="spellEnd"/>
-      <w:r>
-        <w:t>/</w:t>
-      </w:r>
-      <w:proofErr w:type="spellStart"/>
-      <w:r>
-        <w:t>or</w:t>
-      </w:r>
-      <w:proofErr w:type="spellEnd"/>
-      <w:r>
-        <w:t>, e validação.</w:t>
+        <w:t>Isso força você a usar: if/elif/else, operadores relacionais, and/or, e validação.</w:t>
       </w:r>
     </w:p>
     <w:p>
@@ -838,39 +498,7 @@
         </w:numPr>
       </w:pPr>
       <w:r>
-        <w:t>“Nesta semana eu consolidei condicionais em Python (</w:t>
-      </w:r>
-      <w:proofErr w:type="spellStart"/>
-      <w:r>
-        <w:t>if</w:t>
-      </w:r>
-      <w:proofErr w:type="spellEnd"/>
-      <w:r>
-        <w:t>/</w:t>
-      </w:r>
-      <w:proofErr w:type="spellStart"/>
-      <w:r>
-        <w:t>elif</w:t>
-      </w:r>
-      <w:proofErr w:type="spellEnd"/>
-      <w:r>
-        <w:t>/</w:t>
-      </w:r>
-      <w:proofErr w:type="spellStart"/>
-      <w:r>
-        <w:t>else</w:t>
-      </w:r>
-      <w:proofErr w:type="spellEnd"/>
-      <w:r>
-        <w:t xml:space="preserve">), entendendo como a indentação define blocos de execução e evitando bugs de múltiplos </w:t>
-      </w:r>
-      <w:proofErr w:type="spellStart"/>
-      <w:r>
-        <w:t>ifs</w:t>
-      </w:r>
-      <w:proofErr w:type="spellEnd"/>
-      <w:r>
-        <w:t xml:space="preserve"> independentes.”</w:t>
+        <w:t>“Nesta semana eu consolidei condicionais em Python (if/elif/else), entendendo como a indentação define blocos de execução e evitando bugs de múltiplos ifs independentes.”</w:t>
       </w:r>
     </w:p>
     <w:p>
@@ -881,31 +509,7 @@
         </w:numPr>
       </w:pPr>
       <w:r>
-        <w:t>“Também pratiquei operadores relacionais e lógicos (</w:t>
-      </w:r>
-      <w:proofErr w:type="spellStart"/>
-      <w:r>
-        <w:t>and</w:t>
-      </w:r>
-      <w:proofErr w:type="spellEnd"/>
-      <w:r>
-        <w:t>/</w:t>
-      </w:r>
-      <w:proofErr w:type="spellStart"/>
-      <w:r>
-        <w:t>or</w:t>
-      </w:r>
-      <w:proofErr w:type="spellEnd"/>
-      <w:r>
-        <w:t>/</w:t>
-      </w:r>
-      <w:proofErr w:type="spellStart"/>
-      <w:r>
-        <w:t>not</w:t>
-      </w:r>
-      <w:proofErr w:type="spellEnd"/>
-      <w:r>
-        <w:t>/in) para construir regras de decisão e validação, base para rotinas de qualidade de dados e automações.”</w:t>
+        <w:t>“Também pratiquei operadores relacionais e lógicos (and/or/not/in) para construir regras de decisão e validação, base para rotinas de qualidade de dados e automações.”</w:t>
       </w:r>
     </w:p>
     <w:p>
@@ -952,23 +556,7 @@
         <w:t>SQL</w:t>
       </w:r>
       <w:r>
-        <w:t xml:space="preserve"> (</w:t>
-      </w:r>
-      <w:proofErr w:type="spellStart"/>
-      <w:r>
-        <w:t>Structured</w:t>
-      </w:r>
-      <w:proofErr w:type="spellEnd"/>
-      <w:r>
-        <w:t xml:space="preserve"> Query </w:t>
-      </w:r>
-      <w:proofErr w:type="spellStart"/>
-      <w:r>
-        <w:t>Language</w:t>
-      </w:r>
-      <w:proofErr w:type="spellEnd"/>
-      <w:r>
-        <w:t xml:space="preserve">) e por que é usada em </w:t>
+        <w:t xml:space="preserve"> (Structured Query Language) e por que é usada em </w:t>
       </w:r>
       <w:r>
         <w:rPr>
@@ -1001,21 +589,12 @@
       <w:r>
         <w:t xml:space="preserve"> e por que escolheram </w:t>
       </w:r>
-      <w:proofErr w:type="spellStart"/>
-      <w:r>
-        <w:rPr>
-          <w:b/>
-          <w:bCs/>
-        </w:rPr>
-        <w:t>SQLite</w:t>
-      </w:r>
-      <w:proofErr w:type="spellEnd"/>
-      <w:r>
-        <w:rPr>
-          <w:b/>
-          <w:bCs/>
-        </w:rPr>
-        <w:t xml:space="preserve"> Online</w:t>
+      <w:r>
+        <w:rPr>
+          <w:b/>
+          <w:bCs/>
+        </w:rPr>
+        <w:t>SQLite Online</w:t>
       </w:r>
       <w:r>
         <w:t xml:space="preserve"> (sem instalação, browser).</w:t>
@@ -1036,73 +615,15 @@
         <w:t>Importação de CSV</w:t>
       </w:r>
       <w:r>
-        <w:t xml:space="preserve"> no </w:t>
-      </w:r>
-      <w:proofErr w:type="spellStart"/>
-      <w:r>
-        <w:t>sqliteonline</w:t>
-      </w:r>
-      <w:proofErr w:type="spellEnd"/>
-      <w:r>
-        <w:t xml:space="preserve">: ajustar </w:t>
-      </w:r>
-      <w:proofErr w:type="spellStart"/>
-      <w:r>
-        <w:rPr>
-          <w:b/>
-          <w:bCs/>
-        </w:rPr>
-        <w:t>Column</w:t>
-      </w:r>
-      <w:proofErr w:type="spellEnd"/>
-      <w:r>
-        <w:rPr>
-          <w:b/>
-          <w:bCs/>
-        </w:rPr>
-        <w:t xml:space="preserve"> </w:t>
-      </w:r>
-      <w:proofErr w:type="spellStart"/>
-      <w:r>
-        <w:rPr>
-          <w:b/>
-          <w:bCs/>
-        </w:rPr>
-        <w:t>name</w:t>
-      </w:r>
-      <w:proofErr w:type="spellEnd"/>
-      <w:r>
-        <w:rPr>
-          <w:b/>
-          <w:bCs/>
-        </w:rPr>
-        <w:t xml:space="preserve"> = </w:t>
-      </w:r>
-      <w:proofErr w:type="spellStart"/>
-      <w:r>
-        <w:rPr>
-          <w:b/>
-          <w:bCs/>
-        </w:rPr>
-        <w:t>First</w:t>
-      </w:r>
-      <w:proofErr w:type="spellEnd"/>
-      <w:r>
-        <w:rPr>
-          <w:b/>
-          <w:bCs/>
-        </w:rPr>
-        <w:t xml:space="preserve"> </w:t>
-      </w:r>
-      <w:proofErr w:type="spellStart"/>
-      <w:r>
-        <w:rPr>
-          <w:b/>
-          <w:bCs/>
-        </w:rPr>
-        <w:t>line</w:t>
-      </w:r>
-      <w:proofErr w:type="spellEnd"/>
+        <w:t xml:space="preserve"> no sqliteonline: ajustar </w:t>
+      </w:r>
+      <w:r>
+        <w:rPr>
+          <w:b/>
+          <w:bCs/>
+        </w:rPr>
+        <w:t>Column name = First line</w:t>
+      </w:r>
       <w:r>
         <w:t xml:space="preserve"> pra primeira linha virar cabeçalho.</w:t>
       </w:r>
@@ -1115,17 +636,8 @@
         </w:numPr>
       </w:pPr>
       <w:r>
-        <w:t xml:space="preserve">Exploração do </w:t>
-      </w:r>
-      <w:proofErr w:type="spellStart"/>
-      <w:r>
-        <w:t>SQLite</w:t>
-      </w:r>
-      <w:proofErr w:type="spellEnd"/>
-      <w:r>
-        <w:t xml:space="preserve"> Online: </w:t>
-      </w:r>
-      <w:proofErr w:type="spellStart"/>
+        <w:t xml:space="preserve">Exploração do SQLite Online: </w:t>
+      </w:r>
       <w:r>
         <w:rPr>
           <w:b/>
@@ -1133,25 +645,8 @@
         </w:rPr>
         <w:t>Run</w:t>
       </w:r>
-      <w:proofErr w:type="spellEnd"/>
-      <w:r>
-        <w:t xml:space="preserve">, histórico, </w:t>
-      </w:r>
-      <w:proofErr w:type="spellStart"/>
-      <w:r>
-        <w:t>Import</w:t>
-      </w:r>
-      <w:proofErr w:type="spellEnd"/>
-      <w:r>
-        <w:t>/</w:t>
-      </w:r>
-      <w:proofErr w:type="spellStart"/>
-      <w:r>
-        <w:t>Export</w:t>
-      </w:r>
-      <w:proofErr w:type="spellEnd"/>
-      <w:r>
-        <w:t>, área de query + resultado.</w:t>
+      <w:r>
+        <w:t>, histórico, Import/Export, área de query + resultado.</w:t>
       </w:r>
     </w:p>
     <w:p>
@@ -1280,15 +775,7 @@
         <w:t>SGBD</w:t>
       </w:r>
       <w:r>
-        <w:t xml:space="preserve"> e “banco de dados”? (pensa em software </w:t>
-      </w:r>
-      <w:proofErr w:type="spellStart"/>
-      <w:r>
-        <w:t>vs</w:t>
-      </w:r>
-      <w:proofErr w:type="spellEnd"/>
-      <w:r>
-        <w:t xml:space="preserve"> estrutura).</w:t>
+        <w:t xml:space="preserve"> e “banco de dados”? (pensa em software vs estrutura).</w:t>
       </w:r>
     </w:p>
     <w:p>
@@ -1343,15 +830,7 @@
         </w:numPr>
       </w:pPr>
       <w:r>
-        <w:t xml:space="preserve">SELECT * FROM </w:t>
-      </w:r>
-      <w:proofErr w:type="spellStart"/>
-      <w:r>
-        <w:t>tabelapedidos</w:t>
-      </w:r>
-      <w:proofErr w:type="spellEnd"/>
-      <w:r>
-        <w:t>;</w:t>
+        <w:t>SELECT * FROM tabelapedidos;</w:t>
       </w:r>
     </w:p>
     <w:p>
@@ -1362,15 +841,7 @@
         </w:numPr>
       </w:pPr>
       <w:r>
-        <w:t xml:space="preserve">SELECT cliente FROM </w:t>
-      </w:r>
-      <w:proofErr w:type="spellStart"/>
-      <w:r>
-        <w:t>tabelapedidos</w:t>
-      </w:r>
-      <w:proofErr w:type="spellEnd"/>
-      <w:r>
-        <w:t>;</w:t>
+        <w:t>SELECT cliente FROM tabelapedidos;</w:t>
       </w:r>
     </w:p>
     <w:p>
@@ -1379,15 +850,7 @@
       </w:pPr>
       <w:r>
         <w:lastRenderedPageBreak/>
-        <w:t xml:space="preserve">R: O primeiro SELECT *, está retornando a tabela inteira de pedidos, enquanto o segundo SELECT coluna está visualizando apenas os dados da coluna filtrada, podendo ser mais rápido para entendimento do </w:t>
-      </w:r>
-      <w:proofErr w:type="spellStart"/>
-      <w:r>
-        <w:t>negocio</w:t>
-      </w:r>
-      <w:proofErr w:type="spellEnd"/>
-      <w:r>
-        <w:t xml:space="preserve"> por exemplo.</w:t>
+        <w:t>R: O primeiro SELECT *, está retornando a tabela inteira de pedidos, enquanto o segundo SELECT coluna está visualizando apenas os dados da coluna filtrada, podendo ser mais rápido para entendimento do negocio por exemplo.</w:t>
       </w:r>
     </w:p>
     <w:p>
@@ -1420,15 +883,7 @@
         </w:numPr>
       </w:pPr>
       <w:r>
-        <w:t xml:space="preserve">Por que </w:t>
-      </w:r>
-      <w:proofErr w:type="spellStart"/>
-      <w:r>
-        <w:t>strings</w:t>
-      </w:r>
-      <w:proofErr w:type="spellEnd"/>
-      <w:r>
-        <w:t xml:space="preserve"> precisam de aspas em WHERE país = 'China'?</w:t>
+        <w:t>Por que strings precisam de aspas em WHERE país = 'China'?</w:t>
       </w:r>
     </w:p>
     <w:p>
@@ -1453,69 +908,12 @@
           <w:bCs/>
         </w:rPr>
       </w:pPr>
-      <w:proofErr w:type="spellStart"/>
-      <w:r>
-        <w:rPr>
-          <w:b/>
-          <w:bCs/>
-        </w:rPr>
-        <w:t>Mini-desafio</w:t>
-      </w:r>
-      <w:proofErr w:type="spellEnd"/>
-      <w:r>
-        <w:rPr>
-          <w:b/>
-          <w:bCs/>
-        </w:rPr>
-        <w:t xml:space="preserve"> prático de Terça (</w:t>
-      </w:r>
-      <w:proofErr w:type="spellStart"/>
-      <w:r>
-        <w:rPr>
-          <w:b/>
-          <w:bCs/>
-        </w:rPr>
-        <w:t>SQLite</w:t>
-      </w:r>
-      <w:proofErr w:type="spellEnd"/>
-      <w:r>
-        <w:rPr>
-          <w:b/>
-          <w:bCs/>
-        </w:rPr>
-        <w:t xml:space="preserve"> Online ou seu </w:t>
-      </w:r>
-      <w:proofErr w:type="spellStart"/>
-      <w:r>
-        <w:rPr>
-          <w:b/>
-          <w:bCs/>
-        </w:rPr>
-        <w:t>SQLite</w:t>
-      </w:r>
-      <w:proofErr w:type="spellEnd"/>
-      <w:r>
-        <w:rPr>
-          <w:b/>
-          <w:bCs/>
-        </w:rPr>
-        <w:t xml:space="preserve"> no VS </w:t>
-      </w:r>
-      <w:proofErr w:type="spellStart"/>
-      <w:r>
-        <w:rPr>
-          <w:b/>
-          <w:bCs/>
-        </w:rPr>
-        <w:t>Code</w:t>
-      </w:r>
-      <w:proofErr w:type="spellEnd"/>
-      <w:r>
-        <w:rPr>
-          <w:b/>
-          <w:bCs/>
-        </w:rPr>
-        <w:t>)</w:t>
+      <w:r>
+        <w:rPr>
+          <w:b/>
+          <w:bCs/>
+        </w:rPr>
+        <w:t>Mini-desafio prático de Terça (SQLite Online ou seu SQLite no VS Code)</w:t>
       </w:r>
     </w:p>
     <w:p>
@@ -1530,15 +928,7 @@
         <w:t>treinar SELECT / WHERE / DISTINCT</w:t>
       </w:r>
       <w:r>
-        <w:t xml:space="preserve">, não inventar </w:t>
-      </w:r>
-      <w:proofErr w:type="spellStart"/>
-      <w:r>
-        <w:t>join</w:t>
-      </w:r>
-      <w:proofErr w:type="spellEnd"/>
-      <w:r>
-        <w:t xml:space="preserve"> ainda.</w:t>
+        <w:t>, não inventar join ainda.</w:t>
       </w:r>
     </w:p>
     <w:p>
@@ -1579,15 +969,7 @@
     </w:p>
     <w:p>
       <w:r>
-        <w:t xml:space="preserve">SELECT * FROM </w:t>
-      </w:r>
-      <w:proofErr w:type="spellStart"/>
-      <w:r>
-        <w:t>tabelafornecedores</w:t>
-      </w:r>
-      <w:proofErr w:type="spellEnd"/>
-      <w:r>
-        <w:t>;</w:t>
+        <w:t>SELECT * FROM tabelafornecedores;</w:t>
       </w:r>
     </w:p>
     <w:p>
@@ -1613,33 +995,12 @@
     </w:p>
     <w:p>
       <w:r>
-        <w:t xml:space="preserve">SELECT </w:t>
-      </w:r>
-      <w:proofErr w:type="spellStart"/>
-      <w:r>
-        <w:t>Nome_do_fornecedor</w:t>
-      </w:r>
-      <w:proofErr w:type="spellEnd"/>
-      <w:r>
-        <w:t xml:space="preserve">, </w:t>
-      </w:r>
-      <w:proofErr w:type="spellStart"/>
-      <w:r>
-        <w:t>Pais_de_Origem</w:t>
-      </w:r>
-      <w:proofErr w:type="spellEnd"/>
-    </w:p>
-    <w:p>
-      <w:r>
-        <w:t xml:space="preserve">FROM </w:t>
-      </w:r>
-      <w:proofErr w:type="spellStart"/>
-      <w:r>
-        <w:t>tabelafornecedores</w:t>
-      </w:r>
-      <w:proofErr w:type="spellEnd"/>
-      <w:r>
-        <w:t>;</w:t>
+        <w:t>SELECT Nome_do_fornecedor, Pais_de_Origem</w:t>
+      </w:r>
+    </w:p>
+    <w:p>
+      <w:r>
+        <w:t>FROM tabelafornecedores;</w:t>
       </w:r>
     </w:p>
     <w:p>
@@ -1670,25 +1031,12 @@
     </w:p>
     <w:p>
       <w:r>
-        <w:t xml:space="preserve">FROM </w:t>
-      </w:r>
-      <w:proofErr w:type="spellStart"/>
-      <w:r>
-        <w:t>tabelafornecedores</w:t>
-      </w:r>
-      <w:proofErr w:type="spellEnd"/>
-    </w:p>
-    <w:p>
-      <w:r>
-        <w:t xml:space="preserve">WHERE </w:t>
-      </w:r>
-      <w:proofErr w:type="spellStart"/>
-      <w:r>
-        <w:t>Pais_de_Origem</w:t>
-      </w:r>
-      <w:proofErr w:type="spellEnd"/>
-      <w:r>
-        <w:t xml:space="preserve"> = 'China';</w:t>
+        <w:t>FROM tabelafornecedores</w:t>
+      </w:r>
+    </w:p>
+    <w:p>
+      <w:r>
+        <w:t>WHERE Pais_de_Origem = 'China';</w:t>
       </w:r>
     </w:p>
     <w:p>
@@ -1735,15 +1083,7 @@
     <w:p>
       <w:r>
         <w:lastRenderedPageBreak/>
-        <w:t xml:space="preserve">FROM </w:t>
-      </w:r>
-      <w:proofErr w:type="spellStart"/>
-      <w:r>
-        <w:t>tabelapedidos</w:t>
-      </w:r>
-      <w:proofErr w:type="spellEnd"/>
-      <w:r>
-        <w:t>;</w:t>
+        <w:t>FROM tabelapedidos;</w:t>
       </w:r>
     </w:p>
     <w:p>
@@ -1790,21 +1130,7 @@
         <w:rPr>
           <w:lang w:val="en-US"/>
         </w:rPr>
-        <w:t xml:space="preserve">FROM </w:t>
-      </w:r>
-      <w:proofErr w:type="spellStart"/>
-      <w:r>
-        <w:rPr>
-          <w:lang w:val="en-US"/>
-        </w:rPr>
-        <w:t>tabelapedidos</w:t>
-      </w:r>
-      <w:proofErr w:type="spellEnd"/>
-      <w:r>
-        <w:rPr>
-          <w:lang w:val="en-US"/>
-        </w:rPr>
-        <w:t>;</w:t>
+        <w:t>FROM tabelapedidos;</w:t>
       </w:r>
     </w:p>
     <w:p>
@@ -1835,13 +1161,8 @@
     </w:p>
     <w:p>
       <w:r>
-        <w:t xml:space="preserve">FROM </w:t>
-      </w:r>
-      <w:proofErr w:type="spellStart"/>
-      <w:r>
-        <w:t>tabelapedidos</w:t>
-      </w:r>
-      <w:proofErr w:type="spellEnd"/>
+        <w:t>FROM tabelapedidos</w:t>
+      </w:r>
     </w:p>
     <w:p>
       <w:r>
@@ -1899,15 +1220,7 @@
         </w:numPr>
       </w:pPr>
       <w:r>
-        <w:t xml:space="preserve">“Nesta semana eu pratiquei SQL em um ambiente </w:t>
-      </w:r>
-      <w:proofErr w:type="spellStart"/>
-      <w:r>
-        <w:t>SQLite</w:t>
-      </w:r>
-      <w:proofErr w:type="spellEnd"/>
-      <w:r>
-        <w:t>, importando dados CSV e estruturando consultas com SELECT para explorar tabelas relacionais.”</w:t>
+        <w:t>“Nesta semana eu pratiquei SQL em um ambiente SQLite, importando dados CSV e estruturando consultas com SELECT para explorar tabelas relacionais.”</w:t>
       </w:r>
     </w:p>
     <w:p>
@@ -1918,15 +1231,7 @@
         </w:numPr>
       </w:pPr>
       <w:r>
-        <w:t xml:space="preserve">“Também usei WHERE para filtros e DISTINCT para </w:t>
-      </w:r>
-      <w:proofErr w:type="spellStart"/>
-      <w:r>
-        <w:t>deduplicação</w:t>
-      </w:r>
-      <w:proofErr w:type="spellEnd"/>
-      <w:r>
-        <w:t>, entendendo quando isso ajuda na análise e quando pode esconder problemas de qualidade de dados.”</w:t>
+        <w:t>“Também usei WHERE para filtros e DISTINCT para deduplicação, entendendo quando isso ajuda na análise e quando pode esconder problemas de qualidade de dados.”</w:t>
       </w:r>
     </w:p>
     <w:p>
@@ -1979,15 +1284,7 @@
         <w:t>classificação</w:t>
       </w:r>
       <w:r>
-        <w:t xml:space="preserve"> (fraude </w:t>
-      </w:r>
-      <w:proofErr w:type="spellStart"/>
-      <w:r>
-        <w:t>vs</w:t>
-      </w:r>
-      <w:proofErr w:type="spellEnd"/>
-      <w:r>
-        <w:t xml:space="preserve"> não fraude) com perguntas do tipo “Sim/Não”.</w:t>
+        <w:t xml:space="preserve"> (fraude vs não fraude) com perguntas do tipo “Sim/Não”.</w:t>
       </w:r>
     </w:p>
     <w:p>
@@ -2000,7 +1297,6 @@
       <w:r>
         <w:t xml:space="preserve">Vantagem forte: </w:t>
       </w:r>
-      <w:proofErr w:type="spellStart"/>
       <w:r>
         <w:rPr>
           <w:b/>
@@ -2008,7 +1304,6 @@
         </w:rPr>
         <w:t>interpretabilidade</w:t>
       </w:r>
-      <w:proofErr w:type="spellEnd"/>
       <w:r>
         <w:t xml:space="preserve"> (dá pra entender o caminho da decisão).</w:t>
       </w:r>
@@ -2084,21 +1379,7 @@
         <w:rPr>
           <w:lang w:val="en-US"/>
         </w:rPr>
-        <w:t xml:space="preserve">um </w:t>
-      </w:r>
-      <w:proofErr w:type="spellStart"/>
-      <w:r>
-        <w:rPr>
-          <w:lang w:val="en-US"/>
-        </w:rPr>
-        <w:t>algoritmo</w:t>
-      </w:r>
-      <w:proofErr w:type="spellEnd"/>
-      <w:r>
-        <w:rPr>
-          <w:lang w:val="en-US"/>
-        </w:rPr>
-        <w:t xml:space="preserve">: </w:t>
+        <w:t xml:space="preserve">um algoritmo: </w:t>
       </w:r>
       <w:r>
         <w:rPr>
@@ -2145,15 +1426,7 @@
         </w:numPr>
       </w:pPr>
       <w:r>
-        <w:t xml:space="preserve">testar splits (por atributo e </w:t>
-      </w:r>
-      <w:proofErr w:type="spellStart"/>
-      <w:r>
-        <w:t>thresholds</w:t>
-      </w:r>
-      <w:proofErr w:type="spellEnd"/>
-      <w:r>
-        <w:t>)</w:t>
+        <w:t>testar splits (por atributo e thresholds)</w:t>
       </w:r>
     </w:p>
     <w:p>
@@ -2192,9 +1465,19 @@
           <w:b/>
           <w:bCs/>
         </w:rPr>
-        <w:t xml:space="preserve">menor </w:t>
-      </w:r>
-      <w:proofErr w:type="spellStart"/>
+        <w:t>menor Gtree</w:t>
+      </w:r>
+    </w:p>
+    <w:p>
+      <w:pPr>
+        <w:numPr>
+          <w:ilvl w:val="0"/>
+          <w:numId w:val="14"/>
+        </w:numPr>
+      </w:pPr>
+      <w:r>
+        <w:t xml:space="preserve">Como calcular o </w:t>
+      </w:r>
       <w:r>
         <w:rPr>
           <w:b/>
@@ -2202,27 +1485,6 @@
         </w:rPr>
         <w:t>Gtree</w:t>
       </w:r>
-      <w:proofErr w:type="spellEnd"/>
-    </w:p>
-    <w:p>
-      <w:pPr>
-        <w:numPr>
-          <w:ilvl w:val="0"/>
-          <w:numId w:val="14"/>
-        </w:numPr>
-      </w:pPr>
-      <w:r>
-        <w:t xml:space="preserve">Como calcular o </w:t>
-      </w:r>
-      <w:proofErr w:type="spellStart"/>
-      <w:r>
-        <w:rPr>
-          <w:b/>
-          <w:bCs/>
-        </w:rPr>
-        <w:t>Gtree</w:t>
-      </w:r>
-      <w:proofErr w:type="spellEnd"/>
       <w:r>
         <w:t>:</w:t>
       </w:r>
@@ -2245,15 +1507,7 @@
         <w:t>Gini de cada nó</w:t>
       </w:r>
       <w:r>
-        <w:t xml:space="preserve"> com probabilidades por classe (fraude </w:t>
-      </w:r>
-      <w:proofErr w:type="spellStart"/>
-      <w:r>
-        <w:t>vs</w:t>
-      </w:r>
-      <w:proofErr w:type="spellEnd"/>
-      <w:r>
-        <w:t xml:space="preserve"> não fraude)</w:t>
+        <w:t xml:space="preserve"> com probabilidades por classe (fraude vs não fraude)</w:t>
       </w:r>
     </w:p>
     <w:p>
@@ -2388,39 +1642,7 @@
           <w:b/>
           <w:bCs/>
         </w:rPr>
-        <w:t xml:space="preserve">RSS (Residual Sum </w:t>
-      </w:r>
-      <w:proofErr w:type="spellStart"/>
-      <w:r>
-        <w:rPr>
-          <w:b/>
-          <w:bCs/>
-        </w:rPr>
-        <w:t>of</w:t>
-      </w:r>
-      <w:proofErr w:type="spellEnd"/>
-      <w:r>
-        <w:rPr>
-          <w:b/>
-          <w:bCs/>
-        </w:rPr>
-        <w:t xml:space="preserve"> </w:t>
-      </w:r>
-      <w:proofErr w:type="spellStart"/>
-      <w:r>
-        <w:rPr>
-          <w:b/>
-          <w:bCs/>
-        </w:rPr>
-        <w:t>Squares</w:t>
-      </w:r>
-      <w:proofErr w:type="spellEnd"/>
-      <w:r>
-        <w:rPr>
-          <w:b/>
-          <w:bCs/>
-        </w:rPr>
-        <w:t>)</w:t>
+        <w:t>RSS (Residual Sum of Squares)</w:t>
       </w:r>
       <w:r>
         <w:t xml:space="preserve"> como métrica (quanto menor, melhor)</w:t>
@@ -2578,7 +1800,6 @@
       <w:r>
         <w:t xml:space="preserve">Por que o </w:t>
       </w:r>
-      <w:proofErr w:type="spellStart"/>
       <w:r>
         <w:rPr>
           <w:b/>
@@ -2586,7 +1807,6 @@
         </w:rPr>
         <w:t>Gtree</w:t>
       </w:r>
-      <w:proofErr w:type="spellEnd"/>
       <w:r>
         <w:t xml:space="preserve"> é uma média </w:t>
       </w:r>
@@ -2620,15 +1840,7 @@
         </w:numPr>
       </w:pPr>
       <w:r>
-        <w:t xml:space="preserve">Qual o risco de deixar a árvore crescer demais? (pista: </w:t>
-      </w:r>
-      <w:proofErr w:type="spellStart"/>
-      <w:r>
-        <w:t>overfitting</w:t>
-      </w:r>
-      <w:proofErr w:type="spellEnd"/>
-      <w:r>
-        <w:t>)</w:t>
+        <w:t>Qual o risco de deixar a árvore crescer demais? (pista: overfitting)</w:t>
       </w:r>
     </w:p>
     <w:p>
@@ -2638,13 +1850,8 @@
       <w:r>
         <w:t xml:space="preserve">R: </w:t>
       </w:r>
-      <w:proofErr w:type="spellStart"/>
-      <w:r>
-        <w:t>Overfitting</w:t>
-      </w:r>
-      <w:proofErr w:type="spellEnd"/>
-      <w:r>
-        <w:t xml:space="preserve"> ocorre quando a árvore se ajusta demais aos dados de treino, capturando ruído em vez de padrão e performando mal em dados novos.</w:t>
+      <w:r>
+        <w:t>Overfitting ocorre quando a árvore se ajusta demais aos dados de treino, capturando ruído em vez de padrão e performando mal em dados novos.</w:t>
       </w:r>
     </w:p>
     <w:p>
@@ -2686,15 +1893,7 @@
         <w:t xml:space="preserve">R: </w:t>
       </w:r>
       <w:r>
-        <w:t xml:space="preserve">Gini mede impureza entre classes (categórico), enquanto RSS mede erro entre valores previstos e reais (numérico), por isso classificação </w:t>
-      </w:r>
-      <w:proofErr w:type="spellStart"/>
-      <w:r>
-        <w:t>vs</w:t>
-      </w:r>
-      <w:proofErr w:type="spellEnd"/>
-      <w:r>
-        <w:t xml:space="preserve"> regressão.</w:t>
+        <w:t>Gini mede impureza entre classes (categórico), enquanto RSS mede erro entre valores previstos e reais (numérico), por isso classificação vs regressão.</w:t>
       </w:r>
     </w:p>
     <w:p>
@@ -2711,37 +1910,12 @@
           <w:bCs/>
         </w:rPr>
       </w:pPr>
-      <w:proofErr w:type="spellStart"/>
-      <w:r>
-        <w:rPr>
-          <w:b/>
-          <w:bCs/>
-        </w:rPr>
-        <w:t>Mini-desafio</w:t>
-      </w:r>
-      <w:proofErr w:type="spellEnd"/>
-      <w:r>
-        <w:rPr>
-          <w:b/>
-          <w:bCs/>
-        </w:rPr>
-        <w:t xml:space="preserve"> prático de Quarta (Python “na unha”, sem </w:t>
-      </w:r>
-      <w:proofErr w:type="spellStart"/>
-      <w:r>
-        <w:rPr>
-          <w:b/>
-          <w:bCs/>
-        </w:rPr>
-        <w:t>sklearn</w:t>
-      </w:r>
-      <w:proofErr w:type="spellEnd"/>
-      <w:r>
-        <w:rPr>
-          <w:b/>
-          <w:bCs/>
-        </w:rPr>
-        <w:t>)</w:t>
+      <w:r>
+        <w:rPr>
+          <w:b/>
+          <w:bCs/>
+        </w:rPr>
+        <w:t>Mini-desafio prático de Quarta (Python “na unha”, sem sklearn)</w:t>
       </w:r>
     </w:p>
     <w:p>
@@ -2758,7 +1932,6 @@
       <w:r>
         <w:t xml:space="preserve"> e </w:t>
       </w:r>
-      <w:proofErr w:type="spellStart"/>
       <w:r>
         <w:rPr>
           <w:b/>
@@ -2766,7 +1939,6 @@
         </w:rPr>
         <w:t>Gtree</w:t>
       </w:r>
-      <w:proofErr w:type="spellEnd"/>
       <w:r>
         <w:t>.</w:t>
       </w:r>
@@ -2810,15 +1982,7 @@
         </w:numPr>
       </w:pPr>
       <w:r>
-        <w:t xml:space="preserve">saída: </w:t>
-      </w:r>
-      <w:proofErr w:type="spellStart"/>
-      <w:r>
-        <w:t>gini</w:t>
-      </w:r>
-      <w:proofErr w:type="spellEnd"/>
-      <w:r>
-        <w:t xml:space="preserve"> do nó</w:t>
+        <w:t>saída: gini do nó</w:t>
       </w:r>
     </w:p>
     <w:p>
@@ -2844,44 +2008,23 @@
           <w:numId w:val="17"/>
         </w:numPr>
       </w:pPr>
-      <w:proofErr w:type="spellStart"/>
-      <w:r>
-        <w:t>gini</w:t>
-      </w:r>
-      <w:proofErr w:type="spellEnd"/>
-      <w:r>
-        <w:t xml:space="preserve"> = p1*(1-p1) + p2*(1-p2) (como na aula)</w:t>
-      </w:r>
-    </w:p>
-    <w:p>
-      <w:pPr>
-        <w:rPr>
-          <w:b/>
-          <w:bCs/>
-        </w:rPr>
-      </w:pPr>
-      <w:r>
-        <w:rPr>
-          <w:b/>
-          <w:bCs/>
-        </w:rPr>
-        <w:t xml:space="preserve">Desafio B — Calcular </w:t>
-      </w:r>
-      <w:proofErr w:type="spellStart"/>
-      <w:r>
-        <w:rPr>
-          <w:b/>
-          <w:bCs/>
-        </w:rPr>
-        <w:t>Gtree</w:t>
-      </w:r>
-      <w:proofErr w:type="spellEnd"/>
-      <w:r>
-        <w:rPr>
-          <w:b/>
-          <w:bCs/>
-        </w:rPr>
-        <w:t xml:space="preserve"> de um split</w:t>
+      <w:r>
+        <w:t>gini = p1*(1-p1) + p2*(1-p2) (como na aula)</w:t>
+      </w:r>
+    </w:p>
+    <w:p>
+      <w:pPr>
+        <w:rPr>
+          <w:b/>
+          <w:bCs/>
+        </w:rPr>
+      </w:pPr>
+      <w:r>
+        <w:rPr>
+          <w:b/>
+          <w:bCs/>
+        </w:rPr>
+        <w:t>Desafio B — Calcular Gtree de um split</w:t>
       </w:r>
     </w:p>
     <w:p>
@@ -2908,47 +2051,7 @@
         </w:numPr>
       </w:pPr>
       <w:r>
-        <w:t xml:space="preserve">saída: </w:t>
-      </w:r>
-      <w:proofErr w:type="spellStart"/>
-      <w:r>
-        <w:t>Gtree</w:t>
-      </w:r>
-      <w:proofErr w:type="spellEnd"/>
-      <w:r>
-        <w:t xml:space="preserve"> = (</w:t>
-      </w:r>
-      <w:proofErr w:type="spellStart"/>
-      <w:r>
-        <w:t>gini_esq</w:t>
-      </w:r>
-      <w:proofErr w:type="spellEnd"/>
-      <w:r>
-        <w:t xml:space="preserve"> * </w:t>
-      </w:r>
-      <w:proofErr w:type="spellStart"/>
-      <w:r>
-        <w:t>peso_esq</w:t>
-      </w:r>
-      <w:proofErr w:type="spellEnd"/>
-      <w:r>
-        <w:t>) + (</w:t>
-      </w:r>
-      <w:proofErr w:type="spellStart"/>
-      <w:r>
-        <w:t>gini_dir</w:t>
-      </w:r>
-      <w:proofErr w:type="spellEnd"/>
-      <w:r>
-        <w:t xml:space="preserve"> * </w:t>
-      </w:r>
-      <w:proofErr w:type="spellStart"/>
-      <w:r>
-        <w:t>peso_dir</w:t>
-      </w:r>
-      <w:proofErr w:type="spellEnd"/>
-      <w:r>
-        <w:t>)</w:t>
+        <w:t>saída: Gtree = (gini_esq * peso_esq) + (gini_dir * peso_dir)</w:t>
       </w:r>
     </w:p>
     <w:p>
@@ -3025,13 +2128,8 @@
         </w:numPr>
       </w:pPr>
       <w:r>
-        <w:t xml:space="preserve">calcule </w:t>
-      </w:r>
-      <w:proofErr w:type="spellStart"/>
-      <w:r>
-        <w:t>Gtree_pais</w:t>
-      </w:r>
-      <w:proofErr w:type="spellEnd"/>
+        <w:t>calcule Gtree_pais</w:t>
+      </w:r>
     </w:p>
     <w:p>
       <w:pPr>
@@ -3048,27 +2146,10 @@
           <w:b/>
           <w:bCs/>
         </w:rPr>
-        <w:t xml:space="preserve">valor &lt;= </w:t>
-      </w:r>
-      <w:proofErr w:type="spellStart"/>
-      <w:r>
-        <w:rPr>
-          <w:b/>
-          <w:bCs/>
-        </w:rPr>
-        <w:t>threshold</w:t>
-      </w:r>
-      <w:proofErr w:type="spellEnd"/>
-      <w:r>
-        <w:t xml:space="preserve"> (você inventa um </w:t>
-      </w:r>
-      <w:proofErr w:type="spellStart"/>
-      <w:r>
-        <w:t>threshold</w:t>
-      </w:r>
-      <w:proofErr w:type="spellEnd"/>
-      <w:r>
-        <w:t xml:space="preserve"> e separa os rótulos) e compare.</w:t>
+        <w:t>valor &lt;= threshold</w:t>
+      </w:r>
+      <w:r>
+        <w:t xml:space="preserve"> (você inventa um threshold e separa os rótulos) e compare.</w:t>
       </w:r>
     </w:p>
     <w:p>
@@ -3307,15 +2388,7 @@
         <w:t>atributos de instância</w:t>
       </w:r>
       <w:r>
-        <w:t xml:space="preserve"> (definidos via self no __</w:t>
-      </w:r>
-      <w:proofErr w:type="spellStart"/>
-      <w:r>
-        <w:t>init</w:t>
-      </w:r>
-      <w:proofErr w:type="spellEnd"/>
-      <w:r>
-        <w:t>__)</w:t>
+        <w:t xml:space="preserve"> (definidos via self no __init__)</w:t>
       </w:r>
     </w:p>
     <w:p>
@@ -3338,15 +2411,7 @@
       </w:pPr>
       <w:r>
         <w:lastRenderedPageBreak/>
-        <w:t xml:space="preserve">Acesso e modificação de atributos com </w:t>
-      </w:r>
-      <w:proofErr w:type="spellStart"/>
-      <w:r>
-        <w:t>obj.atributo</w:t>
-      </w:r>
-      <w:proofErr w:type="spellEnd"/>
-      <w:r>
-        <w:t>.</w:t>
+        <w:t>Acesso e modificação de atributos com obj.atributo.</w:t>
       </w:r>
     </w:p>
     <w:p>
@@ -3357,43 +2422,11 @@
         </w:numPr>
       </w:pPr>
       <w:r>
-        <w:t>Por que print(</w:t>
-      </w:r>
-      <w:proofErr w:type="spellStart"/>
-      <w:r>
-        <w:t>obj</w:t>
-      </w:r>
-      <w:proofErr w:type="spellEnd"/>
-      <w:r>
-        <w:t>) mostra apenas algo como</w:t>
+        <w:t>Por que print(obj) mostra apenas algo como</w:t>
       </w:r>
       <w:r>
         <w:br/>
-        <w:t>&lt;__</w:t>
-      </w:r>
-      <w:proofErr w:type="spellStart"/>
-      <w:r>
-        <w:t>main</w:t>
-      </w:r>
-      <w:proofErr w:type="spellEnd"/>
-      <w:r>
-        <w:t xml:space="preserve">__.Restaurante </w:t>
-      </w:r>
-      <w:proofErr w:type="spellStart"/>
-      <w:r>
-        <w:t>object</w:t>
-      </w:r>
-      <w:proofErr w:type="spellEnd"/>
-      <w:r>
-        <w:t xml:space="preserve"> </w:t>
-      </w:r>
-      <w:proofErr w:type="spellStart"/>
-      <w:r>
-        <w:t>at</w:t>
-      </w:r>
-      <w:proofErr w:type="spellEnd"/>
-      <w:r>
-        <w:t xml:space="preserve"> 0x...&gt;:</w:t>
+        <w:t>&lt;__main__.Restaurante object at 0x...&gt;:</w:t>
       </w:r>
     </w:p>
     <w:p>
@@ -3425,37 +2458,8 @@
           <w:numId w:val="22"/>
         </w:numPr>
       </w:pPr>
-      <w:proofErr w:type="spellStart"/>
-      <w:r>
-        <w:t>dir</w:t>
-      </w:r>
-      <w:proofErr w:type="spellEnd"/>
-      <w:r>
-        <w:t>(</w:t>
-      </w:r>
-      <w:proofErr w:type="spellStart"/>
-      <w:r>
-        <w:t>obj</w:t>
-      </w:r>
-      <w:proofErr w:type="spellEnd"/>
-      <w:r>
-        <w:t xml:space="preserve">) → lista tudo (métodos, atributos, </w:t>
-      </w:r>
-      <w:proofErr w:type="spellStart"/>
-      <w:r>
-        <w:t>dunder</w:t>
-      </w:r>
-      <w:proofErr w:type="spellEnd"/>
-      <w:r>
-        <w:t xml:space="preserve"> </w:t>
-      </w:r>
-      <w:proofErr w:type="spellStart"/>
-      <w:r>
-        <w:t>methods</w:t>
-      </w:r>
-      <w:proofErr w:type="spellEnd"/>
-      <w:r>
-        <w:t>).</w:t>
+      <w:r>
+        <w:t>dir(obj) → lista tudo (métodos, atributos, dunder methods).</w:t>
       </w:r>
     </w:p>
     <w:p>
@@ -3466,23 +2470,7 @@
         </w:numPr>
       </w:pPr>
       <w:r>
-        <w:t>vars(</w:t>
-      </w:r>
-      <w:proofErr w:type="spellStart"/>
-      <w:r>
-        <w:t>obj</w:t>
-      </w:r>
-      <w:proofErr w:type="spellEnd"/>
-      <w:r>
-        <w:t>) → mostra apenas o __</w:t>
-      </w:r>
-      <w:proofErr w:type="spellStart"/>
-      <w:r>
-        <w:t>dict</w:t>
-      </w:r>
-      <w:proofErr w:type="spellEnd"/>
-      <w:r>
-        <w:t>__ do objeto (atributos de instância).</w:t>
+        <w:t>vars(obj) → mostra apenas o __dict__ do objeto (atributos de instância).</w:t>
       </w:r>
     </w:p>
     <w:p>
@@ -3500,23 +2488,7 @@
           <w:b/>
           <w:bCs/>
         </w:rPr>
-        <w:t>construtor __</w:t>
-      </w:r>
-      <w:proofErr w:type="spellStart"/>
-      <w:r>
-        <w:rPr>
-          <w:b/>
-          <w:bCs/>
-        </w:rPr>
-        <w:t>init</w:t>
-      </w:r>
-      <w:proofErr w:type="spellEnd"/>
-      <w:r>
-        <w:rPr>
-          <w:b/>
-          <w:bCs/>
-        </w:rPr>
-        <w:t>__</w:t>
+        <w:t>construtor __init__</w:t>
       </w:r>
       <w:r>
         <w:t xml:space="preserve"> para criar objetos já consistentes.</w:t>
@@ -3589,7 +2561,6 @@
           <w:numId w:val="22"/>
         </w:numPr>
       </w:pPr>
-      <w:proofErr w:type="spellStart"/>
       <w:r>
         <w:rPr>
           <w:b/>
@@ -3597,7 +2568,6 @@
         </w:rPr>
         <w:t>dataclass</w:t>
       </w:r>
-      <w:proofErr w:type="spellEnd"/>
       <w:r>
         <w:t xml:space="preserve"> → foco em estrutura de dados</w:t>
       </w:r>
@@ -3683,15 +2653,7 @@
         <w:t xml:space="preserve">R: </w:t>
       </w:r>
       <w:r>
-        <w:t>tributos de classe pertencem à classe e são compartilhados; atributos de instância pertencem a cada objeto e são definidos normalmente no __</w:t>
-      </w:r>
-      <w:proofErr w:type="spellStart"/>
-      <w:r>
-        <w:t>init</w:t>
-      </w:r>
-      <w:proofErr w:type="spellEnd"/>
-      <w:r>
-        <w:t>__ via self.</w:t>
+        <w:t>tributos de classe pertencem à classe e são compartilhados; atributos de instância pertencem a cada objeto e são definidos normalmente no __init__ via self.</w:t>
       </w:r>
     </w:p>
     <w:p>
@@ -3756,15 +2718,7 @@
         </w:numPr>
       </w:pPr>
       <w:r>
-        <w:t>Por que vars(</w:t>
-      </w:r>
-      <w:proofErr w:type="spellStart"/>
-      <w:r>
-        <w:t>obj</w:t>
-      </w:r>
-      <w:proofErr w:type="spellEnd"/>
-      <w:r>
-        <w:t>) não mostra atributos definidos apenas na classe?</w:t>
+        <w:t>Por que vars(obj) não mostra atributos definidos apenas na classe?</w:t>
       </w:r>
     </w:p>
     <w:p>
@@ -3778,31 +2732,7 @@
         <w:t xml:space="preserve"> </w:t>
       </w:r>
       <w:r>
-        <w:t>vars(</w:t>
-      </w:r>
-      <w:proofErr w:type="spellStart"/>
-      <w:r>
-        <w:t>obj</w:t>
-      </w:r>
-      <w:proofErr w:type="spellEnd"/>
-      <w:r>
-        <w:t>) mostra apenas os atributos armazenados no __</w:t>
-      </w:r>
-      <w:proofErr w:type="spellStart"/>
-      <w:r>
-        <w:t>dict</w:t>
-      </w:r>
-      <w:proofErr w:type="spellEnd"/>
-      <w:r>
-        <w:t>__ do objeto; atributos definidos na classe não ficam no __</w:t>
-      </w:r>
-      <w:proofErr w:type="spellStart"/>
-      <w:r>
-        <w:t>dict</w:t>
-      </w:r>
-      <w:proofErr w:type="spellEnd"/>
-      <w:r>
-        <w:t>__ da instância.</w:t>
+        <w:t>vars(obj) mostra apenas os atributos armazenados no __dict__ do objeto; atributos definidos na classe não ficam no __dict__ da instância.</w:t>
       </w:r>
     </w:p>
     <w:p>
@@ -3825,15 +2755,7 @@
         <w:t xml:space="preserve">R: </w:t>
       </w:r>
       <w:r>
-        <w:t xml:space="preserve">Quando a classe representa principalmente dados, com pouco comportamento, e queremos reduzir </w:t>
-      </w:r>
-      <w:proofErr w:type="spellStart"/>
-      <w:r>
-        <w:t>boilerplate</w:t>
-      </w:r>
-      <w:proofErr w:type="spellEnd"/>
-      <w:r>
-        <w:t xml:space="preserve"> e deixar a intenção clara.</w:t>
+        <w:t>Quando a classe representa principalmente dados, com pouco comportamento, e queremos reduzir boilerplate e deixar a intenção clara.</w:t>
       </w:r>
     </w:p>
     <w:p>
@@ -3977,13 +2899,8 @@
         </w:numPr>
       </w:pPr>
       <w:r>
-        <w:t xml:space="preserve">nome: </w:t>
-      </w:r>
-      <w:proofErr w:type="spellStart"/>
-      <w:r>
-        <w:t>str</w:t>
-      </w:r>
-      <w:proofErr w:type="spellEnd"/>
+        <w:t>nome: str</w:t>
+      </w:r>
     </w:p>
     <w:p>
       <w:pPr>
@@ -3993,13 +2910,8 @@
         </w:numPr>
       </w:pPr>
       <w:r>
-        <w:t xml:space="preserve">categoria: </w:t>
-      </w:r>
-      <w:proofErr w:type="spellStart"/>
-      <w:r>
-        <w:t>str</w:t>
-      </w:r>
-      <w:proofErr w:type="spellEnd"/>
+        <w:t>categoria: str</w:t>
+      </w:r>
     </w:p>
     <w:p>
       <w:pPr>
@@ -4009,15 +2921,7 @@
         </w:numPr>
       </w:pPr>
       <w:r>
-        <w:t xml:space="preserve">ativo: </w:t>
-      </w:r>
-      <w:proofErr w:type="spellStart"/>
-      <w:r>
-        <w:t>bool</w:t>
-      </w:r>
-      <w:proofErr w:type="spellEnd"/>
-      <w:r>
-        <w:t xml:space="preserve"> (default = False)</w:t>
+        <w:t>ativo: bool (default = False)</w:t>
       </w:r>
     </w:p>
     <w:p>
@@ -4038,13 +2942,8 @@
           <w:numId w:val="24"/>
         </w:numPr>
       </w:pPr>
-      <w:proofErr w:type="spellStart"/>
-      <w:r>
-        <w:t>alternar_estado</w:t>
-      </w:r>
-      <w:proofErr w:type="spellEnd"/>
-      <w:r>
-        <w:t>() → ativa/desativa</w:t>
+      <w:r>
+        <w:t>alternar_estado() → ativa/desativa</w:t>
       </w:r>
     </w:p>
     <w:p>
@@ -4055,15 +2954,7 @@
         </w:numPr>
       </w:pPr>
       <w:r>
-        <w:t>__</w:t>
-      </w:r>
-      <w:proofErr w:type="spellStart"/>
-      <w:r>
-        <w:t>str</w:t>
-      </w:r>
-      <w:proofErr w:type="spellEnd"/>
-      <w:r>
-        <w:t>__() → retorno legível</w:t>
+        <w:t>__str__() → retorno legível</w:t>
       </w:r>
     </w:p>
     <w:p>
@@ -4127,15 +3018,7 @@
         </w:numPr>
       </w:pPr>
       <w:r>
-        <w:t>Mesmo comportamento (</w:t>
-      </w:r>
-      <w:proofErr w:type="spellStart"/>
-      <w:r>
-        <w:t>alternar_estado</w:t>
-      </w:r>
-      <w:proofErr w:type="spellEnd"/>
-      <w:r>
-        <w:t>)</w:t>
+        <w:t>Mesmo comportamento (alternar_estado)</w:t>
       </w:r>
     </w:p>
     <w:p>
@@ -4211,15 +3094,7 @@
         <w:t>modelo de dados</w:t>
       </w:r>
       <w:r>
-        <w:t xml:space="preserve"> </w:t>
-      </w:r>
-      <w:proofErr w:type="spellStart"/>
-      <w:r>
-        <w:t>vs</w:t>
-      </w:r>
-      <w:proofErr w:type="spellEnd"/>
-      <w:r>
-        <w:t xml:space="preserve"> </w:t>
+        <w:t xml:space="preserve"> vs </w:t>
       </w:r>
       <w:r>
         <w:rPr>
@@ -4287,15 +3162,7 @@
         </w:pBdr>
       </w:pPr>
       <w:r>
-        <w:t>“Também apliquei boas práticas com construtores (__</w:t>
-      </w:r>
-      <w:proofErr w:type="spellStart"/>
-      <w:r>
-        <w:t>init</w:t>
-      </w:r>
-      <w:proofErr w:type="spellEnd"/>
-      <w:r>
-        <w:t>__) e @dataclass, escolhendo a abordagem adequada conforme o foco da classe é dados ou comportamento.”</w:t>
+        <w:t>“Também apliquei boas práticas com construtores (__init__) e @dataclass, escolhendo a abordagem adequada conforme o foco da classe é dados ou comportamento.”</w:t>
       </w:r>
     </w:p>
     <w:p/>
@@ -4305,6 +3172,145 @@
       </w:pPr>
       <w:r>
         <w:t>Semana 09/02/26 – 13/02/26</w:t>
+      </w:r>
+    </w:p>
+    <w:p>
+      <w:r>
+        <w:t>Revisão Segunda – Estruturas de repetição</w:t>
+      </w:r>
+    </w:p>
+    <w:p>
+      <w:pPr>
+        <w:pStyle w:val="PargrafodaLista"/>
+        <w:numPr>
+          <w:ilvl w:val="0"/>
+          <w:numId w:val="29"/>
+        </w:numPr>
+      </w:pPr>
+      <w:r>
+        <w:rPr>
+          <w:b/>
+          <w:bCs/>
+        </w:rPr>
+        <w:t>Quando você usaria while em vez de for em um pipeline de dados?</w:t>
+      </w:r>
+    </w:p>
+    <w:p>
+      <w:r>
+        <w:rPr>
+          <w:b/>
+          <w:bCs/>
+        </w:rPr>
+        <w:t xml:space="preserve">R: </w:t>
+      </w:r>
+      <w:r>
+        <w:t>O uso do While seria para retornar algo que fosse boleano</w:t>
+      </w:r>
+      <w:r>
+        <w:t>, algo que não se sabe exatamente quantas vezes irá rodar o código, por exemplo consumir uma API, processar dados enquanto houver registros válidos e leitura até acabar um arquivo.</w:t>
+      </w:r>
+    </w:p>
+    <w:p>
+      <w:pPr>
+        <w:pStyle w:val="PargrafodaLista"/>
+        <w:numPr>
+          <w:ilvl w:val="0"/>
+          <w:numId w:val="29"/>
+        </w:numPr>
+        <w:rPr>
+          <w:b/>
+          <w:bCs/>
+        </w:rPr>
+      </w:pPr>
+      <w:r>
+        <w:rPr>
+          <w:b/>
+          <w:bCs/>
+        </w:rPr>
+        <w:t>Por que for é preferido em leitura de listas, arquivos e DataFrames?</w:t>
+      </w:r>
+    </w:p>
+    <w:p>
+      <w:r>
+        <w:rPr>
+          <w:b/>
+          <w:bCs/>
+        </w:rPr>
+        <w:t xml:space="preserve">R: </w:t>
+      </w:r>
+      <w:r>
+        <w:t xml:space="preserve">Porque </w:t>
+      </w:r>
+      <w:r>
+        <w:t>já sabemos o conjunto de elementos, conseguimos iterar utilizando a palavra-chave, sendo mais legível e seguro.</w:t>
+      </w:r>
+    </w:p>
+    <w:p>
+      <w:pPr>
+        <w:pStyle w:val="PargrafodaLista"/>
+        <w:numPr>
+          <w:ilvl w:val="0"/>
+          <w:numId w:val="29"/>
+        </w:numPr>
+      </w:pPr>
+      <w:r>
+        <w:rPr>
+          <w:b/>
+          <w:bCs/>
+        </w:rPr>
+        <w:t>Qual o risco técnico de um while mal implementado?</w:t>
+      </w:r>
+    </w:p>
+    <w:p>
+      <w:r>
+        <w:t>R: Pode dar um loop infinito, podendo sobrecarregar o ambiente e retornar infinitos dados.</w:t>
+      </w:r>
+    </w:p>
+    <w:p/>
+    <w:p>
+      <w:pPr>
+        <w:pStyle w:val="PargrafodaLista"/>
+        <w:numPr>
+          <w:ilvl w:val="0"/>
+          <w:numId w:val="29"/>
+        </w:numPr>
+      </w:pPr>
+      <w:r>
+        <w:rPr>
+          <w:b/>
+          <w:bCs/>
+        </w:rPr>
+        <w:lastRenderedPageBreak/>
+        <w:t>Explique a diferença prática entre break e continue com um exemplo real de dados.</w:t>
+      </w:r>
+    </w:p>
+    <w:p>
+      <w:r>
+        <w:t xml:space="preserve">R: Break serve para parar a aplicação, se em uma condicional tiver para evitar um erro critico o break é usado para parar a aplicação, já o continue serve para pular uma condição/evitar. Um exemplo do break poderíamos adicionar uma condicional if/else </w:t>
+      </w:r>
+      <w:r>
+        <w:t>evitando um erro e o continua se por exemplo não queremos uma linha ou um dado especifico.</w:t>
+      </w:r>
+    </w:p>
+    <w:p>
+      <w:pPr>
+        <w:pStyle w:val="PargrafodaLista"/>
+        <w:numPr>
+          <w:ilvl w:val="0"/>
+          <w:numId w:val="29"/>
+        </w:numPr>
+      </w:pPr>
+      <w:r>
+        <w:rPr>
+          <w:b/>
+          <w:bCs/>
+        </w:rPr>
+        <w:t>Por que copiar código várias vezes é um problema de engenharia, não só de estética?</w:t>
+      </w:r>
+    </w:p>
+    <w:p>
+      <w:r>
+        <w:t>R: Não é performático, pode deixar o ambiente pesado, é um trabalho totalmente de iniciante na área e não faz sentido copir/colar uma condição 10 ou 100 vezes.</w:t>
       </w:r>
     </w:p>
     <w:p/>
@@ -5709,6 +4715,92 @@
     </w:lvl>
   </w:abstractNum>
   <w:abstractNum w:abstractNumId="11" w15:restartNumberingAfterBreak="0">
+    <w:nsid w:val="3A4B7CBC"/>
+    <w:multiLevelType w:val="hybridMultilevel"/>
+    <w:tmpl w:val="F7C62A44"/>
+    <w:lvl w:ilvl="0" w:tplc="0416000F">
+      <w:start w:val="1"/>
+      <w:numFmt w:val="decimal"/>
+      <w:lvlText w:val="%1."/>
+      <w:lvlJc w:val="left"/>
+      <w:pPr>
+        <w:ind w:left="720" w:hanging="360"/>
+      </w:pPr>
+    </w:lvl>
+    <w:lvl w:ilvl="1" w:tplc="04160019" w:tentative="1">
+      <w:start w:val="1"/>
+      <w:numFmt w:val="lowerLetter"/>
+      <w:lvlText w:val="%2."/>
+      <w:lvlJc w:val="left"/>
+      <w:pPr>
+        <w:ind w:left="1440" w:hanging="360"/>
+      </w:pPr>
+    </w:lvl>
+    <w:lvl w:ilvl="2" w:tplc="0416001B" w:tentative="1">
+      <w:start w:val="1"/>
+      <w:numFmt w:val="lowerRoman"/>
+      <w:lvlText w:val="%3."/>
+      <w:lvlJc w:val="right"/>
+      <w:pPr>
+        <w:ind w:left="2160" w:hanging="180"/>
+      </w:pPr>
+    </w:lvl>
+    <w:lvl w:ilvl="3" w:tplc="0416000F" w:tentative="1">
+      <w:start w:val="1"/>
+      <w:numFmt w:val="decimal"/>
+      <w:lvlText w:val="%4."/>
+      <w:lvlJc w:val="left"/>
+      <w:pPr>
+        <w:ind w:left="2880" w:hanging="360"/>
+      </w:pPr>
+    </w:lvl>
+    <w:lvl w:ilvl="4" w:tplc="04160019" w:tentative="1">
+      <w:start w:val="1"/>
+      <w:numFmt w:val="lowerLetter"/>
+      <w:lvlText w:val="%5."/>
+      <w:lvlJc w:val="left"/>
+      <w:pPr>
+        <w:ind w:left="3600" w:hanging="360"/>
+      </w:pPr>
+    </w:lvl>
+    <w:lvl w:ilvl="5" w:tplc="0416001B" w:tentative="1">
+      <w:start w:val="1"/>
+      <w:numFmt w:val="lowerRoman"/>
+      <w:lvlText w:val="%6."/>
+      <w:lvlJc w:val="right"/>
+      <w:pPr>
+        <w:ind w:left="4320" w:hanging="180"/>
+      </w:pPr>
+    </w:lvl>
+    <w:lvl w:ilvl="6" w:tplc="0416000F" w:tentative="1">
+      <w:start w:val="1"/>
+      <w:numFmt w:val="decimal"/>
+      <w:lvlText w:val="%7."/>
+      <w:lvlJc w:val="left"/>
+      <w:pPr>
+        <w:ind w:left="5040" w:hanging="360"/>
+      </w:pPr>
+    </w:lvl>
+    <w:lvl w:ilvl="7" w:tplc="04160019" w:tentative="1">
+      <w:start w:val="1"/>
+      <w:numFmt w:val="lowerLetter"/>
+      <w:lvlText w:val="%8."/>
+      <w:lvlJc w:val="left"/>
+      <w:pPr>
+        <w:ind w:left="5760" w:hanging="360"/>
+      </w:pPr>
+    </w:lvl>
+    <w:lvl w:ilvl="8" w:tplc="0416001B" w:tentative="1">
+      <w:start w:val="1"/>
+      <w:numFmt w:val="lowerRoman"/>
+      <w:lvlText w:val="%9."/>
+      <w:lvlJc w:val="right"/>
+      <w:pPr>
+        <w:ind w:left="6480" w:hanging="180"/>
+      </w:pPr>
+    </w:lvl>
+  </w:abstractNum>
+  <w:abstractNum w:abstractNumId="12" w15:restartNumberingAfterBreak="0">
     <w:nsid w:val="3BD52B60"/>
     <w:multiLevelType w:val="multilevel"/>
     <w:tmpl w:val="6D3E8026"/>
@@ -5821,7 +4913,7 @@
       </w:pPr>
     </w:lvl>
   </w:abstractNum>
-  <w:abstractNum w:abstractNumId="12" w15:restartNumberingAfterBreak="0">
+  <w:abstractNum w:abstractNumId="13" w15:restartNumberingAfterBreak="0">
     <w:nsid w:val="3CEA2FFC"/>
     <w:multiLevelType w:val="multilevel"/>
     <w:tmpl w:val="169C9ED8"/>
@@ -5934,7 +5026,7 @@
       </w:pPr>
     </w:lvl>
   </w:abstractNum>
-  <w:abstractNum w:abstractNumId="13" w15:restartNumberingAfterBreak="0">
+  <w:abstractNum w:abstractNumId="14" w15:restartNumberingAfterBreak="0">
     <w:nsid w:val="4D476889"/>
     <w:multiLevelType w:val="multilevel"/>
     <w:tmpl w:val="2EB06534"/>
@@ -6083,7 +5175,7 @@
       </w:rPr>
     </w:lvl>
   </w:abstractNum>
-  <w:abstractNum w:abstractNumId="14" w15:restartNumberingAfterBreak="0">
+  <w:abstractNum w:abstractNumId="15" w15:restartNumberingAfterBreak="0">
     <w:nsid w:val="4DCF5247"/>
     <w:multiLevelType w:val="multilevel"/>
     <w:tmpl w:val="85B28FA2"/>
@@ -6232,7 +5324,7 @@
       </w:rPr>
     </w:lvl>
   </w:abstractNum>
-  <w:abstractNum w:abstractNumId="15" w15:restartNumberingAfterBreak="0">
+  <w:abstractNum w:abstractNumId="16" w15:restartNumberingAfterBreak="0">
     <w:nsid w:val="4EEC7B0A"/>
     <w:multiLevelType w:val="multilevel"/>
     <w:tmpl w:val="F42C02A2"/>
@@ -6345,7 +5437,7 @@
       </w:pPr>
     </w:lvl>
   </w:abstractNum>
-  <w:abstractNum w:abstractNumId="16" w15:restartNumberingAfterBreak="0">
+  <w:abstractNum w:abstractNumId="17" w15:restartNumberingAfterBreak="0">
     <w:nsid w:val="4FF375FA"/>
     <w:multiLevelType w:val="multilevel"/>
     <w:tmpl w:val="848C7734"/>
@@ -6458,7 +5550,7 @@
       </w:pPr>
     </w:lvl>
   </w:abstractNum>
-  <w:abstractNum w:abstractNumId="17" w15:restartNumberingAfterBreak="0">
+  <w:abstractNum w:abstractNumId="18" w15:restartNumberingAfterBreak="0">
     <w:nsid w:val="58D10BD4"/>
     <w:multiLevelType w:val="multilevel"/>
     <w:tmpl w:val="F31652F6"/>
@@ -6607,7 +5699,93 @@
       </w:rPr>
     </w:lvl>
   </w:abstractNum>
-  <w:abstractNum w:abstractNumId="18" w15:restartNumberingAfterBreak="0">
+  <w:abstractNum w:abstractNumId="19" w15:restartNumberingAfterBreak="0">
+    <w:nsid w:val="58D22752"/>
+    <w:multiLevelType w:val="hybridMultilevel"/>
+    <w:tmpl w:val="C7545EA2"/>
+    <w:lvl w:ilvl="0" w:tplc="0416000F">
+      <w:start w:val="1"/>
+      <w:numFmt w:val="decimal"/>
+      <w:lvlText w:val="%1."/>
+      <w:lvlJc w:val="left"/>
+      <w:pPr>
+        <w:ind w:left="720" w:hanging="360"/>
+      </w:pPr>
+    </w:lvl>
+    <w:lvl w:ilvl="1" w:tplc="04160019" w:tentative="1">
+      <w:start w:val="1"/>
+      <w:numFmt w:val="lowerLetter"/>
+      <w:lvlText w:val="%2."/>
+      <w:lvlJc w:val="left"/>
+      <w:pPr>
+        <w:ind w:left="1440" w:hanging="360"/>
+      </w:pPr>
+    </w:lvl>
+    <w:lvl w:ilvl="2" w:tplc="0416001B" w:tentative="1">
+      <w:start w:val="1"/>
+      <w:numFmt w:val="lowerRoman"/>
+      <w:lvlText w:val="%3."/>
+      <w:lvlJc w:val="right"/>
+      <w:pPr>
+        <w:ind w:left="2160" w:hanging="180"/>
+      </w:pPr>
+    </w:lvl>
+    <w:lvl w:ilvl="3" w:tplc="0416000F" w:tentative="1">
+      <w:start w:val="1"/>
+      <w:numFmt w:val="decimal"/>
+      <w:lvlText w:val="%4."/>
+      <w:lvlJc w:val="left"/>
+      <w:pPr>
+        <w:ind w:left="2880" w:hanging="360"/>
+      </w:pPr>
+    </w:lvl>
+    <w:lvl w:ilvl="4" w:tplc="04160019" w:tentative="1">
+      <w:start w:val="1"/>
+      <w:numFmt w:val="lowerLetter"/>
+      <w:lvlText w:val="%5."/>
+      <w:lvlJc w:val="left"/>
+      <w:pPr>
+        <w:ind w:left="3600" w:hanging="360"/>
+      </w:pPr>
+    </w:lvl>
+    <w:lvl w:ilvl="5" w:tplc="0416001B" w:tentative="1">
+      <w:start w:val="1"/>
+      <w:numFmt w:val="lowerRoman"/>
+      <w:lvlText w:val="%6."/>
+      <w:lvlJc w:val="right"/>
+      <w:pPr>
+        <w:ind w:left="4320" w:hanging="180"/>
+      </w:pPr>
+    </w:lvl>
+    <w:lvl w:ilvl="6" w:tplc="0416000F" w:tentative="1">
+      <w:start w:val="1"/>
+      <w:numFmt w:val="decimal"/>
+      <w:lvlText w:val="%7."/>
+      <w:lvlJc w:val="left"/>
+      <w:pPr>
+        <w:ind w:left="5040" w:hanging="360"/>
+      </w:pPr>
+    </w:lvl>
+    <w:lvl w:ilvl="7" w:tplc="04160019" w:tentative="1">
+      <w:start w:val="1"/>
+      <w:numFmt w:val="lowerLetter"/>
+      <w:lvlText w:val="%8."/>
+      <w:lvlJc w:val="left"/>
+      <w:pPr>
+        <w:ind w:left="5760" w:hanging="360"/>
+      </w:pPr>
+    </w:lvl>
+    <w:lvl w:ilvl="8" w:tplc="0416001B" w:tentative="1">
+      <w:start w:val="1"/>
+      <w:numFmt w:val="lowerRoman"/>
+      <w:lvlText w:val="%9."/>
+      <w:lvlJc w:val="right"/>
+      <w:pPr>
+        <w:ind w:left="6480" w:hanging="180"/>
+      </w:pPr>
+    </w:lvl>
+  </w:abstractNum>
+  <w:abstractNum w:abstractNumId="20" w15:restartNumberingAfterBreak="0">
     <w:nsid w:val="5A040C97"/>
     <w:multiLevelType w:val="multilevel"/>
     <w:tmpl w:val="3CFE67AE"/>
@@ -6720,7 +5898,7 @@
       </w:pPr>
     </w:lvl>
   </w:abstractNum>
-  <w:abstractNum w:abstractNumId="19" w15:restartNumberingAfterBreak="0">
+  <w:abstractNum w:abstractNumId="21" w15:restartNumberingAfterBreak="0">
     <w:nsid w:val="5A606252"/>
     <w:multiLevelType w:val="multilevel"/>
     <w:tmpl w:val="4F004688"/>
@@ -6869,7 +6047,7 @@
       </w:rPr>
     </w:lvl>
   </w:abstractNum>
-  <w:abstractNum w:abstractNumId="20" w15:restartNumberingAfterBreak="0">
+  <w:abstractNum w:abstractNumId="22" w15:restartNumberingAfterBreak="0">
     <w:nsid w:val="5A9B420B"/>
     <w:multiLevelType w:val="multilevel"/>
     <w:tmpl w:val="DE40FAE8"/>
@@ -7018,7 +6196,7 @@
       </w:rPr>
     </w:lvl>
   </w:abstractNum>
-  <w:abstractNum w:abstractNumId="21" w15:restartNumberingAfterBreak="0">
+  <w:abstractNum w:abstractNumId="23" w15:restartNumberingAfterBreak="0">
     <w:nsid w:val="637B25A6"/>
     <w:multiLevelType w:val="multilevel"/>
     <w:tmpl w:val="1884DE14"/>
@@ -7131,7 +6309,7 @@
       </w:pPr>
     </w:lvl>
   </w:abstractNum>
-  <w:abstractNum w:abstractNumId="22" w15:restartNumberingAfterBreak="0">
+  <w:abstractNum w:abstractNumId="24" w15:restartNumberingAfterBreak="0">
     <w:nsid w:val="6E630C5C"/>
     <w:multiLevelType w:val="multilevel"/>
     <w:tmpl w:val="B2888342"/>
@@ -7280,7 +6458,7 @@
       </w:rPr>
     </w:lvl>
   </w:abstractNum>
-  <w:abstractNum w:abstractNumId="23" w15:restartNumberingAfterBreak="0">
+  <w:abstractNum w:abstractNumId="25" w15:restartNumberingAfterBreak="0">
     <w:nsid w:val="74523562"/>
     <w:multiLevelType w:val="multilevel"/>
     <w:tmpl w:val="5A0A9E66"/>
@@ -7429,7 +6607,7 @@
       </w:rPr>
     </w:lvl>
   </w:abstractNum>
-  <w:abstractNum w:abstractNumId="24" w15:restartNumberingAfterBreak="0">
+  <w:abstractNum w:abstractNumId="26" w15:restartNumberingAfterBreak="0">
     <w:nsid w:val="78B75FE3"/>
     <w:multiLevelType w:val="multilevel"/>
     <w:tmpl w:val="91BC64EA"/>
@@ -7546,7 +6724,7 @@
       </w:pPr>
     </w:lvl>
   </w:abstractNum>
-  <w:abstractNum w:abstractNumId="25" w15:restartNumberingAfterBreak="0">
+  <w:abstractNum w:abstractNumId="27" w15:restartNumberingAfterBreak="0">
     <w:nsid w:val="793960EE"/>
     <w:multiLevelType w:val="multilevel"/>
     <w:tmpl w:val="87065F8E"/>
@@ -7659,7 +6837,7 @@
       </w:pPr>
     </w:lvl>
   </w:abstractNum>
-  <w:abstractNum w:abstractNumId="26" w15:restartNumberingAfterBreak="0">
+  <w:abstractNum w:abstractNumId="28" w15:restartNumberingAfterBreak="0">
     <w:nsid w:val="7F5707CE"/>
     <w:multiLevelType w:val="multilevel"/>
     <w:tmpl w:val="3FC00D2C"/>
@@ -7773,7 +6951,7 @@
     </w:lvl>
   </w:abstractNum>
   <w:num w:numId="1" w16cid:durableId="331488138">
-    <w:abstractNumId w:val="17"/>
+    <w:abstractNumId w:val="18"/>
   </w:num>
   <w:num w:numId="2" w16cid:durableId="580483664">
     <w:abstractNumId w:val="7"/>
@@ -7782,55 +6960,55 @@
     <w:abstractNumId w:val="6"/>
   </w:num>
   <w:num w:numId="4" w16cid:durableId="1563759836">
+    <w:abstractNumId w:val="28"/>
+  </w:num>
+  <w:num w:numId="5" w16cid:durableId="374044309">
+    <w:abstractNumId w:val="25"/>
+  </w:num>
+  <w:num w:numId="6" w16cid:durableId="33431715">
     <w:abstractNumId w:val="26"/>
   </w:num>
-  <w:num w:numId="5" w16cid:durableId="374044309">
-    <w:abstractNumId w:val="23"/>
-  </w:num>
-  <w:num w:numId="6" w16cid:durableId="33431715">
-    <w:abstractNumId w:val="24"/>
-  </w:num>
   <w:num w:numId="7" w16cid:durableId="736586619">
-    <w:abstractNumId w:val="15"/>
+    <w:abstractNumId w:val="16"/>
   </w:num>
   <w:num w:numId="8" w16cid:durableId="934289842">
     <w:abstractNumId w:val="5"/>
   </w:num>
   <w:num w:numId="9" w16cid:durableId="2036879012">
-    <w:abstractNumId w:val="18"/>
+    <w:abstractNumId w:val="20"/>
   </w:num>
   <w:num w:numId="10" w16cid:durableId="1328091330">
-    <w:abstractNumId w:val="11"/>
+    <w:abstractNumId w:val="12"/>
   </w:num>
   <w:num w:numId="11" w16cid:durableId="44329579">
     <w:abstractNumId w:val="3"/>
   </w:num>
   <w:num w:numId="12" w16cid:durableId="422268187">
-    <w:abstractNumId w:val="21"/>
+    <w:abstractNumId w:val="23"/>
   </w:num>
   <w:num w:numId="13" w16cid:durableId="943805022">
-    <w:abstractNumId w:val="16"/>
+    <w:abstractNumId w:val="17"/>
   </w:num>
   <w:num w:numId="14" w16cid:durableId="1496915155">
-    <w:abstractNumId w:val="14"/>
+    <w:abstractNumId w:val="15"/>
   </w:num>
   <w:num w:numId="15" w16cid:durableId="297227672">
-    <w:abstractNumId w:val="25"/>
+    <w:abstractNumId w:val="27"/>
   </w:num>
   <w:num w:numId="16" w16cid:durableId="136916096">
+    <w:abstractNumId w:val="24"/>
+  </w:num>
+  <w:num w:numId="17" w16cid:durableId="753624048">
     <w:abstractNumId w:val="22"/>
   </w:num>
-  <w:num w:numId="17" w16cid:durableId="753624048">
-    <w:abstractNumId w:val="20"/>
-  </w:num>
   <w:num w:numId="18" w16cid:durableId="6638961">
-    <w:abstractNumId w:val="13"/>
+    <w:abstractNumId w:val="14"/>
   </w:num>
   <w:num w:numId="19" w16cid:durableId="660084061">
     <w:abstractNumId w:val="9"/>
   </w:num>
   <w:num w:numId="20" w16cid:durableId="589044571">
-    <w:abstractNumId w:val="12"/>
+    <w:abstractNumId w:val="13"/>
   </w:num>
   <w:num w:numId="21" w16cid:durableId="207450913">
     <w:abstractNumId w:val="10"/>
@@ -7845,13 +7023,19 @@
     <w:abstractNumId w:val="2"/>
   </w:num>
   <w:num w:numId="25" w16cid:durableId="529413263">
-    <w:abstractNumId w:val="19"/>
+    <w:abstractNumId w:val="21"/>
   </w:num>
   <w:num w:numId="26" w16cid:durableId="360860744">
     <w:abstractNumId w:val="4"/>
   </w:num>
   <w:num w:numId="27" w16cid:durableId="1217085364">
     <w:abstractNumId w:val="8"/>
+  </w:num>
+  <w:num w:numId="28" w16cid:durableId="1647738803">
+    <w:abstractNumId w:val="11"/>
+  </w:num>
+  <w:num w:numId="29" w16cid:durableId="15356071">
+    <w:abstractNumId w:val="19"/>
   </w:num>
 </w:numbering>
 </file>

</xml_diff>

<commit_message>
feat: praticando python e revisando SQL
</commit_message>
<xml_diff>
--- a/data_engineering/revisao_semanal/revisao_semanal.docx
+++ b/data_engineering/revisao_semanal/revisao_semanal.docx
@@ -80,7 +80,15 @@
         <w:t>Operadores relacionais</w:t>
       </w:r>
       <w:r>
-        <w:t>: &gt; &lt; &gt;= &lt;= == != para construir condições.</w:t>
+        <w:t>: &gt; &lt; &gt;= &lt;= =</w:t>
+      </w:r>
+      <w:proofErr w:type="gramStart"/>
+      <w:r>
+        <w:t>= !</w:t>
+      </w:r>
+      <w:proofErr w:type="gramEnd"/>
+      <w:r>
+        <w:t>= para construir condições.</w:t>
       </w:r>
     </w:p>
     <w:p>
@@ -98,7 +106,15 @@
         <w:t>Cadeia de condições</w:t>
       </w:r>
       <w:r>
-        <w:t xml:space="preserve">: por que vários if separados podem dar </w:t>
+        <w:t xml:space="preserve">: </w:t>
+      </w:r>
+      <w:proofErr w:type="gramStart"/>
+      <w:r>
+        <w:t>por que</w:t>
+      </w:r>
+      <w:proofErr w:type="gramEnd"/>
+      <w:r>
+        <w:t xml:space="preserve"> vários if separados podem dar </w:t>
       </w:r>
       <w:r>
         <w:rPr>
@@ -251,7 +267,15 @@
         </w:numPr>
       </w:pPr>
       <w:r>
-        <w:t>Dado um range (ex.: 4 a 6), por que elif 6 &gt; media &gt;= 4 funciona? O que o Python está avaliando ali?</w:t>
+        <w:t xml:space="preserve">Dado um range (ex.: 4 a 6), por que elif 6 &gt; </w:t>
+      </w:r>
+      <w:proofErr w:type="gramStart"/>
+      <w:r>
+        <w:t>media</w:t>
+      </w:r>
+      <w:proofErr w:type="gramEnd"/>
+      <w:r>
+        <w:t xml:space="preserve"> &gt;= 4 funciona? O que o Python está avaliando ali?</w:t>
       </w:r>
     </w:p>
     <w:p>
@@ -262,7 +286,23 @@
         <w:t xml:space="preserve">R: </w:t>
       </w:r>
       <w:r>
-        <w:t>O Python avalia expressões encadeadas como media &gt;= 4 and media &lt; 6, sem repetir a variável. É apenas sintaxe mais legível.</w:t>
+        <w:t xml:space="preserve">O Python avalia expressões encadeadas como </w:t>
+      </w:r>
+      <w:proofErr w:type="gramStart"/>
+      <w:r>
+        <w:t>media</w:t>
+      </w:r>
+      <w:proofErr w:type="gramEnd"/>
+      <w:r>
+        <w:t xml:space="preserve"> &gt;= 4 and </w:t>
+      </w:r>
+      <w:proofErr w:type="gramStart"/>
+      <w:r>
+        <w:t>media</w:t>
+      </w:r>
+      <w:proofErr w:type="gramEnd"/>
+      <w:r>
+        <w:t xml:space="preserve"> &lt; 6, sem repetir a variável. É apenas sintaxe mais legível.</w:t>
       </w:r>
     </w:p>
     <w:p>
@@ -351,7 +391,23 @@
           <w:b/>
           <w:bCs/>
         </w:rPr>
-        <w:t>Mini-desafio prático de Segunda (pra fazer no VS Code)</w:t>
+        <w:t>Mini-desafio prático de Segunda (</w:t>
+      </w:r>
+      <w:proofErr w:type="gramStart"/>
+      <w:r>
+        <w:rPr>
+          <w:b/>
+          <w:bCs/>
+        </w:rPr>
+        <w:t>pra</w:t>
+      </w:r>
+      <w:proofErr w:type="gramEnd"/>
+      <w:r>
+        <w:rPr>
+          <w:b/>
+          <w:bCs/>
+        </w:rPr>
+        <w:t xml:space="preserve"> fazer no VS Code)</w:t>
       </w:r>
     </w:p>
     <w:p>
@@ -445,7 +501,15 @@
     </w:p>
     <w:p>
       <w:r>
-        <w:t>Isso força você a usar: if/elif/else, operadores relacionais, and/or, e validação.</w:t>
+        <w:t xml:space="preserve">Isso força você a usar: if/elif/else, operadores relacionais, </w:t>
+      </w:r>
+      <w:proofErr w:type="gramStart"/>
+      <w:r>
+        <w:t>and/or, e validação</w:t>
+      </w:r>
+      <w:proofErr w:type="gramEnd"/>
+      <w:r>
+        <w:t>.</w:t>
       </w:r>
     </w:p>
     <w:p>
@@ -482,7 +546,23 @@
           <w:b/>
           <w:bCs/>
         </w:rPr>
-        <w:t>“2 frases de entrevista” (pra fechar o Ritual)</w:t>
+        <w:t>“2 frases de entrevista” (</w:t>
+      </w:r>
+      <w:proofErr w:type="gramStart"/>
+      <w:r>
+        <w:rPr>
+          <w:b/>
+          <w:bCs/>
+        </w:rPr>
+        <w:t>pra</w:t>
+      </w:r>
+      <w:proofErr w:type="gramEnd"/>
+      <w:r>
+        <w:rPr>
+          <w:b/>
+          <w:bCs/>
+        </w:rPr>
+        <w:t xml:space="preserve"> fechar o Ritual)</w:t>
       </w:r>
     </w:p>
     <w:p>
@@ -556,7 +636,15 @@
         <w:t>SQL</w:t>
       </w:r>
       <w:r>
-        <w:t xml:space="preserve"> (Structured Query Language) e por que é usada em </w:t>
+        <w:t xml:space="preserve"> (Structured Query Language) e </w:t>
+      </w:r>
+      <w:proofErr w:type="gramStart"/>
+      <w:r>
+        <w:t>por que</w:t>
+      </w:r>
+      <w:proofErr w:type="gramEnd"/>
+      <w:r>
+        <w:t xml:space="preserve"> é usada em </w:t>
       </w:r>
       <w:r>
         <w:rPr>
@@ -587,7 +675,15 @@
         <w:t>SGBD</w:t>
       </w:r>
       <w:r>
-        <w:t xml:space="preserve"> e por que escolheram </w:t>
+        <w:t xml:space="preserve"> e </w:t>
+      </w:r>
+      <w:proofErr w:type="gramStart"/>
+      <w:r>
+        <w:t>por que</w:t>
+      </w:r>
+      <w:proofErr w:type="gramEnd"/>
+      <w:r>
+        <w:t xml:space="preserve"> escolheram </w:t>
       </w:r>
       <w:r>
         <w:rPr>
@@ -625,7 +721,15 @@
         <w:t>Column name = First line</w:t>
       </w:r>
       <w:r>
-        <w:t xml:space="preserve"> pra primeira linha virar cabeçalho.</w:t>
+        <w:t xml:space="preserve"> </w:t>
+      </w:r>
+      <w:proofErr w:type="gramStart"/>
+      <w:r>
+        <w:t>pra</w:t>
+      </w:r>
+      <w:proofErr w:type="gramEnd"/>
+      <w:r>
+        <w:t xml:space="preserve"> primeira linha virar cabeçalho.</w:t>
       </w:r>
     </w:p>
     <w:p>
@@ -733,7 +837,15 @@
         <w:t>SQL</w:t>
       </w:r>
       <w:r>
-        <w:t xml:space="preserve"> é especialmente boa pra </w:t>
+        <w:t xml:space="preserve"> é especialmente boa </w:t>
+      </w:r>
+      <w:proofErr w:type="gramStart"/>
+      <w:r>
+        <w:t>pra</w:t>
+      </w:r>
+      <w:proofErr w:type="gramEnd"/>
+      <w:r>
+        <w:t xml:space="preserve"> </w:t>
       </w:r>
       <w:r>
         <w:rPr>
@@ -797,7 +909,15 @@
         </w:numPr>
       </w:pPr>
       <w:r>
-        <w:t>Por que o ; é recomendado no fim das queries? Quando ele vira obrigatório?</w:t>
+        <w:t xml:space="preserve">Por que </w:t>
+      </w:r>
+      <w:proofErr w:type="gramStart"/>
+      <w:r>
+        <w:t>o ;</w:t>
+      </w:r>
+      <w:proofErr w:type="gramEnd"/>
+      <w:r>
+        <w:t xml:space="preserve"> é recomendado no fim das queries? Quando ele vira obrigatório?</w:t>
       </w:r>
     </w:p>
     <w:p>
@@ -807,8 +927,13 @@
       <w:r>
         <w:t xml:space="preserve">R: </w:t>
       </w:r>
-      <w:r>
-        <w:t>O ; delimita comandos SQL. Ele se torna obrigatório quando executamos múltiplas queries no mesmo script ou ambiente.</w:t>
+      <w:proofErr w:type="gramStart"/>
+      <w:r>
+        <w:t>O ;</w:t>
+      </w:r>
+      <w:proofErr w:type="gramEnd"/>
+      <w:r>
+        <w:t xml:space="preserve"> delimita comandos SQL. Ele se torna obrigatório quando executamos múltiplas queries no mesmo script ou ambiente.</w:t>
       </w:r>
     </w:p>
     <w:p>
@@ -850,7 +975,15 @@
       </w:pPr>
       <w:r>
         <w:lastRenderedPageBreak/>
-        <w:t>R: O primeiro SELECT *, está retornando a tabela inteira de pedidos, enquanto o segundo SELECT coluna está visualizando apenas os dados da coluna filtrada, podendo ser mais rápido para entendimento do negocio por exemplo.</w:t>
+        <w:t xml:space="preserve">R: O primeiro SELECT *, está retornando a tabela inteira de pedidos, enquanto o segundo SELECT coluna está visualizando apenas os dados da coluna filtrada, podendo ser mais rápido para entendimento do </w:t>
+      </w:r>
+      <w:proofErr w:type="gramStart"/>
+      <w:r>
+        <w:t>negocio</w:t>
+      </w:r>
+      <w:proofErr w:type="gramEnd"/>
+      <w:r>
+        <w:t xml:space="preserve"> por exemplo.</w:t>
       </w:r>
     </w:p>
     <w:p>
@@ -1104,7 +1237,15 @@
         <w:t>status únicos</w:t>
       </w:r>
       <w:r>
-        <w:t xml:space="preserve"> de pedidos (pra entender o domínio do campo)</w:t>
+        <w:t xml:space="preserve"> de pedidos (</w:t>
+      </w:r>
+      <w:proofErr w:type="gramStart"/>
+      <w:r>
+        <w:t>pra</w:t>
+      </w:r>
+      <w:proofErr w:type="gramEnd"/>
+      <w:r>
+        <w:t xml:space="preserve"> entender o domínio do campo)</w:t>
       </w:r>
     </w:p>
     <w:p>
@@ -1130,8 +1271,16 @@
         <w:rPr>
           <w:lang w:val="en-US"/>
         </w:rPr>
-        <w:t>FROM tabelapedidos;</w:t>
-      </w:r>
+        <w:t xml:space="preserve">FROM </w:t>
+      </w:r>
+      <w:proofErr w:type="gramStart"/>
+      <w:r>
+        <w:rPr>
+          <w:lang w:val="en-US"/>
+        </w:rPr>
+        <w:t>tabelapedidos;</w:t>
+      </w:r>
+      <w:proofErr w:type="gramEnd"/>
     </w:p>
     <w:p>
       <w:pPr>
@@ -1209,7 +1358,23 @@
           <w:b/>
           <w:bCs/>
         </w:rPr>
-        <w:t>“2 frases de entrevista” (pra fechar o Ritual)</w:t>
+        <w:t>“2 frases de entrevista” (</w:t>
+      </w:r>
+      <w:proofErr w:type="gramStart"/>
+      <w:r>
+        <w:rPr>
+          <w:b/>
+          <w:bCs/>
+        </w:rPr>
+        <w:t>pra</w:t>
+      </w:r>
+      <w:proofErr w:type="gramEnd"/>
+      <w:r>
+        <w:rPr>
+          <w:b/>
+          <w:bCs/>
+        </w:rPr>
+        <w:t xml:space="preserve"> fechar o Ritual)</w:t>
       </w:r>
     </w:p>
     <w:p>
@@ -1305,7 +1470,15 @@
         <w:t>interpretabilidade</w:t>
       </w:r>
       <w:r>
-        <w:t xml:space="preserve"> (dá pra entender o caminho da decisão).</w:t>
+        <w:t xml:space="preserve"> (dá </w:t>
+      </w:r>
+      <w:proofErr w:type="gramStart"/>
+      <w:r>
+        <w:t>pra</w:t>
+      </w:r>
+      <w:proofErr w:type="gramEnd"/>
+      <w:r>
+        <w:t xml:space="preserve"> entender o caminho da decisão).</w:t>
       </w:r>
     </w:p>
     <w:p>
@@ -1539,7 +1712,15 @@
         </w:numPr>
       </w:pPr>
       <w:r>
-        <w:t xml:space="preserve">Critérios pra </w:t>
+        <w:t xml:space="preserve">Critérios </w:t>
+      </w:r>
+      <w:proofErr w:type="gramStart"/>
+      <w:r>
+        <w:t>pra</w:t>
+      </w:r>
+      <w:proofErr w:type="gramEnd"/>
+      <w:r>
+        <w:t xml:space="preserve"> </w:t>
       </w:r>
       <w:r>
         <w:rPr>
@@ -1744,7 +1925,15 @@
         <w:ind w:left="720"/>
       </w:pPr>
       <w:r>
-        <w:t xml:space="preserve">R: Após fazer o calculo Gini, sabemos se o resultado do nó for mais próximo de 0 significa mais puro o nó vai ser, quanto mais distante de 0 significa a impureza dele, </w:t>
+        <w:t xml:space="preserve">R: Após fazer o </w:t>
+      </w:r>
+      <w:proofErr w:type="gramStart"/>
+      <w:r>
+        <w:t>calculo</w:t>
+      </w:r>
+      <w:proofErr w:type="gramEnd"/>
+      <w:r>
+        <w:t xml:space="preserve"> Gini, sabemos se o resultado do nó for mais próximo de 0 significa mais puro o nó vai ser, quanto mais distante de 0 significa a impureza dele, </w:t>
       </w:r>
     </w:p>
     <w:p>
@@ -1765,7 +1954,15 @@
         <w:t>Gini</w:t>
       </w:r>
       <w:r>
-        <w:t xml:space="preserve"> de uma árvore cai de 0,46 pra 0,30, o que isso quer dizer na prática?</w:t>
+        <w:t xml:space="preserve"> de uma árvore cai de 0,46 </w:t>
+      </w:r>
+      <w:proofErr w:type="gramStart"/>
+      <w:r>
+        <w:t>pra</w:t>
+      </w:r>
+      <w:proofErr w:type="gramEnd"/>
+      <w:r>
+        <w:t xml:space="preserve"> 0,30, o que isso quer dizer na prática?</w:t>
       </w:r>
     </w:p>
     <w:p>
@@ -1872,7 +2069,15 @@
         <w:t>Gini</w:t>
       </w:r>
       <w:r>
-        <w:t xml:space="preserve"> é pra classificação e </w:t>
+        <w:t xml:space="preserve"> é </w:t>
+      </w:r>
+      <w:proofErr w:type="gramStart"/>
+      <w:r>
+        <w:t>pra</w:t>
+      </w:r>
+      <w:proofErr w:type="gramEnd"/>
+      <w:r>
+        <w:t xml:space="preserve"> classificação e </w:t>
       </w:r>
       <w:r>
         <w:rPr>
@@ -1882,7 +2087,15 @@
         <w:t>RSS</w:t>
       </w:r>
       <w:r>
-        <w:t xml:space="preserve"> é pra regressão?</w:t>
+        <w:t xml:space="preserve"> é </w:t>
+      </w:r>
+      <w:proofErr w:type="gramStart"/>
+      <w:r>
+        <w:t>pra</w:t>
+      </w:r>
+      <w:proofErr w:type="gramEnd"/>
+      <w:r>
+        <w:t xml:space="preserve"> regressão?</w:t>
       </w:r>
     </w:p>
     <w:p>
@@ -1998,7 +2211,15 @@
         </w:numPr>
       </w:pPr>
       <w:r>
-        <w:t>calcule p(fraude), p(não fraude)</w:t>
+        <w:t xml:space="preserve">calcule p(fraude), </w:t>
+      </w:r>
+      <w:proofErr w:type="gramStart"/>
+      <w:r>
+        <w:t>p(</w:t>
+      </w:r>
+      <w:proofErr w:type="gramEnd"/>
+      <w:r>
+        <w:t>não fraude)</w:t>
       </w:r>
     </w:p>
     <w:p>
@@ -2175,7 +2396,15 @@
     </w:p>
     <w:p>
       <w:r>
-        <w:t>Se quiser, eu já te deixo a estrutura pronta pra você só completar, mas tenta primeiro.</w:t>
+        <w:t xml:space="preserve">Se quiser, eu já te deixo a estrutura pronta </w:t>
+      </w:r>
+      <w:proofErr w:type="gramStart"/>
+      <w:r>
+        <w:t>pra</w:t>
+      </w:r>
+      <w:proofErr w:type="gramEnd"/>
+      <w:r>
+        <w:t xml:space="preserve"> você só completar, mas tenta primeiro.</w:t>
       </w:r>
     </w:p>
     <w:p>
@@ -2197,7 +2426,23 @@
           <w:b/>
           <w:bCs/>
         </w:rPr>
-        <w:t>“2 frases de entrevista” (pra fechar o Ritual)</w:t>
+        <w:t>“2 frases de entrevista” (</w:t>
+      </w:r>
+      <w:proofErr w:type="gramStart"/>
+      <w:r>
+        <w:rPr>
+          <w:b/>
+          <w:bCs/>
+        </w:rPr>
+        <w:t>pra</w:t>
+      </w:r>
+      <w:proofErr w:type="gramEnd"/>
+      <w:r>
+        <w:rPr>
+          <w:b/>
+          <w:bCs/>
+        </w:rPr>
+        <w:t xml:space="preserve"> fechar o Ritual)</w:t>
       </w:r>
     </w:p>
     <w:p>
@@ -2399,7 +2644,15 @@
         </w:numPr>
       </w:pPr>
       <w:r>
-        <w:t>Criação de objetos com Classe().</w:t>
+        <w:t xml:space="preserve">Criação de objetos com </w:t>
+      </w:r>
+      <w:proofErr w:type="gramStart"/>
+      <w:r>
+        <w:t>Classe(</w:t>
+      </w:r>
+      <w:proofErr w:type="gramEnd"/>
+      <w:r>
+        <w:t>).</w:t>
       </w:r>
     </w:p>
     <w:p>
@@ -2411,7 +2664,15 @@
       </w:pPr>
       <w:r>
         <w:lastRenderedPageBreak/>
-        <w:t>Acesso e modificação de atributos com obj.atributo.</w:t>
+        <w:t xml:space="preserve">Acesso e modificação de atributos com </w:t>
+      </w:r>
+      <w:proofErr w:type="gramStart"/>
+      <w:r>
+        <w:t>obj.atributo</w:t>
+      </w:r>
+      <w:proofErr w:type="gramEnd"/>
+      <w:r>
+        <w:t>.</w:t>
       </w:r>
     </w:p>
     <w:p>
@@ -2421,12 +2682,25 @@
           <w:numId w:val="22"/>
         </w:numPr>
       </w:pPr>
-      <w:r>
-        <w:t>Por que print(obj) mostra apenas algo como</w:t>
+      <w:proofErr w:type="gramStart"/>
+      <w:r>
+        <w:t>Por que</w:t>
+      </w:r>
+      <w:proofErr w:type="gramEnd"/>
+      <w:r>
+        <w:t xml:space="preserve"> print(obj) mostra apenas algo como</w:t>
       </w:r>
       <w:r>
         <w:br/>
-        <w:t>&lt;__main__.Restaurante object at 0x...&gt;:</w:t>
+        <w:t>&lt;__main_</w:t>
+      </w:r>
+      <w:proofErr w:type="gramStart"/>
+      <w:r>
+        <w:t>_.Restaurante</w:t>
+      </w:r>
+      <w:proofErr w:type="gramEnd"/>
+      <w:r>
+        <w:t xml:space="preserve"> object at 0x...&gt;:</w:t>
       </w:r>
     </w:p>
     <w:p>
@@ -2943,7 +3217,15 @@
         </w:numPr>
       </w:pPr>
       <w:r>
-        <w:t>alternar_estado() → ativa/desativa</w:t>
+        <w:t>alternar_</w:t>
+      </w:r>
+      <w:proofErr w:type="gramStart"/>
+      <w:r>
+        <w:t>estado(</w:t>
+      </w:r>
+      <w:proofErr w:type="gramEnd"/>
+      <w:r>
+        <w:t>) → ativa/desativa</w:t>
       </w:r>
     </w:p>
     <w:p>
@@ -2954,7 +3236,15 @@
         </w:numPr>
       </w:pPr>
       <w:r>
-        <w:t>__str__() → retorno legível</w:t>
+        <w:t>__str_</w:t>
+      </w:r>
+      <w:proofErr w:type="gramStart"/>
+      <w:r>
+        <w:t>_(</w:t>
+      </w:r>
+      <w:proofErr w:type="gramEnd"/>
+      <w:r>
+        <w:t>) → retorno legível</w:t>
       </w:r>
     </w:p>
     <w:p>
@@ -3162,7 +3452,15 @@
         </w:pBdr>
       </w:pPr>
       <w:r>
-        <w:t>“Também apliquei boas práticas com construtores (__init__) e @dataclass, escolhendo a abordagem adequada conforme o foco da classe é dados ou comportamento.”</w:t>
+        <w:t xml:space="preserve">“Também apliquei boas práticas com construtores (__init__) e @dataclass, escolhendo a abordagem adequada conforme o foco da classe é </w:t>
+      </w:r>
+      <w:proofErr w:type="gramStart"/>
+      <w:r>
+        <w:t>dados</w:t>
+      </w:r>
+      <w:proofErr w:type="gramEnd"/>
+      <w:r>
+        <w:t xml:space="preserve"> ou comportamento.”</w:t>
       </w:r>
     </w:p>
     <w:p/>
@@ -3289,7 +3587,15 @@
         <w:t xml:space="preserve">R: Break serve para parar a aplicação, se em uma condicional tiver para evitar um erro critico o break é usado para parar a aplicação, já o continue serve para pular uma condição/evitar. Um exemplo do break poderíamos adicionar uma condicional if/else </w:t>
       </w:r>
       <w:r>
-        <w:t>evitando um erro e o continua se por exemplo não queremos uma linha ou um dado especifico.</w:t>
+        <w:t xml:space="preserve">evitando um erro e o continua se por exemplo não queremos uma linha ou um dado </w:t>
+      </w:r>
+      <w:proofErr w:type="gramStart"/>
+      <w:r>
+        <w:t>especifico</w:t>
+      </w:r>
+      <w:proofErr w:type="gramEnd"/>
+      <w:r>
+        <w:t>.</w:t>
       </w:r>
     </w:p>
     <w:p>
@@ -3309,10 +3615,1849 @@
       </w:r>
     </w:p>
     <w:p>
+      <w:pPr>
+        <w:pBdr>
+          <w:bottom w:val="single" w:sz="6" w:space="1" w:color="auto"/>
+        </w:pBdr>
+      </w:pPr>
       <w:r>
         <w:t>R: Não é performático, pode deixar o ambiente pesado, é um trabalho totalmente de iniciante na área e não faz sentido copir/colar uma condição 10 ou 100 vezes.</w:t>
       </w:r>
     </w:p>
+    <w:p>
+      <w:pPr>
+        <w:pStyle w:val="Ttulo2"/>
+      </w:pPr>
+      <w:r>
+        <w:t>terça-feira</w:t>
+      </w:r>
+    </w:p>
+    <w:p>
+      <w:pPr>
+        <w:rPr>
+          <w:b/>
+          <w:bCs/>
+        </w:rPr>
+      </w:pPr>
+      <w:r>
+        <w:rPr>
+          <w:b/>
+          <w:bCs/>
+        </w:rPr>
+        <w:t>Aula (ontem) — CREATE TABLE, tipos de dados, ALTER/DROP, PK e FK</w:t>
+      </w:r>
+    </w:p>
+    <w:p>
+      <w:r>
+        <w:t xml:space="preserve">Você saiu de “consultar dados” (SELECT/DISTINCT) e entrou em </w:t>
+      </w:r>
+      <w:r>
+        <w:rPr>
+          <w:b/>
+          <w:bCs/>
+        </w:rPr>
+        <w:t>definir estrutura</w:t>
+      </w:r>
+      <w:r>
+        <w:t xml:space="preserve"> do banco: criar tabela, alterar estrutura e criar relações. A ideia é modelar o banco da Hermex Import em tabelas separadas (clientes, categorias, produtos), usando </w:t>
+      </w:r>
+      <w:r>
+        <w:rPr>
+          <w:b/>
+          <w:bCs/>
+        </w:rPr>
+        <w:t>chave primária</w:t>
+      </w:r>
+      <w:r>
+        <w:t xml:space="preserve"> para identificar linhas e </w:t>
+      </w:r>
+      <w:r>
+        <w:rPr>
+          <w:b/>
+          <w:bCs/>
+        </w:rPr>
+        <w:t>chave estrangeira</w:t>
+      </w:r>
+      <w:r>
+        <w:t xml:space="preserve"> para conectar tabelas. Isso é a base de consistência e de JOINs eficientes: cada tabela guarda seu “assunto”, e o relacionamento mantém o banco organizado e escalável.</w:t>
+      </w:r>
+    </w:p>
+    <w:p>
+      <w:r>
+        <w:pict w14:anchorId="34D259FE">
+          <v:rect id="_x0000_i1067" style="width:0;height:1.5pt" o:hralign="center" o:hrstd="t" o:hr="t" fillcolor="#a0a0a0" stroked="f"/>
+        </w:pict>
+      </w:r>
+    </w:p>
+    <w:p>
+      <w:pPr>
+        <w:rPr>
+          <w:b/>
+          <w:bCs/>
+        </w:rPr>
+      </w:pPr>
+      <w:r>
+        <w:rPr>
+          <w:b/>
+          <w:bCs/>
+        </w:rPr>
+        <w:t>O que foi entendido (o coração do assunto)</w:t>
+      </w:r>
+    </w:p>
+    <w:p>
+      <w:r>
+        <w:t xml:space="preserve">CREATE TABLE define </w:t>
+      </w:r>
+      <w:r>
+        <w:rPr>
+          <w:b/>
+          <w:bCs/>
+        </w:rPr>
+        <w:t>nome da tabela + colunas + tipos + restrições</w:t>
+      </w:r>
+      <w:r>
+        <w:t xml:space="preserve">. VARCHAR precisa de tamanho porque isso influencia armazenamento/validação; TEXT é para textos grandes. ALTER TABLE serve para </w:t>
+      </w:r>
+      <w:r>
+        <w:rPr>
+          <w:b/>
+          <w:bCs/>
+        </w:rPr>
+        <w:t>evolução do schema</w:t>
+      </w:r>
+      <w:r>
+        <w:t xml:space="preserve"> (ex.: adicionar coluna Endereço_Cliente). DROP TABLE remove a tabela inteira e é perigoso em produção. Primary Key identifica unicamente cada linha (não repete e não pode ser NULL), e Foreign Key liga a coluna de uma tabela à PK de outra, garantindo integridade referencial (ex.: Produto.Categoria → Categorias.ID_Categoria).</w:t>
+      </w:r>
+    </w:p>
+    <w:p>
+      <w:r>
+        <w:pict w14:anchorId="04D33215">
+          <v:rect id="_x0000_i1068" style="width:0;height:1.5pt" o:hralign="center" o:hrstd="t" o:hr="t" fillcolor="#a0a0a0" stroked="f"/>
+        </w:pict>
+      </w:r>
+    </w:p>
+    <w:p>
+      <w:pPr>
+        <w:rPr>
+          <w:b/>
+          <w:bCs/>
+        </w:rPr>
+      </w:pPr>
+      <w:r>
+        <w:rPr>
+          <w:b/>
+          <w:bCs/>
+        </w:rPr>
+        <w:t>Perguntas estilo Tech Lead / Entrevista (responde curto e direto)</w:t>
+      </w:r>
+    </w:p>
+    <w:p>
+      <w:pPr>
+        <w:numPr>
+          <w:ilvl w:val="0"/>
+          <w:numId w:val="30"/>
+        </w:numPr>
+      </w:pPr>
+      <w:r>
+        <w:rPr>
+          <w:b/>
+          <w:bCs/>
+        </w:rPr>
+        <w:t>Qual a diferença entre SELECT DISTINCT e criar uma tabela?</w:t>
+      </w:r>
+    </w:p>
+    <w:p>
+      <w:pPr>
+        <w:ind w:left="720"/>
+      </w:pPr>
+      <w:r>
+        <w:rPr>
+          <w:b/>
+          <w:bCs/>
+        </w:rPr>
+        <w:t xml:space="preserve">R: </w:t>
+      </w:r>
+      <w:r>
+        <w:rPr>
+          <w:b/>
+          <w:bCs/>
+        </w:rPr>
+        <w:t>SELECT DISTINCT é consulta: retorna valores únicos de uma coluna/resultado, sem mudar o banco. CREATE TABLE é DDL: cria um objeto permanente no banco com colunas, tipos e restrições.</w:t>
+      </w:r>
+    </w:p>
+    <w:p>
+      <w:pPr>
+        <w:numPr>
+          <w:ilvl w:val="0"/>
+          <w:numId w:val="30"/>
+        </w:numPr>
+      </w:pPr>
+      <w:r>
+        <w:rPr>
+          <w:b/>
+          <w:bCs/>
+        </w:rPr>
+        <w:lastRenderedPageBreak/>
+        <w:t>Por que PK não pode ser repetida nem nula? O que isso evita na prática?</w:t>
+      </w:r>
+    </w:p>
+    <w:p>
+      <w:pPr>
+        <w:ind w:left="720"/>
+      </w:pPr>
+      <w:r>
+        <w:rPr>
+          <w:b/>
+          <w:bCs/>
+        </w:rPr>
+        <w:t xml:space="preserve">R: </w:t>
+      </w:r>
+      <w:r>
+        <w:rPr>
+          <w:b/>
+          <w:bCs/>
+        </w:rPr>
+        <w:t>A PK garante unicidade e identificação estável de cada linha. Evita registros duplicados/ambíguos e permite relacionamentos confiáveis (FK). “Não nula” garante que toda linha seja endereçável.</w:t>
+      </w:r>
+    </w:p>
+    <w:p>
+      <w:pPr>
+        <w:numPr>
+          <w:ilvl w:val="0"/>
+          <w:numId w:val="30"/>
+        </w:numPr>
+      </w:pPr>
+      <w:r>
+        <w:rPr>
+          <w:b/>
+          <w:bCs/>
+        </w:rPr>
+        <w:t>Em quais casos Nome_Cliente não serve como PK? Me dá 2 exemplos reais.</w:t>
+      </w:r>
+    </w:p>
+    <w:p>
+      <w:pPr>
+        <w:ind w:left="720"/>
+        <w:rPr>
+          <w:b/>
+          <w:bCs/>
+        </w:rPr>
+      </w:pPr>
+      <w:r>
+        <w:rPr>
+          <w:b/>
+          <w:bCs/>
+        </w:rPr>
+        <w:t xml:space="preserve">R: </w:t>
+      </w:r>
+      <w:r>
+        <w:rPr>
+          <w:b/>
+          <w:bCs/>
+        </w:rPr>
+        <w:t>Nomes duplicados (duas “Maria Silva”).</w:t>
+      </w:r>
+    </w:p>
+    <w:p>
+      <w:pPr>
+        <w:ind w:left="720"/>
+        <w:rPr>
+          <w:b/>
+          <w:bCs/>
+        </w:rPr>
+      </w:pPr>
+      <w:r>
+        <w:rPr>
+          <w:b/>
+          <w:bCs/>
+        </w:rPr>
+        <w:t>Nome pode mudar (casamento/retificação) → PK tem que ser estável.</w:t>
+      </w:r>
+      <w:r>
+        <w:rPr>
+          <w:b/>
+          <w:bCs/>
+        </w:rPr>
+        <w:br/>
+        <w:t xml:space="preserve">E sim: CPF pode falhar em cenários como estrangeiros, menores sem doc, cadastro </w:t>
+      </w:r>
+      <w:proofErr w:type="gramStart"/>
+      <w:r>
+        <w:rPr>
+          <w:b/>
+          <w:bCs/>
+        </w:rPr>
+        <w:t>incompleto, etc.</w:t>
+      </w:r>
+      <w:proofErr w:type="gramEnd"/>
+    </w:p>
+    <w:p>
+      <w:pPr>
+        <w:ind w:left="720"/>
+      </w:pPr>
+    </w:p>
+    <w:p>
+      <w:pPr>
+        <w:numPr>
+          <w:ilvl w:val="0"/>
+          <w:numId w:val="30"/>
+        </w:numPr>
+      </w:pPr>
+      <w:r>
+        <w:rPr>
+          <w:b/>
+          <w:bCs/>
+        </w:rPr>
+        <w:t>ALTER TABLE é sempre “seguro”? Que riscos ele traz em produção?</w:t>
+      </w:r>
+    </w:p>
+    <w:p>
+      <w:pPr>
+        <w:ind w:left="720"/>
+      </w:pPr>
+      <w:r>
+        <w:rPr>
+          <w:b/>
+          <w:bCs/>
+        </w:rPr>
+        <w:t xml:space="preserve">R: </w:t>
+      </w:r>
+      <w:r>
+        <w:rPr>
+          <w:b/>
+          <w:bCs/>
+        </w:rPr>
+        <w:t>Não. Pode bloquear tabela, causar downtime, quebrar queries/ETLs, invalidar índices, exigir backfill/migração e gerar incompatibilidade com aplicações. Em produção: versionamento de schema + migrações controladas.</w:t>
+      </w:r>
+    </w:p>
+    <w:p>
+      <w:pPr>
+        <w:numPr>
+          <w:ilvl w:val="0"/>
+          <w:numId w:val="30"/>
+        </w:numPr>
+      </w:pPr>
+      <w:r>
+        <w:rPr>
+          <w:b/>
+          <w:bCs/>
+        </w:rPr>
+        <w:t xml:space="preserve">Por que uma FK normalmente </w:t>
+      </w:r>
+      <w:proofErr w:type="gramStart"/>
+      <w:r>
+        <w:rPr>
+          <w:b/>
+          <w:bCs/>
+        </w:rPr>
+        <w:t>referencia</w:t>
+      </w:r>
+      <w:proofErr w:type="gramEnd"/>
+      <w:r>
+        <w:rPr>
+          <w:b/>
+          <w:bCs/>
+        </w:rPr>
+        <w:t xml:space="preserve"> uma PK (ou UNIQUE)?</w:t>
+      </w:r>
+    </w:p>
+    <w:p>
+      <w:pPr>
+        <w:ind w:left="720"/>
+      </w:pPr>
+      <w:r>
+        <w:rPr>
+          <w:b/>
+          <w:bCs/>
+        </w:rPr>
+        <w:t xml:space="preserve">R: </w:t>
+      </w:r>
+      <w:r>
+        <w:rPr>
+          <w:b/>
+          <w:bCs/>
+        </w:rPr>
+        <w:t>Porque a FK precisa apontar para um valor garantidamente único, senão a relação fica ambígua (um mesmo valor apontaria para várias linhas). PK/UNIQUE garante integridade referencial.</w:t>
+      </w:r>
+    </w:p>
+    <w:p>
+      <w:pPr>
+        <w:numPr>
+          <w:ilvl w:val="0"/>
+          <w:numId w:val="30"/>
+        </w:numPr>
+      </w:pPr>
+      <w:r>
+        <w:rPr>
+          <w:b/>
+          <w:bCs/>
+        </w:rPr>
+        <w:t>O que acontece se eu tentar inserir um produto com Categoria = 999 e essa categoria não existe?</w:t>
+      </w:r>
+    </w:p>
+    <w:p>
+      <w:pPr>
+        <w:ind w:left="720"/>
+        <w:rPr>
+          <w:b/>
+          <w:bCs/>
+        </w:rPr>
+      </w:pPr>
+      <w:r>
+        <w:rPr>
+          <w:b/>
+          <w:bCs/>
+        </w:rPr>
+        <w:t xml:space="preserve">R: </w:t>
+      </w:r>
+      <w:r>
+        <w:rPr>
+          <w:b/>
+          <w:bCs/>
+        </w:rPr>
+        <w:t>Se FK estiver ativa, o insert falha com erro de integridade (violação de foreign key).</w:t>
+      </w:r>
+      <w:r>
+        <w:rPr>
+          <w:b/>
+          <w:bCs/>
+        </w:rPr>
+        <w:br/>
+        <w:t>Se a FK não existir (ou estiver desabilitada), o banco aceita e você cria um dado órfão (inconsistente), quebrando relatórios e joins.</w:t>
+      </w:r>
+    </w:p>
+    <w:p>
+      <w:pPr>
+        <w:ind w:left="720"/>
+        <w:rPr>
+          <w:b/>
+          <w:bCs/>
+        </w:rPr>
+      </w:pPr>
+      <w:r>
+        <w:rPr>
+          <w:b/>
+          <w:bCs/>
+          <w:i/>
+          <w:iCs/>
+        </w:rPr>
+        <w:t>Dica prática (SQLite):</w:t>
+      </w:r>
+      <w:r>
+        <w:rPr>
+          <w:b/>
+          <w:bCs/>
+        </w:rPr>
+        <w:t xml:space="preserve"> PRAGMA foreign_keys = ON;</w:t>
+      </w:r>
+    </w:p>
+    <w:p>
+      <w:pPr>
+        <w:numPr>
+          <w:ilvl w:val="0"/>
+          <w:numId w:val="30"/>
+        </w:numPr>
+      </w:pPr>
+      <w:proofErr w:type="gramStart"/>
+      <w:r>
+        <w:rPr>
+          <w:b/>
+          <w:bCs/>
+        </w:rPr>
+        <w:t>DECIMAL(</w:t>
+      </w:r>
+      <w:proofErr w:type="gramEnd"/>
+      <w:r>
+        <w:rPr>
+          <w:b/>
+          <w:bCs/>
+        </w:rPr>
+        <w:t>10,2): o que significam 10 e 2? Quando isso é melhor que FLOAT?</w:t>
+      </w:r>
+    </w:p>
+    <w:p>
+      <w:pPr>
+        <w:ind w:left="720"/>
+        <w:rPr>
+          <w:b/>
+          <w:bCs/>
+        </w:rPr>
+      </w:pPr>
+      <w:r>
+        <w:rPr>
+          <w:b/>
+          <w:bCs/>
+        </w:rPr>
+        <w:t xml:space="preserve">R: </w:t>
+      </w:r>
+      <w:r>
+        <w:rPr>
+          <w:b/>
+          <w:bCs/>
+        </w:rPr>
+        <w:t>10 = precisão total (quantidade máxima de dígitos no número).</w:t>
+      </w:r>
+    </w:p>
+    <w:p>
+      <w:pPr>
+        <w:ind w:left="720"/>
+        <w:rPr>
+          <w:b/>
+          <w:bCs/>
+        </w:rPr>
+      </w:pPr>
+      <w:r>
+        <w:rPr>
+          <w:b/>
+          <w:bCs/>
+        </w:rPr>
+        <w:t>2 = escala (casas decimais).</w:t>
+      </w:r>
+      <w:r>
+        <w:rPr>
+          <w:b/>
+          <w:bCs/>
+        </w:rPr>
+        <w:br/>
+        <w:t>DECIMAL é melhor que FLOAT em valores financeiros porque evita erros de arredondamento binário (FLOAT é aproximação).</w:t>
+      </w:r>
+    </w:p>
+    <w:p>
+      <w:pPr>
+        <w:ind w:left="720"/>
+      </w:pPr>
+    </w:p>
+    <w:p>
+      <w:pPr>
+        <w:numPr>
+          <w:ilvl w:val="0"/>
+          <w:numId w:val="30"/>
+        </w:numPr>
+      </w:pPr>
+      <w:r>
+        <w:rPr>
+          <w:b/>
+          <w:bCs/>
+        </w:rPr>
+        <w:t>Qual diferença prática entre DROP TABLE e DELETE FROM tabela?</w:t>
+      </w:r>
+    </w:p>
+    <w:p>
+      <w:pPr>
+        <w:ind w:left="720"/>
+        <w:rPr>
+          <w:b/>
+          <w:bCs/>
+        </w:rPr>
+      </w:pPr>
+      <w:r>
+        <w:rPr>
+          <w:b/>
+          <w:bCs/>
+        </w:rPr>
+        <w:t xml:space="preserve">R: </w:t>
+      </w:r>
+      <w:r>
+        <w:rPr>
+          <w:b/>
+          <w:bCs/>
+        </w:rPr>
+        <w:t>DROP TABLE remove a tabela inteira (estrutura + dados).</w:t>
+      </w:r>
+    </w:p>
+    <w:p>
+      <w:pPr>
+        <w:ind w:left="720"/>
+        <w:rPr>
+          <w:b/>
+          <w:bCs/>
+        </w:rPr>
+      </w:pPr>
+      <w:r>
+        <w:rPr>
+          <w:b/>
+          <w:bCs/>
+        </w:rPr>
+        <w:t>DELETE FROM tabela remove linhas (dados), mantendo a estrutura.</w:t>
+      </w:r>
+      <w:r>
+        <w:rPr>
+          <w:b/>
+          <w:bCs/>
+        </w:rPr>
+        <w:br/>
+        <w:t>(Para remover coluna é ALTER TABLE ... DROP COLUMN — quando suportado.)</w:t>
+      </w:r>
+    </w:p>
+    <w:p>
+      <w:pPr>
+        <w:ind w:left="720"/>
+      </w:pPr>
+    </w:p>
+    <w:p>
+      <w:r>
+        <w:pict w14:anchorId="3534FAB7">
+          <v:rect id="_x0000_i1069" style="width:0;height:1.5pt" o:hralign="center" o:hrstd="t" o:hr="t" fillcolor="#a0a0a0" stroked="f"/>
+        </w:pict>
+      </w:r>
+    </w:p>
+    <w:p>
+      <w:pPr>
+        <w:rPr>
+          <w:b/>
+          <w:bCs/>
+        </w:rPr>
+      </w:pPr>
+      <w:r>
+        <w:rPr>
+          <w:b/>
+          <w:bCs/>
+        </w:rPr>
+        <w:t>Mini-desafios práticos (</w:t>
+      </w:r>
+      <w:proofErr w:type="gramStart"/>
+      <w:r>
+        <w:rPr>
+          <w:b/>
+          <w:bCs/>
+        </w:rPr>
+        <w:t>pra</w:t>
+      </w:r>
+      <w:proofErr w:type="gramEnd"/>
+      <w:r>
+        <w:rPr>
+          <w:b/>
+          <w:bCs/>
+        </w:rPr>
+        <w:t xml:space="preserve"> você fazer no SQLite)</w:t>
+      </w:r>
+    </w:p>
+    <w:p>
+      <w:pPr>
+        <w:rPr>
+          <w:b/>
+          <w:bCs/>
+        </w:rPr>
+      </w:pPr>
+      <w:r>
+        <w:rPr>
+          <w:b/>
+          <w:bCs/>
+        </w:rPr>
+        <w:t>Desafio 1 — Criar tabelaclientes (DDL)</w:t>
+      </w:r>
+    </w:p>
+    <w:p>
+      <w:r>
+        <w:t xml:space="preserve">Crie a tabela exatamente como no curso e depois rode um SELECT </w:t>
+      </w:r>
+      <w:proofErr w:type="gramStart"/>
+      <w:r>
+        <w:t>pra</w:t>
+      </w:r>
+      <w:proofErr w:type="gramEnd"/>
+      <w:r>
+        <w:t xml:space="preserve"> validar que existe:</w:t>
+      </w:r>
+    </w:p>
+    <w:p>
+      <w:pPr>
+        <w:numPr>
+          <w:ilvl w:val="0"/>
+          <w:numId w:val="31"/>
+        </w:numPr>
+      </w:pPr>
+      <w:r>
+        <w:t>ID_Cliente INT PRIMARY KEY</w:t>
+      </w:r>
+    </w:p>
+    <w:p>
+      <w:pPr>
+        <w:numPr>
+          <w:ilvl w:val="0"/>
+          <w:numId w:val="31"/>
+        </w:numPr>
+      </w:pPr>
+      <w:r>
+        <w:t xml:space="preserve">Nome_Cliente </w:t>
+      </w:r>
+      <w:proofErr w:type="gramStart"/>
+      <w:r>
+        <w:t>VARCHAR(</w:t>
+      </w:r>
+      <w:proofErr w:type="gramEnd"/>
+      <w:r>
+        <w:t>250)</w:t>
+      </w:r>
+    </w:p>
+    <w:p>
+      <w:pPr>
+        <w:numPr>
+          <w:ilvl w:val="0"/>
+          <w:numId w:val="31"/>
+        </w:numPr>
+      </w:pPr>
+      <w:r>
+        <w:t xml:space="preserve">Informacoes_de_Contato </w:t>
+      </w:r>
+      <w:proofErr w:type="gramStart"/>
+      <w:r>
+        <w:t>VARCHAR(</w:t>
+      </w:r>
+      <w:proofErr w:type="gramEnd"/>
+      <w:r>
+        <w:t>250)</w:t>
+      </w:r>
+    </w:p>
+    <w:p>
+      <w:r>
+        <w:rPr>
+          <w:rFonts w:ascii="Segoe UI Emoji" w:hAnsi="Segoe UI Emoji" w:cs="Segoe UI Emoji"/>
+        </w:rPr>
+        <w:t>👉</w:t>
+      </w:r>
+      <w:r>
+        <w:t xml:space="preserve"> depois: SELECT * FROM tabelaclientes;</w:t>
+      </w:r>
+    </w:p>
+    <w:p>
+      <w:pPr>
+        <w:rPr>
+          <w:b/>
+          <w:bCs/>
+        </w:rPr>
+      </w:pPr>
+      <w:r>
+        <w:rPr>
+          <w:b/>
+          <w:bCs/>
+        </w:rPr>
+        <w:t>Desafio 2 — Evolução do schema (ALTER)</w:t>
+      </w:r>
+    </w:p>
+    <w:p>
+      <w:r>
+        <w:t xml:space="preserve">Adicione Endereco_Cliente </w:t>
+      </w:r>
+      <w:proofErr w:type="gramStart"/>
+      <w:r>
+        <w:t>VARCHAR(</w:t>
+      </w:r>
+      <w:proofErr w:type="gramEnd"/>
+      <w:r>
+        <w:t>250) com ALTER TABLE e valide olhando as colunas.</w:t>
+      </w:r>
+    </w:p>
+    <w:p>
+      <w:pPr>
+        <w:rPr>
+          <w:b/>
+          <w:bCs/>
+        </w:rPr>
+      </w:pPr>
+      <w:r>
+        <w:rPr>
+          <w:b/>
+          <w:bCs/>
+        </w:rPr>
+        <w:t>Desafio 3 — Modelagem com PK/FK (fixação real)</w:t>
+      </w:r>
+    </w:p>
+    <w:p>
+      <w:r>
+        <w:t>Crie tabelacategorias e tabelaprodutos com PK e FK como no curso.</w:t>
+      </w:r>
+    </w:p>
+    <w:p>
+      <w:r>
+        <w:rPr>
+          <w:b/>
+          <w:bCs/>
+        </w:rPr>
+        <w:t>Bônus:</w:t>
+      </w:r>
+      <w:r>
+        <w:t xml:space="preserve"> Insira 2 categorias e tente inserir 1 produto com categoria inexistente.</w:t>
+      </w:r>
+      <w:r>
+        <w:br/>
+        <w:t>Se o SQLite não bloquear por padrão (dependendo da configuração), habilite:</w:t>
+      </w:r>
+      <w:r>
+        <w:br/>
+        <w:t>PRAGMA foreign_keys = ON;</w:t>
+      </w:r>
+      <w:r>
+        <w:br/>
+        <w:t>e tente de novo.</w:t>
+      </w:r>
+    </w:p>
+    <w:p>
+      <w:r>
+        <w:pict w14:anchorId="4C8302F7">
+          <v:rect id="_x0000_i1070" style="width:0;height:1.5pt" o:hralign="center" o:hrstd="t" o:hr="t" fillcolor="#a0a0a0" stroked="f"/>
+        </w:pict>
+      </w:r>
+    </w:p>
+    <w:p>
+      <w:pPr>
+        <w:rPr>
+          <w:b/>
+          <w:bCs/>
+        </w:rPr>
+      </w:pPr>
+      <w:r>
+        <w:rPr>
+          <w:b/>
+          <w:bCs/>
+        </w:rPr>
+        <w:t>Correção técnica do seu exercício (FK no exemplo)</w:t>
+      </w:r>
+    </w:p>
+    <w:p>
+      <w:r>
+        <w:t>Você respondeu com:</w:t>
+      </w:r>
+    </w:p>
+    <w:p>
+      <w:r>
+        <w:t xml:space="preserve">ALTER TABLE produtos </w:t>
+      </w:r>
+    </w:p>
+    <w:p>
+      <w:r>
+        <w:t xml:space="preserve">ADD COLUMN fk_fornecedor INTEGER </w:t>
+      </w:r>
+    </w:p>
+    <w:p>
+      <w:r>
+        <w:lastRenderedPageBreak/>
+        <w:t>REFERENCES tabelafornecedores(id);</w:t>
+      </w:r>
+    </w:p>
+    <w:p>
+      <w:r>
+        <w:t xml:space="preserve">Isso </w:t>
+      </w:r>
+      <w:r>
+        <w:rPr>
+          <w:i/>
+          <w:iCs/>
+        </w:rPr>
+        <w:t>até pode</w:t>
+      </w:r>
+      <w:r>
+        <w:t xml:space="preserve"> funcionar em alguns cenários, mas </w:t>
+      </w:r>
+      <w:r>
+        <w:rPr>
+          <w:b/>
+          <w:bCs/>
+        </w:rPr>
+        <w:t>não é o padrão correto</w:t>
+      </w:r>
+      <w:r>
+        <w:t xml:space="preserve"> do que a questão pediu, porque você criou </w:t>
+      </w:r>
+      <w:r>
+        <w:rPr>
+          <w:b/>
+          <w:bCs/>
+        </w:rPr>
+        <w:t>uma coluna nova</w:t>
+      </w:r>
+      <w:r>
+        <w:t xml:space="preserve"> (fk_fornecedor) em vez de transformar a coluna fornecedor existente em FK.</w:t>
+      </w:r>
+    </w:p>
+    <w:p>
+      <w:r>
+        <w:rPr>
+          <w:rFonts w:ascii="Segoe UI Emoji" w:hAnsi="Segoe UI Emoji" w:cs="Segoe UI Emoji"/>
+        </w:rPr>
+        <w:t>✅</w:t>
+      </w:r>
+      <w:r>
+        <w:t xml:space="preserve"> Forma mais alinhada ao enunciado (se fosse criando a tabela do zero):</w:t>
+      </w:r>
+    </w:p>
+    <w:p>
+      <w:pPr>
+        <w:rPr>
+          <w:lang w:val="en-US"/>
+        </w:rPr>
+      </w:pPr>
+      <w:r>
+        <w:rPr>
+          <w:lang w:val="en-US"/>
+        </w:rPr>
+        <w:t>CREATE TABLE produtos (</w:t>
+      </w:r>
+    </w:p>
+    <w:p>
+      <w:pPr>
+        <w:rPr>
+          <w:lang w:val="en-US"/>
+        </w:rPr>
+      </w:pPr>
+      <w:r>
+        <w:rPr>
+          <w:lang w:val="en-US"/>
+        </w:rPr>
+        <w:t xml:space="preserve">  id INT PRIMARY KEY,</w:t>
+      </w:r>
+    </w:p>
+    <w:p>
+      <w:r>
+        <w:rPr>
+          <w:lang w:val="en-US"/>
+        </w:rPr>
+        <w:t xml:space="preserve">  </w:t>
+      </w:r>
+      <w:r>
+        <w:t xml:space="preserve">nome </w:t>
+      </w:r>
+      <w:proofErr w:type="gramStart"/>
+      <w:r>
+        <w:t>VARCHAR(</w:t>
+      </w:r>
+      <w:proofErr w:type="gramEnd"/>
+      <w:r>
+        <w:t>255),</w:t>
+      </w:r>
+    </w:p>
+    <w:p>
+      <w:r>
+        <w:t xml:space="preserve">  descricao TEXT,</w:t>
+      </w:r>
+    </w:p>
+    <w:p>
+      <w:r>
+        <w:t xml:space="preserve">  categoria INT,</w:t>
+      </w:r>
+    </w:p>
+    <w:p>
+      <w:r>
+        <w:t xml:space="preserve">  preco </w:t>
+      </w:r>
+      <w:proofErr w:type="gramStart"/>
+      <w:r>
+        <w:t>DECIMAL(</w:t>
+      </w:r>
+      <w:proofErr w:type="gramEnd"/>
+      <w:r>
+        <w:t>10, 2),</w:t>
+      </w:r>
+    </w:p>
+    <w:p>
+      <w:r>
+        <w:t xml:space="preserve">  unidade </w:t>
+      </w:r>
+      <w:proofErr w:type="gramStart"/>
+      <w:r>
+        <w:t>VARCHAR(</w:t>
+      </w:r>
+      <w:proofErr w:type="gramEnd"/>
+      <w:r>
+        <w:t>50),</w:t>
+      </w:r>
+    </w:p>
+    <w:p>
+      <w:r>
+        <w:t xml:space="preserve">  fornecedor INT,</w:t>
+      </w:r>
+    </w:p>
+    <w:p>
+      <w:r>
+        <w:t xml:space="preserve">  data_inclusao DATE,</w:t>
+      </w:r>
+    </w:p>
+    <w:p>
+      <w:r>
+        <w:t xml:space="preserve">  FOREIGN KEY (fornecedor) REFERENCES fornecedores(id)</w:t>
+      </w:r>
+    </w:p>
+    <w:p>
+      <w:r>
+        <w:t>);</w:t>
+      </w:r>
+    </w:p>
+    <w:p>
+      <w:r>
+        <w:rPr>
+          <w:rFonts w:ascii="Segoe UI Emoji" w:hAnsi="Segoe UI Emoji" w:cs="Segoe UI Emoji"/>
+        </w:rPr>
+        <w:t>⚠</w:t>
+      </w:r>
+      <w:proofErr w:type="gramStart"/>
+      <w:r>
+        <w:rPr>
+          <w:rFonts w:ascii="Segoe UI Emoji" w:hAnsi="Segoe UI Emoji" w:cs="Segoe UI Emoji"/>
+        </w:rPr>
+        <w:t>️</w:t>
+      </w:r>
+      <w:r>
+        <w:t xml:space="preserve"> Em</w:t>
+      </w:r>
+      <w:proofErr w:type="gramEnd"/>
+      <w:r>
+        <w:t xml:space="preserve"> SQLite, alterar para adicionar constraint de FK numa coluna já existente é limitado. Em muitos casos, o caminho correto é:</w:t>
+      </w:r>
+    </w:p>
+    <w:p>
+      <w:pPr>
+        <w:numPr>
+          <w:ilvl w:val="0"/>
+          <w:numId w:val="32"/>
+        </w:numPr>
+      </w:pPr>
+      <w:r>
+        <w:t>criar tabela nova com a FK</w:t>
+      </w:r>
+    </w:p>
+    <w:p>
+      <w:pPr>
+        <w:numPr>
+          <w:ilvl w:val="0"/>
+          <w:numId w:val="32"/>
+        </w:numPr>
+      </w:pPr>
+      <w:r>
+        <w:t>copiar dados</w:t>
+      </w:r>
+    </w:p>
+    <w:p>
+      <w:pPr>
+        <w:numPr>
+          <w:ilvl w:val="0"/>
+          <w:numId w:val="32"/>
+        </w:numPr>
+      </w:pPr>
+      <w:r>
+        <w:t>dropar a antiga</w:t>
+      </w:r>
+    </w:p>
+    <w:p>
+      <w:pPr>
+        <w:numPr>
+          <w:ilvl w:val="0"/>
+          <w:numId w:val="32"/>
+        </w:numPr>
+      </w:pPr>
+      <w:r>
+        <w:t>renomear a nova</w:t>
+      </w:r>
+    </w:p>
+    <w:p>
+      <w:r>
+        <w:t xml:space="preserve">(Em PostgreSQL/MySQL/SQL Server dá </w:t>
+      </w:r>
+      <w:proofErr w:type="gramStart"/>
+      <w:r>
+        <w:t>pra</w:t>
+      </w:r>
+      <w:proofErr w:type="gramEnd"/>
+      <w:r>
+        <w:t xml:space="preserve"> adicionar constraint de FK via ALTER TABLE com ADD CONSTRAINT ... FOREIGN KEY ....)</w:t>
+      </w:r>
+    </w:p>
+    <w:p>
+      <w:r>
+        <w:pict w14:anchorId="59159851">
+          <v:rect id="_x0000_i1071" style="width:0;height:1.5pt" o:hralign="center" o:hrstd="t" o:hr="t" fillcolor="#a0a0a0" stroked="f"/>
+        </w:pict>
+      </w:r>
+    </w:p>
+    <w:p>
+      <w:pPr>
+        <w:rPr>
+          <w:b/>
+          <w:bCs/>
+        </w:rPr>
+      </w:pPr>
+      <w:r>
+        <w:rPr>
+          <w:b/>
+          <w:bCs/>
+        </w:rPr>
+        <w:t>Conexão com Engenharia de Dados (por que isso é “vida real”)</w:t>
+      </w:r>
+    </w:p>
+    <w:p>
+      <w:pPr>
+        <w:pBdr>
+          <w:bottom w:val="single" w:sz="6" w:space="1" w:color="auto"/>
+        </w:pBdr>
+      </w:pPr>
+      <w:r>
+        <w:t xml:space="preserve">Isso é literalmente a base de </w:t>
+      </w:r>
+      <w:r>
+        <w:rPr>
+          <w:b/>
+          <w:bCs/>
+        </w:rPr>
+        <w:t>modelagem relacional</w:t>
+      </w:r>
+      <w:r>
+        <w:t xml:space="preserve">, integridade de dados e rastreabilidade. Sem PK/FK, você cria duplicidade, perde consistência e quebra relatórios/feature engineering. Amanhã, quando for montar dimensões e fatos </w:t>
+      </w:r>
+      <w:r>
+        <w:lastRenderedPageBreak/>
+        <w:t>(Data Warehouse) ou mesmo Silver/Gold no lakehouse, essa lógica de chaves e relacionamentos vira “musculatura” de pipeline.</w:t>
+      </w:r>
+    </w:p>
+    <w:p>
+      <w:pPr>
+        <w:pStyle w:val="Ttulo2"/>
+      </w:pPr>
+      <w:r>
+        <w:t>quarta-feira</w:t>
+      </w:r>
+    </w:p>
+    <w:p>
+      <w:pPr>
+        <w:rPr>
+          <w:b/>
+          <w:bCs/>
+        </w:rPr>
+      </w:pPr>
+      <w:r>
+        <w:rPr>
+          <w:b/>
+          <w:bCs/>
+        </w:rPr>
+        <w:t>Aula (quarta passada) — Árvore de decisão: interpretação, construção, Gini (classificação) e RSS (regressão)</w:t>
+      </w:r>
+    </w:p>
+    <w:p>
+      <w:r>
+        <w:t xml:space="preserve">A árvore de decisão é um modelo supervisionado que toma decisões em sequência, como um “fluxo de perguntas”. No exemplo, a transação vai sendo filtrada por regras (país, valor, tempo da última compra, bloqueio internacional) até cair numa folha: </w:t>
+      </w:r>
+      <w:r>
+        <w:rPr>
+          <w:b/>
+          <w:bCs/>
+        </w:rPr>
+        <w:t>FRAUDE</w:t>
+      </w:r>
+      <w:r>
+        <w:t xml:space="preserve"> ou </w:t>
+      </w:r>
+      <w:r>
+        <w:rPr>
+          <w:b/>
+          <w:bCs/>
+        </w:rPr>
+        <w:t>NÃO É FRAUDE</w:t>
+      </w:r>
+      <w:r>
+        <w:t xml:space="preserve">. A grande vantagem é a interpretabilidade: dá </w:t>
+      </w:r>
+      <w:proofErr w:type="gramStart"/>
+      <w:r>
+        <w:t>pra</w:t>
+      </w:r>
+      <w:proofErr w:type="gramEnd"/>
+      <w:r>
+        <w:t xml:space="preserve"> explicar o “porquê” da decisão, diferente de modelos mais “caixa-preta”.</w:t>
+      </w:r>
+    </w:p>
+    <w:p>
+      <w:r>
+        <w:pict w14:anchorId="6C51075E">
+          <v:rect id="_x0000_i1107" style="width:0;height:1.5pt" o:hralign="center" o:hrstd="t" o:hr="t" fillcolor="#a0a0a0" stroked="f"/>
+        </w:pict>
+      </w:r>
+    </w:p>
+    <w:p>
+      <w:pPr>
+        <w:rPr>
+          <w:b/>
+          <w:bCs/>
+        </w:rPr>
+      </w:pPr>
+      <w:r>
+        <w:rPr>
+          <w:b/>
+          <w:bCs/>
+        </w:rPr>
+        <w:t>O que foi entendido (o coração do assunto)</w:t>
+      </w:r>
+    </w:p>
+    <w:p>
+      <w:r>
+        <w:t xml:space="preserve">Para construir a árvore você precisa de </w:t>
+      </w:r>
+      <w:r>
+        <w:rPr>
+          <w:b/>
+          <w:bCs/>
+        </w:rPr>
+        <w:t>dados rotulados</w:t>
+      </w:r>
+      <w:r>
+        <w:t xml:space="preserve"> (fraude: sim/não) e </w:t>
+      </w:r>
+      <w:r>
+        <w:rPr>
+          <w:b/>
+          <w:bCs/>
+        </w:rPr>
+        <w:t>atributos</w:t>
+      </w:r>
+      <w:r>
+        <w:t xml:space="preserve"> (features) como país e valor. O algoritmo </w:t>
+      </w:r>
+      <w:r>
+        <w:rPr>
+          <w:b/>
+          <w:bCs/>
+        </w:rPr>
+        <w:t>CART</w:t>
+      </w:r>
+      <w:r>
+        <w:t xml:space="preserve"> escolhe o melhor atributo (e o melhor corte/threshold, no caso de valores numéricos) para ser o </w:t>
+      </w:r>
+      <w:r>
+        <w:rPr>
+          <w:b/>
+          <w:bCs/>
+        </w:rPr>
+        <w:t>nó raiz</w:t>
+      </w:r>
+      <w:r>
+        <w:t xml:space="preserve">, medindo “quão boa” é a divisão. Em </w:t>
+      </w:r>
+      <w:r>
+        <w:rPr>
+          <w:b/>
+          <w:bCs/>
+        </w:rPr>
+        <w:t>classificação</w:t>
+      </w:r>
+      <w:r>
+        <w:t xml:space="preserve">, a qualidade da divisão é medida por </w:t>
+      </w:r>
+      <w:r>
+        <w:rPr>
+          <w:b/>
+          <w:bCs/>
+        </w:rPr>
+        <w:t>impureza</w:t>
+      </w:r>
+      <w:r>
+        <w:t xml:space="preserve"> (ex.: </w:t>
+      </w:r>
+      <w:r>
+        <w:rPr>
+          <w:b/>
+          <w:bCs/>
+        </w:rPr>
+        <w:t>Gini</w:t>
+      </w:r>
+      <w:r>
+        <w:t xml:space="preserve">): quanto mais perto de 0, mais “puro” o nó (quase tudo de uma classe). Em </w:t>
+      </w:r>
+      <w:r>
+        <w:rPr>
+          <w:b/>
+          <w:bCs/>
+        </w:rPr>
+        <w:t>regressão</w:t>
+      </w:r>
+      <w:r>
+        <w:t xml:space="preserve">, não existe classe; então medimos erro com </w:t>
+      </w:r>
+      <w:r>
+        <w:rPr>
+          <w:b/>
+          <w:bCs/>
+        </w:rPr>
+        <w:t>RSS</w:t>
+      </w:r>
+      <w:r>
+        <w:t xml:space="preserve"> (soma dos quadrados dos resíduos): quanto menor, melhor.</w:t>
+      </w:r>
+    </w:p>
+    <w:p>
+      <w:r>
+        <w:pict w14:anchorId="7B948B3E">
+          <v:rect id="_x0000_i1108" style="width:0;height:1.5pt" o:hralign="center" o:hrstd="t" o:hr="t" fillcolor="#a0a0a0" stroked="f"/>
+        </w:pict>
+      </w:r>
+    </w:p>
+    <w:p>
+      <w:pPr>
+        <w:rPr>
+          <w:b/>
+          <w:bCs/>
+        </w:rPr>
+      </w:pPr>
+      <w:r>
+        <w:rPr>
+          <w:b/>
+          <w:bCs/>
+        </w:rPr>
+        <w:t>Perguntas estilo Tech Lead / Entrevista (responde em 1–3 linhas)</w:t>
+      </w:r>
+    </w:p>
+    <w:p>
+      <w:pPr>
+        <w:numPr>
+          <w:ilvl w:val="0"/>
+          <w:numId w:val="33"/>
+        </w:numPr>
+      </w:pPr>
+      <w:r>
+        <w:t>Por que árvore de decisão é considerada um modelo “interpretável”?</w:t>
+      </w:r>
+    </w:p>
+    <w:p>
+      <w:pPr>
+        <w:numPr>
+          <w:ilvl w:val="0"/>
+          <w:numId w:val="33"/>
+        </w:numPr>
+      </w:pPr>
+      <w:r>
+        <w:t>O que significa um nó “puro” e por que isso é bom?</w:t>
+      </w:r>
+    </w:p>
+    <w:p>
+      <w:pPr>
+        <w:numPr>
+          <w:ilvl w:val="0"/>
+          <w:numId w:val="33"/>
+        </w:numPr>
+      </w:pPr>
+      <w:r>
+        <w:t xml:space="preserve">CART serve só </w:t>
+      </w:r>
+      <w:proofErr w:type="gramStart"/>
+      <w:r>
+        <w:t>pra</w:t>
+      </w:r>
+      <w:proofErr w:type="gramEnd"/>
+      <w:r>
+        <w:t xml:space="preserve"> classificação? Explica em uma frase.</w:t>
+      </w:r>
+    </w:p>
+    <w:p>
+      <w:pPr>
+        <w:numPr>
+          <w:ilvl w:val="0"/>
+          <w:numId w:val="33"/>
+        </w:numPr>
+      </w:pPr>
+      <w:r>
+        <w:t xml:space="preserve">Qual a diferença entre </w:t>
+      </w:r>
+      <w:r>
+        <w:rPr>
+          <w:b/>
+          <w:bCs/>
+        </w:rPr>
+        <w:t>Gini</w:t>
+      </w:r>
+      <w:r>
+        <w:t xml:space="preserve"> e </w:t>
+      </w:r>
+      <w:r>
+        <w:rPr>
+          <w:b/>
+          <w:bCs/>
+        </w:rPr>
+        <w:t>RSS</w:t>
+      </w:r>
+      <w:r>
+        <w:t xml:space="preserve"> (quando usa cada um)?</w:t>
+      </w:r>
+    </w:p>
+    <w:p>
+      <w:pPr>
+        <w:numPr>
+          <w:ilvl w:val="0"/>
+          <w:numId w:val="33"/>
+        </w:numPr>
+      </w:pPr>
+      <w:r>
+        <w:t xml:space="preserve">O que é um </w:t>
+      </w:r>
+      <w:r>
+        <w:rPr>
+          <w:b/>
+          <w:bCs/>
+        </w:rPr>
+        <w:t>threshold</w:t>
+      </w:r>
+      <w:r>
+        <w:t xml:space="preserve"> no atributo “valor”? Por que ele importa?</w:t>
+      </w:r>
+    </w:p>
+    <w:p>
+      <w:pPr>
+        <w:numPr>
+          <w:ilvl w:val="0"/>
+          <w:numId w:val="33"/>
+        </w:numPr>
+      </w:pPr>
+      <w:r>
+        <w:t xml:space="preserve">O que é </w:t>
+      </w:r>
+      <w:r>
+        <w:rPr>
+          <w:b/>
+          <w:bCs/>
+        </w:rPr>
+        <w:t>Gtree</w:t>
+      </w:r>
+      <w:r>
+        <w:t xml:space="preserve"> e por que ele é uma média ponderada?</w:t>
+      </w:r>
+    </w:p>
+    <w:p>
+      <w:pPr>
+        <w:numPr>
+          <w:ilvl w:val="0"/>
+          <w:numId w:val="33"/>
+        </w:numPr>
+      </w:pPr>
+      <w:r>
+        <w:t xml:space="preserve">No seu exemplo: por que “valor &gt; 13300 </w:t>
+      </w:r>
+      <w:r>
+        <w:rPr>
+          <w:rFonts w:ascii="Cambria Math" w:hAnsi="Cambria Math" w:cs="Cambria Math"/>
+        </w:rPr>
+        <w:t>⇒</w:t>
+      </w:r>
+      <w:r>
+        <w:t xml:space="preserve"> fraude</w:t>
+      </w:r>
+      <w:r>
+        <w:rPr>
+          <w:rFonts w:ascii="Aptos" w:hAnsi="Aptos" w:cs="Aptos"/>
+        </w:rPr>
+        <w:t>”</w:t>
+      </w:r>
+      <w:r>
+        <w:t xml:space="preserve"> pode ser perigoso no mundo real?</w:t>
+      </w:r>
+    </w:p>
+    <w:p>
+      <w:pPr>
+        <w:numPr>
+          <w:ilvl w:val="0"/>
+          <w:numId w:val="33"/>
+        </w:numPr>
+      </w:pPr>
+      <w:r>
+        <w:t>O que é overfitting em árvores e como limitar isso na prática? (dê 2 formas)</w:t>
+      </w:r>
+    </w:p>
+    <w:p>
+      <w:r>
+        <w:pict w14:anchorId="0CAED186">
+          <v:rect id="_x0000_i1109" style="width:0;height:1.5pt" o:hralign="center" o:hrstd="t" o:hr="t" fillcolor="#a0a0a0" stroked="f"/>
+        </w:pict>
+      </w:r>
+    </w:p>
+    <w:p>
+      <w:pPr>
+        <w:rPr>
+          <w:b/>
+          <w:bCs/>
+        </w:rPr>
+      </w:pPr>
+      <w:r>
+        <w:rPr>
+          <w:b/>
+          <w:bCs/>
+        </w:rPr>
+        <w:lastRenderedPageBreak/>
+        <w:t>Mini-desafios práticos (</w:t>
+      </w:r>
+      <w:proofErr w:type="gramStart"/>
+      <w:r>
+        <w:rPr>
+          <w:b/>
+          <w:bCs/>
+        </w:rPr>
+        <w:t>pra</w:t>
+      </w:r>
+      <w:proofErr w:type="gramEnd"/>
+      <w:r>
+        <w:rPr>
+          <w:b/>
+          <w:bCs/>
+        </w:rPr>
+        <w:t xml:space="preserve"> fixar de verdade)</w:t>
+      </w:r>
+    </w:p>
+    <w:p>
+      <w:pPr>
+        <w:rPr>
+          <w:b/>
+          <w:bCs/>
+        </w:rPr>
+      </w:pPr>
+      <w:r>
+        <w:rPr>
+          <w:b/>
+          <w:bCs/>
+        </w:rPr>
+        <w:t>Desafio 1 — “Simulador humano” da árvore (interpretação)</w:t>
+      </w:r>
+    </w:p>
+    <w:p>
+      <w:r>
+        <w:t>Sem olhar a resposta final, me diga o caminho e a saída para esses 3 casos:</w:t>
+      </w:r>
+    </w:p>
+    <w:p>
+      <w:r>
+        <w:t>A) País = NÃO; Cliente bloqueado fora do país = SIM</w:t>
+      </w:r>
+      <w:r>
+        <w:br/>
+        <w:t xml:space="preserve">B) País = SIM; Valor = 6400; </w:t>
+      </w:r>
+      <w:proofErr w:type="gramStart"/>
+      <w:r>
+        <w:t>Média</w:t>
+      </w:r>
+      <w:proofErr w:type="gramEnd"/>
+      <w:r>
+        <w:t xml:space="preserve"> mensal = 1500</w:t>
+      </w:r>
+      <w:r>
+        <w:br/>
+        <w:t xml:space="preserve">C) País = SIM; Valor = 4400; </w:t>
+      </w:r>
+      <w:proofErr w:type="gramStart"/>
+      <w:r>
+        <w:t>Última</w:t>
+      </w:r>
+      <w:proofErr w:type="gramEnd"/>
+      <w:r>
+        <w:t xml:space="preserve"> transação = 190 min</w:t>
+      </w:r>
+    </w:p>
+    <w:p>
+      <w:r>
+        <w:t xml:space="preserve">(É </w:t>
+      </w:r>
+      <w:proofErr w:type="gramStart"/>
+      <w:r>
+        <w:t>pra</w:t>
+      </w:r>
+      <w:proofErr w:type="gramEnd"/>
+      <w:r>
+        <w:t xml:space="preserve"> treinar raciocínio de árvore e explicação.)</w:t>
+      </w:r>
+    </w:p>
+    <w:p>
+      <w:pPr>
+        <w:rPr>
+          <w:b/>
+          <w:bCs/>
+        </w:rPr>
+      </w:pPr>
+      <w:r>
+        <w:rPr>
+          <w:b/>
+          <w:bCs/>
+        </w:rPr>
+        <w:t>Desafio 2 — Calcular Gini de um nó (igual na aula)</w:t>
+      </w:r>
+    </w:p>
+    <w:p>
+      <w:r>
+        <w:t>Use o nó com 3 transações: 1 fraude e 2 não fraude.</w:t>
+      </w:r>
+    </w:p>
+    <w:p>
+      <w:pPr>
+        <w:numPr>
+          <w:ilvl w:val="0"/>
+          <w:numId w:val="34"/>
+        </w:numPr>
+      </w:pPr>
+      <w:r>
+        <w:t xml:space="preserve">Calcule p(fraude) e </w:t>
+      </w:r>
+      <w:proofErr w:type="gramStart"/>
+      <w:r>
+        <w:t>p(</w:t>
+      </w:r>
+      <w:proofErr w:type="gramEnd"/>
+      <w:r>
+        <w:t>não fraude)</w:t>
+      </w:r>
+    </w:p>
+    <w:p>
+      <w:pPr>
+        <w:numPr>
+          <w:ilvl w:val="0"/>
+          <w:numId w:val="34"/>
+        </w:numPr>
+        <w:rPr>
+          <w:lang w:val="en-US"/>
+        </w:rPr>
+      </w:pPr>
+      <w:r>
+        <w:rPr>
+          <w:lang w:val="en-US"/>
+        </w:rPr>
+        <w:t>Calcule Gini = p1(1-p1) + p2(1-p2)</w:t>
+      </w:r>
+    </w:p>
+    <w:p>
+      <w:r>
+        <w:t>Me mande o resultado e eu confiro.</w:t>
+      </w:r>
+    </w:p>
+    <w:p>
+      <w:pPr>
+        <w:rPr>
+          <w:b/>
+          <w:bCs/>
+        </w:rPr>
+      </w:pPr>
+      <w:r>
+        <w:rPr>
+          <w:b/>
+          <w:bCs/>
+        </w:rPr>
+        <w:t>Desafio 3 — Por que o “Gtree” é ponderado?</w:t>
+      </w:r>
+    </w:p>
+    <w:p>
+      <w:r>
+        <w:t>Explique em uma frase: por que o nó com 3 transações “pesa” mais do que o nó com 2?</w:t>
+      </w:r>
+    </w:p>
+    <w:p>
+      <w:pPr>
+        <w:rPr>
+          <w:b/>
+          <w:bCs/>
+        </w:rPr>
+      </w:pPr>
+      <w:r>
+        <w:rPr>
+          <w:b/>
+          <w:bCs/>
+        </w:rPr>
+        <w:t>Desafio 4 — Regressão (RSS) na prática</w:t>
+      </w:r>
+    </w:p>
+    <w:p>
+      <w:r>
+        <w:t>No nó da esquerda: valores 10%, 40%, 80% com média 43%.</w:t>
+      </w:r>
+      <w:r>
+        <w:br/>
+        <w:t>Calcule os 3 resíduos ao quadrado e soma.</w:t>
+      </w:r>
+      <w:r>
+        <w:br/>
+        <w:t xml:space="preserve">Depois faça o mesmo </w:t>
+      </w:r>
+      <w:proofErr w:type="gramStart"/>
+      <w:r>
+        <w:t>pro</w:t>
+      </w:r>
+      <w:proofErr w:type="gramEnd"/>
+      <w:r>
+        <w:t xml:space="preserve"> nó da direita (90%, 70% com média 80%) e some tudo.</w:t>
+      </w:r>
+    </w:p>
+    <w:p>
+      <w:r>
+        <w:pict w14:anchorId="29A8A8DE">
+          <v:rect id="_x0000_i1110" style="width:0;height:1.5pt" o:hralign="center" o:hrstd="t" o:hr="t" fillcolor="#a0a0a0" stroked="f"/>
+        </w:pict>
+      </w:r>
+    </w:p>
+    <w:p>
+      <w:pPr>
+        <w:rPr>
+          <w:b/>
+          <w:bCs/>
+        </w:rPr>
+      </w:pPr>
+      <w:r>
+        <w:rPr>
+          <w:b/>
+          <w:bCs/>
+        </w:rPr>
+        <w:t>Correções rápidas (coisas da transcrição que você deve guardar)</w:t>
+      </w:r>
+    </w:p>
+    <w:p>
+      <w:pPr>
+        <w:numPr>
+          <w:ilvl w:val="0"/>
+          <w:numId w:val="35"/>
+        </w:numPr>
+      </w:pPr>
+      <w:r>
+        <w:rPr>
+          <w:b/>
+          <w:bCs/>
+        </w:rPr>
+        <w:t>Gini perto de 0 = bom</w:t>
+      </w:r>
+      <w:r>
+        <w:t xml:space="preserve"> (nó puro).</w:t>
+      </w:r>
+    </w:p>
+    <w:p>
+      <w:pPr>
+        <w:numPr>
+          <w:ilvl w:val="0"/>
+          <w:numId w:val="35"/>
+        </w:numPr>
+      </w:pPr>
+      <w:r>
+        <w:rPr>
+          <w:b/>
+          <w:bCs/>
+        </w:rPr>
+        <w:t>Gtree</w:t>
+      </w:r>
+      <w:r>
+        <w:t xml:space="preserve"> = soma do Gini de cada lado * peso do lado (n/total).</w:t>
+      </w:r>
+    </w:p>
+    <w:p>
+      <w:pPr>
+        <w:numPr>
+          <w:ilvl w:val="0"/>
+          <w:numId w:val="35"/>
+        </w:numPr>
+      </w:pPr>
+      <w:r>
+        <w:rPr>
+          <w:b/>
+          <w:bCs/>
+        </w:rPr>
+        <w:t>Escolher nó raiz</w:t>
+      </w:r>
+      <w:r>
+        <w:t>: pega o split com menor impureza (ex.: valor com Gtree 0.30 melhor que país com 0.46).</w:t>
+      </w:r>
+    </w:p>
+    <w:p>
+      <w:pPr>
+        <w:numPr>
+          <w:ilvl w:val="0"/>
+          <w:numId w:val="35"/>
+        </w:numPr>
+      </w:pPr>
+      <w:r>
+        <w:rPr>
+          <w:b/>
+          <w:bCs/>
+        </w:rPr>
+        <w:t>Parar a árvore</w:t>
+      </w:r>
+      <w:r>
+        <w:t>: critério de profundidade (max_depth), melhora mínima, ou quando o nó já está puro.</w:t>
+      </w:r>
+    </w:p>
+    <w:p>
+      <w:pPr>
+        <w:numPr>
+          <w:ilvl w:val="0"/>
+          <w:numId w:val="35"/>
+        </w:numPr>
+      </w:pPr>
+      <w:r>
+        <w:t xml:space="preserve">Em </w:t>
+      </w:r>
+      <w:r>
+        <w:rPr>
+          <w:b/>
+          <w:bCs/>
+        </w:rPr>
+        <w:t>regressão</w:t>
+      </w:r>
+      <w:r>
+        <w:t xml:space="preserve">: folha vira </w:t>
+      </w:r>
+      <w:r>
+        <w:rPr>
+          <w:b/>
+          <w:bCs/>
+        </w:rPr>
+        <w:t>média</w:t>
+      </w:r>
+      <w:r>
+        <w:t xml:space="preserve"> e a métrica vira </w:t>
+      </w:r>
+      <w:r>
+        <w:rPr>
+          <w:b/>
+          <w:bCs/>
+        </w:rPr>
+        <w:t>RSS</w:t>
+      </w:r>
+      <w:r>
+        <w:t xml:space="preserve"> (menor é melhor).</w:t>
+      </w:r>
+    </w:p>
+    <w:p>
+      <w:r>
+        <w:pict w14:anchorId="4663266A">
+          <v:rect id="_x0000_i1111" style="width:0;height:1.5pt" o:hralign="center" o:hrstd="t" o:hr="t" fillcolor="#a0a0a0" stroked="f"/>
+        </w:pict>
+      </w:r>
+    </w:p>
+    <w:p>
+      <w:pPr>
+        <w:rPr>
+          <w:b/>
+          <w:bCs/>
+        </w:rPr>
+      </w:pPr>
+      <w:r>
+        <w:rPr>
+          <w:b/>
+          <w:bCs/>
+        </w:rPr>
+        <w:t>Conexão com seu mundo (Engenharia de Dados + ML real)</w:t>
+      </w:r>
+    </w:p>
+    <w:p>
+      <w:r>
+        <w:lastRenderedPageBreak/>
+        <w:t xml:space="preserve">Esses “atributos” (país, valor, média, tempo) são </w:t>
+      </w:r>
+      <w:r>
+        <w:rPr>
+          <w:b/>
+          <w:bCs/>
+        </w:rPr>
+        <w:t>features</w:t>
+      </w:r>
+      <w:r>
+        <w:t xml:space="preserve">. No mundo real, o que separa júnior de pleno é: você sabe construir árvore, mas principalmente sabe </w:t>
+      </w:r>
+      <w:r>
+        <w:rPr>
+          <w:b/>
+          <w:bCs/>
+        </w:rPr>
+        <w:t>construir features confiáveis</w:t>
+      </w:r>
+      <w:r>
+        <w:t xml:space="preserve"> (limpas, consistentes, sem vazamento de dados, com datas corretas). Isso conecta total com Bronze/Silver/Gold: se a “média mensal” estiver errada, o modelo aprende errado.</w:t>
+      </w:r>
+    </w:p>
+    <w:p/>
     <w:p/>
     <w:p/>
     <w:sectPr>
@@ -3590,6 +5735,155 @@
     </w:lvl>
   </w:abstractNum>
   <w:abstractNum w:abstractNumId="2" w15:restartNumberingAfterBreak="0">
+    <w:nsid w:val="08AC65F0"/>
+    <w:multiLevelType w:val="multilevel"/>
+    <w:tmpl w:val="D44ACF98"/>
+    <w:lvl w:ilvl="0">
+      <w:start w:val="1"/>
+      <w:numFmt w:val="bullet"/>
+      <w:lvlText w:val=""/>
+      <w:lvlJc w:val="left"/>
+      <w:pPr>
+        <w:tabs>
+          <w:tab w:val="num" w:pos="720"/>
+        </w:tabs>
+        <w:ind w:left="720" w:hanging="360"/>
+      </w:pPr>
+      <w:rPr>
+        <w:rFonts w:ascii="Symbol" w:hAnsi="Symbol" w:hint="default"/>
+        <w:sz w:val="20"/>
+      </w:rPr>
+    </w:lvl>
+    <w:lvl w:ilvl="1" w:tentative="1">
+      <w:start w:val="1"/>
+      <w:numFmt w:val="bullet"/>
+      <w:lvlText w:val="o"/>
+      <w:lvlJc w:val="left"/>
+      <w:pPr>
+        <w:tabs>
+          <w:tab w:val="num" w:pos="1440"/>
+        </w:tabs>
+        <w:ind w:left="1440" w:hanging="360"/>
+      </w:pPr>
+      <w:rPr>
+        <w:rFonts w:ascii="Courier New" w:hAnsi="Courier New" w:hint="default"/>
+        <w:sz w:val="20"/>
+      </w:rPr>
+    </w:lvl>
+    <w:lvl w:ilvl="2" w:tentative="1">
+      <w:start w:val="1"/>
+      <w:numFmt w:val="bullet"/>
+      <w:lvlText w:val=""/>
+      <w:lvlJc w:val="left"/>
+      <w:pPr>
+        <w:tabs>
+          <w:tab w:val="num" w:pos="2160"/>
+        </w:tabs>
+        <w:ind w:left="2160" w:hanging="360"/>
+      </w:pPr>
+      <w:rPr>
+        <w:rFonts w:ascii="Wingdings" w:hAnsi="Wingdings" w:hint="default"/>
+        <w:sz w:val="20"/>
+      </w:rPr>
+    </w:lvl>
+    <w:lvl w:ilvl="3" w:tentative="1">
+      <w:start w:val="1"/>
+      <w:numFmt w:val="bullet"/>
+      <w:lvlText w:val=""/>
+      <w:lvlJc w:val="left"/>
+      <w:pPr>
+        <w:tabs>
+          <w:tab w:val="num" w:pos="2880"/>
+        </w:tabs>
+        <w:ind w:left="2880" w:hanging="360"/>
+      </w:pPr>
+      <w:rPr>
+        <w:rFonts w:ascii="Wingdings" w:hAnsi="Wingdings" w:hint="default"/>
+        <w:sz w:val="20"/>
+      </w:rPr>
+    </w:lvl>
+    <w:lvl w:ilvl="4" w:tentative="1">
+      <w:start w:val="1"/>
+      <w:numFmt w:val="bullet"/>
+      <w:lvlText w:val=""/>
+      <w:lvlJc w:val="left"/>
+      <w:pPr>
+        <w:tabs>
+          <w:tab w:val="num" w:pos="3600"/>
+        </w:tabs>
+        <w:ind w:left="3600" w:hanging="360"/>
+      </w:pPr>
+      <w:rPr>
+        <w:rFonts w:ascii="Wingdings" w:hAnsi="Wingdings" w:hint="default"/>
+        <w:sz w:val="20"/>
+      </w:rPr>
+    </w:lvl>
+    <w:lvl w:ilvl="5" w:tentative="1">
+      <w:start w:val="1"/>
+      <w:numFmt w:val="bullet"/>
+      <w:lvlText w:val=""/>
+      <w:lvlJc w:val="left"/>
+      <w:pPr>
+        <w:tabs>
+          <w:tab w:val="num" w:pos="4320"/>
+        </w:tabs>
+        <w:ind w:left="4320" w:hanging="360"/>
+      </w:pPr>
+      <w:rPr>
+        <w:rFonts w:ascii="Wingdings" w:hAnsi="Wingdings" w:hint="default"/>
+        <w:sz w:val="20"/>
+      </w:rPr>
+    </w:lvl>
+    <w:lvl w:ilvl="6" w:tentative="1">
+      <w:start w:val="1"/>
+      <w:numFmt w:val="bullet"/>
+      <w:lvlText w:val=""/>
+      <w:lvlJc w:val="left"/>
+      <w:pPr>
+        <w:tabs>
+          <w:tab w:val="num" w:pos="5040"/>
+        </w:tabs>
+        <w:ind w:left="5040" w:hanging="360"/>
+      </w:pPr>
+      <w:rPr>
+        <w:rFonts w:ascii="Wingdings" w:hAnsi="Wingdings" w:hint="default"/>
+        <w:sz w:val="20"/>
+      </w:rPr>
+    </w:lvl>
+    <w:lvl w:ilvl="7" w:tentative="1">
+      <w:start w:val="1"/>
+      <w:numFmt w:val="bullet"/>
+      <w:lvlText w:val=""/>
+      <w:lvlJc w:val="left"/>
+      <w:pPr>
+        <w:tabs>
+          <w:tab w:val="num" w:pos="5760"/>
+        </w:tabs>
+        <w:ind w:left="5760" w:hanging="360"/>
+      </w:pPr>
+      <w:rPr>
+        <w:rFonts w:ascii="Wingdings" w:hAnsi="Wingdings" w:hint="default"/>
+        <w:sz w:val="20"/>
+      </w:rPr>
+    </w:lvl>
+    <w:lvl w:ilvl="8" w:tentative="1">
+      <w:start w:val="1"/>
+      <w:numFmt w:val="bullet"/>
+      <w:lvlText w:val=""/>
+      <w:lvlJc w:val="left"/>
+      <w:pPr>
+        <w:tabs>
+          <w:tab w:val="num" w:pos="6480"/>
+        </w:tabs>
+        <w:ind w:left="6480" w:hanging="360"/>
+      </w:pPr>
+      <w:rPr>
+        <w:rFonts w:ascii="Wingdings" w:hAnsi="Wingdings" w:hint="default"/>
+        <w:sz w:val="20"/>
+      </w:rPr>
+    </w:lvl>
+  </w:abstractNum>
+  <w:abstractNum w:abstractNumId="3" w15:restartNumberingAfterBreak="0">
     <w:nsid w:val="08ED13BB"/>
     <w:multiLevelType w:val="multilevel"/>
     <w:tmpl w:val="478A09E6"/>
@@ -3738,7 +6032,120 @@
       </w:rPr>
     </w:lvl>
   </w:abstractNum>
-  <w:abstractNum w:abstractNumId="3" w15:restartNumberingAfterBreak="0">
+  <w:abstractNum w:abstractNumId="4" w15:restartNumberingAfterBreak="0">
+    <w:nsid w:val="0EDA00BB"/>
+    <w:multiLevelType w:val="multilevel"/>
+    <w:tmpl w:val="73E4837E"/>
+    <w:lvl w:ilvl="0">
+      <w:start w:val="1"/>
+      <w:numFmt w:val="decimal"/>
+      <w:lvlText w:val="%1."/>
+      <w:lvlJc w:val="left"/>
+      <w:pPr>
+        <w:tabs>
+          <w:tab w:val="num" w:pos="720"/>
+        </w:tabs>
+        <w:ind w:left="720" w:hanging="360"/>
+      </w:pPr>
+    </w:lvl>
+    <w:lvl w:ilvl="1" w:tentative="1">
+      <w:start w:val="1"/>
+      <w:numFmt w:val="decimal"/>
+      <w:lvlText w:val="%2."/>
+      <w:lvlJc w:val="left"/>
+      <w:pPr>
+        <w:tabs>
+          <w:tab w:val="num" w:pos="1440"/>
+        </w:tabs>
+        <w:ind w:left="1440" w:hanging="360"/>
+      </w:pPr>
+    </w:lvl>
+    <w:lvl w:ilvl="2" w:tentative="1">
+      <w:start w:val="1"/>
+      <w:numFmt w:val="decimal"/>
+      <w:lvlText w:val="%3."/>
+      <w:lvlJc w:val="left"/>
+      <w:pPr>
+        <w:tabs>
+          <w:tab w:val="num" w:pos="2160"/>
+        </w:tabs>
+        <w:ind w:left="2160" w:hanging="360"/>
+      </w:pPr>
+    </w:lvl>
+    <w:lvl w:ilvl="3" w:tentative="1">
+      <w:start w:val="1"/>
+      <w:numFmt w:val="decimal"/>
+      <w:lvlText w:val="%4."/>
+      <w:lvlJc w:val="left"/>
+      <w:pPr>
+        <w:tabs>
+          <w:tab w:val="num" w:pos="2880"/>
+        </w:tabs>
+        <w:ind w:left="2880" w:hanging="360"/>
+      </w:pPr>
+    </w:lvl>
+    <w:lvl w:ilvl="4" w:tentative="1">
+      <w:start w:val="1"/>
+      <w:numFmt w:val="decimal"/>
+      <w:lvlText w:val="%5."/>
+      <w:lvlJc w:val="left"/>
+      <w:pPr>
+        <w:tabs>
+          <w:tab w:val="num" w:pos="3600"/>
+        </w:tabs>
+        <w:ind w:left="3600" w:hanging="360"/>
+      </w:pPr>
+    </w:lvl>
+    <w:lvl w:ilvl="5" w:tentative="1">
+      <w:start w:val="1"/>
+      <w:numFmt w:val="decimal"/>
+      <w:lvlText w:val="%6."/>
+      <w:lvlJc w:val="left"/>
+      <w:pPr>
+        <w:tabs>
+          <w:tab w:val="num" w:pos="4320"/>
+        </w:tabs>
+        <w:ind w:left="4320" w:hanging="360"/>
+      </w:pPr>
+    </w:lvl>
+    <w:lvl w:ilvl="6" w:tentative="1">
+      <w:start w:val="1"/>
+      <w:numFmt w:val="decimal"/>
+      <w:lvlText w:val="%7."/>
+      <w:lvlJc w:val="left"/>
+      <w:pPr>
+        <w:tabs>
+          <w:tab w:val="num" w:pos="5040"/>
+        </w:tabs>
+        <w:ind w:left="5040" w:hanging="360"/>
+      </w:pPr>
+    </w:lvl>
+    <w:lvl w:ilvl="7" w:tentative="1">
+      <w:start w:val="1"/>
+      <w:numFmt w:val="decimal"/>
+      <w:lvlText w:val="%8."/>
+      <w:lvlJc w:val="left"/>
+      <w:pPr>
+        <w:tabs>
+          <w:tab w:val="num" w:pos="5760"/>
+        </w:tabs>
+        <w:ind w:left="5760" w:hanging="360"/>
+      </w:pPr>
+    </w:lvl>
+    <w:lvl w:ilvl="8" w:tentative="1">
+      <w:start w:val="1"/>
+      <w:numFmt w:val="decimal"/>
+      <w:lvlText w:val="%9."/>
+      <w:lvlJc w:val="left"/>
+      <w:pPr>
+        <w:tabs>
+          <w:tab w:val="num" w:pos="6480"/>
+        </w:tabs>
+        <w:ind w:left="6480" w:hanging="360"/>
+      </w:pPr>
+    </w:lvl>
+  </w:abstractNum>
+  <w:abstractNum w:abstractNumId="5" w15:restartNumberingAfterBreak="0">
     <w:nsid w:val="0F5559E8"/>
     <w:multiLevelType w:val="multilevel"/>
     <w:tmpl w:val="D068A3D8"/>
@@ -3851,7 +6258,156 @@
       </w:pPr>
     </w:lvl>
   </w:abstractNum>
-  <w:abstractNum w:abstractNumId="4" w15:restartNumberingAfterBreak="0">
+  <w:abstractNum w:abstractNumId="6" w15:restartNumberingAfterBreak="0">
+    <w:nsid w:val="12B313AF"/>
+    <w:multiLevelType w:val="multilevel"/>
+    <w:tmpl w:val="A7E21830"/>
+    <w:lvl w:ilvl="0">
+      <w:start w:val="1"/>
+      <w:numFmt w:val="bullet"/>
+      <w:lvlText w:val=""/>
+      <w:lvlJc w:val="left"/>
+      <w:pPr>
+        <w:tabs>
+          <w:tab w:val="num" w:pos="720"/>
+        </w:tabs>
+        <w:ind w:left="720" w:hanging="360"/>
+      </w:pPr>
+      <w:rPr>
+        <w:rFonts w:ascii="Symbol" w:hAnsi="Symbol" w:hint="default"/>
+        <w:sz w:val="20"/>
+      </w:rPr>
+    </w:lvl>
+    <w:lvl w:ilvl="1" w:tentative="1">
+      <w:start w:val="1"/>
+      <w:numFmt w:val="bullet"/>
+      <w:lvlText w:val="o"/>
+      <w:lvlJc w:val="left"/>
+      <w:pPr>
+        <w:tabs>
+          <w:tab w:val="num" w:pos="1440"/>
+        </w:tabs>
+        <w:ind w:left="1440" w:hanging="360"/>
+      </w:pPr>
+      <w:rPr>
+        <w:rFonts w:ascii="Courier New" w:hAnsi="Courier New" w:hint="default"/>
+        <w:sz w:val="20"/>
+      </w:rPr>
+    </w:lvl>
+    <w:lvl w:ilvl="2" w:tentative="1">
+      <w:start w:val="1"/>
+      <w:numFmt w:val="bullet"/>
+      <w:lvlText w:val=""/>
+      <w:lvlJc w:val="left"/>
+      <w:pPr>
+        <w:tabs>
+          <w:tab w:val="num" w:pos="2160"/>
+        </w:tabs>
+        <w:ind w:left="2160" w:hanging="360"/>
+      </w:pPr>
+      <w:rPr>
+        <w:rFonts w:ascii="Wingdings" w:hAnsi="Wingdings" w:hint="default"/>
+        <w:sz w:val="20"/>
+      </w:rPr>
+    </w:lvl>
+    <w:lvl w:ilvl="3" w:tentative="1">
+      <w:start w:val="1"/>
+      <w:numFmt w:val="bullet"/>
+      <w:lvlText w:val=""/>
+      <w:lvlJc w:val="left"/>
+      <w:pPr>
+        <w:tabs>
+          <w:tab w:val="num" w:pos="2880"/>
+        </w:tabs>
+        <w:ind w:left="2880" w:hanging="360"/>
+      </w:pPr>
+      <w:rPr>
+        <w:rFonts w:ascii="Wingdings" w:hAnsi="Wingdings" w:hint="default"/>
+        <w:sz w:val="20"/>
+      </w:rPr>
+    </w:lvl>
+    <w:lvl w:ilvl="4" w:tentative="1">
+      <w:start w:val="1"/>
+      <w:numFmt w:val="bullet"/>
+      <w:lvlText w:val=""/>
+      <w:lvlJc w:val="left"/>
+      <w:pPr>
+        <w:tabs>
+          <w:tab w:val="num" w:pos="3600"/>
+        </w:tabs>
+        <w:ind w:left="3600" w:hanging="360"/>
+      </w:pPr>
+      <w:rPr>
+        <w:rFonts w:ascii="Wingdings" w:hAnsi="Wingdings" w:hint="default"/>
+        <w:sz w:val="20"/>
+      </w:rPr>
+    </w:lvl>
+    <w:lvl w:ilvl="5" w:tentative="1">
+      <w:start w:val="1"/>
+      <w:numFmt w:val="bullet"/>
+      <w:lvlText w:val=""/>
+      <w:lvlJc w:val="left"/>
+      <w:pPr>
+        <w:tabs>
+          <w:tab w:val="num" w:pos="4320"/>
+        </w:tabs>
+        <w:ind w:left="4320" w:hanging="360"/>
+      </w:pPr>
+      <w:rPr>
+        <w:rFonts w:ascii="Wingdings" w:hAnsi="Wingdings" w:hint="default"/>
+        <w:sz w:val="20"/>
+      </w:rPr>
+    </w:lvl>
+    <w:lvl w:ilvl="6" w:tentative="1">
+      <w:start w:val="1"/>
+      <w:numFmt w:val="bullet"/>
+      <w:lvlText w:val=""/>
+      <w:lvlJc w:val="left"/>
+      <w:pPr>
+        <w:tabs>
+          <w:tab w:val="num" w:pos="5040"/>
+        </w:tabs>
+        <w:ind w:left="5040" w:hanging="360"/>
+      </w:pPr>
+      <w:rPr>
+        <w:rFonts w:ascii="Wingdings" w:hAnsi="Wingdings" w:hint="default"/>
+        <w:sz w:val="20"/>
+      </w:rPr>
+    </w:lvl>
+    <w:lvl w:ilvl="7" w:tentative="1">
+      <w:start w:val="1"/>
+      <w:numFmt w:val="bullet"/>
+      <w:lvlText w:val=""/>
+      <w:lvlJc w:val="left"/>
+      <w:pPr>
+        <w:tabs>
+          <w:tab w:val="num" w:pos="5760"/>
+        </w:tabs>
+        <w:ind w:left="5760" w:hanging="360"/>
+      </w:pPr>
+      <w:rPr>
+        <w:rFonts w:ascii="Wingdings" w:hAnsi="Wingdings" w:hint="default"/>
+        <w:sz w:val="20"/>
+      </w:rPr>
+    </w:lvl>
+    <w:lvl w:ilvl="8" w:tentative="1">
+      <w:start w:val="1"/>
+      <w:numFmt w:val="bullet"/>
+      <w:lvlText w:val=""/>
+      <w:lvlJc w:val="left"/>
+      <w:pPr>
+        <w:tabs>
+          <w:tab w:val="num" w:pos="6480"/>
+        </w:tabs>
+        <w:ind w:left="6480" w:hanging="360"/>
+      </w:pPr>
+      <w:rPr>
+        <w:rFonts w:ascii="Wingdings" w:hAnsi="Wingdings" w:hint="default"/>
+        <w:sz w:val="20"/>
+      </w:rPr>
+    </w:lvl>
+  </w:abstractNum>
+  <w:abstractNum w:abstractNumId="7" w15:restartNumberingAfterBreak="0">
     <w:nsid w:val="15644B4F"/>
     <w:multiLevelType w:val="multilevel"/>
     <w:tmpl w:val="8F1CB486"/>
@@ -3964,7 +6520,7 @@
       </w:pPr>
     </w:lvl>
   </w:abstractNum>
-  <w:abstractNum w:abstractNumId="5" w15:restartNumberingAfterBreak="0">
+  <w:abstractNum w:abstractNumId="8" w15:restartNumberingAfterBreak="0">
     <w:nsid w:val="1F610CCA"/>
     <w:multiLevelType w:val="multilevel"/>
     <w:tmpl w:val="A24CDD40"/>
@@ -4077,7 +6633,7 @@
       </w:pPr>
     </w:lvl>
   </w:abstractNum>
-  <w:abstractNum w:abstractNumId="6" w15:restartNumberingAfterBreak="0">
+  <w:abstractNum w:abstractNumId="9" w15:restartNumberingAfterBreak="0">
     <w:nsid w:val="20256FA8"/>
     <w:multiLevelType w:val="multilevel"/>
     <w:tmpl w:val="BFC6B674"/>
@@ -4226,7 +6782,7 @@
       </w:rPr>
     </w:lvl>
   </w:abstractNum>
-  <w:abstractNum w:abstractNumId="7" w15:restartNumberingAfterBreak="0">
+  <w:abstractNum w:abstractNumId="10" w15:restartNumberingAfterBreak="0">
     <w:nsid w:val="243827E8"/>
     <w:multiLevelType w:val="multilevel"/>
     <w:tmpl w:val="46686D16"/>
@@ -4339,7 +6895,7 @@
       </w:pPr>
     </w:lvl>
   </w:abstractNum>
-  <w:abstractNum w:abstractNumId="8" w15:restartNumberingAfterBreak="0">
+  <w:abstractNum w:abstractNumId="11" w15:restartNumberingAfterBreak="0">
     <w:nsid w:val="28270BDC"/>
     <w:multiLevelType w:val="multilevel"/>
     <w:tmpl w:val="4F5AAA8E"/>
@@ -4452,7 +7008,156 @@
       </w:pPr>
     </w:lvl>
   </w:abstractNum>
-  <w:abstractNum w:abstractNumId="9" w15:restartNumberingAfterBreak="0">
+  <w:abstractNum w:abstractNumId="12" w15:restartNumberingAfterBreak="0">
+    <w:nsid w:val="29F37C5B"/>
+    <w:multiLevelType w:val="multilevel"/>
+    <w:tmpl w:val="2572E310"/>
+    <w:lvl w:ilvl="0">
+      <w:start w:val="1"/>
+      <w:numFmt w:val="bullet"/>
+      <w:lvlText w:val=""/>
+      <w:lvlJc w:val="left"/>
+      <w:pPr>
+        <w:tabs>
+          <w:tab w:val="num" w:pos="720"/>
+        </w:tabs>
+        <w:ind w:left="720" w:hanging="360"/>
+      </w:pPr>
+      <w:rPr>
+        <w:rFonts w:ascii="Symbol" w:hAnsi="Symbol" w:hint="default"/>
+        <w:sz w:val="20"/>
+      </w:rPr>
+    </w:lvl>
+    <w:lvl w:ilvl="1" w:tentative="1">
+      <w:start w:val="1"/>
+      <w:numFmt w:val="bullet"/>
+      <w:lvlText w:val="o"/>
+      <w:lvlJc w:val="left"/>
+      <w:pPr>
+        <w:tabs>
+          <w:tab w:val="num" w:pos="1440"/>
+        </w:tabs>
+        <w:ind w:left="1440" w:hanging="360"/>
+      </w:pPr>
+      <w:rPr>
+        <w:rFonts w:ascii="Courier New" w:hAnsi="Courier New" w:hint="default"/>
+        <w:sz w:val="20"/>
+      </w:rPr>
+    </w:lvl>
+    <w:lvl w:ilvl="2" w:tentative="1">
+      <w:start w:val="1"/>
+      <w:numFmt w:val="bullet"/>
+      <w:lvlText w:val=""/>
+      <w:lvlJc w:val="left"/>
+      <w:pPr>
+        <w:tabs>
+          <w:tab w:val="num" w:pos="2160"/>
+        </w:tabs>
+        <w:ind w:left="2160" w:hanging="360"/>
+      </w:pPr>
+      <w:rPr>
+        <w:rFonts w:ascii="Wingdings" w:hAnsi="Wingdings" w:hint="default"/>
+        <w:sz w:val="20"/>
+      </w:rPr>
+    </w:lvl>
+    <w:lvl w:ilvl="3" w:tentative="1">
+      <w:start w:val="1"/>
+      <w:numFmt w:val="bullet"/>
+      <w:lvlText w:val=""/>
+      <w:lvlJc w:val="left"/>
+      <w:pPr>
+        <w:tabs>
+          <w:tab w:val="num" w:pos="2880"/>
+        </w:tabs>
+        <w:ind w:left="2880" w:hanging="360"/>
+      </w:pPr>
+      <w:rPr>
+        <w:rFonts w:ascii="Wingdings" w:hAnsi="Wingdings" w:hint="default"/>
+        <w:sz w:val="20"/>
+      </w:rPr>
+    </w:lvl>
+    <w:lvl w:ilvl="4" w:tentative="1">
+      <w:start w:val="1"/>
+      <w:numFmt w:val="bullet"/>
+      <w:lvlText w:val=""/>
+      <w:lvlJc w:val="left"/>
+      <w:pPr>
+        <w:tabs>
+          <w:tab w:val="num" w:pos="3600"/>
+        </w:tabs>
+        <w:ind w:left="3600" w:hanging="360"/>
+      </w:pPr>
+      <w:rPr>
+        <w:rFonts w:ascii="Wingdings" w:hAnsi="Wingdings" w:hint="default"/>
+        <w:sz w:val="20"/>
+      </w:rPr>
+    </w:lvl>
+    <w:lvl w:ilvl="5" w:tentative="1">
+      <w:start w:val="1"/>
+      <w:numFmt w:val="bullet"/>
+      <w:lvlText w:val=""/>
+      <w:lvlJc w:val="left"/>
+      <w:pPr>
+        <w:tabs>
+          <w:tab w:val="num" w:pos="4320"/>
+        </w:tabs>
+        <w:ind w:left="4320" w:hanging="360"/>
+      </w:pPr>
+      <w:rPr>
+        <w:rFonts w:ascii="Wingdings" w:hAnsi="Wingdings" w:hint="default"/>
+        <w:sz w:val="20"/>
+      </w:rPr>
+    </w:lvl>
+    <w:lvl w:ilvl="6" w:tentative="1">
+      <w:start w:val="1"/>
+      <w:numFmt w:val="bullet"/>
+      <w:lvlText w:val=""/>
+      <w:lvlJc w:val="left"/>
+      <w:pPr>
+        <w:tabs>
+          <w:tab w:val="num" w:pos="5040"/>
+        </w:tabs>
+        <w:ind w:left="5040" w:hanging="360"/>
+      </w:pPr>
+      <w:rPr>
+        <w:rFonts w:ascii="Wingdings" w:hAnsi="Wingdings" w:hint="default"/>
+        <w:sz w:val="20"/>
+      </w:rPr>
+    </w:lvl>
+    <w:lvl w:ilvl="7" w:tentative="1">
+      <w:start w:val="1"/>
+      <w:numFmt w:val="bullet"/>
+      <w:lvlText w:val=""/>
+      <w:lvlJc w:val="left"/>
+      <w:pPr>
+        <w:tabs>
+          <w:tab w:val="num" w:pos="5760"/>
+        </w:tabs>
+        <w:ind w:left="5760" w:hanging="360"/>
+      </w:pPr>
+      <w:rPr>
+        <w:rFonts w:ascii="Wingdings" w:hAnsi="Wingdings" w:hint="default"/>
+        <w:sz w:val="20"/>
+      </w:rPr>
+    </w:lvl>
+    <w:lvl w:ilvl="8" w:tentative="1">
+      <w:start w:val="1"/>
+      <w:numFmt w:val="bullet"/>
+      <w:lvlText w:val=""/>
+      <w:lvlJc w:val="left"/>
+      <w:pPr>
+        <w:tabs>
+          <w:tab w:val="num" w:pos="6480"/>
+        </w:tabs>
+        <w:ind w:left="6480" w:hanging="360"/>
+      </w:pPr>
+      <w:rPr>
+        <w:rFonts w:ascii="Wingdings" w:hAnsi="Wingdings" w:hint="default"/>
+        <w:sz w:val="20"/>
+      </w:rPr>
+    </w:lvl>
+  </w:abstractNum>
+  <w:abstractNum w:abstractNumId="13" w15:restartNumberingAfterBreak="0">
     <w:nsid w:val="2EEF397D"/>
     <w:multiLevelType w:val="multilevel"/>
     <w:tmpl w:val="440CD970"/>
@@ -4601,7 +7306,7 @@
       </w:rPr>
     </w:lvl>
   </w:abstractNum>
-  <w:abstractNum w:abstractNumId="10" w15:restartNumberingAfterBreak="0">
+  <w:abstractNum w:abstractNumId="14" w15:restartNumberingAfterBreak="0">
     <w:nsid w:val="2F080706"/>
     <w:multiLevelType w:val="multilevel"/>
     <w:tmpl w:val="2A402D24"/>
@@ -4714,7 +7419,7 @@
       </w:pPr>
     </w:lvl>
   </w:abstractNum>
-  <w:abstractNum w:abstractNumId="11" w15:restartNumberingAfterBreak="0">
+  <w:abstractNum w:abstractNumId="15" w15:restartNumberingAfterBreak="0">
     <w:nsid w:val="3A4B7CBC"/>
     <w:multiLevelType w:val="hybridMultilevel"/>
     <w:tmpl w:val="F7C62A44"/>
@@ -4800,7 +7505,7 @@
       </w:pPr>
     </w:lvl>
   </w:abstractNum>
-  <w:abstractNum w:abstractNumId="12" w15:restartNumberingAfterBreak="0">
+  <w:abstractNum w:abstractNumId="16" w15:restartNumberingAfterBreak="0">
     <w:nsid w:val="3BD52B60"/>
     <w:multiLevelType w:val="multilevel"/>
     <w:tmpl w:val="6D3E8026"/>
@@ -4913,7 +7618,7 @@
       </w:pPr>
     </w:lvl>
   </w:abstractNum>
-  <w:abstractNum w:abstractNumId="13" w15:restartNumberingAfterBreak="0">
+  <w:abstractNum w:abstractNumId="17" w15:restartNumberingAfterBreak="0">
     <w:nsid w:val="3CEA2FFC"/>
     <w:multiLevelType w:val="multilevel"/>
     <w:tmpl w:val="169C9ED8"/>
@@ -5026,7 +7731,7 @@
       </w:pPr>
     </w:lvl>
   </w:abstractNum>
-  <w:abstractNum w:abstractNumId="14" w15:restartNumberingAfterBreak="0">
+  <w:abstractNum w:abstractNumId="18" w15:restartNumberingAfterBreak="0">
     <w:nsid w:val="4D476889"/>
     <w:multiLevelType w:val="multilevel"/>
     <w:tmpl w:val="2EB06534"/>
@@ -5175,7 +7880,7 @@
       </w:rPr>
     </w:lvl>
   </w:abstractNum>
-  <w:abstractNum w:abstractNumId="15" w15:restartNumberingAfterBreak="0">
+  <w:abstractNum w:abstractNumId="19" w15:restartNumberingAfterBreak="0">
     <w:nsid w:val="4DCF5247"/>
     <w:multiLevelType w:val="multilevel"/>
     <w:tmpl w:val="85B28FA2"/>
@@ -5324,7 +8029,7 @@
       </w:rPr>
     </w:lvl>
   </w:abstractNum>
-  <w:abstractNum w:abstractNumId="16" w15:restartNumberingAfterBreak="0">
+  <w:abstractNum w:abstractNumId="20" w15:restartNumberingAfterBreak="0">
     <w:nsid w:val="4EEC7B0A"/>
     <w:multiLevelType w:val="multilevel"/>
     <w:tmpl w:val="F42C02A2"/>
@@ -5437,7 +8142,120 @@
       </w:pPr>
     </w:lvl>
   </w:abstractNum>
-  <w:abstractNum w:abstractNumId="17" w15:restartNumberingAfterBreak="0">
+  <w:abstractNum w:abstractNumId="21" w15:restartNumberingAfterBreak="0">
+    <w:nsid w:val="4F746510"/>
+    <w:multiLevelType w:val="multilevel"/>
+    <w:tmpl w:val="C78A7D8C"/>
+    <w:lvl w:ilvl="0">
+      <w:start w:val="1"/>
+      <w:numFmt w:val="decimal"/>
+      <w:lvlText w:val="%1."/>
+      <w:lvlJc w:val="left"/>
+      <w:pPr>
+        <w:tabs>
+          <w:tab w:val="num" w:pos="720"/>
+        </w:tabs>
+        <w:ind w:left="720" w:hanging="360"/>
+      </w:pPr>
+    </w:lvl>
+    <w:lvl w:ilvl="1">
+      <w:start w:val="1"/>
+      <w:numFmt w:val="decimal"/>
+      <w:lvlText w:val="%2."/>
+      <w:lvlJc w:val="left"/>
+      <w:pPr>
+        <w:tabs>
+          <w:tab w:val="num" w:pos="1440"/>
+        </w:tabs>
+        <w:ind w:left="1440" w:hanging="360"/>
+      </w:pPr>
+    </w:lvl>
+    <w:lvl w:ilvl="2" w:tentative="1">
+      <w:start w:val="1"/>
+      <w:numFmt w:val="decimal"/>
+      <w:lvlText w:val="%3."/>
+      <w:lvlJc w:val="left"/>
+      <w:pPr>
+        <w:tabs>
+          <w:tab w:val="num" w:pos="2160"/>
+        </w:tabs>
+        <w:ind w:left="2160" w:hanging="360"/>
+      </w:pPr>
+    </w:lvl>
+    <w:lvl w:ilvl="3" w:tentative="1">
+      <w:start w:val="1"/>
+      <w:numFmt w:val="decimal"/>
+      <w:lvlText w:val="%4."/>
+      <w:lvlJc w:val="left"/>
+      <w:pPr>
+        <w:tabs>
+          <w:tab w:val="num" w:pos="2880"/>
+        </w:tabs>
+        <w:ind w:left="2880" w:hanging="360"/>
+      </w:pPr>
+    </w:lvl>
+    <w:lvl w:ilvl="4" w:tentative="1">
+      <w:start w:val="1"/>
+      <w:numFmt w:val="decimal"/>
+      <w:lvlText w:val="%5."/>
+      <w:lvlJc w:val="left"/>
+      <w:pPr>
+        <w:tabs>
+          <w:tab w:val="num" w:pos="3600"/>
+        </w:tabs>
+        <w:ind w:left="3600" w:hanging="360"/>
+      </w:pPr>
+    </w:lvl>
+    <w:lvl w:ilvl="5" w:tentative="1">
+      <w:start w:val="1"/>
+      <w:numFmt w:val="decimal"/>
+      <w:lvlText w:val="%6."/>
+      <w:lvlJc w:val="left"/>
+      <w:pPr>
+        <w:tabs>
+          <w:tab w:val="num" w:pos="4320"/>
+        </w:tabs>
+        <w:ind w:left="4320" w:hanging="360"/>
+      </w:pPr>
+    </w:lvl>
+    <w:lvl w:ilvl="6" w:tentative="1">
+      <w:start w:val="1"/>
+      <w:numFmt w:val="decimal"/>
+      <w:lvlText w:val="%7."/>
+      <w:lvlJc w:val="left"/>
+      <w:pPr>
+        <w:tabs>
+          <w:tab w:val="num" w:pos="5040"/>
+        </w:tabs>
+        <w:ind w:left="5040" w:hanging="360"/>
+      </w:pPr>
+    </w:lvl>
+    <w:lvl w:ilvl="7" w:tentative="1">
+      <w:start w:val="1"/>
+      <w:numFmt w:val="decimal"/>
+      <w:lvlText w:val="%8."/>
+      <w:lvlJc w:val="left"/>
+      <w:pPr>
+        <w:tabs>
+          <w:tab w:val="num" w:pos="5760"/>
+        </w:tabs>
+        <w:ind w:left="5760" w:hanging="360"/>
+      </w:pPr>
+    </w:lvl>
+    <w:lvl w:ilvl="8" w:tentative="1">
+      <w:start w:val="1"/>
+      <w:numFmt w:val="decimal"/>
+      <w:lvlText w:val="%9."/>
+      <w:lvlJc w:val="left"/>
+      <w:pPr>
+        <w:tabs>
+          <w:tab w:val="num" w:pos="6480"/>
+        </w:tabs>
+        <w:ind w:left="6480" w:hanging="360"/>
+      </w:pPr>
+    </w:lvl>
+  </w:abstractNum>
+  <w:abstractNum w:abstractNumId="22" w15:restartNumberingAfterBreak="0">
     <w:nsid w:val="4FF375FA"/>
     <w:multiLevelType w:val="multilevel"/>
     <w:tmpl w:val="848C7734"/>
@@ -5550,7 +8368,7 @@
       </w:pPr>
     </w:lvl>
   </w:abstractNum>
-  <w:abstractNum w:abstractNumId="18" w15:restartNumberingAfterBreak="0">
+  <w:abstractNum w:abstractNumId="23" w15:restartNumberingAfterBreak="0">
     <w:nsid w:val="58D10BD4"/>
     <w:multiLevelType w:val="multilevel"/>
     <w:tmpl w:val="F31652F6"/>
@@ -5699,7 +8517,7 @@
       </w:rPr>
     </w:lvl>
   </w:abstractNum>
-  <w:abstractNum w:abstractNumId="19" w15:restartNumberingAfterBreak="0">
+  <w:abstractNum w:abstractNumId="24" w15:restartNumberingAfterBreak="0">
     <w:nsid w:val="58D22752"/>
     <w:multiLevelType w:val="hybridMultilevel"/>
     <w:tmpl w:val="C7545EA2"/>
@@ -5785,7 +8603,7 @@
       </w:pPr>
     </w:lvl>
   </w:abstractNum>
-  <w:abstractNum w:abstractNumId="20" w15:restartNumberingAfterBreak="0">
+  <w:abstractNum w:abstractNumId="25" w15:restartNumberingAfterBreak="0">
     <w:nsid w:val="5A040C97"/>
     <w:multiLevelType w:val="multilevel"/>
     <w:tmpl w:val="3CFE67AE"/>
@@ -5898,7 +8716,7 @@
       </w:pPr>
     </w:lvl>
   </w:abstractNum>
-  <w:abstractNum w:abstractNumId="21" w15:restartNumberingAfterBreak="0">
+  <w:abstractNum w:abstractNumId="26" w15:restartNumberingAfterBreak="0">
     <w:nsid w:val="5A606252"/>
     <w:multiLevelType w:val="multilevel"/>
     <w:tmpl w:val="4F004688"/>
@@ -6047,7 +8865,7 @@
       </w:rPr>
     </w:lvl>
   </w:abstractNum>
-  <w:abstractNum w:abstractNumId="22" w15:restartNumberingAfterBreak="0">
+  <w:abstractNum w:abstractNumId="27" w15:restartNumberingAfterBreak="0">
     <w:nsid w:val="5A9B420B"/>
     <w:multiLevelType w:val="multilevel"/>
     <w:tmpl w:val="DE40FAE8"/>
@@ -6196,7 +9014,7 @@
       </w:rPr>
     </w:lvl>
   </w:abstractNum>
-  <w:abstractNum w:abstractNumId="23" w15:restartNumberingAfterBreak="0">
+  <w:abstractNum w:abstractNumId="28" w15:restartNumberingAfterBreak="0">
     <w:nsid w:val="637B25A6"/>
     <w:multiLevelType w:val="multilevel"/>
     <w:tmpl w:val="1884DE14"/>
@@ -6309,7 +9127,120 @@
       </w:pPr>
     </w:lvl>
   </w:abstractNum>
-  <w:abstractNum w:abstractNumId="24" w15:restartNumberingAfterBreak="0">
+  <w:abstractNum w:abstractNumId="29" w15:restartNumberingAfterBreak="0">
+    <w:nsid w:val="647A7020"/>
+    <w:multiLevelType w:val="multilevel"/>
+    <w:tmpl w:val="A38A6F18"/>
+    <w:lvl w:ilvl="0">
+      <w:start w:val="1"/>
+      <w:numFmt w:val="decimal"/>
+      <w:lvlText w:val="%1."/>
+      <w:lvlJc w:val="left"/>
+      <w:pPr>
+        <w:tabs>
+          <w:tab w:val="num" w:pos="720"/>
+        </w:tabs>
+        <w:ind w:left="720" w:hanging="360"/>
+      </w:pPr>
+    </w:lvl>
+    <w:lvl w:ilvl="1" w:tentative="1">
+      <w:start w:val="1"/>
+      <w:numFmt w:val="decimal"/>
+      <w:lvlText w:val="%2."/>
+      <w:lvlJc w:val="left"/>
+      <w:pPr>
+        <w:tabs>
+          <w:tab w:val="num" w:pos="1440"/>
+        </w:tabs>
+        <w:ind w:left="1440" w:hanging="360"/>
+      </w:pPr>
+    </w:lvl>
+    <w:lvl w:ilvl="2" w:tentative="1">
+      <w:start w:val="1"/>
+      <w:numFmt w:val="decimal"/>
+      <w:lvlText w:val="%3."/>
+      <w:lvlJc w:val="left"/>
+      <w:pPr>
+        <w:tabs>
+          <w:tab w:val="num" w:pos="2160"/>
+        </w:tabs>
+        <w:ind w:left="2160" w:hanging="360"/>
+      </w:pPr>
+    </w:lvl>
+    <w:lvl w:ilvl="3" w:tentative="1">
+      <w:start w:val="1"/>
+      <w:numFmt w:val="decimal"/>
+      <w:lvlText w:val="%4."/>
+      <w:lvlJc w:val="left"/>
+      <w:pPr>
+        <w:tabs>
+          <w:tab w:val="num" w:pos="2880"/>
+        </w:tabs>
+        <w:ind w:left="2880" w:hanging="360"/>
+      </w:pPr>
+    </w:lvl>
+    <w:lvl w:ilvl="4" w:tentative="1">
+      <w:start w:val="1"/>
+      <w:numFmt w:val="decimal"/>
+      <w:lvlText w:val="%5."/>
+      <w:lvlJc w:val="left"/>
+      <w:pPr>
+        <w:tabs>
+          <w:tab w:val="num" w:pos="3600"/>
+        </w:tabs>
+        <w:ind w:left="3600" w:hanging="360"/>
+      </w:pPr>
+    </w:lvl>
+    <w:lvl w:ilvl="5" w:tentative="1">
+      <w:start w:val="1"/>
+      <w:numFmt w:val="decimal"/>
+      <w:lvlText w:val="%6."/>
+      <w:lvlJc w:val="left"/>
+      <w:pPr>
+        <w:tabs>
+          <w:tab w:val="num" w:pos="4320"/>
+        </w:tabs>
+        <w:ind w:left="4320" w:hanging="360"/>
+      </w:pPr>
+    </w:lvl>
+    <w:lvl w:ilvl="6" w:tentative="1">
+      <w:start w:val="1"/>
+      <w:numFmt w:val="decimal"/>
+      <w:lvlText w:val="%7."/>
+      <w:lvlJc w:val="left"/>
+      <w:pPr>
+        <w:tabs>
+          <w:tab w:val="num" w:pos="5040"/>
+        </w:tabs>
+        <w:ind w:left="5040" w:hanging="360"/>
+      </w:pPr>
+    </w:lvl>
+    <w:lvl w:ilvl="7" w:tentative="1">
+      <w:start w:val="1"/>
+      <w:numFmt w:val="decimal"/>
+      <w:lvlText w:val="%8."/>
+      <w:lvlJc w:val="left"/>
+      <w:pPr>
+        <w:tabs>
+          <w:tab w:val="num" w:pos="5760"/>
+        </w:tabs>
+        <w:ind w:left="5760" w:hanging="360"/>
+      </w:pPr>
+    </w:lvl>
+    <w:lvl w:ilvl="8" w:tentative="1">
+      <w:start w:val="1"/>
+      <w:numFmt w:val="decimal"/>
+      <w:lvlText w:val="%9."/>
+      <w:lvlJc w:val="left"/>
+      <w:pPr>
+        <w:tabs>
+          <w:tab w:val="num" w:pos="6480"/>
+        </w:tabs>
+        <w:ind w:left="6480" w:hanging="360"/>
+      </w:pPr>
+    </w:lvl>
+  </w:abstractNum>
+  <w:abstractNum w:abstractNumId="30" w15:restartNumberingAfterBreak="0">
     <w:nsid w:val="6E630C5C"/>
     <w:multiLevelType w:val="multilevel"/>
     <w:tmpl w:val="B2888342"/>
@@ -6458,7 +9389,7 @@
       </w:rPr>
     </w:lvl>
   </w:abstractNum>
-  <w:abstractNum w:abstractNumId="25" w15:restartNumberingAfterBreak="0">
+  <w:abstractNum w:abstractNumId="31" w15:restartNumberingAfterBreak="0">
     <w:nsid w:val="74523562"/>
     <w:multiLevelType w:val="multilevel"/>
     <w:tmpl w:val="5A0A9E66"/>
@@ -6607,7 +9538,7 @@
       </w:rPr>
     </w:lvl>
   </w:abstractNum>
-  <w:abstractNum w:abstractNumId="26" w15:restartNumberingAfterBreak="0">
+  <w:abstractNum w:abstractNumId="32" w15:restartNumberingAfterBreak="0">
     <w:nsid w:val="78B75FE3"/>
     <w:multiLevelType w:val="multilevel"/>
     <w:tmpl w:val="91BC64EA"/>
@@ -6724,7 +9655,7 @@
       </w:pPr>
     </w:lvl>
   </w:abstractNum>
-  <w:abstractNum w:abstractNumId="27" w15:restartNumberingAfterBreak="0">
+  <w:abstractNum w:abstractNumId="33" w15:restartNumberingAfterBreak="0">
     <w:nsid w:val="793960EE"/>
     <w:multiLevelType w:val="multilevel"/>
     <w:tmpl w:val="87065F8E"/>
@@ -6837,7 +9768,7 @@
       </w:pPr>
     </w:lvl>
   </w:abstractNum>
-  <w:abstractNum w:abstractNumId="28" w15:restartNumberingAfterBreak="0">
+  <w:abstractNum w:abstractNumId="34" w15:restartNumberingAfterBreak="0">
     <w:nsid w:val="7F5707CE"/>
     <w:multiLevelType w:val="multilevel"/>
     <w:tmpl w:val="3FC00D2C"/>
@@ -6951,67 +9882,67 @@
     </w:lvl>
   </w:abstractNum>
   <w:num w:numId="1" w16cid:durableId="331488138">
+    <w:abstractNumId w:val="23"/>
+  </w:num>
+  <w:num w:numId="2" w16cid:durableId="580483664">
+    <w:abstractNumId w:val="10"/>
+  </w:num>
+  <w:num w:numId="3" w16cid:durableId="350037060">
+    <w:abstractNumId w:val="9"/>
+  </w:num>
+  <w:num w:numId="4" w16cid:durableId="1563759836">
+    <w:abstractNumId w:val="34"/>
+  </w:num>
+  <w:num w:numId="5" w16cid:durableId="374044309">
+    <w:abstractNumId w:val="31"/>
+  </w:num>
+  <w:num w:numId="6" w16cid:durableId="33431715">
+    <w:abstractNumId w:val="32"/>
+  </w:num>
+  <w:num w:numId="7" w16cid:durableId="736586619">
+    <w:abstractNumId w:val="20"/>
+  </w:num>
+  <w:num w:numId="8" w16cid:durableId="934289842">
+    <w:abstractNumId w:val="8"/>
+  </w:num>
+  <w:num w:numId="9" w16cid:durableId="2036879012">
+    <w:abstractNumId w:val="25"/>
+  </w:num>
+  <w:num w:numId="10" w16cid:durableId="1328091330">
+    <w:abstractNumId w:val="16"/>
+  </w:num>
+  <w:num w:numId="11" w16cid:durableId="44329579">
+    <w:abstractNumId w:val="5"/>
+  </w:num>
+  <w:num w:numId="12" w16cid:durableId="422268187">
+    <w:abstractNumId w:val="28"/>
+  </w:num>
+  <w:num w:numId="13" w16cid:durableId="943805022">
+    <w:abstractNumId w:val="22"/>
+  </w:num>
+  <w:num w:numId="14" w16cid:durableId="1496915155">
+    <w:abstractNumId w:val="19"/>
+  </w:num>
+  <w:num w:numId="15" w16cid:durableId="297227672">
+    <w:abstractNumId w:val="33"/>
+  </w:num>
+  <w:num w:numId="16" w16cid:durableId="136916096">
+    <w:abstractNumId w:val="30"/>
+  </w:num>
+  <w:num w:numId="17" w16cid:durableId="753624048">
+    <w:abstractNumId w:val="27"/>
+  </w:num>
+  <w:num w:numId="18" w16cid:durableId="6638961">
     <w:abstractNumId w:val="18"/>
   </w:num>
-  <w:num w:numId="2" w16cid:durableId="580483664">
-    <w:abstractNumId w:val="7"/>
+  <w:num w:numId="19" w16cid:durableId="660084061">
+    <w:abstractNumId w:val="13"/>
   </w:num>
-  <w:num w:numId="3" w16cid:durableId="350037060">
-    <w:abstractNumId w:val="6"/>
-  </w:num>
-  <w:num w:numId="4" w16cid:durableId="1563759836">
-    <w:abstractNumId w:val="28"/>
-  </w:num>
-  <w:num w:numId="5" w16cid:durableId="374044309">
-    <w:abstractNumId w:val="25"/>
-  </w:num>
-  <w:num w:numId="6" w16cid:durableId="33431715">
-    <w:abstractNumId w:val="26"/>
-  </w:num>
-  <w:num w:numId="7" w16cid:durableId="736586619">
-    <w:abstractNumId w:val="16"/>
-  </w:num>
-  <w:num w:numId="8" w16cid:durableId="934289842">
-    <w:abstractNumId w:val="5"/>
-  </w:num>
-  <w:num w:numId="9" w16cid:durableId="2036879012">
-    <w:abstractNumId w:val="20"/>
-  </w:num>
-  <w:num w:numId="10" w16cid:durableId="1328091330">
-    <w:abstractNumId w:val="12"/>
-  </w:num>
-  <w:num w:numId="11" w16cid:durableId="44329579">
-    <w:abstractNumId w:val="3"/>
-  </w:num>
-  <w:num w:numId="12" w16cid:durableId="422268187">
-    <w:abstractNumId w:val="23"/>
-  </w:num>
-  <w:num w:numId="13" w16cid:durableId="943805022">
+  <w:num w:numId="20" w16cid:durableId="589044571">
     <w:abstractNumId w:val="17"/>
   </w:num>
-  <w:num w:numId="14" w16cid:durableId="1496915155">
-    <w:abstractNumId w:val="15"/>
-  </w:num>
-  <w:num w:numId="15" w16cid:durableId="297227672">
-    <w:abstractNumId w:val="27"/>
-  </w:num>
-  <w:num w:numId="16" w16cid:durableId="136916096">
-    <w:abstractNumId w:val="24"/>
-  </w:num>
-  <w:num w:numId="17" w16cid:durableId="753624048">
-    <w:abstractNumId w:val="22"/>
-  </w:num>
-  <w:num w:numId="18" w16cid:durableId="6638961">
+  <w:num w:numId="21" w16cid:durableId="207450913">
     <w:abstractNumId w:val="14"/>
-  </w:num>
-  <w:num w:numId="19" w16cid:durableId="660084061">
-    <w:abstractNumId w:val="9"/>
-  </w:num>
-  <w:num w:numId="20" w16cid:durableId="589044571">
-    <w:abstractNumId w:val="13"/>
-  </w:num>
-  <w:num w:numId="21" w16cid:durableId="207450913">
-    <w:abstractNumId w:val="10"/>
   </w:num>
   <w:num w:numId="22" w16cid:durableId="1938899972">
     <w:abstractNumId w:val="1"/>
@@ -7020,22 +9951,40 @@
     <w:abstractNumId w:val="0"/>
   </w:num>
   <w:num w:numId="24" w16cid:durableId="173541064">
-    <w:abstractNumId w:val="2"/>
+    <w:abstractNumId w:val="3"/>
   </w:num>
   <w:num w:numId="25" w16cid:durableId="529413263">
+    <w:abstractNumId w:val="26"/>
+  </w:num>
+  <w:num w:numId="26" w16cid:durableId="360860744">
+    <w:abstractNumId w:val="7"/>
+  </w:num>
+  <w:num w:numId="27" w16cid:durableId="1217085364">
+    <w:abstractNumId w:val="11"/>
+  </w:num>
+  <w:num w:numId="28" w16cid:durableId="1647738803">
+    <w:abstractNumId w:val="15"/>
+  </w:num>
+  <w:num w:numId="29" w16cid:durableId="15356071">
+    <w:abstractNumId w:val="24"/>
+  </w:num>
+  <w:num w:numId="30" w16cid:durableId="2037995456">
     <w:abstractNumId w:val="21"/>
   </w:num>
-  <w:num w:numId="26" w16cid:durableId="360860744">
+  <w:num w:numId="31" w16cid:durableId="782268033">
+    <w:abstractNumId w:val="12"/>
+  </w:num>
+  <w:num w:numId="32" w16cid:durableId="1832480557">
     <w:abstractNumId w:val="4"/>
   </w:num>
-  <w:num w:numId="27" w16cid:durableId="1217085364">
-    <w:abstractNumId w:val="8"/>
+  <w:num w:numId="33" w16cid:durableId="1004162086">
+    <w:abstractNumId w:val="29"/>
   </w:num>
-  <w:num w:numId="28" w16cid:durableId="1647738803">
-    <w:abstractNumId w:val="11"/>
+  <w:num w:numId="34" w16cid:durableId="370955382">
+    <w:abstractNumId w:val="6"/>
   </w:num>
-  <w:num w:numId="29" w16cid:durableId="15356071">
-    <w:abstractNumId w:val="19"/>
+  <w:num w:numId="35" w16cid:durableId="1033650045">
+    <w:abstractNumId w:val="2"/>
   </w:num>
 </w:numbering>
 </file>
@@ -7468,7 +10417,6 @@
     <w:next w:val="Normal"/>
     <w:link w:val="Ttulo2Char"/>
     <w:uiPriority w:val="9"/>
-    <w:semiHidden/>
     <w:unhideWhenUsed/>
     <w:qFormat/>
     <w:rsid w:val="006875FF"/>
@@ -7684,7 +10632,6 @@
     <w:basedOn w:val="Fontepargpadro"/>
     <w:link w:val="Ttulo2"/>
     <w:uiPriority w:val="9"/>
-    <w:semiHidden/>
     <w:rsid w:val="006875FF"/>
     <w:rPr>
       <w:rFonts w:asciiTheme="majorHAnsi" w:eastAsiaTheme="majorEastAsia" w:hAnsiTheme="majorHAnsi" w:cstheme="majorBidi"/>
@@ -7954,6 +10901,17 @@
       <w:smallCaps/>
       <w:color w:val="0F4761" w:themeColor="accent1" w:themeShade="BF"/>
       <w:spacing w:val="5"/>
+    </w:rPr>
+  </w:style>
+  <w:style w:type="paragraph" w:styleId="NormalWeb">
+    <w:name w:val="Normal (Web)"/>
+    <w:basedOn w:val="Normal"/>
+    <w:uiPriority w:val="99"/>
+    <w:semiHidden/>
+    <w:unhideWhenUsed/>
+    <w:rsid w:val="00F507F3"/>
+    <w:rPr>
+      <w:rFonts w:ascii="Times New Roman" w:hAnsi="Times New Roman" w:cs="Times New Roman"/>
     </w:rPr>
   </w:style>
 </w:styles>

</xml_diff>

<commit_message>
feat: Execicios do curso de Python OO
</commit_message>
<xml_diff>
--- a/data_engineering/revisao_semanal/revisao_semanal.docx
+++ b/data_engineering/revisao_semanal/revisao_semanal.docx
@@ -52,7 +52,23 @@
         <w:t>Estruturas condicionais</w:t>
       </w:r>
       <w:r>
-        <w:t xml:space="preserve">: if, else e o papel da </w:t>
+        <w:t xml:space="preserve">: </w:t>
+      </w:r>
+      <w:proofErr w:type="spellStart"/>
+      <w:r>
+        <w:t>if</w:t>
+      </w:r>
+      <w:proofErr w:type="spellEnd"/>
+      <w:r>
+        <w:t xml:space="preserve">, </w:t>
+      </w:r>
+      <w:proofErr w:type="spellStart"/>
+      <w:r>
+        <w:t>else</w:t>
+      </w:r>
+      <w:proofErr w:type="spellEnd"/>
+      <w:r>
+        <w:t xml:space="preserve"> e o papel da </w:t>
       </w:r>
       <w:r>
         <w:rPr>
@@ -114,7 +130,15 @@
       </w:r>
       <w:proofErr w:type="gramEnd"/>
       <w:r>
-        <w:t xml:space="preserve"> vários if separados podem dar </w:t>
+        <w:t xml:space="preserve"> vários </w:t>
+      </w:r>
+      <w:proofErr w:type="spellStart"/>
+      <w:r>
+        <w:t>if</w:t>
+      </w:r>
+      <w:proofErr w:type="spellEnd"/>
+      <w:r>
+        <w:t xml:space="preserve"> separados podem dar </w:t>
       </w:r>
       <w:r>
         <w:rPr>
@@ -124,7 +148,15 @@
         <w:t>dupla saída</w:t>
       </w:r>
       <w:r>
-        <w:t>, e por que elif resolve.</w:t>
+        <w:t xml:space="preserve">, e por que </w:t>
+      </w:r>
+      <w:proofErr w:type="spellStart"/>
+      <w:r>
+        <w:t>elif</w:t>
+      </w:r>
+      <w:proofErr w:type="spellEnd"/>
+      <w:r>
+        <w:t xml:space="preserve"> resolve.</w:t>
       </w:r>
     </w:p>
     <w:p>
@@ -142,7 +174,31 @@
         <w:t>Operadores lógicos</w:t>
       </w:r>
       <w:r>
-        <w:t xml:space="preserve">: and, or, not + </w:t>
+        <w:t xml:space="preserve">: </w:t>
+      </w:r>
+      <w:proofErr w:type="spellStart"/>
+      <w:r>
+        <w:t>and</w:t>
+      </w:r>
+      <w:proofErr w:type="spellEnd"/>
+      <w:r>
+        <w:t xml:space="preserve">, </w:t>
+      </w:r>
+      <w:proofErr w:type="spellStart"/>
+      <w:r>
+        <w:t>or</w:t>
+      </w:r>
+      <w:proofErr w:type="spellEnd"/>
+      <w:r>
+        <w:t xml:space="preserve">, </w:t>
+      </w:r>
+      <w:proofErr w:type="spellStart"/>
+      <w:r>
+        <w:t>not</w:t>
+      </w:r>
+      <w:proofErr w:type="spellEnd"/>
+      <w:r>
+        <w:t xml:space="preserve"> + </w:t>
       </w:r>
       <w:r>
         <w:rPr>
@@ -170,7 +226,15 @@
         <w:t>Operador in</w:t>
       </w:r>
       <w:r>
-        <w:t>: checar se um elemento está contido em uma string/lista (ex.: nome na lista).</w:t>
+        <w:t xml:space="preserve">: checar se um elemento está contido em uma </w:t>
+      </w:r>
+      <w:proofErr w:type="spellStart"/>
+      <w:r>
+        <w:t>string</w:t>
+      </w:r>
+      <w:proofErr w:type="spellEnd"/>
+      <w:r>
+        <w:t>/lista (ex.: nome na lista).</w:t>
       </w:r>
     </w:p>
     <w:p>
@@ -210,10 +274,50 @@
           <w:b/>
           <w:bCs/>
         </w:rPr>
-        <w:t>vários if separados</w:t>
-      </w:r>
-      <w:r>
-        <w:t xml:space="preserve"> e um encadeamento if/elif/else?</w:t>
+        <w:t xml:space="preserve">vários </w:t>
+      </w:r>
+      <w:proofErr w:type="spellStart"/>
+      <w:r>
+        <w:rPr>
+          <w:b/>
+          <w:bCs/>
+        </w:rPr>
+        <w:t>if</w:t>
+      </w:r>
+      <w:proofErr w:type="spellEnd"/>
+      <w:r>
+        <w:rPr>
+          <w:b/>
+          <w:bCs/>
+        </w:rPr>
+        <w:t xml:space="preserve"> separados</w:t>
+      </w:r>
+      <w:r>
+        <w:t xml:space="preserve"> e um encadeamento </w:t>
+      </w:r>
+      <w:proofErr w:type="spellStart"/>
+      <w:r>
+        <w:t>if</w:t>
+      </w:r>
+      <w:proofErr w:type="spellEnd"/>
+      <w:r>
+        <w:t>/</w:t>
+      </w:r>
+      <w:proofErr w:type="spellStart"/>
+      <w:r>
+        <w:t>elif</w:t>
+      </w:r>
+      <w:proofErr w:type="spellEnd"/>
+      <w:r>
+        <w:t>/</w:t>
+      </w:r>
+      <w:proofErr w:type="spellStart"/>
+      <w:r>
+        <w:t>else</w:t>
+      </w:r>
+      <w:proofErr w:type="spellEnd"/>
+      <w:r>
+        <w:t>?</w:t>
       </w:r>
     </w:p>
     <w:p>
@@ -224,7 +328,47 @@
         <w:t>R:</w:t>
       </w:r>
       <w:r>
-        <w:t xml:space="preserve"> Vários if independentes são avaliados sempre, então mais de um pode ser verdadeiro e gerar múltiplas saídas. Já if/elif/else garante exclusividade: quando uma condição é verdadeira, as seguintes não são avaliadas.</w:t>
+        <w:t xml:space="preserve"> Vários </w:t>
+      </w:r>
+      <w:proofErr w:type="spellStart"/>
+      <w:r>
+        <w:t>if</w:t>
+      </w:r>
+      <w:proofErr w:type="spellEnd"/>
+      <w:r>
+        <w:t xml:space="preserve"> independentes são avaliados sempre, então mais de um pode ser verdadeiro e gerar múltiplas saídas. Já </w:t>
+      </w:r>
+      <w:proofErr w:type="spellStart"/>
+      <w:r>
+        <w:t>if</w:t>
+      </w:r>
+      <w:proofErr w:type="spellEnd"/>
+      <w:r>
+        <w:t>/</w:t>
+      </w:r>
+      <w:proofErr w:type="spellStart"/>
+      <w:r>
+        <w:t>elif</w:t>
+      </w:r>
+      <w:proofErr w:type="spellEnd"/>
+      <w:r>
+        <w:t>/</w:t>
+      </w:r>
+      <w:proofErr w:type="spellStart"/>
+      <w:r>
+        <w:t>else</w:t>
+      </w:r>
+      <w:proofErr w:type="spellEnd"/>
+      <w:r>
+        <w:t xml:space="preserve"> garante exclusividade: quando uma condição </w:t>
+      </w:r>
+      <w:proofErr w:type="spellStart"/>
+      <w:r>
+        <w:t>é</w:t>
+      </w:r>
+      <w:proofErr w:type="spellEnd"/>
+      <w:r>
+        <w:t xml:space="preserve"> verdadeira, as seguintes não são avaliadas.</w:t>
       </w:r>
     </w:p>
     <w:p>
@@ -235,7 +379,23 @@
         </w:numPr>
       </w:pPr>
       <w:r>
-        <w:t xml:space="preserve">Por que o else “gruda” no if imediatamente acima dele? O que isso tem a ver com </w:t>
+        <w:t xml:space="preserve">Por que o </w:t>
+      </w:r>
+      <w:proofErr w:type="spellStart"/>
+      <w:r>
+        <w:t>else</w:t>
+      </w:r>
+      <w:proofErr w:type="spellEnd"/>
+      <w:r>
+        <w:t xml:space="preserve"> “gruda” no </w:t>
+      </w:r>
+      <w:proofErr w:type="spellStart"/>
+      <w:r>
+        <w:t>if</w:t>
+      </w:r>
+      <w:proofErr w:type="spellEnd"/>
+      <w:r>
+        <w:t xml:space="preserve"> imediatamente acima dele? O que isso tem a ver com </w:t>
       </w:r>
       <w:r>
         <w:rPr>
@@ -256,7 +416,23 @@
         <w:t xml:space="preserve">R: </w:t>
       </w:r>
       <w:r>
-        <w:t>O else está semanticamente ligado ao if imediatamente acima no mesmo nível de indentação, porque a indentação define o bloco lógico no Python.</w:t>
+        <w:t xml:space="preserve">O </w:t>
+      </w:r>
+      <w:proofErr w:type="spellStart"/>
+      <w:r>
+        <w:t>else</w:t>
+      </w:r>
+      <w:proofErr w:type="spellEnd"/>
+      <w:r>
+        <w:t xml:space="preserve"> está semanticamente ligado ao </w:t>
+      </w:r>
+      <w:proofErr w:type="spellStart"/>
+      <w:r>
+        <w:t>if</w:t>
+      </w:r>
+      <w:proofErr w:type="spellEnd"/>
+      <w:r>
+        <w:t xml:space="preserve"> imediatamente acima no mesmo nível de indentação, porque a indentação define o bloco lógico no Python.</w:t>
       </w:r>
     </w:p>
     <w:p>
@@ -267,7 +443,15 @@
         </w:numPr>
       </w:pPr>
       <w:r>
-        <w:t xml:space="preserve">Dado um range (ex.: 4 a 6), por que elif 6 &gt; </w:t>
+        <w:t xml:space="preserve">Dado um range (ex.: 4 a 6), por que </w:t>
+      </w:r>
+      <w:proofErr w:type="spellStart"/>
+      <w:r>
+        <w:t>elif</w:t>
+      </w:r>
+      <w:proofErr w:type="spellEnd"/>
+      <w:r>
+        <w:t xml:space="preserve"> 6 &gt; </w:t>
       </w:r>
       <w:proofErr w:type="gramStart"/>
       <w:r>
@@ -294,7 +478,15 @@
       </w:r>
       <w:proofErr w:type="gramEnd"/>
       <w:r>
-        <w:t xml:space="preserve"> &gt;= 4 and </w:t>
+        <w:t xml:space="preserve"> &gt;= 4 </w:t>
+      </w:r>
+      <w:proofErr w:type="spellStart"/>
+      <w:r>
+        <w:t>and</w:t>
+      </w:r>
+      <w:proofErr w:type="spellEnd"/>
+      <w:r>
+        <w:t xml:space="preserve"> </w:t>
       </w:r>
       <w:proofErr w:type="gramStart"/>
       <w:r>
@@ -313,7 +505,23 @@
         </w:numPr>
       </w:pPr>
       <w:r>
-        <w:t>Me dá um exemplo real de dados (fora “nota de aluno”) onde and e or seriam úteis num pipeline/validação.</w:t>
+        <w:t xml:space="preserve">Me dá um exemplo real de dados (fora “nota de aluno”) onde </w:t>
+      </w:r>
+      <w:proofErr w:type="spellStart"/>
+      <w:r>
+        <w:t>and</w:t>
+      </w:r>
+      <w:proofErr w:type="spellEnd"/>
+      <w:r>
+        <w:t xml:space="preserve"> e </w:t>
+      </w:r>
+      <w:proofErr w:type="spellStart"/>
+      <w:r>
+        <w:t>or</w:t>
+      </w:r>
+      <w:proofErr w:type="spellEnd"/>
+      <w:r>
+        <w:t xml:space="preserve"> seriam úteis num pipeline/validação.</w:t>
       </w:r>
     </w:p>
     <w:p>
@@ -325,7 +533,15 @@
         <w:t xml:space="preserve">R: </w:t>
       </w:r>
       <w:r>
-        <w:t xml:space="preserve">Em pipelines de e-commerce, podemos usar and para validar múltiplas condições obrigatórias (ex.: compra confirmada </w:t>
+        <w:t xml:space="preserve">Em pipelines de e-commerce, podemos usar </w:t>
+      </w:r>
+      <w:proofErr w:type="spellStart"/>
+      <w:r>
+        <w:t>and</w:t>
+      </w:r>
+      <w:proofErr w:type="spellEnd"/>
+      <w:r>
+        <w:t xml:space="preserve"> para validar múltiplas condições obrigatórias (ex.: compra confirmada </w:t>
       </w:r>
       <w:r>
         <w:rPr>
@@ -335,7 +551,15 @@
         <w:t>e</w:t>
       </w:r>
       <w:r>
-        <w:t xml:space="preserve"> entrega expressa) e or para tratar exceções (ex.: reclamação </w:t>
+        <w:t xml:space="preserve"> entrega expressa) e </w:t>
+      </w:r>
+      <w:proofErr w:type="spellStart"/>
+      <w:r>
+        <w:t>or</w:t>
+      </w:r>
+      <w:proofErr w:type="spellEnd"/>
+      <w:r>
+        <w:t xml:space="preserve"> para tratar exceções (ex.: reclamação </w:t>
       </w:r>
       <w:r>
         <w:rPr>
@@ -358,7 +582,23 @@
         <w:ind w:left="720"/>
       </w:pPr>
       <w:r>
-        <w:t>O que é mais seguro para checar nomes: if nome in lista_string ou transformar em lista e usar in? Por quê?</w:t>
+        <w:t xml:space="preserve">O que é mais seguro para checar nomes: </w:t>
+      </w:r>
+      <w:proofErr w:type="spellStart"/>
+      <w:r>
+        <w:t>if</w:t>
+      </w:r>
+      <w:proofErr w:type="spellEnd"/>
+      <w:r>
+        <w:t xml:space="preserve"> nome in </w:t>
+      </w:r>
+      <w:proofErr w:type="spellStart"/>
+      <w:r>
+        <w:t>lista_string</w:t>
+      </w:r>
+      <w:proofErr w:type="spellEnd"/>
+      <w:r>
+        <w:t xml:space="preserve"> ou transformar em lista e usar in? Por quê?</w:t>
       </w:r>
     </w:p>
     <w:p>
@@ -369,7 +609,23 @@
         <w:t xml:space="preserve">R: </w:t>
       </w:r>
       <w:r>
-        <w:t>É mais seguro transformar em lista porque in em string pode gerar falso positivo por substring, enquanto listas representam domínio explícito e permitem validações mais controladas.</w:t>
+        <w:t xml:space="preserve">É mais seguro transformar em lista porque in em </w:t>
+      </w:r>
+      <w:proofErr w:type="spellStart"/>
+      <w:r>
+        <w:t>string</w:t>
+      </w:r>
+      <w:proofErr w:type="spellEnd"/>
+      <w:r>
+        <w:t xml:space="preserve"> pode gerar falso positivo por </w:t>
+      </w:r>
+      <w:proofErr w:type="spellStart"/>
+      <w:r>
+        <w:t>substring</w:t>
+      </w:r>
+      <w:proofErr w:type="spellEnd"/>
+      <w:r>
+        <w:t>, enquanto listas representam domínio explícito e permitem validações mais controladas.</w:t>
       </w:r>
     </w:p>
     <w:p>
@@ -386,12 +642,21 @@
           <w:bCs/>
         </w:rPr>
       </w:pPr>
-      <w:r>
-        <w:rPr>
-          <w:b/>
-          <w:bCs/>
-        </w:rPr>
-        <w:t>Mini-desafio prático de Segunda (</w:t>
+      <w:proofErr w:type="spellStart"/>
+      <w:r>
+        <w:rPr>
+          <w:b/>
+          <w:bCs/>
+        </w:rPr>
+        <w:t>Mini-desafio</w:t>
+      </w:r>
+      <w:proofErr w:type="spellEnd"/>
+      <w:r>
+        <w:rPr>
+          <w:b/>
+          <w:bCs/>
+        </w:rPr>
+        <w:t xml:space="preserve"> prático de Segunda (</w:t>
       </w:r>
       <w:proofErr w:type="gramStart"/>
       <w:r>
@@ -407,7 +672,23 @@
           <w:b/>
           <w:bCs/>
         </w:rPr>
-        <w:t xml:space="preserve"> fazer no VS Code)</w:t>
+        <w:t xml:space="preserve"> fazer no VS </w:t>
+      </w:r>
+      <w:proofErr w:type="spellStart"/>
+      <w:r>
+        <w:rPr>
+          <w:b/>
+          <w:bCs/>
+        </w:rPr>
+        <w:t>Code</w:t>
+      </w:r>
+      <w:proofErr w:type="spellEnd"/>
+      <w:r>
+        <w:rPr>
+          <w:b/>
+          <w:bCs/>
+        </w:rPr>
+        <w:t>)</w:t>
       </w:r>
     </w:p>
     <w:p>
@@ -432,7 +713,23 @@
         </w:numPr>
       </w:pPr>
       <w:r>
-        <w:t>Ler nota (float) e faltas (int).</w:t>
+        <w:t>Ler nota (</w:t>
+      </w:r>
+      <w:proofErr w:type="spellStart"/>
+      <w:r>
+        <w:t>float</w:t>
+      </w:r>
+      <w:proofErr w:type="spellEnd"/>
+      <w:r>
+        <w:t>) e faltas (</w:t>
+      </w:r>
+      <w:proofErr w:type="spellStart"/>
+      <w:r>
+        <w:t>int</w:t>
+      </w:r>
+      <w:proofErr w:type="spellEnd"/>
+      <w:r>
+        <w:t>).</w:t>
       </w:r>
     </w:p>
     <w:p>
@@ -501,11 +798,48 @@
     </w:p>
     <w:p>
       <w:r>
-        <w:t xml:space="preserve">Isso força você a usar: if/elif/else, operadores relacionais, </w:t>
-      </w:r>
+        <w:t xml:space="preserve">Isso força você a usar: </w:t>
+      </w:r>
+      <w:proofErr w:type="spellStart"/>
+      <w:r>
+        <w:t>if</w:t>
+      </w:r>
+      <w:proofErr w:type="spellEnd"/>
+      <w:r>
+        <w:t>/</w:t>
+      </w:r>
+      <w:proofErr w:type="spellStart"/>
+      <w:r>
+        <w:t>elif</w:t>
+      </w:r>
+      <w:proofErr w:type="spellEnd"/>
+      <w:r>
+        <w:t>/</w:t>
+      </w:r>
+      <w:proofErr w:type="spellStart"/>
+      <w:r>
+        <w:t>else</w:t>
+      </w:r>
+      <w:proofErr w:type="spellEnd"/>
+      <w:r>
+        <w:t xml:space="preserve">, operadores relacionais, </w:t>
+      </w:r>
+      <w:proofErr w:type="spellStart"/>
       <w:proofErr w:type="gramStart"/>
       <w:r>
-        <w:t>and/or, e validação</w:t>
+        <w:t>and</w:t>
+      </w:r>
+      <w:proofErr w:type="spellEnd"/>
+      <w:r>
+        <w:t>/</w:t>
+      </w:r>
+      <w:proofErr w:type="spellStart"/>
+      <w:r>
+        <w:t>or</w:t>
+      </w:r>
+      <w:proofErr w:type="spellEnd"/>
+      <w:r>
+        <w:t>, e validação</w:t>
       </w:r>
       <w:proofErr w:type="gramEnd"/>
       <w:r>
@@ -578,7 +912,39 @@
         </w:numPr>
       </w:pPr>
       <w:r>
-        <w:t>“Nesta semana eu consolidei condicionais em Python (if/elif/else), entendendo como a indentação define blocos de execução e evitando bugs de múltiplos ifs independentes.”</w:t>
+        <w:t>“Nesta semana eu consolidei condicionais em Python (</w:t>
+      </w:r>
+      <w:proofErr w:type="spellStart"/>
+      <w:r>
+        <w:t>if</w:t>
+      </w:r>
+      <w:proofErr w:type="spellEnd"/>
+      <w:r>
+        <w:t>/</w:t>
+      </w:r>
+      <w:proofErr w:type="spellStart"/>
+      <w:r>
+        <w:t>elif</w:t>
+      </w:r>
+      <w:proofErr w:type="spellEnd"/>
+      <w:r>
+        <w:t>/</w:t>
+      </w:r>
+      <w:proofErr w:type="spellStart"/>
+      <w:r>
+        <w:t>else</w:t>
+      </w:r>
+      <w:proofErr w:type="spellEnd"/>
+      <w:r>
+        <w:t xml:space="preserve">), entendendo como a indentação define blocos de execução e evitando bugs de múltiplos </w:t>
+      </w:r>
+      <w:proofErr w:type="spellStart"/>
+      <w:r>
+        <w:t>ifs</w:t>
+      </w:r>
+      <w:proofErr w:type="spellEnd"/>
+      <w:r>
+        <w:t xml:space="preserve"> independentes.”</w:t>
       </w:r>
     </w:p>
     <w:p>
@@ -589,7 +955,31 @@
         </w:numPr>
       </w:pPr>
       <w:r>
-        <w:t>“Também pratiquei operadores relacionais e lógicos (and/or/not/in) para construir regras de decisão e validação, base para rotinas de qualidade de dados e automações.”</w:t>
+        <w:t>“Também pratiquei operadores relacionais e lógicos (</w:t>
+      </w:r>
+      <w:proofErr w:type="spellStart"/>
+      <w:r>
+        <w:t>and</w:t>
+      </w:r>
+      <w:proofErr w:type="spellEnd"/>
+      <w:r>
+        <w:t>/</w:t>
+      </w:r>
+      <w:proofErr w:type="spellStart"/>
+      <w:r>
+        <w:t>or</w:t>
+      </w:r>
+      <w:proofErr w:type="spellEnd"/>
+      <w:r>
+        <w:t>/</w:t>
+      </w:r>
+      <w:proofErr w:type="spellStart"/>
+      <w:r>
+        <w:t>not</w:t>
+      </w:r>
+      <w:proofErr w:type="spellEnd"/>
+      <w:r>
+        <w:t>/in) para construir regras de decisão e validação, base para rotinas de qualidade de dados e automações.”</w:t>
       </w:r>
     </w:p>
     <w:p>
@@ -636,7 +1026,23 @@
         <w:t>SQL</w:t>
       </w:r>
       <w:r>
-        <w:t xml:space="preserve"> (Structured Query Language) e </w:t>
+        <w:t xml:space="preserve"> (</w:t>
+      </w:r>
+      <w:proofErr w:type="spellStart"/>
+      <w:r>
+        <w:t>Structured</w:t>
+      </w:r>
+      <w:proofErr w:type="spellEnd"/>
+      <w:r>
+        <w:t xml:space="preserve"> Query </w:t>
+      </w:r>
+      <w:proofErr w:type="spellStart"/>
+      <w:r>
+        <w:t>Language</w:t>
+      </w:r>
+      <w:proofErr w:type="spellEnd"/>
+      <w:r>
+        <w:t xml:space="preserve">) e </w:t>
       </w:r>
       <w:proofErr w:type="gramStart"/>
       <w:r>
@@ -685,12 +1091,21 @@
       <w:r>
         <w:t xml:space="preserve"> escolheram </w:t>
       </w:r>
-      <w:r>
-        <w:rPr>
-          <w:b/>
-          <w:bCs/>
-        </w:rPr>
-        <w:t>SQLite Online</w:t>
+      <w:proofErr w:type="spellStart"/>
+      <w:r>
+        <w:rPr>
+          <w:b/>
+          <w:bCs/>
+        </w:rPr>
+        <w:t>SQLite</w:t>
+      </w:r>
+      <w:proofErr w:type="spellEnd"/>
+      <w:r>
+        <w:rPr>
+          <w:b/>
+          <w:bCs/>
+        </w:rPr>
+        <w:t xml:space="preserve"> Online</w:t>
       </w:r>
       <w:r>
         <w:t xml:space="preserve"> (sem instalação, browser).</w:t>
@@ -711,15 +1126,73 @@
         <w:t>Importação de CSV</w:t>
       </w:r>
       <w:r>
-        <w:t xml:space="preserve"> no sqliteonline: ajustar </w:t>
-      </w:r>
-      <w:r>
-        <w:rPr>
-          <w:b/>
-          <w:bCs/>
-        </w:rPr>
-        <w:t>Column name = First line</w:t>
-      </w:r>
+        <w:t xml:space="preserve"> no </w:t>
+      </w:r>
+      <w:proofErr w:type="spellStart"/>
+      <w:r>
+        <w:t>sqliteonline</w:t>
+      </w:r>
+      <w:proofErr w:type="spellEnd"/>
+      <w:r>
+        <w:t xml:space="preserve">: ajustar </w:t>
+      </w:r>
+      <w:proofErr w:type="spellStart"/>
+      <w:r>
+        <w:rPr>
+          <w:b/>
+          <w:bCs/>
+        </w:rPr>
+        <w:t>Column</w:t>
+      </w:r>
+      <w:proofErr w:type="spellEnd"/>
+      <w:r>
+        <w:rPr>
+          <w:b/>
+          <w:bCs/>
+        </w:rPr>
+        <w:t xml:space="preserve"> </w:t>
+      </w:r>
+      <w:proofErr w:type="spellStart"/>
+      <w:r>
+        <w:rPr>
+          <w:b/>
+          <w:bCs/>
+        </w:rPr>
+        <w:t>name</w:t>
+      </w:r>
+      <w:proofErr w:type="spellEnd"/>
+      <w:r>
+        <w:rPr>
+          <w:b/>
+          <w:bCs/>
+        </w:rPr>
+        <w:t xml:space="preserve"> = </w:t>
+      </w:r>
+      <w:proofErr w:type="spellStart"/>
+      <w:r>
+        <w:rPr>
+          <w:b/>
+          <w:bCs/>
+        </w:rPr>
+        <w:t>First</w:t>
+      </w:r>
+      <w:proofErr w:type="spellEnd"/>
+      <w:r>
+        <w:rPr>
+          <w:b/>
+          <w:bCs/>
+        </w:rPr>
+        <w:t xml:space="preserve"> </w:t>
+      </w:r>
+      <w:proofErr w:type="spellStart"/>
+      <w:r>
+        <w:rPr>
+          <w:b/>
+          <w:bCs/>
+        </w:rPr>
+        <w:t>line</w:t>
+      </w:r>
+      <w:proofErr w:type="spellEnd"/>
       <w:r>
         <w:t xml:space="preserve"> </w:t>
       </w:r>
@@ -740,8 +1213,17 @@
         </w:numPr>
       </w:pPr>
       <w:r>
-        <w:t xml:space="preserve">Exploração do SQLite Online: </w:t>
-      </w:r>
+        <w:t xml:space="preserve">Exploração do </w:t>
+      </w:r>
+      <w:proofErr w:type="spellStart"/>
+      <w:r>
+        <w:t>SQLite</w:t>
+      </w:r>
+      <w:proofErr w:type="spellEnd"/>
+      <w:r>
+        <w:t xml:space="preserve"> Online: </w:t>
+      </w:r>
+      <w:proofErr w:type="spellStart"/>
       <w:r>
         <w:rPr>
           <w:b/>
@@ -749,8 +1231,25 @@
         </w:rPr>
         <w:t>Run</w:t>
       </w:r>
-      <w:r>
-        <w:t>, histórico, Import/Export, área de query + resultado.</w:t>
+      <w:proofErr w:type="spellEnd"/>
+      <w:r>
+        <w:t xml:space="preserve">, histórico, </w:t>
+      </w:r>
+      <w:proofErr w:type="spellStart"/>
+      <w:r>
+        <w:t>Import</w:t>
+      </w:r>
+      <w:proofErr w:type="spellEnd"/>
+      <w:r>
+        <w:t>/</w:t>
+      </w:r>
+      <w:proofErr w:type="spellStart"/>
+      <w:r>
+        <w:t>Export</w:t>
+      </w:r>
+      <w:proofErr w:type="spellEnd"/>
+      <w:r>
+        <w:t>, área de query + resultado.</w:t>
       </w:r>
     </w:p>
     <w:p>
@@ -887,7 +1386,15 @@
         <w:t>SGBD</w:t>
       </w:r>
       <w:r>
-        <w:t xml:space="preserve"> e “banco de dados”? (pensa em software vs estrutura).</w:t>
+        <w:t xml:space="preserve"> e “banco de dados”? (pensa em software </w:t>
+      </w:r>
+      <w:proofErr w:type="spellStart"/>
+      <w:r>
+        <w:t>vs</w:t>
+      </w:r>
+      <w:proofErr w:type="spellEnd"/>
+      <w:r>
+        <w:t xml:space="preserve"> estrutura).</w:t>
       </w:r>
     </w:p>
     <w:p>
@@ -955,7 +1462,15 @@
         </w:numPr>
       </w:pPr>
       <w:r>
-        <w:t>SELECT * FROM tabelapedidos;</w:t>
+        <w:t xml:space="preserve">SELECT * FROM </w:t>
+      </w:r>
+      <w:proofErr w:type="spellStart"/>
+      <w:r>
+        <w:t>tabelapedidos</w:t>
+      </w:r>
+      <w:proofErr w:type="spellEnd"/>
+      <w:r>
+        <w:t>;</w:t>
       </w:r>
     </w:p>
     <w:p>
@@ -966,7 +1481,15 @@
         </w:numPr>
       </w:pPr>
       <w:r>
-        <w:t>SELECT cliente FROM tabelapedidos;</w:t>
+        <w:t xml:space="preserve">SELECT cliente FROM </w:t>
+      </w:r>
+      <w:proofErr w:type="spellStart"/>
+      <w:r>
+        <w:t>tabelapedidos</w:t>
+      </w:r>
+      <w:proofErr w:type="spellEnd"/>
+      <w:r>
+        <w:t>;</w:t>
       </w:r>
     </w:p>
     <w:p>
@@ -977,10 +1500,12 @@
         <w:lastRenderedPageBreak/>
         <w:t xml:space="preserve">R: O primeiro SELECT *, está retornando a tabela inteira de pedidos, enquanto o segundo SELECT coluna está visualizando apenas os dados da coluna filtrada, podendo ser mais rápido para entendimento do </w:t>
       </w:r>
+      <w:proofErr w:type="spellStart"/>
       <w:proofErr w:type="gramStart"/>
       <w:r>
         <w:t>negocio</w:t>
       </w:r>
+      <w:proofErr w:type="spellEnd"/>
       <w:proofErr w:type="gramEnd"/>
       <w:r>
         <w:t xml:space="preserve"> por exemplo.</w:t>
@@ -1016,7 +1541,15 @@
         </w:numPr>
       </w:pPr>
       <w:r>
-        <w:t>Por que strings precisam de aspas em WHERE país = 'China'?</w:t>
+        <w:t xml:space="preserve">Por que </w:t>
+      </w:r>
+      <w:proofErr w:type="spellStart"/>
+      <w:r>
+        <w:t>strings</w:t>
+      </w:r>
+      <w:proofErr w:type="spellEnd"/>
+      <w:r>
+        <w:t xml:space="preserve"> precisam de aspas em WHERE país = 'China'?</w:t>
       </w:r>
     </w:p>
     <w:p>
@@ -1041,12 +1574,69 @@
           <w:bCs/>
         </w:rPr>
       </w:pPr>
-      <w:r>
-        <w:rPr>
-          <w:b/>
-          <w:bCs/>
-        </w:rPr>
-        <w:t>Mini-desafio prático de Terça (SQLite Online ou seu SQLite no VS Code)</w:t>
+      <w:proofErr w:type="spellStart"/>
+      <w:r>
+        <w:rPr>
+          <w:b/>
+          <w:bCs/>
+        </w:rPr>
+        <w:t>Mini-desafio</w:t>
+      </w:r>
+      <w:proofErr w:type="spellEnd"/>
+      <w:r>
+        <w:rPr>
+          <w:b/>
+          <w:bCs/>
+        </w:rPr>
+        <w:t xml:space="preserve"> prático de Terça (</w:t>
+      </w:r>
+      <w:proofErr w:type="spellStart"/>
+      <w:r>
+        <w:rPr>
+          <w:b/>
+          <w:bCs/>
+        </w:rPr>
+        <w:t>SQLite</w:t>
+      </w:r>
+      <w:proofErr w:type="spellEnd"/>
+      <w:r>
+        <w:rPr>
+          <w:b/>
+          <w:bCs/>
+        </w:rPr>
+        <w:t xml:space="preserve"> Online ou seu </w:t>
+      </w:r>
+      <w:proofErr w:type="spellStart"/>
+      <w:r>
+        <w:rPr>
+          <w:b/>
+          <w:bCs/>
+        </w:rPr>
+        <w:t>SQLite</w:t>
+      </w:r>
+      <w:proofErr w:type="spellEnd"/>
+      <w:r>
+        <w:rPr>
+          <w:b/>
+          <w:bCs/>
+        </w:rPr>
+        <w:t xml:space="preserve"> no VS </w:t>
+      </w:r>
+      <w:proofErr w:type="spellStart"/>
+      <w:r>
+        <w:rPr>
+          <w:b/>
+          <w:bCs/>
+        </w:rPr>
+        <w:t>Code</w:t>
+      </w:r>
+      <w:proofErr w:type="spellEnd"/>
+      <w:r>
+        <w:rPr>
+          <w:b/>
+          <w:bCs/>
+        </w:rPr>
+        <w:t>)</w:t>
       </w:r>
     </w:p>
     <w:p>
@@ -1061,7 +1651,15 @@
         <w:t>treinar SELECT / WHERE / DISTINCT</w:t>
       </w:r>
       <w:r>
-        <w:t>, não inventar join ainda.</w:t>
+        <w:t xml:space="preserve">, não inventar </w:t>
+      </w:r>
+      <w:proofErr w:type="spellStart"/>
+      <w:r>
+        <w:t>join</w:t>
+      </w:r>
+      <w:proofErr w:type="spellEnd"/>
+      <w:r>
+        <w:t xml:space="preserve"> ainda.</w:t>
       </w:r>
     </w:p>
     <w:p>
@@ -1102,7 +1700,15 @@
     </w:p>
     <w:p>
       <w:r>
-        <w:t>SELECT * FROM tabelafornecedores;</w:t>
+        <w:t xml:space="preserve">SELECT * FROM </w:t>
+      </w:r>
+      <w:proofErr w:type="spellStart"/>
+      <w:r>
+        <w:t>tabelafornecedores</w:t>
+      </w:r>
+      <w:proofErr w:type="spellEnd"/>
+      <w:r>
+        <w:t>;</w:t>
       </w:r>
     </w:p>
     <w:p>
@@ -1128,12 +1734,33 @@
     </w:p>
     <w:p>
       <w:r>
-        <w:t>SELECT Nome_do_fornecedor, Pais_de_Origem</w:t>
-      </w:r>
-    </w:p>
-    <w:p>
-      <w:r>
-        <w:t>FROM tabelafornecedores;</w:t>
+        <w:t xml:space="preserve">SELECT </w:t>
+      </w:r>
+      <w:proofErr w:type="spellStart"/>
+      <w:r>
+        <w:t>Nome_do_fornecedor</w:t>
+      </w:r>
+      <w:proofErr w:type="spellEnd"/>
+      <w:r>
+        <w:t xml:space="preserve">, </w:t>
+      </w:r>
+      <w:proofErr w:type="spellStart"/>
+      <w:r>
+        <w:t>Pais_de_Origem</w:t>
+      </w:r>
+      <w:proofErr w:type="spellEnd"/>
+    </w:p>
+    <w:p>
+      <w:r>
+        <w:t xml:space="preserve">FROM </w:t>
+      </w:r>
+      <w:proofErr w:type="spellStart"/>
+      <w:r>
+        <w:t>tabelafornecedores</w:t>
+      </w:r>
+      <w:proofErr w:type="spellEnd"/>
+      <w:r>
+        <w:t>;</w:t>
       </w:r>
     </w:p>
     <w:p>
@@ -1164,12 +1791,25 @@
     </w:p>
     <w:p>
       <w:r>
-        <w:t>FROM tabelafornecedores</w:t>
-      </w:r>
-    </w:p>
-    <w:p>
-      <w:r>
-        <w:t>WHERE Pais_de_Origem = 'China';</w:t>
+        <w:t xml:space="preserve">FROM </w:t>
+      </w:r>
+      <w:proofErr w:type="spellStart"/>
+      <w:r>
+        <w:t>tabelafornecedores</w:t>
+      </w:r>
+      <w:proofErr w:type="spellEnd"/>
+    </w:p>
+    <w:p>
+      <w:r>
+        <w:t xml:space="preserve">WHERE </w:t>
+      </w:r>
+      <w:proofErr w:type="spellStart"/>
+      <w:r>
+        <w:t>Pais_de_Origem</w:t>
+      </w:r>
+      <w:proofErr w:type="spellEnd"/>
+      <w:r>
+        <w:t xml:space="preserve"> = 'China';</w:t>
       </w:r>
     </w:p>
     <w:p>
@@ -1216,7 +1856,15 @@
     <w:p>
       <w:r>
         <w:lastRenderedPageBreak/>
-        <w:t>FROM tabelapedidos;</w:t>
+        <w:t xml:space="preserve">FROM </w:t>
+      </w:r>
+      <w:proofErr w:type="spellStart"/>
+      <w:r>
+        <w:t>tabelapedidos</w:t>
+      </w:r>
+      <w:proofErr w:type="spellEnd"/>
+      <w:r>
+        <w:t>;</w:t>
       </w:r>
     </w:p>
     <w:p>
@@ -1273,12 +1921,20 @@
         </w:rPr>
         <w:t xml:space="preserve">FROM </w:t>
       </w:r>
+      <w:proofErr w:type="spellStart"/>
       <w:proofErr w:type="gramStart"/>
       <w:r>
         <w:rPr>
           <w:lang w:val="en-US"/>
         </w:rPr>
-        <w:t>tabelapedidos;</w:t>
+        <w:t>tabelapedidos</w:t>
+      </w:r>
+      <w:proofErr w:type="spellEnd"/>
+      <w:r>
+        <w:rPr>
+          <w:lang w:val="en-US"/>
+        </w:rPr>
+        <w:t>;</w:t>
       </w:r>
       <w:proofErr w:type="gramEnd"/>
     </w:p>
@@ -1310,8 +1966,13 @@
     </w:p>
     <w:p>
       <w:r>
-        <w:t>FROM tabelapedidos</w:t>
-      </w:r>
+        <w:t xml:space="preserve">FROM </w:t>
+      </w:r>
+      <w:proofErr w:type="spellStart"/>
+      <w:r>
+        <w:t>tabelapedidos</w:t>
+      </w:r>
+      <w:proofErr w:type="spellEnd"/>
     </w:p>
     <w:p>
       <w:r>
@@ -1385,7 +2046,15 @@
         </w:numPr>
       </w:pPr>
       <w:r>
-        <w:t>“Nesta semana eu pratiquei SQL em um ambiente SQLite, importando dados CSV e estruturando consultas com SELECT para explorar tabelas relacionais.”</w:t>
+        <w:t xml:space="preserve">“Nesta semana eu pratiquei SQL em um ambiente </w:t>
+      </w:r>
+      <w:proofErr w:type="spellStart"/>
+      <w:r>
+        <w:t>SQLite</w:t>
+      </w:r>
+      <w:proofErr w:type="spellEnd"/>
+      <w:r>
+        <w:t>, importando dados CSV e estruturando consultas com SELECT para explorar tabelas relacionais.”</w:t>
       </w:r>
     </w:p>
     <w:p>
@@ -1396,7 +2065,15 @@
         </w:numPr>
       </w:pPr>
       <w:r>
-        <w:t>“Também usei WHERE para filtros e DISTINCT para deduplicação, entendendo quando isso ajuda na análise e quando pode esconder problemas de qualidade de dados.”</w:t>
+        <w:t xml:space="preserve">“Também usei WHERE para filtros e DISTINCT para </w:t>
+      </w:r>
+      <w:proofErr w:type="spellStart"/>
+      <w:r>
+        <w:t>deduplicação</w:t>
+      </w:r>
+      <w:proofErr w:type="spellEnd"/>
+      <w:r>
+        <w:t>, entendendo quando isso ajuda na análise e quando pode esconder problemas de qualidade de dados.”</w:t>
       </w:r>
     </w:p>
     <w:p>
@@ -1449,7 +2126,15 @@
         <w:t>classificação</w:t>
       </w:r>
       <w:r>
-        <w:t xml:space="preserve"> (fraude vs não fraude) com perguntas do tipo “Sim/Não”.</w:t>
+        <w:t xml:space="preserve"> (fraude </w:t>
+      </w:r>
+      <w:proofErr w:type="spellStart"/>
+      <w:r>
+        <w:t>vs</w:t>
+      </w:r>
+      <w:proofErr w:type="spellEnd"/>
+      <w:r>
+        <w:t xml:space="preserve"> não fraude) com perguntas do tipo “Sim/Não”.</w:t>
       </w:r>
     </w:p>
     <w:p>
@@ -1462,6 +2147,7 @@
       <w:r>
         <w:t xml:space="preserve">Vantagem forte: </w:t>
       </w:r>
+      <w:proofErr w:type="spellStart"/>
       <w:r>
         <w:rPr>
           <w:b/>
@@ -1469,6 +2155,7 @@
         </w:rPr>
         <w:t>interpretabilidade</w:t>
       </w:r>
+      <w:proofErr w:type="spellEnd"/>
       <w:r>
         <w:t xml:space="preserve"> (dá </w:t>
       </w:r>
@@ -1552,7 +2239,21 @@
         <w:rPr>
           <w:lang w:val="en-US"/>
         </w:rPr>
-        <w:t xml:space="preserve">um algoritmo: </w:t>
+        <w:t xml:space="preserve">um </w:t>
+      </w:r>
+      <w:proofErr w:type="spellStart"/>
+      <w:r>
+        <w:rPr>
+          <w:lang w:val="en-US"/>
+        </w:rPr>
+        <w:t>algoritmo</w:t>
+      </w:r>
+      <w:proofErr w:type="spellEnd"/>
+      <w:r>
+        <w:rPr>
+          <w:lang w:val="en-US"/>
+        </w:rPr>
+        <w:t xml:space="preserve">: </w:t>
       </w:r>
       <w:r>
         <w:rPr>
@@ -1599,7 +2300,15 @@
         </w:numPr>
       </w:pPr>
       <w:r>
-        <w:t>testar splits (por atributo e thresholds)</w:t>
+        <w:t xml:space="preserve">testar splits (por atributo e </w:t>
+      </w:r>
+      <w:proofErr w:type="spellStart"/>
+      <w:r>
+        <w:t>thresholds</w:t>
+      </w:r>
+      <w:proofErr w:type="spellEnd"/>
+      <w:r>
+        <w:t>)</w:t>
       </w:r>
     </w:p>
     <w:p>
@@ -1638,8 +2347,17 @@
           <w:b/>
           <w:bCs/>
         </w:rPr>
-        <w:t>menor Gtree</w:t>
-      </w:r>
+        <w:t xml:space="preserve">menor </w:t>
+      </w:r>
+      <w:proofErr w:type="spellStart"/>
+      <w:r>
+        <w:rPr>
+          <w:b/>
+          <w:bCs/>
+        </w:rPr>
+        <w:t>Gtree</w:t>
+      </w:r>
+      <w:proofErr w:type="spellEnd"/>
     </w:p>
     <w:p>
       <w:pPr>
@@ -1651,6 +2369,7 @@
       <w:r>
         <w:t xml:space="preserve">Como calcular o </w:t>
       </w:r>
+      <w:proofErr w:type="spellStart"/>
       <w:r>
         <w:rPr>
           <w:b/>
@@ -1658,6 +2377,7 @@
         </w:rPr>
         <w:t>Gtree</w:t>
       </w:r>
+      <w:proofErr w:type="spellEnd"/>
       <w:r>
         <w:t>:</w:t>
       </w:r>
@@ -1680,7 +2400,15 @@
         <w:t>Gini de cada nó</w:t>
       </w:r>
       <w:r>
-        <w:t xml:space="preserve"> com probabilidades por classe (fraude vs não fraude)</w:t>
+        <w:t xml:space="preserve"> com probabilidades por classe (fraude </w:t>
+      </w:r>
+      <w:proofErr w:type="spellStart"/>
+      <w:r>
+        <w:t>vs</w:t>
+      </w:r>
+      <w:proofErr w:type="spellEnd"/>
+      <w:r>
+        <w:t xml:space="preserve"> não fraude)</w:t>
       </w:r>
     </w:p>
     <w:p>
@@ -1823,7 +2551,39 @@
           <w:b/>
           <w:bCs/>
         </w:rPr>
-        <w:t>RSS (Residual Sum of Squares)</w:t>
+        <w:t xml:space="preserve">RSS (Residual Sum </w:t>
+      </w:r>
+      <w:proofErr w:type="spellStart"/>
+      <w:r>
+        <w:rPr>
+          <w:b/>
+          <w:bCs/>
+        </w:rPr>
+        <w:t>of</w:t>
+      </w:r>
+      <w:proofErr w:type="spellEnd"/>
+      <w:r>
+        <w:rPr>
+          <w:b/>
+          <w:bCs/>
+        </w:rPr>
+        <w:t xml:space="preserve"> </w:t>
+      </w:r>
+      <w:proofErr w:type="spellStart"/>
+      <w:r>
+        <w:rPr>
+          <w:b/>
+          <w:bCs/>
+        </w:rPr>
+        <w:t>Squares</w:t>
+      </w:r>
+      <w:proofErr w:type="spellEnd"/>
+      <w:r>
+        <w:rPr>
+          <w:b/>
+          <w:bCs/>
+        </w:rPr>
+        <w:t>)</w:t>
       </w:r>
       <w:r>
         <w:t xml:space="preserve"> como métrica (quanto menor, melhor)</w:t>
@@ -1927,10 +2687,12 @@
       <w:r>
         <w:t xml:space="preserve">R: Após fazer o </w:t>
       </w:r>
+      <w:proofErr w:type="spellStart"/>
       <w:proofErr w:type="gramStart"/>
       <w:r>
         <w:t>calculo</w:t>
       </w:r>
+      <w:proofErr w:type="spellEnd"/>
       <w:proofErr w:type="gramEnd"/>
       <w:r>
         <w:t xml:space="preserve"> Gini, sabemos se o resultado do nó for mais próximo de 0 significa mais puro o nó vai ser, quanto mais distante de 0 significa a impureza dele, </w:t>
@@ -1997,6 +2759,7 @@
       <w:r>
         <w:t xml:space="preserve">Por que o </w:t>
       </w:r>
+      <w:proofErr w:type="spellStart"/>
       <w:r>
         <w:rPr>
           <w:b/>
@@ -2004,6 +2767,7 @@
         </w:rPr>
         <w:t>Gtree</w:t>
       </w:r>
+      <w:proofErr w:type="spellEnd"/>
       <w:r>
         <w:t xml:space="preserve"> é uma média </w:t>
       </w:r>
@@ -2037,7 +2801,15 @@
         </w:numPr>
       </w:pPr>
       <w:r>
-        <w:t>Qual o risco de deixar a árvore crescer demais? (pista: overfitting)</w:t>
+        <w:t xml:space="preserve">Qual o risco de deixar a árvore crescer demais? (pista: </w:t>
+      </w:r>
+      <w:proofErr w:type="spellStart"/>
+      <w:r>
+        <w:t>overfitting</w:t>
+      </w:r>
+      <w:proofErr w:type="spellEnd"/>
+      <w:r>
+        <w:t>)</w:t>
       </w:r>
     </w:p>
     <w:p>
@@ -2047,8 +2819,13 @@
       <w:r>
         <w:t xml:space="preserve">R: </w:t>
       </w:r>
-      <w:r>
-        <w:t>Overfitting ocorre quando a árvore se ajusta demais aos dados de treino, capturando ruído em vez de padrão e performando mal em dados novos.</w:t>
+      <w:proofErr w:type="spellStart"/>
+      <w:r>
+        <w:t>Overfitting</w:t>
+      </w:r>
+      <w:proofErr w:type="spellEnd"/>
+      <w:r>
+        <w:t xml:space="preserve"> ocorre quando a árvore se ajusta demais aos dados de treino, capturando ruído em vez de padrão e performando mal em dados novos.</w:t>
       </w:r>
     </w:p>
     <w:p>
@@ -2106,7 +2883,15 @@
         <w:t xml:space="preserve">R: </w:t>
       </w:r>
       <w:r>
-        <w:t>Gini mede impureza entre classes (categórico), enquanto RSS mede erro entre valores previstos e reais (numérico), por isso classificação vs regressão.</w:t>
+        <w:t xml:space="preserve">Gini mede impureza entre classes (categórico), enquanto RSS mede erro entre valores previstos e reais (numérico), por isso classificação </w:t>
+      </w:r>
+      <w:proofErr w:type="spellStart"/>
+      <w:r>
+        <w:t>vs</w:t>
+      </w:r>
+      <w:proofErr w:type="spellEnd"/>
+      <w:r>
+        <w:t xml:space="preserve"> regressão.</w:t>
       </w:r>
     </w:p>
     <w:p>
@@ -2123,12 +2908,37 @@
           <w:bCs/>
         </w:rPr>
       </w:pPr>
-      <w:r>
-        <w:rPr>
-          <w:b/>
-          <w:bCs/>
-        </w:rPr>
-        <w:t>Mini-desafio prático de Quarta (Python “na unha”, sem sklearn)</w:t>
+      <w:proofErr w:type="spellStart"/>
+      <w:r>
+        <w:rPr>
+          <w:b/>
+          <w:bCs/>
+        </w:rPr>
+        <w:t>Mini-desafio</w:t>
+      </w:r>
+      <w:proofErr w:type="spellEnd"/>
+      <w:r>
+        <w:rPr>
+          <w:b/>
+          <w:bCs/>
+        </w:rPr>
+        <w:t xml:space="preserve"> prático de Quarta (Python “na unha”, sem </w:t>
+      </w:r>
+      <w:proofErr w:type="spellStart"/>
+      <w:r>
+        <w:rPr>
+          <w:b/>
+          <w:bCs/>
+        </w:rPr>
+        <w:t>sklearn</w:t>
+      </w:r>
+      <w:proofErr w:type="spellEnd"/>
+      <w:r>
+        <w:rPr>
+          <w:b/>
+          <w:bCs/>
+        </w:rPr>
+        <w:t>)</w:t>
       </w:r>
     </w:p>
     <w:p>
@@ -2145,6 +2955,7 @@
       <w:r>
         <w:t xml:space="preserve"> e </w:t>
       </w:r>
+      <w:proofErr w:type="spellStart"/>
       <w:r>
         <w:rPr>
           <w:b/>
@@ -2152,6 +2963,7 @@
         </w:rPr>
         <w:t>Gtree</w:t>
       </w:r>
+      <w:proofErr w:type="spellEnd"/>
       <w:r>
         <w:t>.</w:t>
       </w:r>
@@ -2195,7 +3007,15 @@
         </w:numPr>
       </w:pPr>
       <w:r>
-        <w:t>saída: gini do nó</w:t>
+        <w:t xml:space="preserve">saída: </w:t>
+      </w:r>
+      <w:proofErr w:type="spellStart"/>
+      <w:r>
+        <w:t>gini</w:t>
+      </w:r>
+      <w:proofErr w:type="spellEnd"/>
+      <w:r>
+        <w:t xml:space="preserve"> do nó</w:t>
       </w:r>
     </w:p>
     <w:p>
@@ -2229,23 +3049,44 @@
           <w:numId w:val="17"/>
         </w:numPr>
       </w:pPr>
-      <w:r>
-        <w:t>gini = p1*(1-p1) + p2*(1-p2) (como na aula)</w:t>
-      </w:r>
-    </w:p>
-    <w:p>
-      <w:pPr>
-        <w:rPr>
-          <w:b/>
-          <w:bCs/>
-        </w:rPr>
-      </w:pPr>
-      <w:r>
-        <w:rPr>
-          <w:b/>
-          <w:bCs/>
-        </w:rPr>
-        <w:t>Desafio B — Calcular Gtree de um split</w:t>
+      <w:proofErr w:type="spellStart"/>
+      <w:r>
+        <w:t>gini</w:t>
+      </w:r>
+      <w:proofErr w:type="spellEnd"/>
+      <w:r>
+        <w:t xml:space="preserve"> = p1*(1-p1) + p2*(1-p2) (como na aula)</w:t>
+      </w:r>
+    </w:p>
+    <w:p>
+      <w:pPr>
+        <w:rPr>
+          <w:b/>
+          <w:bCs/>
+        </w:rPr>
+      </w:pPr>
+      <w:r>
+        <w:rPr>
+          <w:b/>
+          <w:bCs/>
+        </w:rPr>
+        <w:t xml:space="preserve">Desafio B — Calcular </w:t>
+      </w:r>
+      <w:proofErr w:type="spellStart"/>
+      <w:r>
+        <w:rPr>
+          <w:b/>
+          <w:bCs/>
+        </w:rPr>
+        <w:t>Gtree</w:t>
+      </w:r>
+      <w:proofErr w:type="spellEnd"/>
+      <w:r>
+        <w:rPr>
+          <w:b/>
+          <w:bCs/>
+        </w:rPr>
+        <w:t xml:space="preserve"> de um split</w:t>
       </w:r>
     </w:p>
     <w:p>
@@ -2272,7 +3113,47 @@
         </w:numPr>
       </w:pPr>
       <w:r>
-        <w:t>saída: Gtree = (gini_esq * peso_esq) + (gini_dir * peso_dir)</w:t>
+        <w:t xml:space="preserve">saída: </w:t>
+      </w:r>
+      <w:proofErr w:type="spellStart"/>
+      <w:r>
+        <w:t>Gtree</w:t>
+      </w:r>
+      <w:proofErr w:type="spellEnd"/>
+      <w:r>
+        <w:t xml:space="preserve"> = (</w:t>
+      </w:r>
+      <w:proofErr w:type="spellStart"/>
+      <w:r>
+        <w:t>gini_esq</w:t>
+      </w:r>
+      <w:proofErr w:type="spellEnd"/>
+      <w:r>
+        <w:t xml:space="preserve"> * </w:t>
+      </w:r>
+      <w:proofErr w:type="spellStart"/>
+      <w:r>
+        <w:t>peso_esq</w:t>
+      </w:r>
+      <w:proofErr w:type="spellEnd"/>
+      <w:r>
+        <w:t>) + (</w:t>
+      </w:r>
+      <w:proofErr w:type="spellStart"/>
+      <w:r>
+        <w:t>gini_dir</w:t>
+      </w:r>
+      <w:proofErr w:type="spellEnd"/>
+      <w:r>
+        <w:t xml:space="preserve"> * </w:t>
+      </w:r>
+      <w:proofErr w:type="spellStart"/>
+      <w:r>
+        <w:t>peso_dir</w:t>
+      </w:r>
+      <w:proofErr w:type="spellEnd"/>
+      <w:r>
+        <w:t>)</w:t>
       </w:r>
     </w:p>
     <w:p>
@@ -2349,8 +3230,13 @@
         </w:numPr>
       </w:pPr>
       <w:r>
-        <w:t>calcule Gtree_pais</w:t>
-      </w:r>
+        <w:t xml:space="preserve">calcule </w:t>
+      </w:r>
+      <w:proofErr w:type="spellStart"/>
+      <w:r>
+        <w:t>Gtree_pais</w:t>
+      </w:r>
+      <w:proofErr w:type="spellEnd"/>
     </w:p>
     <w:p>
       <w:pPr>
@@ -2367,10 +3253,27 @@
           <w:b/>
           <w:bCs/>
         </w:rPr>
-        <w:t>valor &lt;= threshold</w:t>
-      </w:r>
-      <w:r>
-        <w:t xml:space="preserve"> (você inventa um threshold e separa os rótulos) e compare.</w:t>
+        <w:t xml:space="preserve">valor &lt;= </w:t>
+      </w:r>
+      <w:proofErr w:type="spellStart"/>
+      <w:r>
+        <w:rPr>
+          <w:b/>
+          <w:bCs/>
+        </w:rPr>
+        <w:t>threshold</w:t>
+      </w:r>
+      <w:proofErr w:type="spellEnd"/>
+      <w:r>
+        <w:t xml:space="preserve"> (você inventa um </w:t>
+      </w:r>
+      <w:proofErr w:type="spellStart"/>
+      <w:r>
+        <w:t>threshold</w:t>
+      </w:r>
+      <w:proofErr w:type="spellEnd"/>
+      <w:r>
+        <w:t xml:space="preserve"> e separa os rótulos) e compare.</w:t>
       </w:r>
     </w:p>
     <w:p>
@@ -2633,7 +3536,15 @@
         <w:t>atributos de instância</w:t>
       </w:r>
       <w:r>
-        <w:t xml:space="preserve"> (definidos via self no __init__)</w:t>
+        <w:t xml:space="preserve"> (definidos via self no __</w:t>
+      </w:r>
+      <w:proofErr w:type="spellStart"/>
+      <w:r>
+        <w:t>init</w:t>
+      </w:r>
+      <w:proofErr w:type="spellEnd"/>
+      <w:r>
+        <w:t>__)</w:t>
       </w:r>
     </w:p>
     <w:p>
@@ -2666,10 +3577,12 @@
         <w:lastRenderedPageBreak/>
         <w:t xml:space="preserve">Acesso e modificação de atributos com </w:t>
       </w:r>
+      <w:proofErr w:type="spellStart"/>
       <w:proofErr w:type="gramStart"/>
       <w:r>
         <w:t>obj.atributo</w:t>
       </w:r>
+      <w:proofErr w:type="spellEnd"/>
       <w:proofErr w:type="gramEnd"/>
       <w:r>
         <w:t>.</w:t>
@@ -2688,11 +3601,27 @@
       </w:r>
       <w:proofErr w:type="gramEnd"/>
       <w:r>
-        <w:t xml:space="preserve"> print(obj) mostra apenas algo como</w:t>
+        <w:t xml:space="preserve"> print(</w:t>
+      </w:r>
+      <w:proofErr w:type="spellStart"/>
+      <w:r>
+        <w:t>obj</w:t>
+      </w:r>
+      <w:proofErr w:type="spellEnd"/>
+      <w:r>
+        <w:t>) mostra apenas algo como</w:t>
       </w:r>
       <w:r>
         <w:br/>
-        <w:t>&lt;__main_</w:t>
+        <w:t>&lt;__</w:t>
+      </w:r>
+      <w:proofErr w:type="spellStart"/>
+      <w:r>
+        <w:t>main</w:t>
+      </w:r>
+      <w:proofErr w:type="spellEnd"/>
+      <w:r>
+        <w:t>_</w:t>
       </w:r>
       <w:proofErr w:type="gramStart"/>
       <w:r>
@@ -2700,7 +3629,23 @@
       </w:r>
       <w:proofErr w:type="gramEnd"/>
       <w:r>
-        <w:t xml:space="preserve"> object at 0x...&gt;:</w:t>
+        <w:t xml:space="preserve"> </w:t>
+      </w:r>
+      <w:proofErr w:type="spellStart"/>
+      <w:r>
+        <w:t>object</w:t>
+      </w:r>
+      <w:proofErr w:type="spellEnd"/>
+      <w:r>
+        <w:t xml:space="preserve"> </w:t>
+      </w:r>
+      <w:proofErr w:type="spellStart"/>
+      <w:r>
+        <w:t>at</w:t>
+      </w:r>
+      <w:proofErr w:type="spellEnd"/>
+      <w:r>
+        <w:t xml:space="preserve"> 0x...&gt;:</w:t>
       </w:r>
     </w:p>
     <w:p>
@@ -2732,8 +3677,37 @@
           <w:numId w:val="22"/>
         </w:numPr>
       </w:pPr>
-      <w:r>
-        <w:t>dir(obj) → lista tudo (métodos, atributos, dunder methods).</w:t>
+      <w:proofErr w:type="spellStart"/>
+      <w:r>
+        <w:t>dir</w:t>
+      </w:r>
+      <w:proofErr w:type="spellEnd"/>
+      <w:r>
+        <w:t>(</w:t>
+      </w:r>
+      <w:proofErr w:type="spellStart"/>
+      <w:r>
+        <w:t>obj</w:t>
+      </w:r>
+      <w:proofErr w:type="spellEnd"/>
+      <w:r>
+        <w:t xml:space="preserve">) → lista tudo (métodos, atributos, </w:t>
+      </w:r>
+      <w:proofErr w:type="spellStart"/>
+      <w:r>
+        <w:t>dunder</w:t>
+      </w:r>
+      <w:proofErr w:type="spellEnd"/>
+      <w:r>
+        <w:t xml:space="preserve"> </w:t>
+      </w:r>
+      <w:proofErr w:type="spellStart"/>
+      <w:r>
+        <w:t>methods</w:t>
+      </w:r>
+      <w:proofErr w:type="spellEnd"/>
+      <w:r>
+        <w:t>).</w:t>
       </w:r>
     </w:p>
     <w:p>
@@ -2744,7 +3718,23 @@
         </w:numPr>
       </w:pPr>
       <w:r>
-        <w:t>vars(obj) → mostra apenas o __dict__ do objeto (atributos de instância).</w:t>
+        <w:t>vars(</w:t>
+      </w:r>
+      <w:proofErr w:type="spellStart"/>
+      <w:r>
+        <w:t>obj</w:t>
+      </w:r>
+      <w:proofErr w:type="spellEnd"/>
+      <w:r>
+        <w:t>) → mostra apenas o __</w:t>
+      </w:r>
+      <w:proofErr w:type="spellStart"/>
+      <w:r>
+        <w:t>dict</w:t>
+      </w:r>
+      <w:proofErr w:type="spellEnd"/>
+      <w:r>
+        <w:t>__ do objeto (atributos de instância).</w:t>
       </w:r>
     </w:p>
     <w:p>
@@ -2762,7 +3752,23 @@
           <w:b/>
           <w:bCs/>
         </w:rPr>
-        <w:t>construtor __init__</w:t>
+        <w:t>construtor __</w:t>
+      </w:r>
+      <w:proofErr w:type="spellStart"/>
+      <w:r>
+        <w:rPr>
+          <w:b/>
+          <w:bCs/>
+        </w:rPr>
+        <w:t>init</w:t>
+      </w:r>
+      <w:proofErr w:type="spellEnd"/>
+      <w:r>
+        <w:rPr>
+          <w:b/>
+          <w:bCs/>
+        </w:rPr>
+        <w:t>__</w:t>
       </w:r>
       <w:r>
         <w:t xml:space="preserve"> para criar objetos já consistentes.</w:t>
@@ -2835,6 +3841,7 @@
           <w:numId w:val="22"/>
         </w:numPr>
       </w:pPr>
+      <w:proofErr w:type="spellStart"/>
       <w:r>
         <w:rPr>
           <w:b/>
@@ -2842,6 +3849,7 @@
         </w:rPr>
         <w:t>dataclass</w:t>
       </w:r>
+      <w:proofErr w:type="spellEnd"/>
       <w:r>
         <w:t xml:space="preserve"> → foco em estrutura de dados</w:t>
       </w:r>
@@ -2927,7 +3935,15 @@
         <w:t xml:space="preserve">R: </w:t>
       </w:r>
       <w:r>
-        <w:t>tributos de classe pertencem à classe e são compartilhados; atributos de instância pertencem a cada objeto e são definidos normalmente no __init__ via self.</w:t>
+        <w:t>tributos de classe pertencem à classe e são compartilhados; atributos de instância pertencem a cada objeto e são definidos normalmente no __</w:t>
+      </w:r>
+      <w:proofErr w:type="spellStart"/>
+      <w:r>
+        <w:t>init</w:t>
+      </w:r>
+      <w:proofErr w:type="spellEnd"/>
+      <w:r>
+        <w:t>__ via self.</w:t>
       </w:r>
     </w:p>
     <w:p>
@@ -2992,7 +4008,15 @@
         </w:numPr>
       </w:pPr>
       <w:r>
-        <w:t>Por que vars(obj) não mostra atributos definidos apenas na classe?</w:t>
+        <w:t>Por que vars(</w:t>
+      </w:r>
+      <w:proofErr w:type="spellStart"/>
+      <w:r>
+        <w:t>obj</w:t>
+      </w:r>
+      <w:proofErr w:type="spellEnd"/>
+      <w:r>
+        <w:t>) não mostra atributos definidos apenas na classe?</w:t>
       </w:r>
     </w:p>
     <w:p>
@@ -3006,7 +4030,31 @@
         <w:t xml:space="preserve"> </w:t>
       </w:r>
       <w:r>
-        <w:t>vars(obj) mostra apenas os atributos armazenados no __dict__ do objeto; atributos definidos na classe não ficam no __dict__ da instância.</w:t>
+        <w:t>vars(</w:t>
+      </w:r>
+      <w:proofErr w:type="spellStart"/>
+      <w:r>
+        <w:t>obj</w:t>
+      </w:r>
+      <w:proofErr w:type="spellEnd"/>
+      <w:r>
+        <w:t>) mostra apenas os atributos armazenados no __</w:t>
+      </w:r>
+      <w:proofErr w:type="spellStart"/>
+      <w:r>
+        <w:t>dict</w:t>
+      </w:r>
+      <w:proofErr w:type="spellEnd"/>
+      <w:r>
+        <w:t>__ do objeto; atributos definidos na classe não ficam no __</w:t>
+      </w:r>
+      <w:proofErr w:type="spellStart"/>
+      <w:r>
+        <w:t>dict</w:t>
+      </w:r>
+      <w:proofErr w:type="spellEnd"/>
+      <w:r>
+        <w:t>__ da instância.</w:t>
       </w:r>
     </w:p>
     <w:p>
@@ -3029,7 +4077,15 @@
         <w:t xml:space="preserve">R: </w:t>
       </w:r>
       <w:r>
-        <w:t>Quando a classe representa principalmente dados, com pouco comportamento, e queremos reduzir boilerplate e deixar a intenção clara.</w:t>
+        <w:t xml:space="preserve">Quando a classe representa principalmente dados, com pouco comportamento, e queremos reduzir </w:t>
+      </w:r>
+      <w:proofErr w:type="spellStart"/>
+      <w:r>
+        <w:t>boilerplate</w:t>
+      </w:r>
+      <w:proofErr w:type="spellEnd"/>
+      <w:r>
+        <w:t xml:space="preserve"> e deixar a intenção clara.</w:t>
       </w:r>
     </w:p>
     <w:p>
@@ -3173,8 +4229,13 @@
         </w:numPr>
       </w:pPr>
       <w:r>
-        <w:t>nome: str</w:t>
-      </w:r>
+        <w:t xml:space="preserve">nome: </w:t>
+      </w:r>
+      <w:proofErr w:type="spellStart"/>
+      <w:r>
+        <w:t>str</w:t>
+      </w:r>
+      <w:proofErr w:type="spellEnd"/>
     </w:p>
     <w:p>
       <w:pPr>
@@ -3184,8 +4245,13 @@
         </w:numPr>
       </w:pPr>
       <w:r>
-        <w:t>categoria: str</w:t>
-      </w:r>
+        <w:t xml:space="preserve">categoria: </w:t>
+      </w:r>
+      <w:proofErr w:type="spellStart"/>
+      <w:r>
+        <w:t>str</w:t>
+      </w:r>
+      <w:proofErr w:type="spellEnd"/>
     </w:p>
     <w:p>
       <w:pPr>
@@ -3195,7 +4261,15 @@
         </w:numPr>
       </w:pPr>
       <w:r>
-        <w:t>ativo: bool (default = False)</w:t>
+        <w:t xml:space="preserve">ativo: </w:t>
+      </w:r>
+      <w:proofErr w:type="spellStart"/>
+      <w:r>
+        <w:t>bool</w:t>
+      </w:r>
+      <w:proofErr w:type="spellEnd"/>
+      <w:r>
+        <w:t xml:space="preserve"> (default = False)</w:t>
       </w:r>
     </w:p>
     <w:p>
@@ -3216,12 +4290,17 @@
           <w:numId w:val="24"/>
         </w:numPr>
       </w:pPr>
+      <w:proofErr w:type="spellStart"/>
       <w:r>
         <w:t>alternar_</w:t>
       </w:r>
       <w:proofErr w:type="gramStart"/>
       <w:r>
-        <w:t>estado(</w:t>
+        <w:t>estado</w:t>
+      </w:r>
+      <w:proofErr w:type="spellEnd"/>
+      <w:r>
+        <w:t>(</w:t>
       </w:r>
       <w:proofErr w:type="gramEnd"/>
       <w:r>
@@ -3236,7 +4315,15 @@
         </w:numPr>
       </w:pPr>
       <w:r>
-        <w:t>__str_</w:t>
+        <w:t>__</w:t>
+      </w:r>
+      <w:proofErr w:type="spellStart"/>
+      <w:r>
+        <w:t>str</w:t>
+      </w:r>
+      <w:proofErr w:type="spellEnd"/>
+      <w:r>
+        <w:t>_</w:t>
       </w:r>
       <w:proofErr w:type="gramStart"/>
       <w:r>
@@ -3308,7 +4395,15 @@
         </w:numPr>
       </w:pPr>
       <w:r>
-        <w:t>Mesmo comportamento (alternar_estado)</w:t>
+        <w:t>Mesmo comportamento (</w:t>
+      </w:r>
+      <w:proofErr w:type="spellStart"/>
+      <w:r>
+        <w:t>alternar_estado</w:t>
+      </w:r>
+      <w:proofErr w:type="spellEnd"/>
+      <w:r>
+        <w:t>)</w:t>
       </w:r>
     </w:p>
     <w:p>
@@ -3384,7 +4479,15 @@
         <w:t>modelo de dados</w:t>
       </w:r>
       <w:r>
-        <w:t xml:space="preserve"> vs </w:t>
+        <w:t xml:space="preserve"> </w:t>
+      </w:r>
+      <w:proofErr w:type="spellStart"/>
+      <w:r>
+        <w:t>vs</w:t>
+      </w:r>
+      <w:proofErr w:type="spellEnd"/>
+      <w:r>
+        <w:t xml:space="preserve"> </w:t>
       </w:r>
       <w:r>
         <w:rPr>
@@ -3452,7 +4555,15 @@
         </w:pBdr>
       </w:pPr>
       <w:r>
-        <w:t xml:space="preserve">“Também apliquei boas práticas com construtores (__init__) e @dataclass, escolhendo a abordagem adequada conforme o foco da classe é </w:t>
+        <w:t>“Também apliquei boas práticas com construtores (__</w:t>
+      </w:r>
+      <w:proofErr w:type="spellStart"/>
+      <w:r>
+        <w:t>init</w:t>
+      </w:r>
+      <w:proofErr w:type="spellEnd"/>
+      <w:r>
+        <w:t xml:space="preserve">__) e @dataclass, escolhendo a abordagem adequada conforme o foco da classe é </w:t>
       </w:r>
       <w:proofErr w:type="gramStart"/>
       <w:r>
@@ -3490,7 +4601,23 @@
           <w:b/>
           <w:bCs/>
         </w:rPr>
-        <w:t>Quando você usaria while em vez de for em um pipeline de dados?</w:t>
+        <w:t xml:space="preserve">Quando você usaria </w:t>
+      </w:r>
+      <w:proofErr w:type="spellStart"/>
+      <w:r>
+        <w:rPr>
+          <w:b/>
+          <w:bCs/>
+        </w:rPr>
+        <w:t>while</w:t>
+      </w:r>
+      <w:proofErr w:type="spellEnd"/>
+      <w:r>
+        <w:rPr>
+          <w:b/>
+          <w:bCs/>
+        </w:rPr>
+        <w:t xml:space="preserve"> em vez de for em um pipeline de dados?</w:t>
       </w:r>
     </w:p>
     <w:p>
@@ -3502,8 +4629,21 @@
         <w:t xml:space="preserve">R: </w:t>
       </w:r>
       <w:r>
-        <w:t>O uso do While seria para retornar algo que fosse boleano</w:t>
-      </w:r>
+        <w:t xml:space="preserve">O uso do </w:t>
+      </w:r>
+      <w:proofErr w:type="spellStart"/>
+      <w:r>
+        <w:t>While</w:t>
+      </w:r>
+      <w:proofErr w:type="spellEnd"/>
+      <w:r>
+        <w:t xml:space="preserve"> seria para retornar algo que fosse </w:t>
+      </w:r>
+      <w:proofErr w:type="spellStart"/>
+      <w:r>
+        <w:t>boleano</w:t>
+      </w:r>
+      <w:proofErr w:type="spellEnd"/>
       <w:r>
         <w:t>, algo que não se sabe exatamente quantas vezes irá rodar o código, por exemplo consumir uma API, processar dados enquanto houver registros válidos e leitura até acabar um arquivo.</w:t>
       </w:r>
@@ -3525,7 +4665,23 @@
           <w:b/>
           <w:bCs/>
         </w:rPr>
-        <w:t>Por que for é preferido em leitura de listas, arquivos e DataFrames?</w:t>
+        <w:t xml:space="preserve">Por que for é preferido em leitura de listas, arquivos e </w:t>
+      </w:r>
+      <w:proofErr w:type="spellStart"/>
+      <w:r>
+        <w:rPr>
+          <w:b/>
+          <w:bCs/>
+        </w:rPr>
+        <w:t>DataFrames</w:t>
+      </w:r>
+      <w:proofErr w:type="spellEnd"/>
+      <w:r>
+        <w:rPr>
+          <w:b/>
+          <w:bCs/>
+        </w:rPr>
+        <w:t>?</w:t>
       </w:r>
     </w:p>
     <w:p>
@@ -3556,7 +4712,23 @@
           <w:b/>
           <w:bCs/>
         </w:rPr>
-        <w:t>Qual o risco técnico de um while mal implementado?</w:t>
+        <w:t xml:space="preserve">Qual o risco técnico de um </w:t>
+      </w:r>
+      <w:proofErr w:type="spellStart"/>
+      <w:r>
+        <w:rPr>
+          <w:b/>
+          <w:bCs/>
+        </w:rPr>
+        <w:t>while</w:t>
+      </w:r>
+      <w:proofErr w:type="spellEnd"/>
+      <w:r>
+        <w:rPr>
+          <w:b/>
+          <w:bCs/>
+        </w:rPr>
+        <w:t xml:space="preserve"> mal implementado?</w:t>
       </w:r>
     </w:p>
     <w:p>
@@ -3584,7 +4756,31 @@
     </w:p>
     <w:p>
       <w:r>
-        <w:t xml:space="preserve">R: Break serve para parar a aplicação, se em uma condicional tiver para evitar um erro critico o break é usado para parar a aplicação, já o continue serve para pular uma condição/evitar. Um exemplo do break poderíamos adicionar uma condicional if/else </w:t>
+        <w:t xml:space="preserve">R: Break serve para parar a aplicação, se em uma condicional tiver para evitar um erro </w:t>
+      </w:r>
+      <w:proofErr w:type="spellStart"/>
+      <w:r>
+        <w:t>critico</w:t>
+      </w:r>
+      <w:proofErr w:type="spellEnd"/>
+      <w:r>
+        <w:t xml:space="preserve"> o break é usado para parar a aplicação, já o continue serve para pular uma condição/evitar. Um exemplo do break poderíamos adicionar uma condicional </w:t>
+      </w:r>
+      <w:proofErr w:type="spellStart"/>
+      <w:r>
+        <w:t>if</w:t>
+      </w:r>
+      <w:proofErr w:type="spellEnd"/>
+      <w:r>
+        <w:t>/</w:t>
+      </w:r>
+      <w:proofErr w:type="spellStart"/>
+      <w:r>
+        <w:t>else</w:t>
+      </w:r>
+      <w:proofErr w:type="spellEnd"/>
+      <w:r>
+        <w:t xml:space="preserve"> </w:t>
       </w:r>
       <w:r>
         <w:t xml:space="preserve">evitando um erro e o continua se por exemplo não queremos uma linha ou um dado </w:t>
@@ -3621,7 +4817,15 @@
         </w:pBdr>
       </w:pPr>
       <w:r>
-        <w:t>R: Não é performático, pode deixar o ambiente pesado, é um trabalho totalmente de iniciante na área e não faz sentido copir/colar uma condição 10 ou 100 vezes.</w:t>
+        <w:t xml:space="preserve">R: Não é performático, pode deixar o ambiente pesado, é um trabalho totalmente de iniciante na área e não faz sentido </w:t>
+      </w:r>
+      <w:proofErr w:type="spellStart"/>
+      <w:r>
+        <w:t>copir</w:t>
+      </w:r>
+      <w:proofErr w:type="spellEnd"/>
+      <w:r>
+        <w:t>/colar uma condição 10 ou 100 vezes.</w:t>
       </w:r>
     </w:p>
     <w:p>
@@ -3659,7 +4863,23 @@
         <w:t>definir estrutura</w:t>
       </w:r>
       <w:r>
-        <w:t xml:space="preserve"> do banco: criar tabela, alterar estrutura e criar relações. A ideia é modelar o banco da Hermex Import em tabelas separadas (clientes, categorias, produtos), usando </w:t>
+        <w:t xml:space="preserve"> do banco: criar tabela, alterar estrutura e criar relações. A ideia é modelar o banco da </w:t>
+      </w:r>
+      <w:proofErr w:type="spellStart"/>
+      <w:r>
+        <w:t>Hermex</w:t>
+      </w:r>
+      <w:proofErr w:type="spellEnd"/>
+      <w:r>
+        <w:t xml:space="preserve"> </w:t>
+      </w:r>
+      <w:proofErr w:type="spellStart"/>
+      <w:r>
+        <w:t>Import</w:t>
+      </w:r>
+      <w:proofErr w:type="spellEnd"/>
+      <w:r>
+        <w:t xml:space="preserve"> em tabelas separadas (clientes, categorias, produtos), usando </w:t>
       </w:r>
       <w:r>
         <w:rPr>
@@ -3679,13 +4899,21 @@
         <w:t>chave estrangeira</w:t>
       </w:r>
       <w:r>
-        <w:t xml:space="preserve"> para conectar tabelas. Isso é a base de consistência e de JOINs eficientes: cada tabela guarda seu “assunto”, e o relacionamento mantém o banco organizado e escalável.</w:t>
+        <w:t xml:space="preserve"> para conectar tabelas. Isso é a base de consistência e de </w:t>
+      </w:r>
+      <w:proofErr w:type="spellStart"/>
+      <w:r>
+        <w:t>JOINs</w:t>
+      </w:r>
+      <w:proofErr w:type="spellEnd"/>
+      <w:r>
+        <w:t xml:space="preserve"> eficientes: cada tabela guarda seu “assunto”, e o relacionamento mantém o banco organizado e escalável.</w:t>
       </w:r>
     </w:p>
     <w:p>
       <w:r>
         <w:pict w14:anchorId="34D259FE">
-          <v:rect id="_x0000_i1067" style="width:0;height:1.5pt" o:hralign="center" o:hrstd="t" o:hr="t" fillcolor="#a0a0a0" stroked="f"/>
+          <v:rect id="_x0000_i1037" style="width:0;height:1.5pt" o:hralign="center" o:hrstd="t" o:hr="t" fillcolor="#a0a0a0" stroked="f"/>
         </w:pict>
       </w:r>
     </w:p>
@@ -3723,16 +4951,57 @@
           <w:b/>
           <w:bCs/>
         </w:rPr>
-        <w:t>evolução do schema</w:t>
-      </w:r>
-      <w:r>
-        <w:t xml:space="preserve"> (ex.: adicionar coluna Endereço_Cliente). DROP TABLE remove a tabela inteira e é perigoso em produção. Primary Key identifica unicamente cada linha (não repete e não pode ser NULL), e Foreign Key liga a coluna de uma tabela à PK de outra, garantindo integridade referencial (ex.: Produto.Categoria → Categorias.ID_Categoria).</w:t>
+        <w:t xml:space="preserve">evolução do </w:t>
+      </w:r>
+      <w:proofErr w:type="spellStart"/>
+      <w:r>
+        <w:rPr>
+          <w:b/>
+          <w:bCs/>
+        </w:rPr>
+        <w:t>schema</w:t>
+      </w:r>
+      <w:proofErr w:type="spellEnd"/>
+      <w:r>
+        <w:t xml:space="preserve"> (ex.: adicionar coluna </w:t>
+      </w:r>
+      <w:proofErr w:type="spellStart"/>
+      <w:r>
+        <w:t>Endereço_Cliente</w:t>
+      </w:r>
+      <w:proofErr w:type="spellEnd"/>
+      <w:r>
+        <w:t xml:space="preserve">). DROP TABLE remove a tabela inteira e é perigoso em produção. Primary Key identifica unicamente cada linha (não repete e não pode ser NULL), e </w:t>
+      </w:r>
+      <w:proofErr w:type="spellStart"/>
+      <w:r>
+        <w:t>Foreign</w:t>
+      </w:r>
+      <w:proofErr w:type="spellEnd"/>
+      <w:r>
+        <w:t xml:space="preserve"> Key liga a coluna de uma tabela à PK de outra, garantindo integridade referencial (ex.: </w:t>
+      </w:r>
+      <w:proofErr w:type="spellStart"/>
+      <w:r>
+        <w:t>Produto.Categoria</w:t>
+      </w:r>
+      <w:proofErr w:type="spellEnd"/>
+      <w:r>
+        <w:t xml:space="preserve"> → </w:t>
+      </w:r>
+      <w:proofErr w:type="spellStart"/>
+      <w:r>
+        <w:t>Categorias.ID_Categoria</w:t>
+      </w:r>
+      <w:proofErr w:type="spellEnd"/>
+      <w:r>
+        <w:t>).</w:t>
       </w:r>
     </w:p>
     <w:p>
       <w:r>
         <w:pict w14:anchorId="04D33215">
-          <v:rect id="_x0000_i1068" style="width:0;height:1.5pt" o:hralign="center" o:hrstd="t" o:hr="t" fillcolor="#a0a0a0" stroked="f"/>
+          <v:rect id="_x0000_i1038" style="width:0;height:1.5pt" o:hralign="center" o:hrstd="t" o:hr="t" fillcolor="#a0a0a0" stroked="f"/>
         </w:pict>
       </w:r>
     </w:p>
@@ -3832,7 +5101,23 @@
           <w:b/>
           <w:bCs/>
         </w:rPr>
-        <w:t>Em quais casos Nome_Cliente não serve como PK? Me dá 2 exemplos reais.</w:t>
+        <w:t xml:space="preserve">Em quais casos </w:t>
+      </w:r>
+      <w:proofErr w:type="spellStart"/>
+      <w:r>
+        <w:rPr>
+          <w:b/>
+          <w:bCs/>
+        </w:rPr>
+        <w:t>Nome_Cliente</w:t>
+      </w:r>
+      <w:proofErr w:type="spellEnd"/>
+      <w:r>
+        <w:rPr>
+          <w:b/>
+          <w:bCs/>
+        </w:rPr>
+        <w:t xml:space="preserve"> não serve como PK? Me dá 2 exemplos reais.</w:t>
       </w:r>
     </w:p>
     <w:p>
@@ -3879,7 +5164,23 @@
           <w:bCs/>
         </w:rPr>
         <w:br/>
-        <w:t xml:space="preserve">E sim: CPF pode falhar em cenários como estrangeiros, menores sem doc, cadastro </w:t>
+        <w:t xml:space="preserve">E sim: CPF pode falhar em cenários como estrangeiros, menores sem </w:t>
+      </w:r>
+      <w:proofErr w:type="spellStart"/>
+      <w:r>
+        <w:rPr>
+          <w:b/>
+          <w:bCs/>
+        </w:rPr>
+        <w:t>doc</w:t>
+      </w:r>
+      <w:proofErr w:type="spellEnd"/>
+      <w:r>
+        <w:rPr>
+          <w:b/>
+          <w:bCs/>
+        </w:rPr>
+        <w:t xml:space="preserve">, cadastro </w:t>
       </w:r>
       <w:proofErr w:type="gramStart"/>
       <w:r>
@@ -3927,7 +5228,71 @@
           <w:b/>
           <w:bCs/>
         </w:rPr>
-        <w:t>Não. Pode bloquear tabela, causar downtime, quebrar queries/ETLs, invalidar índices, exigir backfill/migração e gerar incompatibilidade com aplicações. Em produção: versionamento de schema + migrações controladas.</w:t>
+        <w:t xml:space="preserve">Não. Pode bloquear tabela, causar </w:t>
+      </w:r>
+      <w:proofErr w:type="spellStart"/>
+      <w:r>
+        <w:rPr>
+          <w:b/>
+          <w:bCs/>
+        </w:rPr>
+        <w:t>downtime</w:t>
+      </w:r>
+      <w:proofErr w:type="spellEnd"/>
+      <w:r>
+        <w:rPr>
+          <w:b/>
+          <w:bCs/>
+        </w:rPr>
+        <w:t>, quebrar queries/</w:t>
+      </w:r>
+      <w:proofErr w:type="spellStart"/>
+      <w:r>
+        <w:rPr>
+          <w:b/>
+          <w:bCs/>
+        </w:rPr>
+        <w:t>ETLs</w:t>
+      </w:r>
+      <w:proofErr w:type="spellEnd"/>
+      <w:r>
+        <w:rPr>
+          <w:b/>
+          <w:bCs/>
+        </w:rPr>
+        <w:t xml:space="preserve">, invalidar índices, exigir </w:t>
+      </w:r>
+      <w:proofErr w:type="spellStart"/>
+      <w:r>
+        <w:rPr>
+          <w:b/>
+          <w:bCs/>
+        </w:rPr>
+        <w:t>backfill</w:t>
+      </w:r>
+      <w:proofErr w:type="spellEnd"/>
+      <w:r>
+        <w:rPr>
+          <w:b/>
+          <w:bCs/>
+        </w:rPr>
+        <w:t xml:space="preserve">/migração e gerar incompatibilidade com aplicações. Em produção: versionamento de </w:t>
+      </w:r>
+      <w:proofErr w:type="spellStart"/>
+      <w:r>
+        <w:rPr>
+          <w:b/>
+          <w:bCs/>
+        </w:rPr>
+        <w:t>schema</w:t>
+      </w:r>
+      <w:proofErr w:type="spellEnd"/>
+      <w:r>
+        <w:rPr>
+          <w:b/>
+          <w:bCs/>
+        </w:rPr>
+        <w:t xml:space="preserve"> + migrações controladas.</w:t>
       </w:r>
     </w:p>
     <w:p>
@@ -3944,6 +5309,7 @@
         </w:rPr>
         <w:t xml:space="preserve">Por que uma FK normalmente </w:t>
       </w:r>
+      <w:proofErr w:type="spellStart"/>
       <w:proofErr w:type="gramStart"/>
       <w:r>
         <w:rPr>
@@ -3952,6 +5318,7 @@
         </w:rPr>
         <w:t>referencia</w:t>
       </w:r>
+      <w:proofErr w:type="spellEnd"/>
       <w:proofErr w:type="gramEnd"/>
       <w:r>
         <w:rPr>
@@ -4015,7 +5382,55 @@
           <w:b/>
           <w:bCs/>
         </w:rPr>
-        <w:t>Se FK estiver ativa, o insert falha com erro de integridade (violação de foreign key).</w:t>
+        <w:t xml:space="preserve">Se FK estiver ativa, o </w:t>
+      </w:r>
+      <w:proofErr w:type="spellStart"/>
+      <w:r>
+        <w:rPr>
+          <w:b/>
+          <w:bCs/>
+        </w:rPr>
+        <w:t>insert</w:t>
+      </w:r>
+      <w:proofErr w:type="spellEnd"/>
+      <w:r>
+        <w:rPr>
+          <w:b/>
+          <w:bCs/>
+        </w:rPr>
+        <w:t xml:space="preserve"> falha com erro de integridade (violação de </w:t>
+      </w:r>
+      <w:proofErr w:type="spellStart"/>
+      <w:r>
+        <w:rPr>
+          <w:b/>
+          <w:bCs/>
+        </w:rPr>
+        <w:t>foreign</w:t>
+      </w:r>
+      <w:proofErr w:type="spellEnd"/>
+      <w:r>
+        <w:rPr>
+          <w:b/>
+          <w:bCs/>
+        </w:rPr>
+        <w:t xml:space="preserve"> </w:t>
+      </w:r>
+      <w:proofErr w:type="spellStart"/>
+      <w:r>
+        <w:rPr>
+          <w:b/>
+          <w:bCs/>
+        </w:rPr>
+        <w:t>key</w:t>
+      </w:r>
+      <w:proofErr w:type="spellEnd"/>
+      <w:r>
+        <w:rPr>
+          <w:b/>
+          <w:bCs/>
+        </w:rPr>
+        <w:t>).</w:t>
       </w:r>
       <w:r>
         <w:rPr>
@@ -4023,7 +5438,23 @@
           <w:bCs/>
         </w:rPr>
         <w:br/>
-        <w:t>Se a FK não existir (ou estiver desabilitada), o banco aceita e você cria um dado órfão (inconsistente), quebrando relatórios e joins.</w:t>
+        <w:t xml:space="preserve">Se a FK não existir (ou estiver desabilitada), o banco aceita e você cria um dado órfão (inconsistente), quebrando relatórios e </w:t>
+      </w:r>
+      <w:proofErr w:type="spellStart"/>
+      <w:r>
+        <w:rPr>
+          <w:b/>
+          <w:bCs/>
+        </w:rPr>
+        <w:t>joins</w:t>
+      </w:r>
+      <w:proofErr w:type="spellEnd"/>
+      <w:r>
+        <w:rPr>
+          <w:b/>
+          <w:bCs/>
+        </w:rPr>
+        <w:t>.</w:t>
       </w:r>
     </w:p>
     <w:p>
@@ -4041,14 +5472,50 @@
           <w:i/>
           <w:iCs/>
         </w:rPr>
-        <w:t>Dica prática (SQLite):</w:t>
-      </w:r>
-      <w:r>
-        <w:rPr>
-          <w:b/>
-          <w:bCs/>
-        </w:rPr>
-        <w:t xml:space="preserve"> PRAGMA foreign_keys = ON;</w:t>
+        <w:t>Dica prática (</w:t>
+      </w:r>
+      <w:proofErr w:type="spellStart"/>
+      <w:r>
+        <w:rPr>
+          <w:b/>
+          <w:bCs/>
+          <w:i/>
+          <w:iCs/>
+        </w:rPr>
+        <w:t>SQLite</w:t>
+      </w:r>
+      <w:proofErr w:type="spellEnd"/>
+      <w:r>
+        <w:rPr>
+          <w:b/>
+          <w:bCs/>
+          <w:i/>
+          <w:iCs/>
+        </w:rPr>
+        <w:t>):</w:t>
+      </w:r>
+      <w:r>
+        <w:rPr>
+          <w:b/>
+          <w:bCs/>
+        </w:rPr>
+        <w:t xml:space="preserve"> PRAGMA </w:t>
+      </w:r>
+      <w:proofErr w:type="spellStart"/>
+      <w:r>
+        <w:rPr>
+          <w:b/>
+          <w:bCs/>
+        </w:rPr>
+        <w:t>foreign_keys</w:t>
+      </w:r>
+      <w:proofErr w:type="spellEnd"/>
+      <w:r>
+        <w:rPr>
+          <w:b/>
+          <w:bCs/>
+        </w:rPr>
+        <w:t xml:space="preserve"> = ON;</w:t>
       </w:r>
     </w:p>
     <w:p>
@@ -4197,7 +5664,7 @@
     <w:p>
       <w:r>
         <w:pict w14:anchorId="3534FAB7">
-          <v:rect id="_x0000_i1069" style="width:0;height:1.5pt" o:hralign="center" o:hrstd="t" o:hr="t" fillcolor="#a0a0a0" stroked="f"/>
+          <v:rect id="_x0000_i1039" style="width:0;height:1.5pt" o:hralign="center" o:hrstd="t" o:hr="t" fillcolor="#a0a0a0" stroked="f"/>
         </w:pict>
       </w:r>
     </w:p>
@@ -4208,12 +5675,21 @@
           <w:bCs/>
         </w:rPr>
       </w:pPr>
-      <w:r>
-        <w:rPr>
-          <w:b/>
-          <w:bCs/>
-        </w:rPr>
-        <w:t>Mini-desafios práticos (</w:t>
+      <w:proofErr w:type="spellStart"/>
+      <w:r>
+        <w:rPr>
+          <w:b/>
+          <w:bCs/>
+        </w:rPr>
+        <w:t>Mini-desafios</w:t>
+      </w:r>
+      <w:proofErr w:type="spellEnd"/>
+      <w:r>
+        <w:rPr>
+          <w:b/>
+          <w:bCs/>
+        </w:rPr>
+        <w:t xml:space="preserve"> práticos (</w:t>
       </w:r>
       <w:proofErr w:type="gramStart"/>
       <w:r>
@@ -4229,22 +5705,54 @@
           <w:b/>
           <w:bCs/>
         </w:rPr>
-        <w:t xml:space="preserve"> você fazer no SQLite)</w:t>
-      </w:r>
-    </w:p>
-    <w:p>
-      <w:pPr>
-        <w:rPr>
-          <w:b/>
-          <w:bCs/>
-        </w:rPr>
-      </w:pPr>
-      <w:r>
-        <w:rPr>
-          <w:b/>
-          <w:bCs/>
-        </w:rPr>
-        <w:t>Desafio 1 — Criar tabelaclientes (DDL)</w:t>
+        <w:t xml:space="preserve"> você fazer no </w:t>
+      </w:r>
+      <w:proofErr w:type="spellStart"/>
+      <w:r>
+        <w:rPr>
+          <w:b/>
+          <w:bCs/>
+        </w:rPr>
+        <w:t>SQLite</w:t>
+      </w:r>
+      <w:proofErr w:type="spellEnd"/>
+      <w:r>
+        <w:rPr>
+          <w:b/>
+          <w:bCs/>
+        </w:rPr>
+        <w:t>)</w:t>
+      </w:r>
+    </w:p>
+    <w:p>
+      <w:pPr>
+        <w:rPr>
+          <w:b/>
+          <w:bCs/>
+        </w:rPr>
+      </w:pPr>
+      <w:r>
+        <w:rPr>
+          <w:b/>
+          <w:bCs/>
+        </w:rPr>
+        <w:t xml:space="preserve">Desafio 1 — Criar </w:t>
+      </w:r>
+      <w:proofErr w:type="spellStart"/>
+      <w:r>
+        <w:rPr>
+          <w:b/>
+          <w:bCs/>
+        </w:rPr>
+        <w:t>tabelaclientes</w:t>
+      </w:r>
+      <w:proofErr w:type="spellEnd"/>
+      <w:r>
+        <w:rPr>
+          <w:b/>
+          <w:bCs/>
+        </w:rPr>
+        <w:t xml:space="preserve"> (DDL)</w:t>
       </w:r>
     </w:p>
     <w:p>
@@ -4267,8 +5775,13 @@
           <w:numId w:val="31"/>
         </w:numPr>
       </w:pPr>
-      <w:r>
-        <w:t>ID_Cliente INT PRIMARY KEY</w:t>
+      <w:proofErr w:type="spellStart"/>
+      <w:r>
+        <w:t>ID_Cliente</w:t>
+      </w:r>
+      <w:proofErr w:type="spellEnd"/>
+      <w:r>
+        <w:t xml:space="preserve"> INT PRIMARY KEY</w:t>
       </w:r>
     </w:p>
     <w:p>
@@ -4278,8 +5791,13 @@
           <w:numId w:val="31"/>
         </w:numPr>
       </w:pPr>
-      <w:r>
-        <w:t xml:space="preserve">Nome_Cliente </w:t>
+      <w:proofErr w:type="spellStart"/>
+      <w:r>
+        <w:t>Nome_Cliente</w:t>
+      </w:r>
+      <w:proofErr w:type="spellEnd"/>
+      <w:r>
+        <w:t xml:space="preserve"> </w:t>
       </w:r>
       <w:proofErr w:type="gramStart"/>
       <w:r>
@@ -4297,8 +5815,13 @@
           <w:numId w:val="31"/>
         </w:numPr>
       </w:pPr>
-      <w:r>
-        <w:t xml:space="preserve">Informacoes_de_Contato </w:t>
+      <w:proofErr w:type="spellStart"/>
+      <w:r>
+        <w:t>Informacoes_de_Contato</w:t>
+      </w:r>
+      <w:proofErr w:type="spellEnd"/>
+      <w:r>
+        <w:t xml:space="preserve"> </w:t>
       </w:r>
       <w:proofErr w:type="gramStart"/>
       <w:r>
@@ -4317,27 +5840,59 @@
         <w:t>👉</w:t>
       </w:r>
       <w:r>
-        <w:t xml:space="preserve"> depois: SELECT * FROM tabelaclientes;</w:t>
-      </w:r>
-    </w:p>
-    <w:p>
-      <w:pPr>
-        <w:rPr>
-          <w:b/>
-          <w:bCs/>
-        </w:rPr>
-      </w:pPr>
-      <w:r>
-        <w:rPr>
-          <w:b/>
-          <w:bCs/>
-        </w:rPr>
-        <w:t>Desafio 2 — Evolução do schema (ALTER)</w:t>
-      </w:r>
-    </w:p>
-    <w:p>
-      <w:r>
-        <w:t xml:space="preserve">Adicione Endereco_Cliente </w:t>
+        <w:t xml:space="preserve"> depois: SELECT * FROM </w:t>
+      </w:r>
+      <w:proofErr w:type="spellStart"/>
+      <w:r>
+        <w:t>tabelaclientes</w:t>
+      </w:r>
+      <w:proofErr w:type="spellEnd"/>
+      <w:r>
+        <w:t>;</w:t>
+      </w:r>
+    </w:p>
+    <w:p>
+      <w:pPr>
+        <w:rPr>
+          <w:b/>
+          <w:bCs/>
+        </w:rPr>
+      </w:pPr>
+      <w:r>
+        <w:rPr>
+          <w:b/>
+          <w:bCs/>
+        </w:rPr>
+        <w:t xml:space="preserve">Desafio 2 — Evolução do </w:t>
+      </w:r>
+      <w:proofErr w:type="spellStart"/>
+      <w:r>
+        <w:rPr>
+          <w:b/>
+          <w:bCs/>
+        </w:rPr>
+        <w:t>schema</w:t>
+      </w:r>
+      <w:proofErr w:type="spellEnd"/>
+      <w:r>
+        <w:rPr>
+          <w:b/>
+          <w:bCs/>
+        </w:rPr>
+        <w:t xml:space="preserve"> (ALTER)</w:t>
+      </w:r>
+    </w:p>
+    <w:p>
+      <w:r>
+        <w:t xml:space="preserve">Adicione </w:t>
+      </w:r>
+      <w:proofErr w:type="spellStart"/>
+      <w:r>
+        <w:t>Endereco_Cliente</w:t>
+      </w:r>
+      <w:proofErr w:type="spellEnd"/>
+      <w:r>
+        <w:t xml:space="preserve"> </w:t>
       </w:r>
       <w:proofErr w:type="gramStart"/>
       <w:r>
@@ -4365,7 +5920,23 @@
     </w:p>
     <w:p>
       <w:r>
-        <w:t>Crie tabelacategorias e tabelaprodutos com PK e FK como no curso.</w:t>
+        <w:t xml:space="preserve">Crie </w:t>
+      </w:r>
+      <w:proofErr w:type="spellStart"/>
+      <w:r>
+        <w:t>tabelacategorias</w:t>
+      </w:r>
+      <w:proofErr w:type="spellEnd"/>
+      <w:r>
+        <w:t xml:space="preserve"> e </w:t>
+      </w:r>
+      <w:proofErr w:type="spellStart"/>
+      <w:r>
+        <w:t>tabelaprodutos</w:t>
+      </w:r>
+      <w:proofErr w:type="spellEnd"/>
+      <w:r>
+        <w:t xml:space="preserve"> com PK e FK como no curso.</w:t>
       </w:r>
     </w:p>
     <w:p>
@@ -4381,11 +5952,27 @@
       </w:r>
       <w:r>
         <w:br/>
-        <w:t>Se o SQLite não bloquear por padrão (dependendo da configuração), habilite:</w:t>
+        <w:t xml:space="preserve">Se o </w:t>
+      </w:r>
+      <w:proofErr w:type="spellStart"/>
+      <w:r>
+        <w:t>SQLite</w:t>
+      </w:r>
+      <w:proofErr w:type="spellEnd"/>
+      <w:r>
+        <w:t xml:space="preserve"> não bloquear por padrão (dependendo da configuração), habilite:</w:t>
       </w:r>
       <w:r>
         <w:br/>
-        <w:t>PRAGMA foreign_keys = ON;</w:t>
+        <w:t xml:space="preserve">PRAGMA </w:t>
+      </w:r>
+      <w:proofErr w:type="spellStart"/>
+      <w:r>
+        <w:t>foreign_keys</w:t>
+      </w:r>
+      <w:proofErr w:type="spellEnd"/>
+      <w:r>
+        <w:t xml:space="preserve"> = ON;</w:t>
       </w:r>
       <w:r>
         <w:br/>
@@ -4395,7 +5982,7 @@
     <w:p>
       <w:r>
         <w:pict w14:anchorId="4C8302F7">
-          <v:rect id="_x0000_i1070" style="width:0;height:1.5pt" o:hralign="center" o:hrstd="t" o:hr="t" fillcolor="#a0a0a0" stroked="f"/>
+          <v:rect id="_x0000_i1040" style="width:0;height:1.5pt" o:hralign="center" o:hrstd="t" o:hr="t" fillcolor="#a0a0a0" stroked="f"/>
         </w:pict>
       </w:r>
     </w:p>
@@ -4426,13 +6013,29 @@
     </w:p>
     <w:p>
       <w:r>
-        <w:t xml:space="preserve">ADD COLUMN fk_fornecedor INTEGER </w:t>
+        <w:t xml:space="preserve">ADD COLUMN </w:t>
+      </w:r>
+      <w:proofErr w:type="spellStart"/>
+      <w:r>
+        <w:t>fk_fornecedor</w:t>
+      </w:r>
+      <w:proofErr w:type="spellEnd"/>
+      <w:r>
+        <w:t xml:space="preserve"> INTEGER </w:t>
       </w:r>
     </w:p>
     <w:p>
       <w:r>
         <w:lastRenderedPageBreak/>
-        <w:t>REFERENCES tabelafornecedores(id);</w:t>
+        <w:t xml:space="preserve">REFERENCES </w:t>
+      </w:r>
+      <w:proofErr w:type="spellStart"/>
+      <w:r>
+        <w:t>tabelafornecedores</w:t>
+      </w:r>
+      <w:proofErr w:type="spellEnd"/>
+      <w:r>
+        <w:t>(id);</w:t>
       </w:r>
     </w:p>
     <w:p>
@@ -4467,7 +6070,15 @@
         <w:t>uma coluna nova</w:t>
       </w:r>
       <w:r>
-        <w:t xml:space="preserve"> (fk_fornecedor) em vez de transformar a coluna fornecedor existente em FK.</w:t>
+        <w:t xml:space="preserve"> (</w:t>
+      </w:r>
+      <w:proofErr w:type="spellStart"/>
+      <w:r>
+        <w:t>fk_fornecedor</w:t>
+      </w:r>
+      <w:proofErr w:type="spellEnd"/>
+      <w:r>
+        <w:t>) em vez de transformar a coluna fornecedor existente em FK.</w:t>
       </w:r>
     </w:p>
     <w:p>
@@ -4491,19 +6102,33 @@
         <w:rPr>
           <w:lang w:val="en-US"/>
         </w:rPr>
-        <w:t>CREATE TABLE produtos (</w:t>
-      </w:r>
-    </w:p>
-    <w:p>
-      <w:pPr>
+        <w:t xml:space="preserve">CREATE TABLE </w:t>
+      </w:r>
+      <w:proofErr w:type="spellStart"/>
+      <w:r>
         <w:rPr>
           <w:lang w:val="en-US"/>
         </w:rPr>
-      </w:pPr>
+        <w:t>produtos</w:t>
+      </w:r>
+      <w:proofErr w:type="spellEnd"/>
       <w:r>
         <w:rPr>
           <w:lang w:val="en-US"/>
         </w:rPr>
+        <w:t xml:space="preserve"> (</w:t>
+      </w:r>
+    </w:p>
+    <w:p>
+      <w:pPr>
+        <w:rPr>
+          <w:lang w:val="en-US"/>
+        </w:rPr>
+      </w:pPr>
+      <w:r>
+        <w:rPr>
+          <w:lang w:val="en-US"/>
+        </w:rPr>
         <w:t xml:space="preserve">  id INT PRIMARY KEY,</w:t>
       </w:r>
     </w:p>
@@ -4528,7 +6153,15 @@
     </w:p>
     <w:p>
       <w:r>
-        <w:t xml:space="preserve">  descricao TEXT,</w:t>
+        <w:t xml:space="preserve">  </w:t>
+      </w:r>
+      <w:proofErr w:type="spellStart"/>
+      <w:r>
+        <w:t>descricao</w:t>
+      </w:r>
+      <w:proofErr w:type="spellEnd"/>
+      <w:r>
+        <w:t xml:space="preserve"> TEXT,</w:t>
       </w:r>
     </w:p>
     <w:p>
@@ -4538,7 +6171,15 @@
     </w:p>
     <w:p>
       <w:r>
-        <w:t xml:space="preserve">  preco </w:t>
+        <w:t xml:space="preserve">  </w:t>
+      </w:r>
+      <w:proofErr w:type="spellStart"/>
+      <w:r>
+        <w:t>preco</w:t>
+      </w:r>
+      <w:proofErr w:type="spellEnd"/>
+      <w:r>
+        <w:t xml:space="preserve"> </w:t>
       </w:r>
       <w:proofErr w:type="gramStart"/>
       <w:r>
@@ -4569,7 +6210,15 @@
     </w:p>
     <w:p>
       <w:r>
-        <w:t xml:space="preserve">  data_inclusao DATE,</w:t>
+        <w:t xml:space="preserve">  </w:t>
+      </w:r>
+      <w:proofErr w:type="spellStart"/>
+      <w:r>
+        <w:t>data_inclusao</w:t>
+      </w:r>
+      <w:proofErr w:type="spellEnd"/>
+      <w:r>
+        <w:t xml:space="preserve"> DATE,</w:t>
       </w:r>
     </w:p>
     <w:p>
@@ -4601,7 +6250,23 @@
       </w:r>
       <w:proofErr w:type="gramEnd"/>
       <w:r>
-        <w:t xml:space="preserve"> SQLite, alterar para adicionar constraint de FK numa coluna já existente é limitado. Em muitos casos, o caminho correto é:</w:t>
+        <w:t xml:space="preserve"> </w:t>
+      </w:r>
+      <w:proofErr w:type="spellStart"/>
+      <w:r>
+        <w:t>SQLite</w:t>
+      </w:r>
+      <w:proofErr w:type="spellEnd"/>
+      <w:r>
+        <w:t xml:space="preserve">, alterar para adicionar </w:t>
+      </w:r>
+      <w:proofErr w:type="spellStart"/>
+      <w:r>
+        <w:t>constraint</w:t>
+      </w:r>
+      <w:proofErr w:type="spellEnd"/>
+      <w:r>
+        <w:t xml:space="preserve"> de FK numa coluna já existente é limitado. Em muitos casos, o caminho correto é:</w:t>
       </w:r>
     </w:p>
     <w:p>
@@ -4658,13 +6323,21 @@
       </w:r>
       <w:proofErr w:type="gramEnd"/>
       <w:r>
-        <w:t xml:space="preserve"> adicionar constraint de FK via ALTER TABLE com ADD CONSTRAINT ... FOREIGN KEY ....)</w:t>
+        <w:t xml:space="preserve"> adicionar </w:t>
+      </w:r>
+      <w:proofErr w:type="spellStart"/>
+      <w:r>
+        <w:t>constraint</w:t>
+      </w:r>
+      <w:proofErr w:type="spellEnd"/>
+      <w:r>
+        <w:t xml:space="preserve"> de FK via ALTER TABLE com ADD CONSTRAINT ... FOREIGN KEY ....)</w:t>
       </w:r>
     </w:p>
     <w:p>
       <w:r>
         <w:pict w14:anchorId="59159851">
-          <v:rect id="_x0000_i1071" style="width:0;height:1.5pt" o:hralign="center" o:hrstd="t" o:hr="t" fillcolor="#a0a0a0" stroked="f"/>
+          <v:rect id="_x0000_i1041" style="width:0;height:1.5pt" o:hralign="center" o:hrstd="t" o:hr="t" fillcolor="#a0a0a0" stroked="f"/>
         </w:pict>
       </w:r>
     </w:p>
@@ -4700,11 +6373,27 @@
         <w:t>modelagem relacional</w:t>
       </w:r>
       <w:r>
-        <w:t xml:space="preserve">, integridade de dados e rastreabilidade. Sem PK/FK, você cria duplicidade, perde consistência e quebra relatórios/feature engineering. Amanhã, quando for montar dimensões e fatos </w:t>
+        <w:t xml:space="preserve">, integridade de dados e rastreabilidade. Sem PK/FK, você cria duplicidade, perde consistência e quebra relatórios/feature </w:t>
+      </w:r>
+      <w:proofErr w:type="spellStart"/>
+      <w:r>
+        <w:t>engineering</w:t>
+      </w:r>
+      <w:proofErr w:type="spellEnd"/>
+      <w:r>
+        <w:t xml:space="preserve">. Amanhã, quando for montar dimensões e fatos </w:t>
       </w:r>
       <w:r>
         <w:lastRenderedPageBreak/>
-        <w:t>(Data Warehouse) ou mesmo Silver/Gold no lakehouse, essa lógica de chaves e relacionamentos vira “musculatura” de pipeline.</w:t>
+        <w:t xml:space="preserve">(Data Warehouse) ou mesmo Silver/Gold no </w:t>
+      </w:r>
+      <w:proofErr w:type="spellStart"/>
+      <w:r>
+        <w:t>lakehouse</w:t>
+      </w:r>
+      <w:proofErr w:type="spellEnd"/>
+      <w:r>
+        <w:t>, essa lógica de chaves e relacionamentos vira “musculatura” de pipeline.</w:t>
       </w:r>
     </w:p>
     <w:p>
@@ -4752,7 +6441,15 @@
         <w:t>NÃO É FRAUDE</w:t>
       </w:r>
       <w:r>
-        <w:t xml:space="preserve">. A grande vantagem é a interpretabilidade: dá </w:t>
+        <w:t xml:space="preserve">. A grande vantagem é a </w:t>
+      </w:r>
+      <w:proofErr w:type="spellStart"/>
+      <w:r>
+        <w:t>interpretabilidade</w:t>
+      </w:r>
+      <w:proofErr w:type="spellEnd"/>
+      <w:r>
+        <w:t xml:space="preserve">: dá </w:t>
       </w:r>
       <w:proofErr w:type="gramStart"/>
       <w:r>
@@ -4766,7 +6463,7 @@
     <w:p>
       <w:r>
         <w:pict w14:anchorId="6C51075E">
-          <v:rect id="_x0000_i1107" style="width:0;height:1.5pt" o:hralign="center" o:hrstd="t" o:hr="t" fillcolor="#a0a0a0" stroked="f"/>
+          <v:rect id="_x0000_i1042" style="width:0;height:1.5pt" o:hralign="center" o:hrstd="t" o:hr="t" fillcolor="#a0a0a0" stroked="f"/>
         </w:pict>
       </w:r>
     </w:p>
@@ -4817,7 +6514,15 @@
         <w:t>CART</w:t>
       </w:r>
       <w:r>
-        <w:t xml:space="preserve"> escolhe o melhor atributo (e o melhor corte/threshold, no caso de valores numéricos) para ser o </w:t>
+        <w:t xml:space="preserve"> escolhe o melhor atributo (e o melhor corte/</w:t>
+      </w:r>
+      <w:proofErr w:type="spellStart"/>
+      <w:r>
+        <w:t>threshold</w:t>
+      </w:r>
+      <w:proofErr w:type="spellEnd"/>
+      <w:r>
+        <w:t xml:space="preserve">, no caso de valores numéricos) para ser o </w:t>
       </w:r>
       <w:r>
         <w:rPr>
@@ -4883,7 +6588,7 @@
     <w:p>
       <w:r>
         <w:pict w14:anchorId="7B948B3E">
-          <v:rect id="_x0000_i1108" style="width:0;height:1.5pt" o:hralign="center" o:hrstd="t" o:hr="t" fillcolor="#a0a0a0" stroked="f"/>
+          <v:rect id="_x0000_i1043" style="width:0;height:1.5pt" o:hralign="center" o:hrstd="t" o:hr="t" fillcolor="#a0a0a0" stroked="f"/>
         </w:pict>
       </w:r>
     </w:p>
@@ -4984,6 +6689,7 @@
       <w:r>
         <w:t xml:space="preserve">O que é um </w:t>
       </w:r>
+      <w:proofErr w:type="spellStart"/>
       <w:r>
         <w:rPr>
           <w:b/>
@@ -4991,6 +6697,7 @@
         </w:rPr>
         <w:t>threshold</w:t>
       </w:r>
+      <w:proofErr w:type="spellEnd"/>
       <w:r>
         <w:t xml:space="preserve"> no atributo “valor”? Por que ele importa?</w:t>
       </w:r>
@@ -5005,6 +6712,7 @@
       <w:r>
         <w:t xml:space="preserve">O que é </w:t>
       </w:r>
+      <w:proofErr w:type="spellStart"/>
       <w:r>
         <w:rPr>
           <w:b/>
@@ -5012,6 +6720,7 @@
         </w:rPr>
         <w:t>Gtree</w:t>
       </w:r>
+      <w:proofErr w:type="spellEnd"/>
       <w:r>
         <w:t xml:space="preserve"> e por que ele é uma média ponderada?</w:t>
       </w:r>
@@ -5053,13 +6762,21 @@
         </w:numPr>
       </w:pPr>
       <w:r>
-        <w:t>O que é overfitting em árvores e como limitar isso na prática? (dê 2 formas)</w:t>
+        <w:t xml:space="preserve">O que é </w:t>
+      </w:r>
+      <w:proofErr w:type="spellStart"/>
+      <w:r>
+        <w:t>overfitting</w:t>
+      </w:r>
+      <w:proofErr w:type="spellEnd"/>
+      <w:r>
+        <w:t xml:space="preserve"> em árvores e como limitar isso na prática? (dê 2 formas)</w:t>
       </w:r>
     </w:p>
     <w:p>
       <w:r>
         <w:pict w14:anchorId="0CAED186">
-          <v:rect id="_x0000_i1109" style="width:0;height:1.5pt" o:hralign="center" o:hrstd="t" o:hr="t" fillcolor="#a0a0a0" stroked="f"/>
+          <v:rect id="_x0000_i1044" style="width:0;height:1.5pt" o:hralign="center" o:hrstd="t" o:hr="t" fillcolor="#a0a0a0" stroked="f"/>
         </w:pict>
       </w:r>
     </w:p>
@@ -5070,13 +6787,22 @@
           <w:bCs/>
         </w:rPr>
       </w:pPr>
+      <w:proofErr w:type="spellStart"/>
       <w:r>
         <w:rPr>
           <w:b/>
           <w:bCs/>
         </w:rPr>
         <w:lastRenderedPageBreak/>
-        <w:t>Mini-desafios práticos (</w:t>
+        <w:t>Mini-desafios</w:t>
+      </w:r>
+      <w:proofErr w:type="spellEnd"/>
+      <w:r>
+        <w:rPr>
+          <w:b/>
+          <w:bCs/>
+        </w:rPr>
+        <w:t xml:space="preserve"> práticos (</w:t>
       </w:r>
       <w:proofErr w:type="gramStart"/>
       <w:r>
@@ -5206,11 +6932,19 @@
           <w:lang w:val="en-US"/>
         </w:rPr>
       </w:pPr>
+      <w:proofErr w:type="spellStart"/>
       <w:r>
         <w:rPr>
           <w:lang w:val="en-US"/>
         </w:rPr>
-        <w:t>Calcule Gini = p1(1-p1) + p2(1-p2)</w:t>
+        <w:t>Calcule</w:t>
+      </w:r>
+      <w:proofErr w:type="spellEnd"/>
+      <w:r>
+        <w:rPr>
+          <w:lang w:val="en-US"/>
+        </w:rPr>
+        <w:t xml:space="preserve"> Gini = p1(1-p1) + p2(1-p2)</w:t>
       </w:r>
     </w:p>
     <w:p>
@@ -5230,7 +6964,23 @@
           <w:b/>
           <w:bCs/>
         </w:rPr>
-        <w:t>Desafio 3 — Por que o “Gtree” é ponderado?</w:t>
+        <w:t>Desafio 3 — Por que o “</w:t>
+      </w:r>
+      <w:proofErr w:type="spellStart"/>
+      <w:r>
+        <w:rPr>
+          <w:b/>
+          <w:bCs/>
+        </w:rPr>
+        <w:t>Gtree</w:t>
+      </w:r>
+      <w:proofErr w:type="spellEnd"/>
+      <w:r>
+        <w:rPr>
+          <w:b/>
+          <w:bCs/>
+        </w:rPr>
+        <w:t>” é ponderado?</w:t>
       </w:r>
     </w:p>
     <w:p>
@@ -5277,7 +7027,7 @@
     <w:p>
       <w:r>
         <w:pict w14:anchorId="29A8A8DE">
-          <v:rect id="_x0000_i1110" style="width:0;height:1.5pt" o:hralign="center" o:hrstd="t" o:hr="t" fillcolor="#a0a0a0" stroked="f"/>
+          <v:rect id="_x0000_i1045" style="width:0;height:1.5pt" o:hralign="center" o:hrstd="t" o:hr="t" fillcolor="#a0a0a0" stroked="f"/>
         </w:pict>
       </w:r>
     </w:p>
@@ -5321,6 +7071,7 @@
           <w:numId w:val="35"/>
         </w:numPr>
       </w:pPr>
+      <w:proofErr w:type="spellStart"/>
       <w:r>
         <w:rPr>
           <w:b/>
@@ -5328,6 +7079,7 @@
         </w:rPr>
         <w:t>Gtree</w:t>
       </w:r>
+      <w:proofErr w:type="spellEnd"/>
       <w:r>
         <w:t xml:space="preserve"> = soma do Gini de cada lado * peso do lado (n/total).</w:t>
       </w:r>
@@ -5347,7 +7099,15 @@
         <w:t>Escolher nó raiz</w:t>
       </w:r>
       <w:r>
-        <w:t>: pega o split com menor impureza (ex.: valor com Gtree 0.30 melhor que país com 0.46).</w:t>
+        <w:t xml:space="preserve">: pega o split com menor impureza (ex.: valor com </w:t>
+      </w:r>
+      <w:proofErr w:type="spellStart"/>
+      <w:r>
+        <w:t>Gtree</w:t>
+      </w:r>
+      <w:proofErr w:type="spellEnd"/>
+      <w:r>
+        <w:t xml:space="preserve"> 0.30 melhor que país com 0.46).</w:t>
       </w:r>
     </w:p>
     <w:p>
@@ -5365,7 +7125,15 @@
         <w:t>Parar a árvore</w:t>
       </w:r>
       <w:r>
-        <w:t>: critério de profundidade (max_depth), melhora mínima, ou quando o nó já está puro.</w:t>
+        <w:t>: critério de profundidade (</w:t>
+      </w:r>
+      <w:proofErr w:type="spellStart"/>
+      <w:r>
+        <w:t>max_depth</w:t>
+      </w:r>
+      <w:proofErr w:type="spellEnd"/>
+      <w:r>
+        <w:t>), melhora mínima, ou quando o nó já está puro.</w:t>
       </w:r>
     </w:p>
     <w:p>
@@ -5412,7 +7180,7 @@
     <w:p>
       <w:r>
         <w:pict w14:anchorId="4663266A">
-          <v:rect id="_x0000_i1111" style="width:0;height:1.5pt" o:hralign="center" o:hrstd="t" o:hr="t" fillcolor="#a0a0a0" stroked="f"/>
+          <v:rect id="_x0000_i1046" style="width:0;height:1.5pt" o:hralign="center" o:hrstd="t" o:hr="t" fillcolor="#a0a0a0" stroked="f"/>
         </w:pict>
       </w:r>
     </w:p>
@@ -10591,6 +12359,7 @@
   <w:style w:type="character" w:default="1" w:styleId="Fontepargpadro">
     <w:name w:val="Default Paragraph Font"/>
     <w:uiPriority w:val="1"/>
+    <w:semiHidden/>
     <w:unhideWhenUsed/>
   </w:style>
   <w:style w:type="table" w:default="1" w:styleId="Tabelanormal">

</xml_diff>

<commit_message>
feat: continuando os exercicios e aprendizados do curso - Python para dados
</commit_message>
<xml_diff>
--- a/data_engineering/revisao_semanal/revisao_semanal.docx
+++ b/data_engineering/revisao_semanal/revisao_semanal.docx
@@ -96,15 +96,7 @@
         <w:t>Operadores relacionais</w:t>
       </w:r>
       <w:r>
-        <w:t>: &gt; &lt; &gt;= &lt;= =</w:t>
-      </w:r>
-      <w:proofErr w:type="gramStart"/>
-      <w:r>
-        <w:t>= !</w:t>
-      </w:r>
-      <w:proofErr w:type="gramEnd"/>
-      <w:r>
-        <w:t>= para construir condições.</w:t>
+        <w:t>: &gt; &lt; &gt;= &lt;= == != para construir condições.</w:t>
       </w:r>
     </w:p>
     <w:p>
@@ -122,15 +114,7 @@
         <w:t>Cadeia de condições</w:t>
       </w:r>
       <w:r>
-        <w:t xml:space="preserve">: </w:t>
-      </w:r>
-      <w:proofErr w:type="gramStart"/>
-      <w:r>
-        <w:t>por que</w:t>
-      </w:r>
-      <w:proofErr w:type="gramEnd"/>
-      <w:r>
-        <w:t xml:space="preserve"> vários </w:t>
+        <w:t xml:space="preserve">: por que vários </w:t>
       </w:r>
       <w:proofErr w:type="spellStart"/>
       <w:r>
@@ -451,15 +435,7 @@
       </w:r>
       <w:proofErr w:type="spellEnd"/>
       <w:r>
-        <w:t xml:space="preserve"> 6 &gt; </w:t>
-      </w:r>
-      <w:proofErr w:type="gramStart"/>
-      <w:r>
-        <w:t>media</w:t>
-      </w:r>
-      <w:proofErr w:type="gramEnd"/>
-      <w:r>
-        <w:t xml:space="preserve"> &gt;= 4 funciona? O que o Python está avaliando ali?</w:t>
+        <w:t xml:space="preserve"> 6 &gt; media &gt;= 4 funciona? O que o Python está avaliando ali?</w:t>
       </w:r>
     </w:p>
     <w:p>
@@ -470,15 +446,7 @@
         <w:t xml:space="preserve">R: </w:t>
       </w:r>
       <w:r>
-        <w:t xml:space="preserve">O Python avalia expressões encadeadas como </w:t>
-      </w:r>
-      <w:proofErr w:type="gramStart"/>
-      <w:r>
-        <w:t>media</w:t>
-      </w:r>
-      <w:proofErr w:type="gramEnd"/>
-      <w:r>
-        <w:t xml:space="preserve"> &gt;= 4 </w:t>
+        <w:t xml:space="preserve">O Python avalia expressões encadeadas como media &gt;= 4 </w:t>
       </w:r>
       <w:proofErr w:type="spellStart"/>
       <w:r>
@@ -486,15 +454,7 @@
       </w:r>
       <w:proofErr w:type="spellEnd"/>
       <w:r>
-        <w:t xml:space="preserve"> </w:t>
-      </w:r>
-      <w:proofErr w:type="gramStart"/>
-      <w:r>
-        <w:t>media</w:t>
-      </w:r>
-      <w:proofErr w:type="gramEnd"/>
-      <w:r>
-        <w:t xml:space="preserve"> &lt; 6, sem repetir a variável. É apenas sintaxe mais legível.</w:t>
+        <w:t xml:space="preserve"> media &lt; 6, sem repetir a variável. É apenas sintaxe mais legível.</w:t>
       </w:r>
     </w:p>
     <w:p>
@@ -656,23 +616,7 @@
           <w:b/>
           <w:bCs/>
         </w:rPr>
-        <w:t xml:space="preserve"> prático de Segunda (</w:t>
-      </w:r>
-      <w:proofErr w:type="gramStart"/>
-      <w:r>
-        <w:rPr>
-          <w:b/>
-          <w:bCs/>
-        </w:rPr>
-        <w:t>pra</w:t>
-      </w:r>
-      <w:proofErr w:type="gramEnd"/>
-      <w:r>
-        <w:rPr>
-          <w:b/>
-          <w:bCs/>
-        </w:rPr>
-        <w:t xml:space="preserve"> fazer no VS </w:t>
+        <w:t xml:space="preserve"> prático de Segunda (pra fazer no VS </w:t>
       </w:r>
       <w:proofErr w:type="spellStart"/>
       <w:r>
@@ -825,7 +769,6 @@
         <w:t xml:space="preserve">, operadores relacionais, </w:t>
       </w:r>
       <w:proofErr w:type="spellStart"/>
-      <w:proofErr w:type="gramStart"/>
       <w:r>
         <w:t>and</w:t>
       </w:r>
@@ -839,11 +782,7 @@
       </w:r>
       <w:proofErr w:type="spellEnd"/>
       <w:r>
-        <w:t>, e validação</w:t>
-      </w:r>
-      <w:proofErr w:type="gramEnd"/>
-      <w:r>
-        <w:t>.</w:t>
+        <w:t>, e validação.</w:t>
       </w:r>
     </w:p>
     <w:p>
@@ -880,23 +819,7 @@
           <w:b/>
           <w:bCs/>
         </w:rPr>
-        <w:t>“2 frases de entrevista” (</w:t>
-      </w:r>
-      <w:proofErr w:type="gramStart"/>
-      <w:r>
-        <w:rPr>
-          <w:b/>
-          <w:bCs/>
-        </w:rPr>
-        <w:t>pra</w:t>
-      </w:r>
-      <w:proofErr w:type="gramEnd"/>
-      <w:r>
-        <w:rPr>
-          <w:b/>
-          <w:bCs/>
-        </w:rPr>
-        <w:t xml:space="preserve"> fechar o Ritual)</w:t>
+        <w:t>“2 frases de entrevista” (pra fechar o Ritual)</w:t>
       </w:r>
     </w:p>
     <w:p>
@@ -1042,15 +965,7 @@
       </w:r>
       <w:proofErr w:type="spellEnd"/>
       <w:r>
-        <w:t xml:space="preserve">) e </w:t>
-      </w:r>
-      <w:proofErr w:type="gramStart"/>
-      <w:r>
-        <w:t>por que</w:t>
-      </w:r>
-      <w:proofErr w:type="gramEnd"/>
-      <w:r>
-        <w:t xml:space="preserve"> é usada em </w:t>
+        <w:t xml:space="preserve">) e por que é usada em </w:t>
       </w:r>
       <w:r>
         <w:rPr>
@@ -1081,15 +996,7 @@
         <w:t>SGBD</w:t>
       </w:r>
       <w:r>
-        <w:t xml:space="preserve"> e </w:t>
-      </w:r>
-      <w:proofErr w:type="gramStart"/>
-      <w:r>
-        <w:t>por que</w:t>
-      </w:r>
-      <w:proofErr w:type="gramEnd"/>
-      <w:r>
-        <w:t xml:space="preserve"> escolheram </w:t>
+        <w:t xml:space="preserve"> e por que escolheram </w:t>
       </w:r>
       <w:proofErr w:type="spellStart"/>
       <w:r>
@@ -1194,15 +1101,7 @@
       </w:r>
       <w:proofErr w:type="spellEnd"/>
       <w:r>
-        <w:t xml:space="preserve"> </w:t>
-      </w:r>
-      <w:proofErr w:type="gramStart"/>
-      <w:r>
-        <w:t>pra</w:t>
-      </w:r>
-      <w:proofErr w:type="gramEnd"/>
-      <w:r>
-        <w:t xml:space="preserve"> primeira linha virar cabeçalho.</w:t>
+        <w:t xml:space="preserve"> pra primeira linha virar cabeçalho.</w:t>
       </w:r>
     </w:p>
     <w:p>
@@ -1336,15 +1235,7 @@
         <w:t>SQL</w:t>
       </w:r>
       <w:r>
-        <w:t xml:space="preserve"> é especialmente boa </w:t>
-      </w:r>
-      <w:proofErr w:type="gramStart"/>
-      <w:r>
-        <w:t>pra</w:t>
-      </w:r>
-      <w:proofErr w:type="gramEnd"/>
-      <w:r>
-        <w:t xml:space="preserve"> </w:t>
+        <w:t xml:space="preserve"> é especialmente boa pra </w:t>
       </w:r>
       <w:r>
         <w:rPr>
@@ -1416,15 +1307,7 @@
         </w:numPr>
       </w:pPr>
       <w:r>
-        <w:t xml:space="preserve">Por que </w:t>
-      </w:r>
-      <w:proofErr w:type="gramStart"/>
-      <w:r>
-        <w:t>o ;</w:t>
-      </w:r>
-      <w:proofErr w:type="gramEnd"/>
-      <w:r>
-        <w:t xml:space="preserve"> é recomendado no fim das queries? Quando ele vira obrigatório?</w:t>
+        <w:t>Por que o ; é recomendado no fim das queries? Quando ele vira obrigatório?</w:t>
       </w:r>
     </w:p>
     <w:p>
@@ -1434,13 +1317,8 @@
       <w:r>
         <w:t xml:space="preserve">R: </w:t>
       </w:r>
-      <w:proofErr w:type="gramStart"/>
-      <w:r>
-        <w:t>O ;</w:t>
-      </w:r>
-      <w:proofErr w:type="gramEnd"/>
-      <w:r>
-        <w:t xml:space="preserve"> delimita comandos SQL. Ele se torna obrigatório quando executamos múltiplas queries no mesmo script ou ambiente.</w:t>
+      <w:r>
+        <w:t>O ; delimita comandos SQL. Ele se torna obrigatório quando executamos múltiplas queries no mesmo script ou ambiente.</w:t>
       </w:r>
     </w:p>
     <w:p>
@@ -1501,12 +1379,10 @@
         <w:t xml:space="preserve">R: O primeiro SELECT *, está retornando a tabela inteira de pedidos, enquanto o segundo SELECT coluna está visualizando apenas os dados da coluna filtrada, podendo ser mais rápido para entendimento do </w:t>
       </w:r>
       <w:proofErr w:type="spellStart"/>
-      <w:proofErr w:type="gramStart"/>
       <w:r>
         <w:t>negocio</w:t>
       </w:r>
       <w:proofErr w:type="spellEnd"/>
-      <w:proofErr w:type="gramEnd"/>
       <w:r>
         <w:t xml:space="preserve"> por exemplo.</w:t>
       </w:r>
@@ -1885,15 +1761,7 @@
         <w:t>status únicos</w:t>
       </w:r>
       <w:r>
-        <w:t xml:space="preserve"> de pedidos (</w:t>
-      </w:r>
-      <w:proofErr w:type="gramStart"/>
-      <w:r>
-        <w:t>pra</w:t>
-      </w:r>
-      <w:proofErr w:type="gramEnd"/>
-      <w:r>
-        <w:t xml:space="preserve"> entender o domínio do campo)</w:t>
+        <w:t xml:space="preserve"> de pedidos (pra entender o domínio do campo)</w:t>
       </w:r>
     </w:p>
     <w:p>
@@ -1922,7 +1790,6 @@
         <w:t xml:space="preserve">FROM </w:t>
       </w:r>
       <w:proofErr w:type="spellStart"/>
-      <w:proofErr w:type="gramStart"/>
       <w:r>
         <w:rPr>
           <w:lang w:val="en-US"/>
@@ -1936,7 +1803,6 @@
         </w:rPr>
         <w:t>;</w:t>
       </w:r>
-      <w:proofErr w:type="gramEnd"/>
     </w:p>
     <w:p>
       <w:pPr>
@@ -2019,23 +1885,7 @@
           <w:b/>
           <w:bCs/>
         </w:rPr>
-        <w:t>“2 frases de entrevista” (</w:t>
-      </w:r>
-      <w:proofErr w:type="gramStart"/>
-      <w:r>
-        <w:rPr>
-          <w:b/>
-          <w:bCs/>
-        </w:rPr>
-        <w:t>pra</w:t>
-      </w:r>
-      <w:proofErr w:type="gramEnd"/>
-      <w:r>
-        <w:rPr>
-          <w:b/>
-          <w:bCs/>
-        </w:rPr>
-        <w:t xml:space="preserve"> fechar o Ritual)</w:t>
+        <w:t>“2 frases de entrevista” (pra fechar o Ritual)</w:t>
       </w:r>
     </w:p>
     <w:p>
@@ -2157,15 +2007,7 @@
       </w:r>
       <w:proofErr w:type="spellEnd"/>
       <w:r>
-        <w:t xml:space="preserve"> (dá </w:t>
-      </w:r>
-      <w:proofErr w:type="gramStart"/>
-      <w:r>
-        <w:t>pra</w:t>
-      </w:r>
-      <w:proofErr w:type="gramEnd"/>
-      <w:r>
-        <w:t xml:space="preserve"> entender o caminho da decisão).</w:t>
+        <w:t xml:space="preserve"> (dá pra entender o caminho da decisão).</w:t>
       </w:r>
     </w:p>
     <w:p>
@@ -2440,15 +2282,7 @@
         </w:numPr>
       </w:pPr>
       <w:r>
-        <w:t xml:space="preserve">Critérios </w:t>
-      </w:r>
-      <w:proofErr w:type="gramStart"/>
-      <w:r>
-        <w:t>pra</w:t>
-      </w:r>
-      <w:proofErr w:type="gramEnd"/>
-      <w:r>
-        <w:t xml:space="preserve"> </w:t>
+        <w:t xml:space="preserve">Critérios pra </w:t>
       </w:r>
       <w:r>
         <w:rPr>
@@ -2688,12 +2522,10 @@
         <w:t xml:space="preserve">R: Após fazer o </w:t>
       </w:r>
       <w:proofErr w:type="spellStart"/>
-      <w:proofErr w:type="gramStart"/>
       <w:r>
         <w:t>calculo</w:t>
       </w:r>
       <w:proofErr w:type="spellEnd"/>
-      <w:proofErr w:type="gramEnd"/>
       <w:r>
         <w:t xml:space="preserve"> Gini, sabemos se o resultado do nó for mais próximo de 0 significa mais puro o nó vai ser, quanto mais distante de 0 significa a impureza dele, </w:t>
       </w:r>
@@ -2716,15 +2548,7 @@
         <w:t>Gini</w:t>
       </w:r>
       <w:r>
-        <w:t xml:space="preserve"> de uma árvore cai de 0,46 </w:t>
-      </w:r>
-      <w:proofErr w:type="gramStart"/>
-      <w:r>
-        <w:t>pra</w:t>
-      </w:r>
-      <w:proofErr w:type="gramEnd"/>
-      <w:r>
-        <w:t xml:space="preserve"> 0,30, o que isso quer dizer na prática?</w:t>
+        <w:t xml:space="preserve"> de uma árvore cai de 0,46 pra 0,30, o que isso quer dizer na prática?</w:t>
       </w:r>
     </w:p>
     <w:p>
@@ -2846,15 +2670,7 @@
         <w:t>Gini</w:t>
       </w:r>
       <w:r>
-        <w:t xml:space="preserve"> é </w:t>
-      </w:r>
-      <w:proofErr w:type="gramStart"/>
-      <w:r>
-        <w:t>pra</w:t>
-      </w:r>
-      <w:proofErr w:type="gramEnd"/>
-      <w:r>
-        <w:t xml:space="preserve"> classificação e </w:t>
+        <w:t xml:space="preserve"> é pra classificação e </w:t>
       </w:r>
       <w:r>
         <w:rPr>
@@ -2864,15 +2680,7 @@
         <w:t>RSS</w:t>
       </w:r>
       <w:r>
-        <w:t xml:space="preserve"> é </w:t>
-      </w:r>
-      <w:proofErr w:type="gramStart"/>
-      <w:r>
-        <w:t>pra</w:t>
-      </w:r>
-      <w:proofErr w:type="gramEnd"/>
-      <w:r>
-        <w:t xml:space="preserve"> regressão?</w:t>
+        <w:t xml:space="preserve"> é pra regressão?</w:t>
       </w:r>
     </w:p>
     <w:p>
@@ -3031,15 +2839,7 @@
         </w:numPr>
       </w:pPr>
       <w:r>
-        <w:t xml:space="preserve">calcule p(fraude), </w:t>
-      </w:r>
-      <w:proofErr w:type="gramStart"/>
-      <w:r>
-        <w:t>p(</w:t>
-      </w:r>
-      <w:proofErr w:type="gramEnd"/>
-      <w:r>
-        <w:t>não fraude)</w:t>
+        <w:t>calcule p(fraude), p(não fraude)</w:t>
       </w:r>
     </w:p>
     <w:p>
@@ -3299,15 +3099,7 @@
     </w:p>
     <w:p>
       <w:r>
-        <w:t xml:space="preserve">Se quiser, eu já te deixo a estrutura pronta </w:t>
-      </w:r>
-      <w:proofErr w:type="gramStart"/>
-      <w:r>
-        <w:t>pra</w:t>
-      </w:r>
-      <w:proofErr w:type="gramEnd"/>
-      <w:r>
-        <w:t xml:space="preserve"> você só completar, mas tenta primeiro.</w:t>
+        <w:t>Se quiser, eu já te deixo a estrutura pronta pra você só completar, mas tenta primeiro.</w:t>
       </w:r>
     </w:p>
     <w:p>
@@ -3329,23 +3121,7 @@
           <w:b/>
           <w:bCs/>
         </w:rPr>
-        <w:t>“2 frases de entrevista” (</w:t>
-      </w:r>
-      <w:proofErr w:type="gramStart"/>
-      <w:r>
-        <w:rPr>
-          <w:b/>
-          <w:bCs/>
-        </w:rPr>
-        <w:t>pra</w:t>
-      </w:r>
-      <w:proofErr w:type="gramEnd"/>
-      <w:r>
-        <w:rPr>
-          <w:b/>
-          <w:bCs/>
-        </w:rPr>
-        <w:t xml:space="preserve"> fechar o Ritual)</w:t>
+        <w:t>“2 frases de entrevista” (pra fechar o Ritual)</w:t>
       </w:r>
     </w:p>
     <w:p>
@@ -3555,15 +3331,7 @@
         </w:numPr>
       </w:pPr>
       <w:r>
-        <w:t xml:space="preserve">Criação de objetos com </w:t>
-      </w:r>
-      <w:proofErr w:type="gramStart"/>
-      <w:r>
-        <w:t>Classe(</w:t>
-      </w:r>
-      <w:proofErr w:type="gramEnd"/>
-      <w:r>
-        <w:t>).</w:t>
+        <w:t>Criação de objetos com Classe().</w:t>
       </w:r>
     </w:p>
     <w:p>
@@ -3578,12 +3346,10 @@
         <w:t xml:space="preserve">Acesso e modificação de atributos com </w:t>
       </w:r>
       <w:proofErr w:type="spellStart"/>
-      <w:proofErr w:type="gramStart"/>
       <w:r>
         <w:t>obj.atributo</w:t>
       </w:r>
       <w:proofErr w:type="spellEnd"/>
-      <w:proofErr w:type="gramEnd"/>
       <w:r>
         <w:t>.</w:t>
       </w:r>
@@ -3595,13 +3361,8 @@
           <w:numId w:val="22"/>
         </w:numPr>
       </w:pPr>
-      <w:proofErr w:type="gramStart"/>
-      <w:r>
-        <w:t>Por que</w:t>
-      </w:r>
-      <w:proofErr w:type="gramEnd"/>
-      <w:r>
-        <w:t xml:space="preserve"> print(</w:t>
+      <w:r>
+        <w:t>Por que print(</w:t>
       </w:r>
       <w:proofErr w:type="spellStart"/>
       <w:r>
@@ -3621,15 +3382,7 @@
       </w:r>
       <w:proofErr w:type="spellEnd"/>
       <w:r>
-        <w:t>_</w:t>
-      </w:r>
-      <w:proofErr w:type="gramStart"/>
-      <w:r>
-        <w:t>_.Restaurante</w:t>
-      </w:r>
-      <w:proofErr w:type="gramEnd"/>
-      <w:r>
-        <w:t xml:space="preserve"> </w:t>
+        <w:t xml:space="preserve">__.Restaurante </w:t>
       </w:r>
       <w:proofErr w:type="spellStart"/>
       <w:r>
@@ -4292,19 +4045,11 @@
       </w:pPr>
       <w:proofErr w:type="spellStart"/>
       <w:r>
-        <w:t>alternar_</w:t>
-      </w:r>
-      <w:proofErr w:type="gramStart"/>
-      <w:r>
-        <w:t>estado</w:t>
-      </w:r>
-      <w:proofErr w:type="spellEnd"/>
-      <w:r>
-        <w:t>(</w:t>
-      </w:r>
-      <w:proofErr w:type="gramEnd"/>
-      <w:r>
-        <w:t>) → ativa/desativa</w:t>
+        <w:t>alternar_estado</w:t>
+      </w:r>
+      <w:proofErr w:type="spellEnd"/>
+      <w:r>
+        <w:t>() → ativa/desativa</w:t>
       </w:r>
     </w:p>
     <w:p>
@@ -4323,15 +4068,7 @@
       </w:r>
       <w:proofErr w:type="spellEnd"/>
       <w:r>
-        <w:t>_</w:t>
-      </w:r>
-      <w:proofErr w:type="gramStart"/>
-      <w:r>
-        <w:t>_(</w:t>
-      </w:r>
-      <w:proofErr w:type="gramEnd"/>
-      <w:r>
-        <w:t>) → retorno legível</w:t>
+        <w:t>__() → retorno legível</w:t>
       </w:r>
     </w:p>
     <w:p>
@@ -4563,15 +4300,7 @@
       </w:r>
       <w:proofErr w:type="spellEnd"/>
       <w:r>
-        <w:t xml:space="preserve">__) e @dataclass, escolhendo a abordagem adequada conforme o foco da classe é </w:t>
-      </w:r>
-      <w:proofErr w:type="gramStart"/>
-      <w:r>
-        <w:t>dados</w:t>
-      </w:r>
-      <w:proofErr w:type="gramEnd"/>
-      <w:r>
-        <w:t xml:space="preserve"> ou comportamento.”</w:t>
+        <w:t>__) e @dataclass, escolhendo a abordagem adequada conforme o foco da classe é dados ou comportamento.”</w:t>
       </w:r>
     </w:p>
     <w:p/>
@@ -4783,15 +4512,7 @@
         <w:t xml:space="preserve"> </w:t>
       </w:r>
       <w:r>
-        <w:t xml:space="preserve">evitando um erro e o continua se por exemplo não queremos uma linha ou um dado </w:t>
-      </w:r>
-      <w:proofErr w:type="gramStart"/>
-      <w:r>
-        <w:t>especifico</w:t>
-      </w:r>
-      <w:proofErr w:type="gramEnd"/>
-      <w:r>
-        <w:t>.</w:t>
+        <w:t>evitando um erro e o continua se por exemplo não queremos uma linha ou um dado especifico.</w:t>
       </w:r>
     </w:p>
     <w:p>
@@ -4830,6 +4551,121 @@
     </w:p>
     <w:p>
       <w:pPr>
+        <w:pBdr>
+          <w:bottom w:val="single" w:sz="6" w:space="1" w:color="auto"/>
+        </w:pBdr>
+      </w:pPr>
+    </w:p>
+    <w:p>
+      <w:pPr>
+        <w:pBdr>
+          <w:bottom w:val="single" w:sz="6" w:space="1" w:color="auto"/>
+        </w:pBdr>
+      </w:pPr>
+      <w:r>
+        <w:t xml:space="preserve">1) Diferença conceitual entre </w:t>
+      </w:r>
+      <w:proofErr w:type="spellStart"/>
+      <w:r>
+        <w:t>while</w:t>
+      </w:r>
+      <w:proofErr w:type="spellEnd"/>
+      <w:r>
+        <w:t xml:space="preserve"> e for</w:t>
+      </w:r>
+    </w:p>
+    <w:p>
+      <w:pPr>
+        <w:pBdr>
+          <w:bottom w:val="single" w:sz="6" w:space="1" w:color="auto"/>
+        </w:pBdr>
+      </w:pPr>
+      <w:r>
+        <w:t xml:space="preserve">R: </w:t>
+      </w:r>
+      <w:proofErr w:type="spellStart"/>
+      <w:r>
+        <w:t>While</w:t>
+      </w:r>
+      <w:proofErr w:type="spellEnd"/>
+      <w:r>
+        <w:t xml:space="preserve"> controlado por uma condição booleana, enquanto o for é orientado a iteração sobre um conjunto de dados, sendo mais seguro para percorrer uma estrutura como listas, arquivos ou ranges.</w:t>
+      </w:r>
+    </w:p>
+    <w:p>
+      <w:pPr>
+        <w:pBdr>
+          <w:bottom w:val="single" w:sz="6" w:space="1" w:color="auto"/>
+        </w:pBdr>
+      </w:pPr>
+      <w:r>
+        <w:t>2) Por que o for reduz erro humano?</w:t>
+      </w:r>
+    </w:p>
+    <w:p>
+      <w:pPr>
+        <w:pBdr>
+          <w:bottom w:val="single" w:sz="6" w:space="1" w:color="auto"/>
+        </w:pBdr>
+      </w:pPr>
+      <w:r>
+        <w:t>R: Porque o For a iteração são gerenciados internamente, evitando falhas como esquecer de atualizar a variável de controle por exemplo.</w:t>
+      </w:r>
+    </w:p>
+    <w:p>
+      <w:pPr>
+        <w:pBdr>
+          <w:bottom w:val="single" w:sz="6" w:space="1" w:color="auto"/>
+        </w:pBdr>
+      </w:pPr>
+      <w:r>
+        <w:t xml:space="preserve">Iterar -&gt; Significa percorrer um conjunto seja uma lista, tupla, dicionário, </w:t>
+      </w:r>
+      <w:proofErr w:type="spellStart"/>
+      <w:r>
+        <w:t>strings</w:t>
+      </w:r>
+      <w:proofErr w:type="spellEnd"/>
+      <w:r>
+        <w:t>. Particularmente usando o FOR.</w:t>
+      </w:r>
+    </w:p>
+    <w:p>
+      <w:pPr>
+        <w:pBdr>
+          <w:bottom w:val="single" w:sz="6" w:space="1" w:color="auto"/>
+        </w:pBdr>
+      </w:pPr>
+      <w:r>
+        <w:t>3) Remover contador += 1</w:t>
+      </w:r>
+    </w:p>
+    <w:p>
+      <w:pPr>
+        <w:pBdr>
+          <w:bottom w:val="single" w:sz="6" w:space="1" w:color="auto"/>
+        </w:pBdr>
+      </w:pPr>
+      <w:r>
+        <w:t xml:space="preserve">R: Sem atualizar o estado da condição, pode haver travamento do sistema, consumo continuo da CPU, causado por um loop infinito. </w:t>
+      </w:r>
+    </w:p>
+    <w:p>
+      <w:pPr>
+        <w:pBdr>
+          <w:bottom w:val="single" w:sz="6" w:space="1" w:color="auto"/>
+        </w:pBdr>
+      </w:pPr>
+    </w:p>
+    <w:p>
+      <w:pPr>
+        <w:pBdr>
+          <w:bottom w:val="single" w:sz="6" w:space="1" w:color="auto"/>
+        </w:pBdr>
+      </w:pPr>
+    </w:p>
+    <w:p>
+      <w:pPr>
         <w:pStyle w:val="Ttulo2"/>
       </w:pPr>
       <w:r>
@@ -4899,7 +4735,11 @@
         <w:t>chave estrangeira</w:t>
       </w:r>
       <w:r>
-        <w:t xml:space="preserve"> para conectar tabelas. Isso é a base de consistência e de </w:t>
+        <w:t xml:space="preserve"> para conectar tabelas. </w:t>
+      </w:r>
+      <w:r>
+        <w:lastRenderedPageBreak/>
+        <w:t xml:space="preserve">Isso é a base de consistência e de </w:t>
       </w:r>
       <w:proofErr w:type="spellStart"/>
       <w:r>
@@ -5066,7 +4906,6 @@
           <w:b/>
           <w:bCs/>
         </w:rPr>
-        <w:lastRenderedPageBreak/>
         <w:t>Por que PK não pode ser repetida nem nula? O que isso evita na prática?</w:t>
       </w:r>
     </w:p>
@@ -5180,17 +5019,8 @@
           <w:b/>
           <w:bCs/>
         </w:rPr>
-        <w:t xml:space="preserve">, cadastro </w:t>
-      </w:r>
-      <w:proofErr w:type="gramStart"/>
-      <w:r>
-        <w:rPr>
-          <w:b/>
-          <w:bCs/>
-        </w:rPr>
-        <w:t>incompleto, etc.</w:t>
-      </w:r>
-      <w:proofErr w:type="gramEnd"/>
+        <w:t>, cadastro incompleto, etc.</w:t>
+      </w:r>
     </w:p>
     <w:p>
       <w:pPr>
@@ -5307,10 +5137,10 @@
           <w:b/>
           <w:bCs/>
         </w:rPr>
+        <w:lastRenderedPageBreak/>
         <w:t xml:space="preserve">Por que uma FK normalmente </w:t>
       </w:r>
       <w:proofErr w:type="spellStart"/>
-      <w:proofErr w:type="gramStart"/>
       <w:r>
         <w:rPr>
           <w:b/>
@@ -5319,7 +5149,6 @@
         <w:t>referencia</w:t>
       </w:r>
       <w:proofErr w:type="spellEnd"/>
-      <w:proofErr w:type="gramEnd"/>
       <w:r>
         <w:rPr>
           <w:b/>
@@ -5525,21 +5354,12 @@
           <w:numId w:val="30"/>
         </w:numPr>
       </w:pPr>
-      <w:proofErr w:type="gramStart"/>
-      <w:r>
-        <w:rPr>
-          <w:b/>
-          <w:bCs/>
-        </w:rPr>
-        <w:t>DECIMAL(</w:t>
-      </w:r>
-      <w:proofErr w:type="gramEnd"/>
-      <w:r>
-        <w:rPr>
-          <w:b/>
-          <w:bCs/>
-        </w:rPr>
-        <w:t>10,2): o que significam 10 e 2? Quando isso é melhor que FLOAT?</w:t>
+      <w:r>
+        <w:rPr>
+          <w:b/>
+          <w:bCs/>
+        </w:rPr>
+        <w:t>DECIMAL(10,2): o que significam 10 e 2? Quando isso é melhor que FLOAT?</w:t>
       </w:r>
     </w:p>
     <w:p>
@@ -5689,23 +5509,7 @@
           <w:b/>
           <w:bCs/>
         </w:rPr>
-        <w:t xml:space="preserve"> práticos (</w:t>
-      </w:r>
-      <w:proofErr w:type="gramStart"/>
-      <w:r>
-        <w:rPr>
-          <w:b/>
-          <w:bCs/>
-        </w:rPr>
-        <w:t>pra</w:t>
-      </w:r>
-      <w:proofErr w:type="gramEnd"/>
-      <w:r>
-        <w:rPr>
-          <w:b/>
-          <w:bCs/>
-        </w:rPr>
-        <w:t xml:space="preserve"> você fazer no </w:t>
+        <w:t xml:space="preserve"> práticos (pra você fazer no </w:t>
       </w:r>
       <w:proofErr w:type="spellStart"/>
       <w:r>
@@ -5757,15 +5561,7 @@
     </w:p>
     <w:p>
       <w:r>
-        <w:t xml:space="preserve">Crie a tabela exatamente como no curso e depois rode um SELECT </w:t>
-      </w:r>
-      <w:proofErr w:type="gramStart"/>
-      <w:r>
-        <w:t>pra</w:t>
-      </w:r>
-      <w:proofErr w:type="gramEnd"/>
-      <w:r>
-        <w:t xml:space="preserve"> validar que existe:</w:t>
+        <w:t>Crie a tabela exatamente como no curso e depois rode um SELECT pra validar que existe:</w:t>
       </w:r>
     </w:p>
     <w:p>
@@ -5797,15 +5593,7 @@
       </w:r>
       <w:proofErr w:type="spellEnd"/>
       <w:r>
-        <w:t xml:space="preserve"> </w:t>
-      </w:r>
-      <w:proofErr w:type="gramStart"/>
-      <w:r>
-        <w:t>VARCHAR(</w:t>
-      </w:r>
-      <w:proofErr w:type="gramEnd"/>
-      <w:r>
-        <w:t>250)</w:t>
+        <w:t xml:space="preserve"> VARCHAR(250)</w:t>
       </w:r>
     </w:p>
     <w:p>
@@ -5821,15 +5609,7 @@
       </w:r>
       <w:proofErr w:type="spellEnd"/>
       <w:r>
-        <w:t xml:space="preserve"> </w:t>
-      </w:r>
-      <w:proofErr w:type="gramStart"/>
-      <w:r>
-        <w:t>VARCHAR(</w:t>
-      </w:r>
-      <w:proofErr w:type="gramEnd"/>
-      <w:r>
-        <w:t>250)</w:t>
+        <w:t xml:space="preserve"> VARCHAR(250)</w:t>
       </w:r>
     </w:p>
     <w:p>
@@ -5837,6 +5617,7 @@
         <w:rPr>
           <w:rFonts w:ascii="Segoe UI Emoji" w:hAnsi="Segoe UI Emoji" w:cs="Segoe UI Emoji"/>
         </w:rPr>
+        <w:lastRenderedPageBreak/>
         <w:t>👉</w:t>
       </w:r>
       <w:r>
@@ -5892,15 +5673,7 @@
       </w:r>
       <w:proofErr w:type="spellEnd"/>
       <w:r>
-        <w:t xml:space="preserve"> </w:t>
-      </w:r>
-      <w:proofErr w:type="gramStart"/>
-      <w:r>
-        <w:t>VARCHAR(</w:t>
-      </w:r>
-      <w:proofErr w:type="gramEnd"/>
-      <w:r>
-        <w:t>250) com ALTER TABLE e valide olhando as colunas.</w:t>
+        <w:t xml:space="preserve"> VARCHAR(250) com ALTER TABLE e valide olhando as colunas.</w:t>
       </w:r>
     </w:p>
     <w:p>
@@ -6026,7 +5799,6 @@
     </w:p>
     <w:p>
       <w:r>
-        <w:lastRenderedPageBreak/>
         <w:t xml:space="preserve">REFERENCES </w:t>
       </w:r>
       <w:proofErr w:type="spellStart"/>
@@ -6140,15 +5912,7 @@
         <w:t xml:space="preserve">  </w:t>
       </w:r>
       <w:r>
-        <w:t xml:space="preserve">nome </w:t>
-      </w:r>
-      <w:proofErr w:type="gramStart"/>
-      <w:r>
-        <w:t>VARCHAR(</w:t>
-      </w:r>
-      <w:proofErr w:type="gramEnd"/>
-      <w:r>
-        <w:t>255),</w:t>
+        <w:t>nome VARCHAR(255),</w:t>
       </w:r>
     </w:p>
     <w:p>
@@ -6179,28 +5943,12 @@
       </w:r>
       <w:proofErr w:type="spellEnd"/>
       <w:r>
-        <w:t xml:space="preserve"> </w:t>
-      </w:r>
-      <w:proofErr w:type="gramStart"/>
-      <w:r>
-        <w:t>DECIMAL(</w:t>
-      </w:r>
-      <w:proofErr w:type="gramEnd"/>
-      <w:r>
-        <w:t>10, 2),</w:t>
-      </w:r>
-    </w:p>
-    <w:p>
-      <w:r>
-        <w:t xml:space="preserve">  unidade </w:t>
-      </w:r>
-      <w:proofErr w:type="gramStart"/>
-      <w:r>
-        <w:t>VARCHAR(</w:t>
-      </w:r>
-      <w:proofErr w:type="gramEnd"/>
-      <w:r>
-        <w:t>50),</w:t>
+        <w:t xml:space="preserve"> DECIMAL(10, 2),</w:t>
+      </w:r>
+    </w:p>
+    <w:p>
+      <w:r>
+        <w:t xml:space="preserve">  unidade VARCHAR(50),</w:t>
       </w:r>
     </w:p>
     <w:p>
@@ -6228,6 +5976,7 @@
     </w:p>
     <w:p>
       <w:r>
+        <w:lastRenderedPageBreak/>
         <w:t>);</w:t>
       </w:r>
     </w:p>
@@ -6236,21 +5985,10 @@
         <w:rPr>
           <w:rFonts w:ascii="Segoe UI Emoji" w:hAnsi="Segoe UI Emoji" w:cs="Segoe UI Emoji"/>
         </w:rPr>
-        <w:t>⚠</w:t>
-      </w:r>
-      <w:proofErr w:type="gramStart"/>
-      <w:r>
-        <w:rPr>
-          <w:rFonts w:ascii="Segoe UI Emoji" w:hAnsi="Segoe UI Emoji" w:cs="Segoe UI Emoji"/>
-        </w:rPr>
-        <w:t>️</w:t>
-      </w:r>
-      <w:r>
-        <w:t xml:space="preserve"> Em</w:t>
-      </w:r>
-      <w:proofErr w:type="gramEnd"/>
-      <w:r>
-        <w:t xml:space="preserve"> </w:t>
+        <w:t>⚠️</w:t>
+      </w:r>
+      <w:r>
+        <w:t xml:space="preserve"> Em </w:t>
       </w:r>
       <w:proofErr w:type="spellStart"/>
       <w:r>
@@ -6315,15 +6053,7 @@
     </w:p>
     <w:p>
       <w:r>
-        <w:t xml:space="preserve">(Em PostgreSQL/MySQL/SQL Server dá </w:t>
-      </w:r>
-      <w:proofErr w:type="gramStart"/>
-      <w:r>
-        <w:t>pra</w:t>
-      </w:r>
-      <w:proofErr w:type="gramEnd"/>
-      <w:r>
-        <w:t xml:space="preserve"> adicionar </w:t>
+        <w:t xml:space="preserve">(Em PostgreSQL/MySQL/SQL Server dá pra adicionar </w:t>
       </w:r>
       <w:proofErr w:type="spellStart"/>
       <w:r>
@@ -6381,11 +6111,7 @@
       </w:r>
       <w:proofErr w:type="spellEnd"/>
       <w:r>
-        <w:t xml:space="preserve">. Amanhã, quando for montar dimensões e fatos </w:t>
-      </w:r>
-      <w:r>
-        <w:lastRenderedPageBreak/>
-        <w:t xml:space="preserve">(Data Warehouse) ou mesmo Silver/Gold no </w:t>
+        <w:t xml:space="preserve">. Amanhã, quando for montar dimensões e fatos (Data Warehouse) ou mesmo Silver/Gold no </w:t>
       </w:r>
       <w:proofErr w:type="spellStart"/>
       <w:r>
@@ -6449,15 +6175,7 @@
       </w:r>
       <w:proofErr w:type="spellEnd"/>
       <w:r>
-        <w:t xml:space="preserve">: dá </w:t>
-      </w:r>
-      <w:proofErr w:type="gramStart"/>
-      <w:r>
-        <w:t>pra</w:t>
-      </w:r>
-      <w:proofErr w:type="gramEnd"/>
-      <w:r>
-        <w:t xml:space="preserve"> explicar o “porquê” da decisão, diferente de modelos mais “caixa-preta”.</w:t>
+        <w:t>: dá pra explicar o “porquê” da decisão, diferente de modelos mais “caixa-preta”.</w:t>
       </w:r>
     </w:p>
     <w:p>
@@ -6587,6 +6305,7 @@
     </w:p>
     <w:p>
       <w:r>
+        <w:lastRenderedPageBreak/>
         <w:pict w14:anchorId="7B948B3E">
           <v:rect id="_x0000_i1043" style="width:0;height:1.5pt" o:hralign="center" o:hrstd="t" o:hr="t" fillcolor="#a0a0a0" stroked="f"/>
         </w:pict>
@@ -6637,15 +6356,7 @@
         </w:numPr>
       </w:pPr>
       <w:r>
-        <w:t xml:space="preserve">CART serve só </w:t>
-      </w:r>
-      <w:proofErr w:type="gramStart"/>
-      <w:r>
-        <w:t>pra</w:t>
-      </w:r>
-      <w:proofErr w:type="gramEnd"/>
-      <w:r>
-        <w:t xml:space="preserve"> classificação? Explica em uma frase.</w:t>
+        <w:t>CART serve só pra classificação? Explica em uma frase.</w:t>
       </w:r>
     </w:p>
     <w:p>
@@ -6793,7 +6504,6 @@
           <w:b/>
           <w:bCs/>
         </w:rPr>
-        <w:lastRenderedPageBreak/>
         <w:t>Mini-desafios</w:t>
       </w:r>
       <w:proofErr w:type="spellEnd"/>
@@ -6802,23 +6512,7 @@
           <w:b/>
           <w:bCs/>
         </w:rPr>
-        <w:t xml:space="preserve"> práticos (</w:t>
-      </w:r>
-      <w:proofErr w:type="gramStart"/>
-      <w:r>
-        <w:rPr>
-          <w:b/>
-          <w:bCs/>
-        </w:rPr>
-        <w:t>pra</w:t>
-      </w:r>
-      <w:proofErr w:type="gramEnd"/>
-      <w:r>
-        <w:rPr>
-          <w:b/>
-          <w:bCs/>
-        </w:rPr>
-        <w:t xml:space="preserve"> fixar de verdade)</w:t>
+        <w:t xml:space="preserve"> práticos (pra fixar de verdade)</w:t>
       </w:r>
     </w:p>
     <w:p>
@@ -6847,40 +6541,16 @@
       </w:r>
       <w:r>
         <w:br/>
-        <w:t xml:space="preserve">B) País = SIM; Valor = 6400; </w:t>
-      </w:r>
-      <w:proofErr w:type="gramStart"/>
-      <w:r>
-        <w:t>Média</w:t>
-      </w:r>
-      <w:proofErr w:type="gramEnd"/>
-      <w:r>
-        <w:t xml:space="preserve"> mensal = 1500</w:t>
+        <w:t>B) País = SIM; Valor = 6400; Média mensal = 1500</w:t>
       </w:r>
       <w:r>
         <w:br/>
-        <w:t xml:space="preserve">C) País = SIM; Valor = 4400; </w:t>
-      </w:r>
-      <w:proofErr w:type="gramStart"/>
-      <w:r>
-        <w:t>Última</w:t>
-      </w:r>
-      <w:proofErr w:type="gramEnd"/>
-      <w:r>
-        <w:t xml:space="preserve"> transação = 190 min</w:t>
-      </w:r>
-    </w:p>
-    <w:p>
-      <w:r>
-        <w:t xml:space="preserve">(É </w:t>
-      </w:r>
-      <w:proofErr w:type="gramStart"/>
-      <w:r>
-        <w:t>pra</w:t>
-      </w:r>
-      <w:proofErr w:type="gramEnd"/>
-      <w:r>
-        <w:t xml:space="preserve"> treinar raciocínio de árvore e explicação.)</w:t>
+        <w:t>C) País = SIM; Valor = 4400; Última transação = 190 min</w:t>
+      </w:r>
+    </w:p>
+    <w:p>
+      <w:r>
+        <w:t>(É pra treinar raciocínio de árvore e explicação.)</w:t>
       </w:r>
     </w:p>
     <w:p>
@@ -6911,15 +6581,7 @@
         </w:numPr>
       </w:pPr>
       <w:r>
-        <w:t xml:space="preserve">Calcule p(fraude) e </w:t>
-      </w:r>
-      <w:proofErr w:type="gramStart"/>
-      <w:r>
-        <w:t>p(</w:t>
-      </w:r>
-      <w:proofErr w:type="gramEnd"/>
-      <w:r>
-        <w:t>não fraude)</w:t>
+        <w:t>Calcule p(fraude) e p(não fraude)</w:t>
       </w:r>
     </w:p>
     <w:p>
@@ -7005,6 +6667,7 @@
     </w:p>
     <w:p>
       <w:r>
+        <w:lastRenderedPageBreak/>
         <w:t>No nó da esquerda: valores 10%, 40%, 80% com média 43%.</w:t>
       </w:r>
       <w:r>
@@ -7013,15 +6676,7 @@
       </w:r>
       <w:r>
         <w:br/>
-        <w:t xml:space="preserve">Depois faça o mesmo </w:t>
-      </w:r>
-      <w:proofErr w:type="gramStart"/>
-      <w:r>
-        <w:t>pro</w:t>
-      </w:r>
-      <w:proofErr w:type="gramEnd"/>
-      <w:r>
-        <w:t xml:space="preserve"> nó da direita (90%, 70% com média 80%) e some tudo.</w:t>
+        <w:t>Depois faça o mesmo pro nó da direita (90%, 70% com média 80%) e some tudo.</w:t>
       </w:r>
     </w:p>
     <w:p>
@@ -7201,7 +6856,6 @@
     </w:p>
     <w:p>
       <w:r>
-        <w:lastRenderedPageBreak/>
         <w:t xml:space="preserve">Esses “atributos” (país, valor, média, tempo) são </w:t>
       </w:r>
       <w:r>
@@ -12359,7 +12013,6 @@
   <w:style w:type="character" w:default="1" w:styleId="Fontepargpadro">
     <w:name w:val="Default Paragraph Font"/>
     <w:uiPriority w:val="1"/>
-    <w:semiHidden/>
     <w:unhideWhenUsed/>
   </w:style>
   <w:style w:type="table" w:default="1" w:styleId="Tabelanormal">

</xml_diff>

<commit_message>
feat: Exercicios e um novo modulo do curso de SQLite - 03.Inserindo dados
</commit_message>
<xml_diff>
--- a/data_engineering/revisao_semanal/revisao_semanal.docx
+++ b/data_engineering/revisao_semanal/revisao_semanal.docx
@@ -96,7 +96,15 @@
         <w:t>Operadores relacionais</w:t>
       </w:r>
       <w:r>
-        <w:t>: &gt; &lt; &gt;= &lt;= == != para construir condições.</w:t>
+        <w:t>: &gt; &lt; &gt;= &lt;= =</w:t>
+      </w:r>
+      <w:proofErr w:type="gramStart"/>
+      <w:r>
+        <w:t>= !</w:t>
+      </w:r>
+      <w:proofErr w:type="gramEnd"/>
+      <w:r>
+        <w:t>= para construir condições.</w:t>
       </w:r>
     </w:p>
     <w:p>
@@ -114,7 +122,15 @@
         <w:t>Cadeia de condições</w:t>
       </w:r>
       <w:r>
-        <w:t xml:space="preserve">: por que vários </w:t>
+        <w:t xml:space="preserve">: </w:t>
+      </w:r>
+      <w:proofErr w:type="gramStart"/>
+      <w:r>
+        <w:t>por que</w:t>
+      </w:r>
+      <w:proofErr w:type="gramEnd"/>
+      <w:r>
+        <w:t xml:space="preserve"> vários </w:t>
       </w:r>
       <w:proofErr w:type="spellStart"/>
       <w:r>
@@ -435,7 +451,15 @@
       </w:r>
       <w:proofErr w:type="spellEnd"/>
       <w:r>
-        <w:t xml:space="preserve"> 6 &gt; media &gt;= 4 funciona? O que o Python está avaliando ali?</w:t>
+        <w:t xml:space="preserve"> 6 &gt; </w:t>
+      </w:r>
+      <w:proofErr w:type="gramStart"/>
+      <w:r>
+        <w:t>media</w:t>
+      </w:r>
+      <w:proofErr w:type="gramEnd"/>
+      <w:r>
+        <w:t xml:space="preserve"> &gt;= 4 funciona? O que o Python está avaliando ali?</w:t>
       </w:r>
     </w:p>
     <w:p>
@@ -446,7 +470,15 @@
         <w:t xml:space="preserve">R: </w:t>
       </w:r>
       <w:r>
-        <w:t xml:space="preserve">O Python avalia expressões encadeadas como media &gt;= 4 </w:t>
+        <w:t xml:space="preserve">O Python avalia expressões encadeadas como </w:t>
+      </w:r>
+      <w:proofErr w:type="gramStart"/>
+      <w:r>
+        <w:t>media</w:t>
+      </w:r>
+      <w:proofErr w:type="gramEnd"/>
+      <w:r>
+        <w:t xml:space="preserve"> &gt;= 4 </w:t>
       </w:r>
       <w:proofErr w:type="spellStart"/>
       <w:r>
@@ -454,7 +486,15 @@
       </w:r>
       <w:proofErr w:type="spellEnd"/>
       <w:r>
-        <w:t xml:space="preserve"> media &lt; 6, sem repetir a variável. É apenas sintaxe mais legível.</w:t>
+        <w:t xml:space="preserve"> </w:t>
+      </w:r>
+      <w:proofErr w:type="gramStart"/>
+      <w:r>
+        <w:t>media</w:t>
+      </w:r>
+      <w:proofErr w:type="gramEnd"/>
+      <w:r>
+        <w:t xml:space="preserve"> &lt; 6, sem repetir a variável. É apenas sintaxe mais legível.</w:t>
       </w:r>
     </w:p>
     <w:p>
@@ -616,7 +656,23 @@
           <w:b/>
           <w:bCs/>
         </w:rPr>
-        <w:t xml:space="preserve"> prático de Segunda (pra fazer no VS </w:t>
+        <w:t xml:space="preserve"> prático de Segunda (</w:t>
+      </w:r>
+      <w:proofErr w:type="gramStart"/>
+      <w:r>
+        <w:rPr>
+          <w:b/>
+          <w:bCs/>
+        </w:rPr>
+        <w:t>pra</w:t>
+      </w:r>
+      <w:proofErr w:type="gramEnd"/>
+      <w:r>
+        <w:rPr>
+          <w:b/>
+          <w:bCs/>
+        </w:rPr>
+        <w:t xml:space="preserve"> fazer no VS </w:t>
       </w:r>
       <w:proofErr w:type="spellStart"/>
       <w:r>
@@ -769,6 +825,7 @@
         <w:t xml:space="preserve">, operadores relacionais, </w:t>
       </w:r>
       <w:proofErr w:type="spellStart"/>
+      <w:proofErr w:type="gramStart"/>
       <w:r>
         <w:t>and</w:t>
       </w:r>
@@ -782,7 +839,11 @@
       </w:r>
       <w:proofErr w:type="spellEnd"/>
       <w:r>
-        <w:t>, e validação.</w:t>
+        <w:t>, e validação</w:t>
+      </w:r>
+      <w:proofErr w:type="gramEnd"/>
+      <w:r>
+        <w:t>.</w:t>
       </w:r>
     </w:p>
     <w:p>
@@ -819,7 +880,23 @@
           <w:b/>
           <w:bCs/>
         </w:rPr>
-        <w:t>“2 frases de entrevista” (pra fechar o Ritual)</w:t>
+        <w:t>“2 frases de entrevista” (</w:t>
+      </w:r>
+      <w:proofErr w:type="gramStart"/>
+      <w:r>
+        <w:rPr>
+          <w:b/>
+          <w:bCs/>
+        </w:rPr>
+        <w:t>pra</w:t>
+      </w:r>
+      <w:proofErr w:type="gramEnd"/>
+      <w:r>
+        <w:rPr>
+          <w:b/>
+          <w:bCs/>
+        </w:rPr>
+        <w:t xml:space="preserve"> fechar o Ritual)</w:t>
       </w:r>
     </w:p>
     <w:p>
@@ -965,7 +1042,15 @@
       </w:r>
       <w:proofErr w:type="spellEnd"/>
       <w:r>
-        <w:t xml:space="preserve">) e por que é usada em </w:t>
+        <w:t xml:space="preserve">) e </w:t>
+      </w:r>
+      <w:proofErr w:type="gramStart"/>
+      <w:r>
+        <w:t>por que</w:t>
+      </w:r>
+      <w:proofErr w:type="gramEnd"/>
+      <w:r>
+        <w:t xml:space="preserve"> é usada em </w:t>
       </w:r>
       <w:r>
         <w:rPr>
@@ -996,7 +1081,15 @@
         <w:t>SGBD</w:t>
       </w:r>
       <w:r>
-        <w:t xml:space="preserve"> e por que escolheram </w:t>
+        <w:t xml:space="preserve"> e </w:t>
+      </w:r>
+      <w:proofErr w:type="gramStart"/>
+      <w:r>
+        <w:t>por que</w:t>
+      </w:r>
+      <w:proofErr w:type="gramEnd"/>
+      <w:r>
+        <w:t xml:space="preserve"> escolheram </w:t>
       </w:r>
       <w:proofErr w:type="spellStart"/>
       <w:r>
@@ -1101,7 +1194,15 @@
       </w:r>
       <w:proofErr w:type="spellEnd"/>
       <w:r>
-        <w:t xml:space="preserve"> pra primeira linha virar cabeçalho.</w:t>
+        <w:t xml:space="preserve"> </w:t>
+      </w:r>
+      <w:proofErr w:type="gramStart"/>
+      <w:r>
+        <w:t>pra</w:t>
+      </w:r>
+      <w:proofErr w:type="gramEnd"/>
+      <w:r>
+        <w:t xml:space="preserve"> primeira linha virar cabeçalho.</w:t>
       </w:r>
     </w:p>
     <w:p>
@@ -1235,7 +1336,15 @@
         <w:t>SQL</w:t>
       </w:r>
       <w:r>
-        <w:t xml:space="preserve"> é especialmente boa pra </w:t>
+        <w:t xml:space="preserve"> é especialmente boa </w:t>
+      </w:r>
+      <w:proofErr w:type="gramStart"/>
+      <w:r>
+        <w:t>pra</w:t>
+      </w:r>
+      <w:proofErr w:type="gramEnd"/>
+      <w:r>
+        <w:t xml:space="preserve"> </w:t>
       </w:r>
       <w:r>
         <w:rPr>
@@ -1307,7 +1416,15 @@
         </w:numPr>
       </w:pPr>
       <w:r>
-        <w:t>Por que o ; é recomendado no fim das queries? Quando ele vira obrigatório?</w:t>
+        <w:t xml:space="preserve">Por que </w:t>
+      </w:r>
+      <w:proofErr w:type="gramStart"/>
+      <w:r>
+        <w:t>o ;</w:t>
+      </w:r>
+      <w:proofErr w:type="gramEnd"/>
+      <w:r>
+        <w:t xml:space="preserve"> é recomendado no fim das queries? Quando ele vira obrigatório?</w:t>
       </w:r>
     </w:p>
     <w:p>
@@ -1317,8 +1434,13 @@
       <w:r>
         <w:t xml:space="preserve">R: </w:t>
       </w:r>
-      <w:r>
-        <w:t>O ; delimita comandos SQL. Ele se torna obrigatório quando executamos múltiplas queries no mesmo script ou ambiente.</w:t>
+      <w:proofErr w:type="gramStart"/>
+      <w:r>
+        <w:t>O ;</w:t>
+      </w:r>
+      <w:proofErr w:type="gramEnd"/>
+      <w:r>
+        <w:t xml:space="preserve"> delimita comandos SQL. Ele se torna obrigatório quando executamos múltiplas queries no mesmo script ou ambiente.</w:t>
       </w:r>
     </w:p>
     <w:p>
@@ -1379,10 +1501,12 @@
         <w:t xml:space="preserve">R: O primeiro SELECT *, está retornando a tabela inteira de pedidos, enquanto o segundo SELECT coluna está visualizando apenas os dados da coluna filtrada, podendo ser mais rápido para entendimento do </w:t>
       </w:r>
       <w:proofErr w:type="spellStart"/>
+      <w:proofErr w:type="gramStart"/>
       <w:r>
         <w:t>negocio</w:t>
       </w:r>
       <w:proofErr w:type="spellEnd"/>
+      <w:proofErr w:type="gramEnd"/>
       <w:r>
         <w:t xml:space="preserve"> por exemplo.</w:t>
       </w:r>
@@ -1761,7 +1885,15 @@
         <w:t>status únicos</w:t>
       </w:r>
       <w:r>
-        <w:t xml:space="preserve"> de pedidos (pra entender o domínio do campo)</w:t>
+        <w:t xml:space="preserve"> de pedidos (</w:t>
+      </w:r>
+      <w:proofErr w:type="gramStart"/>
+      <w:r>
+        <w:t>pra</w:t>
+      </w:r>
+      <w:proofErr w:type="gramEnd"/>
+      <w:r>
+        <w:t xml:space="preserve"> entender o domínio do campo)</w:t>
       </w:r>
     </w:p>
     <w:p>
@@ -1790,6 +1922,7 @@
         <w:t xml:space="preserve">FROM </w:t>
       </w:r>
       <w:proofErr w:type="spellStart"/>
+      <w:proofErr w:type="gramStart"/>
       <w:r>
         <w:rPr>
           <w:lang w:val="en-US"/>
@@ -1803,6 +1936,7 @@
         </w:rPr>
         <w:t>;</w:t>
       </w:r>
+      <w:proofErr w:type="gramEnd"/>
     </w:p>
     <w:p>
       <w:pPr>
@@ -1885,7 +2019,23 @@
           <w:b/>
           <w:bCs/>
         </w:rPr>
-        <w:t>“2 frases de entrevista” (pra fechar o Ritual)</w:t>
+        <w:t>“2 frases de entrevista” (</w:t>
+      </w:r>
+      <w:proofErr w:type="gramStart"/>
+      <w:r>
+        <w:rPr>
+          <w:b/>
+          <w:bCs/>
+        </w:rPr>
+        <w:t>pra</w:t>
+      </w:r>
+      <w:proofErr w:type="gramEnd"/>
+      <w:r>
+        <w:rPr>
+          <w:b/>
+          <w:bCs/>
+        </w:rPr>
+        <w:t xml:space="preserve"> fechar o Ritual)</w:t>
       </w:r>
     </w:p>
     <w:p>
@@ -2007,7 +2157,15 @@
       </w:r>
       <w:proofErr w:type="spellEnd"/>
       <w:r>
-        <w:t xml:space="preserve"> (dá pra entender o caminho da decisão).</w:t>
+        <w:t xml:space="preserve"> (dá </w:t>
+      </w:r>
+      <w:proofErr w:type="gramStart"/>
+      <w:r>
+        <w:t>pra</w:t>
+      </w:r>
+      <w:proofErr w:type="gramEnd"/>
+      <w:r>
+        <w:t xml:space="preserve"> entender o caminho da decisão).</w:t>
       </w:r>
     </w:p>
     <w:p>
@@ -2282,7 +2440,15 @@
         </w:numPr>
       </w:pPr>
       <w:r>
-        <w:t xml:space="preserve">Critérios pra </w:t>
+        <w:t xml:space="preserve">Critérios </w:t>
+      </w:r>
+      <w:proofErr w:type="gramStart"/>
+      <w:r>
+        <w:t>pra</w:t>
+      </w:r>
+      <w:proofErr w:type="gramEnd"/>
+      <w:r>
+        <w:t xml:space="preserve"> </w:t>
       </w:r>
       <w:r>
         <w:rPr>
@@ -2522,10 +2688,12 @@
         <w:t xml:space="preserve">R: Após fazer o </w:t>
       </w:r>
       <w:proofErr w:type="spellStart"/>
+      <w:proofErr w:type="gramStart"/>
       <w:r>
         <w:t>calculo</w:t>
       </w:r>
       <w:proofErr w:type="spellEnd"/>
+      <w:proofErr w:type="gramEnd"/>
       <w:r>
         <w:t xml:space="preserve"> Gini, sabemos se o resultado do nó for mais próximo de 0 significa mais puro o nó vai ser, quanto mais distante de 0 significa a impureza dele, </w:t>
       </w:r>
@@ -2548,7 +2716,15 @@
         <w:t>Gini</w:t>
       </w:r>
       <w:r>
-        <w:t xml:space="preserve"> de uma árvore cai de 0,46 pra 0,30, o que isso quer dizer na prática?</w:t>
+        <w:t xml:space="preserve"> de uma árvore cai de 0,46 </w:t>
+      </w:r>
+      <w:proofErr w:type="gramStart"/>
+      <w:r>
+        <w:t>pra</w:t>
+      </w:r>
+      <w:proofErr w:type="gramEnd"/>
+      <w:r>
+        <w:t xml:space="preserve"> 0,30, o que isso quer dizer na prática?</w:t>
       </w:r>
     </w:p>
     <w:p>
@@ -2670,7 +2846,15 @@
         <w:t>Gini</w:t>
       </w:r>
       <w:r>
-        <w:t xml:space="preserve"> é pra classificação e </w:t>
+        <w:t xml:space="preserve"> é </w:t>
+      </w:r>
+      <w:proofErr w:type="gramStart"/>
+      <w:r>
+        <w:t>pra</w:t>
+      </w:r>
+      <w:proofErr w:type="gramEnd"/>
+      <w:r>
+        <w:t xml:space="preserve"> classificação e </w:t>
       </w:r>
       <w:r>
         <w:rPr>
@@ -2680,7 +2864,15 @@
         <w:t>RSS</w:t>
       </w:r>
       <w:r>
-        <w:t xml:space="preserve"> é pra regressão?</w:t>
+        <w:t xml:space="preserve"> é </w:t>
+      </w:r>
+      <w:proofErr w:type="gramStart"/>
+      <w:r>
+        <w:t>pra</w:t>
+      </w:r>
+      <w:proofErr w:type="gramEnd"/>
+      <w:r>
+        <w:t xml:space="preserve"> regressão?</w:t>
       </w:r>
     </w:p>
     <w:p>
@@ -2839,7 +3031,15 @@
         </w:numPr>
       </w:pPr>
       <w:r>
-        <w:t>calcule p(fraude), p(não fraude)</w:t>
+        <w:t xml:space="preserve">calcule p(fraude), </w:t>
+      </w:r>
+      <w:proofErr w:type="gramStart"/>
+      <w:r>
+        <w:t>p(</w:t>
+      </w:r>
+      <w:proofErr w:type="gramEnd"/>
+      <w:r>
+        <w:t>não fraude)</w:t>
       </w:r>
     </w:p>
     <w:p>
@@ -3099,7 +3299,15 @@
     </w:p>
     <w:p>
       <w:r>
-        <w:t>Se quiser, eu já te deixo a estrutura pronta pra você só completar, mas tenta primeiro.</w:t>
+        <w:t xml:space="preserve">Se quiser, eu já te deixo a estrutura pronta </w:t>
+      </w:r>
+      <w:proofErr w:type="gramStart"/>
+      <w:r>
+        <w:t>pra</w:t>
+      </w:r>
+      <w:proofErr w:type="gramEnd"/>
+      <w:r>
+        <w:t xml:space="preserve"> você só completar, mas tenta primeiro.</w:t>
       </w:r>
     </w:p>
     <w:p>
@@ -3121,7 +3329,23 @@
           <w:b/>
           <w:bCs/>
         </w:rPr>
-        <w:t>“2 frases de entrevista” (pra fechar o Ritual)</w:t>
+        <w:t>“2 frases de entrevista” (</w:t>
+      </w:r>
+      <w:proofErr w:type="gramStart"/>
+      <w:r>
+        <w:rPr>
+          <w:b/>
+          <w:bCs/>
+        </w:rPr>
+        <w:t>pra</w:t>
+      </w:r>
+      <w:proofErr w:type="gramEnd"/>
+      <w:r>
+        <w:rPr>
+          <w:b/>
+          <w:bCs/>
+        </w:rPr>
+        <w:t xml:space="preserve"> fechar o Ritual)</w:t>
       </w:r>
     </w:p>
     <w:p>
@@ -3331,7 +3555,15 @@
         </w:numPr>
       </w:pPr>
       <w:r>
-        <w:t>Criação de objetos com Classe().</w:t>
+        <w:t xml:space="preserve">Criação de objetos com </w:t>
+      </w:r>
+      <w:proofErr w:type="gramStart"/>
+      <w:r>
+        <w:t>Classe(</w:t>
+      </w:r>
+      <w:proofErr w:type="gramEnd"/>
+      <w:r>
+        <w:t>).</w:t>
       </w:r>
     </w:p>
     <w:p>
@@ -3346,10 +3578,12 @@
         <w:t xml:space="preserve">Acesso e modificação de atributos com </w:t>
       </w:r>
       <w:proofErr w:type="spellStart"/>
+      <w:proofErr w:type="gramStart"/>
       <w:r>
         <w:t>obj.atributo</w:t>
       </w:r>
       <w:proofErr w:type="spellEnd"/>
+      <w:proofErr w:type="gramEnd"/>
       <w:r>
         <w:t>.</w:t>
       </w:r>
@@ -3361,8 +3595,13 @@
           <w:numId w:val="22"/>
         </w:numPr>
       </w:pPr>
-      <w:r>
-        <w:t>Por que print(</w:t>
+      <w:proofErr w:type="gramStart"/>
+      <w:r>
+        <w:t>Por que</w:t>
+      </w:r>
+      <w:proofErr w:type="gramEnd"/>
+      <w:r>
+        <w:t xml:space="preserve"> print(</w:t>
       </w:r>
       <w:proofErr w:type="spellStart"/>
       <w:r>
@@ -3382,7 +3621,15 @@
       </w:r>
       <w:proofErr w:type="spellEnd"/>
       <w:r>
-        <w:t xml:space="preserve">__.Restaurante </w:t>
+        <w:t>_</w:t>
+      </w:r>
+      <w:proofErr w:type="gramStart"/>
+      <w:r>
+        <w:t>_.Restaurante</w:t>
+      </w:r>
+      <w:proofErr w:type="gramEnd"/>
+      <w:r>
+        <w:t xml:space="preserve"> </w:t>
       </w:r>
       <w:proofErr w:type="spellStart"/>
       <w:r>
@@ -4045,11 +4292,19 @@
       </w:pPr>
       <w:proofErr w:type="spellStart"/>
       <w:r>
-        <w:t>alternar_estado</w:t>
-      </w:r>
-      <w:proofErr w:type="spellEnd"/>
-      <w:r>
-        <w:t>() → ativa/desativa</w:t>
+        <w:t>alternar_</w:t>
+      </w:r>
+      <w:proofErr w:type="gramStart"/>
+      <w:r>
+        <w:t>estado</w:t>
+      </w:r>
+      <w:proofErr w:type="spellEnd"/>
+      <w:r>
+        <w:t>(</w:t>
+      </w:r>
+      <w:proofErr w:type="gramEnd"/>
+      <w:r>
+        <w:t>) → ativa/desativa</w:t>
       </w:r>
     </w:p>
     <w:p>
@@ -4068,7 +4323,15 @@
       </w:r>
       <w:proofErr w:type="spellEnd"/>
       <w:r>
-        <w:t>__() → retorno legível</w:t>
+        <w:t>_</w:t>
+      </w:r>
+      <w:proofErr w:type="gramStart"/>
+      <w:r>
+        <w:t>_(</w:t>
+      </w:r>
+      <w:proofErr w:type="gramEnd"/>
+      <w:r>
+        <w:t>) → retorno legível</w:t>
       </w:r>
     </w:p>
     <w:p>
@@ -4300,7 +4563,15 @@
       </w:r>
       <w:proofErr w:type="spellEnd"/>
       <w:r>
-        <w:t>__) e @dataclass, escolhendo a abordagem adequada conforme o foco da classe é dados ou comportamento.”</w:t>
+        <w:t xml:space="preserve">__) e @dataclass, escolhendo a abordagem adequada conforme o foco da classe é </w:t>
+      </w:r>
+      <w:proofErr w:type="gramStart"/>
+      <w:r>
+        <w:t>dados</w:t>
+      </w:r>
+      <w:proofErr w:type="gramEnd"/>
+      <w:r>
+        <w:t xml:space="preserve"> ou comportamento.”</w:t>
       </w:r>
     </w:p>
     <w:p/>
@@ -4512,7 +4783,15 @@
         <w:t xml:space="preserve"> </w:t>
       </w:r>
       <w:r>
-        <w:t>evitando um erro e o continua se por exemplo não queremos uma linha ou um dado especifico.</w:t>
+        <w:t xml:space="preserve">evitando um erro e o continua se por exemplo não queremos uma linha ou um dado </w:t>
+      </w:r>
+      <w:proofErr w:type="gramStart"/>
+      <w:r>
+        <w:t>especifico</w:t>
+      </w:r>
+      <w:proofErr w:type="gramEnd"/>
+      <w:r>
+        <w:t>.</w:t>
       </w:r>
     </w:p>
     <w:p>
@@ -4647,7 +4926,15 @@
         </w:pBdr>
       </w:pPr>
       <w:r>
-        <w:t xml:space="preserve">R: Sem atualizar o estado da condição, pode haver travamento do sistema, consumo continuo da CPU, causado por um loop infinito. </w:t>
+        <w:t xml:space="preserve">R: Sem atualizar o estado da condição, pode haver travamento do sistema, consumo </w:t>
+      </w:r>
+      <w:proofErr w:type="gramStart"/>
+      <w:r>
+        <w:t>continuo</w:t>
+      </w:r>
+      <w:proofErr w:type="gramEnd"/>
+      <w:r>
+        <w:t xml:space="preserve"> da CPU, causado por um loop infinito. </w:t>
       </w:r>
     </w:p>
     <w:p>
@@ -4784,7 +5071,12 @@
         <w:t>nome da tabela + colunas + tipos + restrições</w:t>
       </w:r>
       <w:r>
-        <w:t xml:space="preserve">. VARCHAR precisa de tamanho porque isso influencia armazenamento/validação; TEXT é para textos grandes. ALTER TABLE serve para </w:t>
+        <w:t xml:space="preserve">. VARCHAR precisa de tamanho porque isso influencia armazenamento/validação; TEXT é para textos grandes. </w:t>
+      </w:r>
+    </w:p>
+    <w:p>
+      <w:r>
+        <w:t xml:space="preserve">ALTER TABLE serve para </w:t>
       </w:r>
       <w:r>
         <w:rPr>
@@ -4811,7 +5103,17 @@
       </w:r>
       <w:proofErr w:type="spellEnd"/>
       <w:r>
-        <w:t xml:space="preserve">). DROP TABLE remove a tabela inteira e é perigoso em produção. Primary Key identifica unicamente cada linha (não repete e não pode ser NULL), e </w:t>
+        <w:t xml:space="preserve">). </w:t>
+      </w:r>
+    </w:p>
+    <w:p>
+      <w:r>
+        <w:t xml:space="preserve">DROP TABLE remove a tabela inteira e é perigoso em produção. </w:t>
+      </w:r>
+    </w:p>
+    <w:p>
+      <w:r>
+        <w:t xml:space="preserve">Primary Key identifica unicamente cada linha (não repete e não pode ser NULL), e </w:t>
       </w:r>
       <w:proofErr w:type="spellStart"/>
       <w:r>
@@ -5019,8 +5321,22 @@
           <w:b/>
           <w:bCs/>
         </w:rPr>
-        <w:t>, cadastro incompleto, etc.</w:t>
-      </w:r>
+        <w:t xml:space="preserve">, cadastro </w:t>
+      </w:r>
+      <w:proofErr w:type="gramStart"/>
+      <w:r>
+        <w:rPr>
+          <w:b/>
+          <w:bCs/>
+        </w:rPr>
+        <w:t>incompleto, etc.</w:t>
+      </w:r>
+      <w:proofErr w:type="gramEnd"/>
+    </w:p>
+    <w:p>
+      <w:pPr>
+        <w:ind w:left="720"/>
+      </w:pPr>
     </w:p>
     <w:p>
       <w:pPr>
@@ -5039,6 +5355,7 @@
           <w:b/>
           <w:bCs/>
         </w:rPr>
+        <w:lastRenderedPageBreak/>
         <w:t>ALTER TABLE é sempre “seguro”? Que riscos ele traz em produção?</w:t>
       </w:r>
     </w:p>
@@ -5137,10 +5454,10 @@
           <w:b/>
           <w:bCs/>
         </w:rPr>
-        <w:lastRenderedPageBreak/>
         <w:t xml:space="preserve">Por que uma FK normalmente </w:t>
       </w:r>
       <w:proofErr w:type="spellStart"/>
+      <w:proofErr w:type="gramStart"/>
       <w:r>
         <w:rPr>
           <w:b/>
@@ -5149,6 +5466,7 @@
         <w:t>referencia</w:t>
       </w:r>
       <w:proofErr w:type="spellEnd"/>
+      <w:proofErr w:type="gramEnd"/>
       <w:r>
         <w:rPr>
           <w:b/>
@@ -5354,12 +5672,21 @@
           <w:numId w:val="30"/>
         </w:numPr>
       </w:pPr>
-      <w:r>
-        <w:rPr>
-          <w:b/>
-          <w:bCs/>
-        </w:rPr>
-        <w:t>DECIMAL(10,2): o que significam 10 e 2? Quando isso é melhor que FLOAT?</w:t>
+      <w:proofErr w:type="gramStart"/>
+      <w:r>
+        <w:rPr>
+          <w:b/>
+          <w:bCs/>
+        </w:rPr>
+        <w:t>DECIMAL(</w:t>
+      </w:r>
+      <w:proofErr w:type="gramEnd"/>
+      <w:r>
+        <w:rPr>
+          <w:b/>
+          <w:bCs/>
+        </w:rPr>
+        <w:t>10,2): o que significam 10 e 2? Quando isso é melhor que FLOAT?</w:t>
       </w:r>
     </w:p>
     <w:p>
@@ -5509,7 +5836,23 @@
           <w:b/>
           <w:bCs/>
         </w:rPr>
-        <w:t xml:space="preserve"> práticos (pra você fazer no </w:t>
+        <w:t xml:space="preserve"> práticos (</w:t>
+      </w:r>
+      <w:proofErr w:type="gramStart"/>
+      <w:r>
+        <w:rPr>
+          <w:b/>
+          <w:bCs/>
+        </w:rPr>
+        <w:t>pra</w:t>
+      </w:r>
+      <w:proofErr w:type="gramEnd"/>
+      <w:r>
+        <w:rPr>
+          <w:b/>
+          <w:bCs/>
+        </w:rPr>
+        <w:t xml:space="preserve"> você fazer no </w:t>
       </w:r>
       <w:proofErr w:type="spellStart"/>
       <w:r>
@@ -5561,7 +5904,16 @@
     </w:p>
     <w:p>
       <w:r>
-        <w:t>Crie a tabela exatamente como no curso e depois rode um SELECT pra validar que existe:</w:t>
+        <w:lastRenderedPageBreak/>
+        <w:t xml:space="preserve">Crie a tabela exatamente como no curso e depois rode um SELECT </w:t>
+      </w:r>
+      <w:proofErr w:type="gramStart"/>
+      <w:r>
+        <w:t>pra</w:t>
+      </w:r>
+      <w:proofErr w:type="gramEnd"/>
+      <w:r>
+        <w:t xml:space="preserve"> validar que existe:</w:t>
       </w:r>
     </w:p>
     <w:p>
@@ -5593,7 +5945,15 @@
       </w:r>
       <w:proofErr w:type="spellEnd"/>
       <w:r>
-        <w:t xml:space="preserve"> VARCHAR(250)</w:t>
+        <w:t xml:space="preserve"> </w:t>
+      </w:r>
+      <w:proofErr w:type="gramStart"/>
+      <w:r>
+        <w:t>VARCHAR(</w:t>
+      </w:r>
+      <w:proofErr w:type="gramEnd"/>
+      <w:r>
+        <w:t>250)</w:t>
       </w:r>
     </w:p>
     <w:p>
@@ -5609,7 +5969,15 @@
       </w:r>
       <w:proofErr w:type="spellEnd"/>
       <w:r>
-        <w:t xml:space="preserve"> VARCHAR(250)</w:t>
+        <w:t xml:space="preserve"> </w:t>
+      </w:r>
+      <w:proofErr w:type="gramStart"/>
+      <w:r>
+        <w:t>VARCHAR(</w:t>
+      </w:r>
+      <w:proofErr w:type="gramEnd"/>
+      <w:r>
+        <w:t>250)</w:t>
       </w:r>
     </w:p>
     <w:p>
@@ -5617,7 +5985,6 @@
         <w:rPr>
           <w:rFonts w:ascii="Segoe UI Emoji" w:hAnsi="Segoe UI Emoji" w:cs="Segoe UI Emoji"/>
         </w:rPr>
-        <w:lastRenderedPageBreak/>
         <w:t>👉</w:t>
       </w:r>
       <w:r>
@@ -5673,7 +6040,15 @@
       </w:r>
       <w:proofErr w:type="spellEnd"/>
       <w:r>
-        <w:t xml:space="preserve"> VARCHAR(250) com ALTER TABLE e valide olhando as colunas.</w:t>
+        <w:t xml:space="preserve"> </w:t>
+      </w:r>
+      <w:proofErr w:type="gramStart"/>
+      <w:r>
+        <w:t>VARCHAR(</w:t>
+      </w:r>
+      <w:proofErr w:type="gramEnd"/>
+      <w:r>
+        <w:t>250) com ALTER TABLE e valide olhando as colunas.</w:t>
       </w:r>
     </w:p>
     <w:p>
@@ -5912,7 +6287,15 @@
         <w:t xml:space="preserve">  </w:t>
       </w:r>
       <w:r>
-        <w:t>nome VARCHAR(255),</w:t>
+        <w:t xml:space="preserve">nome </w:t>
+      </w:r>
+      <w:proofErr w:type="gramStart"/>
+      <w:r>
+        <w:t>VARCHAR(</w:t>
+      </w:r>
+      <w:proofErr w:type="gramEnd"/>
+      <w:r>
+        <w:t>255),</w:t>
       </w:r>
     </w:p>
     <w:p>
@@ -5935,6 +6318,7 @@
     </w:p>
     <w:p>
       <w:r>
+        <w:lastRenderedPageBreak/>
         <w:t xml:space="preserve">  </w:t>
       </w:r>
       <w:proofErr w:type="spellStart"/>
@@ -5943,12 +6327,28 @@
       </w:r>
       <w:proofErr w:type="spellEnd"/>
       <w:r>
-        <w:t xml:space="preserve"> DECIMAL(10, 2),</w:t>
-      </w:r>
-    </w:p>
-    <w:p>
-      <w:r>
-        <w:t xml:space="preserve">  unidade VARCHAR(50),</w:t>
+        <w:t xml:space="preserve"> </w:t>
+      </w:r>
+      <w:proofErr w:type="gramStart"/>
+      <w:r>
+        <w:t>DECIMAL(</w:t>
+      </w:r>
+      <w:proofErr w:type="gramEnd"/>
+      <w:r>
+        <w:t>10, 2),</w:t>
+      </w:r>
+    </w:p>
+    <w:p>
+      <w:r>
+        <w:t xml:space="preserve">  unidade </w:t>
+      </w:r>
+      <w:proofErr w:type="gramStart"/>
+      <w:r>
+        <w:t>VARCHAR(</w:t>
+      </w:r>
+      <w:proofErr w:type="gramEnd"/>
+      <w:r>
+        <w:t>50),</w:t>
       </w:r>
     </w:p>
     <w:p>
@@ -5976,7 +6376,6 @@
     </w:p>
     <w:p>
       <w:r>
-        <w:lastRenderedPageBreak/>
         <w:t>);</w:t>
       </w:r>
     </w:p>
@@ -5985,10 +6384,21 @@
         <w:rPr>
           <w:rFonts w:ascii="Segoe UI Emoji" w:hAnsi="Segoe UI Emoji" w:cs="Segoe UI Emoji"/>
         </w:rPr>
-        <w:t>⚠️</w:t>
-      </w:r>
-      <w:r>
-        <w:t xml:space="preserve"> Em </w:t>
+        <w:t>⚠</w:t>
+      </w:r>
+      <w:proofErr w:type="gramStart"/>
+      <w:r>
+        <w:rPr>
+          <w:rFonts w:ascii="Segoe UI Emoji" w:hAnsi="Segoe UI Emoji" w:cs="Segoe UI Emoji"/>
+        </w:rPr>
+        <w:t>️</w:t>
+      </w:r>
+      <w:r>
+        <w:t xml:space="preserve"> Em</w:t>
+      </w:r>
+      <w:proofErr w:type="gramEnd"/>
+      <w:r>
+        <w:t xml:space="preserve"> </w:t>
       </w:r>
       <w:proofErr w:type="spellStart"/>
       <w:r>
@@ -6053,7 +6463,15 @@
     </w:p>
     <w:p>
       <w:r>
-        <w:t xml:space="preserve">(Em PostgreSQL/MySQL/SQL Server dá pra adicionar </w:t>
+        <w:t xml:space="preserve">(Em PostgreSQL/MySQL/SQL Server dá </w:t>
+      </w:r>
+      <w:proofErr w:type="gramStart"/>
+      <w:r>
+        <w:t>pra</w:t>
+      </w:r>
+      <w:proofErr w:type="gramEnd"/>
+      <w:r>
+        <w:t xml:space="preserve"> adicionar </w:t>
       </w:r>
       <w:proofErr w:type="spellStart"/>
       <w:r>
@@ -6175,7 +6593,15 @@
       </w:r>
       <w:proofErr w:type="spellEnd"/>
       <w:r>
-        <w:t>: dá pra explicar o “porquê” da decisão, diferente de modelos mais “caixa-preta”.</w:t>
+        <w:t xml:space="preserve">: dá </w:t>
+      </w:r>
+      <w:proofErr w:type="gramStart"/>
+      <w:r>
+        <w:t>pra</w:t>
+      </w:r>
+      <w:proofErr w:type="gramEnd"/>
+      <w:r>
+        <w:t xml:space="preserve"> explicar o “porquê” da decisão, diferente de modelos mais “caixa-preta”.</w:t>
       </w:r>
     </w:p>
     <w:p>
@@ -6202,6 +6628,7 @@
     </w:p>
     <w:p>
       <w:r>
+        <w:lastRenderedPageBreak/>
         <w:t xml:space="preserve">Para construir a árvore você precisa de </w:t>
       </w:r>
       <w:r>
@@ -6305,7 +6732,6 @@
     </w:p>
     <w:p>
       <w:r>
-        <w:lastRenderedPageBreak/>
         <w:pict w14:anchorId="7B948B3E">
           <v:rect id="_x0000_i1043" style="width:0;height:1.5pt" o:hralign="center" o:hrstd="t" o:hr="t" fillcolor="#a0a0a0" stroked="f"/>
         </w:pict>
@@ -6356,7 +6782,15 @@
         </w:numPr>
       </w:pPr>
       <w:r>
-        <w:t>CART serve só pra classificação? Explica em uma frase.</w:t>
+        <w:t xml:space="preserve">CART serve só </w:t>
+      </w:r>
+      <w:proofErr w:type="gramStart"/>
+      <w:r>
+        <w:t>pra</w:t>
+      </w:r>
+      <w:proofErr w:type="gramEnd"/>
+      <w:r>
+        <w:t xml:space="preserve"> classificação? Explica em uma frase.</w:t>
       </w:r>
     </w:p>
     <w:p>
@@ -6512,7 +6946,23 @@
           <w:b/>
           <w:bCs/>
         </w:rPr>
-        <w:t xml:space="preserve"> práticos (pra fixar de verdade)</w:t>
+        <w:t xml:space="preserve"> práticos (</w:t>
+      </w:r>
+      <w:proofErr w:type="gramStart"/>
+      <w:r>
+        <w:rPr>
+          <w:b/>
+          <w:bCs/>
+        </w:rPr>
+        <w:t>pra</w:t>
+      </w:r>
+      <w:proofErr w:type="gramEnd"/>
+      <w:r>
+        <w:rPr>
+          <w:b/>
+          <w:bCs/>
+        </w:rPr>
+        <w:t xml:space="preserve"> fixar de verdade)</w:t>
       </w:r>
     </w:p>
     <w:p>
@@ -6541,16 +6991,40 @@
       </w:r>
       <w:r>
         <w:br/>
-        <w:t>B) País = SIM; Valor = 6400; Média mensal = 1500</w:t>
+        <w:t xml:space="preserve">B) País = SIM; Valor = 6400; </w:t>
+      </w:r>
+      <w:proofErr w:type="gramStart"/>
+      <w:r>
+        <w:t>Média</w:t>
+      </w:r>
+      <w:proofErr w:type="gramEnd"/>
+      <w:r>
+        <w:t xml:space="preserve"> mensal = 1500</w:t>
       </w:r>
       <w:r>
         <w:br/>
-        <w:t>C) País = SIM; Valor = 4400; Última transação = 190 min</w:t>
-      </w:r>
-    </w:p>
-    <w:p>
-      <w:r>
-        <w:t>(É pra treinar raciocínio de árvore e explicação.)</w:t>
+        <w:t xml:space="preserve">C) País = SIM; Valor = 4400; </w:t>
+      </w:r>
+      <w:proofErr w:type="gramStart"/>
+      <w:r>
+        <w:t>Última</w:t>
+      </w:r>
+      <w:proofErr w:type="gramEnd"/>
+      <w:r>
+        <w:t xml:space="preserve"> transação = 190 min</w:t>
+      </w:r>
+    </w:p>
+    <w:p>
+      <w:r>
+        <w:t xml:space="preserve">(É </w:t>
+      </w:r>
+      <w:proofErr w:type="gramStart"/>
+      <w:r>
+        <w:t>pra</w:t>
+      </w:r>
+      <w:proofErr w:type="gramEnd"/>
+      <w:r>
+        <w:t xml:space="preserve"> treinar raciocínio de árvore e explicação.)</w:t>
       </w:r>
     </w:p>
     <w:p>
@@ -6581,7 +7055,15 @@
         </w:numPr>
       </w:pPr>
       <w:r>
-        <w:t>Calcule p(fraude) e p(não fraude)</w:t>
+        <w:t xml:space="preserve">Calcule p(fraude) e </w:t>
+      </w:r>
+      <w:proofErr w:type="gramStart"/>
+      <w:r>
+        <w:t>p(</w:t>
+      </w:r>
+      <w:proofErr w:type="gramEnd"/>
+      <w:r>
+        <w:t>não fraude)</w:t>
       </w:r>
     </w:p>
     <w:p>
@@ -6626,6 +7108,7 @@
           <w:b/>
           <w:bCs/>
         </w:rPr>
+        <w:lastRenderedPageBreak/>
         <w:t>Desafio 3 — Por que o “</w:t>
       </w:r>
       <w:proofErr w:type="spellStart"/>
@@ -6667,7 +7150,6 @@
     </w:p>
     <w:p>
       <w:r>
-        <w:lastRenderedPageBreak/>
         <w:t>No nó da esquerda: valores 10%, 40%, 80% com média 43%.</w:t>
       </w:r>
       <w:r>
@@ -6676,7 +7158,15 @@
       </w:r>
       <w:r>
         <w:br/>
-        <w:t>Depois faça o mesmo pro nó da direita (90%, 70% com média 80%) e some tudo.</w:t>
+        <w:t xml:space="preserve">Depois faça o mesmo </w:t>
+      </w:r>
+      <w:proofErr w:type="gramStart"/>
+      <w:r>
+        <w:t>pro</w:t>
+      </w:r>
+      <w:proofErr w:type="gramEnd"/>
+      <w:r>
+        <w:t xml:space="preserve"> nó da direita (90%, 70% com média 80%) e some tudo.</w:t>
       </w:r>
     </w:p>
     <w:p>
@@ -12013,6 +12503,7 @@
   <w:style w:type="character" w:default="1" w:styleId="Fontepargpadro">
     <w:name w:val="Default Paragraph Font"/>
     <w:uiPriority w:val="1"/>
+    <w:semiHidden/>
     <w:unhideWhenUsed/>
   </w:style>
   <w:style w:type="table" w:default="1" w:styleId="Tabelanormal">

</xml_diff>